<commit_message>
test commit for ssh
</commit_message>
<xml_diff>
--- a/диплом текст шаблон.docx
+++ b/диплом текст шаблон.docx
@@ -534,11 +534,11 @@
         <w:tblLook w:val="04a0" w:noHBand="0" w:noVBand="1" w:firstColumn="1" w:lastRow="0" w:lastColumn="0" w:firstRow="1"/>
       </w:tblPr>
       <w:tblGrid>
-        <w:gridCol w:w="1698"/>
-        <w:gridCol w:w="1561"/>
+        <w:gridCol w:w="1697"/>
+        <w:gridCol w:w="1562"/>
         <w:gridCol w:w="2411"/>
-        <w:gridCol w:w="2383"/>
-        <w:gridCol w:w="1302"/>
+        <w:gridCol w:w="2382"/>
+        <w:gridCol w:w="1303"/>
       </w:tblGrid>
       <w:tr>
         <w:trPr>
@@ -546,7 +546,7 @@
         </w:trPr>
         <w:tc>
           <w:tcPr>
-            <w:tcW w:w="1698" w:type="dxa"/>
+            <w:tcW w:w="1697" w:type="dxa"/>
             <w:tcBorders>
               <w:top w:val="nil"/>
               <w:left w:val="nil"/>
@@ -589,7 +589,7 @@
         </w:tc>
         <w:tc>
           <w:tcPr>
-            <w:tcW w:w="1561" w:type="dxa"/>
+            <w:tcW w:w="1562" w:type="dxa"/>
             <w:tcBorders>
               <w:top w:val="nil"/>
               <w:left w:val="nil"/>
@@ -675,7 +675,7 @@
         </w:tc>
         <w:tc>
           <w:tcPr>
-            <w:tcW w:w="2383" w:type="dxa"/>
+            <w:tcW w:w="2382" w:type="dxa"/>
             <w:tcBorders>
               <w:top w:val="nil"/>
               <w:left w:val="nil"/>
@@ -718,7 +718,7 @@
         </w:tc>
         <w:tc>
           <w:tcPr>
-            <w:tcW w:w="1302" w:type="dxa"/>
+            <w:tcW w:w="1303" w:type="dxa"/>
             <w:tcBorders>
               <w:top w:val="nil"/>
               <w:left w:val="nil"/>
@@ -766,7 +766,7 @@
         </w:trPr>
         <w:tc>
           <w:tcPr>
-            <w:tcW w:w="1698" w:type="dxa"/>
+            <w:tcW w:w="1697" w:type="dxa"/>
             <w:tcBorders>
               <w:top w:val="nil"/>
               <w:left w:val="nil"/>
@@ -809,7 +809,7 @@
         </w:tc>
         <w:tc>
           <w:tcPr>
-            <w:tcW w:w="1561" w:type="dxa"/>
+            <w:tcW w:w="1562" w:type="dxa"/>
             <w:tcBorders>
               <w:top w:val="nil"/>
               <w:left w:val="nil"/>
@@ -895,7 +895,7 @@
         </w:tc>
         <w:tc>
           <w:tcPr>
-            <w:tcW w:w="2383" w:type="dxa"/>
+            <w:tcW w:w="2382" w:type="dxa"/>
             <w:tcBorders>
               <w:top w:val="nil"/>
               <w:left w:val="nil"/>
@@ -935,7 +935,7 @@
         </w:tc>
         <w:tc>
           <w:tcPr>
-            <w:tcW w:w="1302" w:type="dxa"/>
+            <w:tcW w:w="1303" w:type="dxa"/>
             <w:tcBorders>
               <w:top w:val="nil"/>
               <w:left w:val="nil"/>
@@ -980,7 +980,7 @@
         </w:trPr>
         <w:tc>
           <w:tcPr>
-            <w:tcW w:w="1698" w:type="dxa"/>
+            <w:tcW w:w="1697" w:type="dxa"/>
             <w:tcBorders>
               <w:top w:val="nil"/>
               <w:left w:val="nil"/>
@@ -1023,7 +1023,7 @@
         </w:tc>
         <w:tc>
           <w:tcPr>
-            <w:tcW w:w="1561" w:type="dxa"/>
+            <w:tcW w:w="1562" w:type="dxa"/>
             <w:tcBorders>
               <w:top w:val="nil"/>
               <w:left w:val="nil"/>
@@ -1109,7 +1109,7 @@
         </w:tc>
         <w:tc>
           <w:tcPr>
-            <w:tcW w:w="2383" w:type="dxa"/>
+            <w:tcW w:w="2382" w:type="dxa"/>
             <w:tcBorders>
               <w:top w:val="nil"/>
               <w:left w:val="nil"/>
@@ -1152,7 +1152,7 @@
         </w:tc>
         <w:tc>
           <w:tcPr>
-            <w:tcW w:w="1302" w:type="dxa"/>
+            <w:tcW w:w="1303" w:type="dxa"/>
             <w:tcBorders>
               <w:top w:val="nil"/>
               <w:left w:val="nil"/>
@@ -1990,8 +1990,8 @@
         <w:tblLook w:val="0000" w:noHBand="0" w:noVBand="0" w:firstColumn="0" w:lastRow="0" w:lastColumn="0" w:firstRow="0"/>
       </w:tblPr>
       <w:tblGrid>
-        <w:gridCol w:w="1114"/>
-        <w:gridCol w:w="4718"/>
+        <w:gridCol w:w="1113"/>
+        <w:gridCol w:w="4719"/>
         <w:gridCol w:w="1803"/>
         <w:gridCol w:w="1983"/>
       </w:tblGrid>
@@ -1999,7 +1999,7 @@
         <w:trPr/>
         <w:tc>
           <w:tcPr>
-            <w:tcW w:w="1114" w:type="dxa"/>
+            <w:tcW w:w="1113" w:type="dxa"/>
             <w:tcBorders>
               <w:top w:val="single" w:sz="4" w:space="0" w:color="000000"/>
               <w:left w:val="single" w:sz="4" w:space="0" w:color="000000"/>
@@ -2031,7 +2031,7 @@
         </w:tc>
         <w:tc>
           <w:tcPr>
-            <w:tcW w:w="4718" w:type="dxa"/>
+            <w:tcW w:w="4719" w:type="dxa"/>
             <w:tcBorders>
               <w:top w:val="single" w:sz="4" w:space="0" w:color="000000"/>
               <w:left w:val="single" w:sz="4" w:space="0" w:color="000000"/>
@@ -2132,7 +2132,7 @@
         <w:trPr/>
         <w:tc>
           <w:tcPr>
-            <w:tcW w:w="1114" w:type="dxa"/>
+            <w:tcW w:w="1113" w:type="dxa"/>
             <w:tcBorders>
               <w:top w:val="single" w:sz="4" w:space="0" w:color="000000"/>
               <w:left w:val="single" w:sz="4" w:space="0" w:color="000000"/>
@@ -2164,7 +2164,7 @@
         </w:tc>
         <w:tc>
           <w:tcPr>
-            <w:tcW w:w="4718" w:type="dxa"/>
+            <w:tcW w:w="4719" w:type="dxa"/>
             <w:tcBorders>
               <w:top w:val="single" w:sz="4" w:space="0" w:color="000000"/>
               <w:left w:val="single" w:sz="4" w:space="0" w:color="000000"/>
@@ -2356,7 +2356,7 @@
         <w:trPr/>
         <w:tc>
           <w:tcPr>
-            <w:tcW w:w="1114" w:type="dxa"/>
+            <w:tcW w:w="1113" w:type="dxa"/>
             <w:tcBorders>
               <w:top w:val="single" w:sz="4" w:space="0" w:color="000000"/>
               <w:left w:val="single" w:sz="4" w:space="0" w:color="000000"/>
@@ -2388,7 +2388,7 @@
         </w:tc>
         <w:tc>
           <w:tcPr>
-            <w:tcW w:w="4718" w:type="dxa"/>
+            <w:tcW w:w="4719" w:type="dxa"/>
             <w:tcBorders>
               <w:top w:val="single" w:sz="4" w:space="0" w:color="000000"/>
               <w:left w:val="single" w:sz="4" w:space="0" w:color="000000"/>
@@ -2587,7 +2587,7 @@
         <w:trPr/>
         <w:tc>
           <w:tcPr>
-            <w:tcW w:w="1114" w:type="dxa"/>
+            <w:tcW w:w="1113" w:type="dxa"/>
             <w:tcBorders>
               <w:top w:val="single" w:sz="4" w:space="0" w:color="000000"/>
               <w:left w:val="single" w:sz="4" w:space="0" w:color="000000"/>
@@ -2619,7 +2619,7 @@
         </w:tc>
         <w:tc>
           <w:tcPr>
-            <w:tcW w:w="4718" w:type="dxa"/>
+            <w:tcW w:w="4719" w:type="dxa"/>
             <w:tcBorders>
               <w:top w:val="single" w:sz="4" w:space="0" w:color="000000"/>
               <w:left w:val="single" w:sz="4" w:space="0" w:color="000000"/>
@@ -2809,7 +2809,7 @@
         <w:trPr/>
         <w:tc>
           <w:tcPr>
-            <w:tcW w:w="1114" w:type="dxa"/>
+            <w:tcW w:w="1113" w:type="dxa"/>
             <w:tcBorders>
               <w:top w:val="single" w:sz="4" w:space="0" w:color="000000"/>
               <w:left w:val="single" w:sz="4" w:space="0" w:color="000000"/>
@@ -2841,7 +2841,7 @@
         </w:tc>
         <w:tc>
           <w:tcPr>
-            <w:tcW w:w="4718" w:type="dxa"/>
+            <w:tcW w:w="4719" w:type="dxa"/>
             <w:tcBorders>
               <w:top w:val="single" w:sz="4" w:space="0" w:color="000000"/>
               <w:left w:val="single" w:sz="4" w:space="0" w:color="000000"/>
@@ -3032,7 +3032,7 @@
         <w:trPr/>
         <w:tc>
           <w:tcPr>
-            <w:tcW w:w="1114" w:type="dxa"/>
+            <w:tcW w:w="1113" w:type="dxa"/>
             <w:tcBorders>
               <w:top w:val="single" w:sz="4" w:space="0" w:color="000000"/>
               <w:left w:val="single" w:sz="4" w:space="0" w:color="000000"/>
@@ -3064,7 +3064,7 @@
         </w:tc>
         <w:tc>
           <w:tcPr>
-            <w:tcW w:w="4718" w:type="dxa"/>
+            <w:tcW w:w="4719" w:type="dxa"/>
             <w:tcBorders>
               <w:top w:val="single" w:sz="4" w:space="0" w:color="000000"/>
               <w:left w:val="single" w:sz="4" w:space="0" w:color="000000"/>
@@ -3254,7 +3254,7 @@
         <w:trPr/>
         <w:tc>
           <w:tcPr>
-            <w:tcW w:w="1114" w:type="dxa"/>
+            <w:tcW w:w="1113" w:type="dxa"/>
             <w:tcBorders>
               <w:top w:val="single" w:sz="4" w:space="0" w:color="000000"/>
               <w:left w:val="single" w:sz="4" w:space="0" w:color="000000"/>
@@ -3286,7 +3286,7 @@
         </w:tc>
         <w:tc>
           <w:tcPr>
-            <w:tcW w:w="4718" w:type="dxa"/>
+            <w:tcW w:w="4719" w:type="dxa"/>
             <w:tcBorders>
               <w:top w:val="single" w:sz="4" w:space="0" w:color="000000"/>
               <w:left w:val="single" w:sz="4" w:space="0" w:color="000000"/>
@@ -3485,7 +3485,7 @@
         <w:trPr/>
         <w:tc>
           <w:tcPr>
-            <w:tcW w:w="1114" w:type="dxa"/>
+            <w:tcW w:w="1113" w:type="dxa"/>
             <w:tcBorders>
               <w:top w:val="single" w:sz="4" w:space="0" w:color="000000"/>
               <w:left w:val="single" w:sz="4" w:space="0" w:color="000000"/>
@@ -3517,7 +3517,7 @@
         </w:tc>
         <w:tc>
           <w:tcPr>
-            <w:tcW w:w="4718" w:type="dxa"/>
+            <w:tcW w:w="4719" w:type="dxa"/>
             <w:tcBorders>
               <w:top w:val="single" w:sz="4" w:space="0" w:color="000000"/>
               <w:left w:val="single" w:sz="4" w:space="0" w:color="000000"/>
@@ -3734,7 +3734,7 @@
         <w:trPr/>
         <w:tc>
           <w:tcPr>
-            <w:tcW w:w="1114" w:type="dxa"/>
+            <w:tcW w:w="1113" w:type="dxa"/>
             <w:tcBorders>
               <w:top w:val="single" w:sz="4" w:space="0" w:color="000000"/>
               <w:left w:val="single" w:sz="4" w:space="0" w:color="000000"/>
@@ -3766,7 +3766,7 @@
         </w:tc>
         <w:tc>
           <w:tcPr>
-            <w:tcW w:w="4718" w:type="dxa"/>
+            <w:tcW w:w="4719" w:type="dxa"/>
             <w:tcBorders>
               <w:top w:val="single" w:sz="4" w:space="0" w:color="000000"/>
               <w:left w:val="single" w:sz="4" w:space="0" w:color="000000"/>
@@ -3956,7 +3956,7 @@
         <w:trPr/>
         <w:tc>
           <w:tcPr>
-            <w:tcW w:w="1114" w:type="dxa"/>
+            <w:tcW w:w="1113" w:type="dxa"/>
             <w:tcBorders>
               <w:top w:val="single" w:sz="4" w:space="0" w:color="000000"/>
               <w:left w:val="single" w:sz="4" w:space="0" w:color="000000"/>
@@ -3988,7 +3988,7 @@
         </w:tc>
         <w:tc>
           <w:tcPr>
-            <w:tcW w:w="4718" w:type="dxa"/>
+            <w:tcW w:w="4719" w:type="dxa"/>
             <w:tcBorders>
               <w:top w:val="single" w:sz="4" w:space="0" w:color="000000"/>
               <w:left w:val="single" w:sz="4" w:space="0" w:color="000000"/>
@@ -4177,7 +4177,7 @@
         <w:trPr/>
         <w:tc>
           <w:tcPr>
-            <w:tcW w:w="1114" w:type="dxa"/>
+            <w:tcW w:w="1113" w:type="dxa"/>
             <w:tcBorders>
               <w:top w:val="single" w:sz="4" w:space="0" w:color="000000"/>
               <w:left w:val="single" w:sz="4" w:space="0" w:color="000000"/>
@@ -4210,7 +4210,7 @@
         </w:tc>
         <w:tc>
           <w:tcPr>
-            <w:tcW w:w="4718" w:type="dxa"/>
+            <w:tcW w:w="4719" w:type="dxa"/>
             <w:tcBorders>
               <w:top w:val="single" w:sz="4" w:space="0" w:color="000000"/>
               <w:left w:val="single" w:sz="4" w:space="0" w:color="000000"/>
@@ -4410,7 +4410,7 @@
         <w:trPr/>
         <w:tc>
           <w:tcPr>
-            <w:tcW w:w="1114" w:type="dxa"/>
+            <w:tcW w:w="1113" w:type="dxa"/>
             <w:tcBorders>
               <w:top w:val="single" w:sz="4" w:space="0" w:color="000000"/>
               <w:left w:val="single" w:sz="4" w:space="0" w:color="000000"/>
@@ -4445,7 +4445,7 @@
         </w:tc>
         <w:tc>
           <w:tcPr>
-            <w:tcW w:w="4718" w:type="dxa"/>
+            <w:tcW w:w="4719" w:type="dxa"/>
             <w:tcBorders>
               <w:top w:val="single" w:sz="4" w:space="0" w:color="000000"/>
               <w:left w:val="single" w:sz="4" w:space="0" w:color="000000"/>
@@ -4655,7 +4655,7 @@
         <w:trPr/>
         <w:tc>
           <w:tcPr>
-            <w:tcW w:w="1114" w:type="dxa"/>
+            <w:tcW w:w="1113" w:type="dxa"/>
             <w:tcBorders>
               <w:top w:val="single" w:sz="4" w:space="0" w:color="000000"/>
               <w:left w:val="single" w:sz="4" w:space="0" w:color="000000"/>
@@ -4690,7 +4690,7 @@
         </w:tc>
         <w:tc>
           <w:tcPr>
-            <w:tcW w:w="4718" w:type="dxa"/>
+            <w:tcW w:w="4719" w:type="dxa"/>
             <w:tcBorders>
               <w:top w:val="single" w:sz="4" w:space="0" w:color="000000"/>
               <w:left w:val="single" w:sz="4" w:space="0" w:color="000000"/>
@@ -4908,7 +4908,7 @@
         <w:trPr/>
         <w:tc>
           <w:tcPr>
-            <w:tcW w:w="1114" w:type="dxa"/>
+            <w:tcW w:w="1113" w:type="dxa"/>
             <w:tcBorders>
               <w:top w:val="single" w:sz="4" w:space="0" w:color="000000"/>
               <w:left w:val="single" w:sz="4" w:space="0" w:color="000000"/>
@@ -4943,7 +4943,7 @@
         </w:tc>
         <w:tc>
           <w:tcPr>
-            <w:tcW w:w="4718" w:type="dxa"/>
+            <w:tcW w:w="4719" w:type="dxa"/>
             <w:tcBorders>
               <w:top w:val="single" w:sz="4" w:space="0" w:color="000000"/>
               <w:left w:val="single" w:sz="4" w:space="0" w:color="000000"/>
@@ -5161,7 +5161,7 @@
         <w:trPr/>
         <w:tc>
           <w:tcPr>
-            <w:tcW w:w="1114" w:type="dxa"/>
+            <w:tcW w:w="1113" w:type="dxa"/>
             <w:tcBorders>
               <w:top w:val="single" w:sz="4" w:space="0" w:color="000000"/>
               <w:left w:val="single" w:sz="4" w:space="0" w:color="000000"/>
@@ -5196,7 +5196,7 @@
         </w:tc>
         <w:tc>
           <w:tcPr>
-            <w:tcW w:w="4718" w:type="dxa"/>
+            <w:tcW w:w="4719" w:type="dxa"/>
             <w:tcBorders>
               <w:top w:val="single" w:sz="4" w:space="0" w:color="000000"/>
               <w:left w:val="single" w:sz="4" w:space="0" w:color="000000"/>
@@ -5405,7 +5405,7 @@
         <w:trPr/>
         <w:tc>
           <w:tcPr>
-            <w:tcW w:w="1114" w:type="dxa"/>
+            <w:tcW w:w="1113" w:type="dxa"/>
             <w:tcBorders>
               <w:top w:val="single" w:sz="4" w:space="0" w:color="000000"/>
               <w:left w:val="single" w:sz="4" w:space="0" w:color="000000"/>
@@ -5440,7 +5440,7 @@
         </w:tc>
         <w:tc>
           <w:tcPr>
-            <w:tcW w:w="4718" w:type="dxa"/>
+            <w:tcW w:w="4719" w:type="dxa"/>
             <w:tcBorders>
               <w:top w:val="single" w:sz="4" w:space="0" w:color="000000"/>
               <w:left w:val="single" w:sz="4" w:space="0" w:color="000000"/>
@@ -5658,7 +5658,7 @@
         <w:trPr/>
         <w:tc>
           <w:tcPr>
-            <w:tcW w:w="1114" w:type="dxa"/>
+            <w:tcW w:w="1113" w:type="dxa"/>
             <w:tcBorders>
               <w:top w:val="single" w:sz="4" w:space="0" w:color="000000"/>
               <w:left w:val="single" w:sz="4" w:space="0" w:color="000000"/>
@@ -5693,7 +5693,7 @@
         </w:tc>
         <w:tc>
           <w:tcPr>
-            <w:tcW w:w="4718" w:type="dxa"/>
+            <w:tcW w:w="4719" w:type="dxa"/>
             <w:tcBorders>
               <w:top w:val="single" w:sz="4" w:space="0" w:color="000000"/>
               <w:left w:val="single" w:sz="4" w:space="0" w:color="000000"/>
@@ -5929,7 +5929,7 @@
         <w:trPr/>
         <w:tc>
           <w:tcPr>
-            <w:tcW w:w="1114" w:type="dxa"/>
+            <w:tcW w:w="1113" w:type="dxa"/>
             <w:tcBorders>
               <w:top w:val="single" w:sz="4" w:space="0" w:color="000000"/>
               <w:left w:val="single" w:sz="4" w:space="0" w:color="000000"/>
@@ -5964,7 +5964,7 @@
         </w:tc>
         <w:tc>
           <w:tcPr>
-            <w:tcW w:w="4718" w:type="dxa"/>
+            <w:tcW w:w="4719" w:type="dxa"/>
             <w:tcBorders>
               <w:top w:val="single" w:sz="4" w:space="0" w:color="000000"/>
               <w:left w:val="single" w:sz="4" w:space="0" w:color="000000"/>
@@ -6173,7 +6173,7 @@
         <w:trPr/>
         <w:tc>
           <w:tcPr>
-            <w:tcW w:w="1114" w:type="dxa"/>
+            <w:tcW w:w="1113" w:type="dxa"/>
             <w:tcBorders>
               <w:top w:val="single" w:sz="4" w:space="0" w:color="000000"/>
               <w:left w:val="single" w:sz="4" w:space="0" w:color="000000"/>
@@ -6208,7 +6208,7 @@
         </w:tc>
         <w:tc>
           <w:tcPr>
-            <w:tcW w:w="4718" w:type="dxa"/>
+            <w:tcW w:w="4719" w:type="dxa"/>
             <w:tcBorders>
               <w:top w:val="single" w:sz="4" w:space="0" w:color="000000"/>
               <w:left w:val="single" w:sz="4" w:space="0" w:color="000000"/>
@@ -6408,7 +6408,7 @@
         <w:trPr/>
         <w:tc>
           <w:tcPr>
-            <w:tcW w:w="1114" w:type="dxa"/>
+            <w:tcW w:w="1113" w:type="dxa"/>
             <w:tcBorders>
               <w:top w:val="single" w:sz="4" w:space="0" w:color="000000"/>
               <w:left w:val="single" w:sz="4" w:space="0" w:color="000000"/>
@@ -6443,7 +6443,7 @@
         </w:tc>
         <w:tc>
           <w:tcPr>
-            <w:tcW w:w="4718" w:type="dxa"/>
+            <w:tcW w:w="4719" w:type="dxa"/>
             <w:tcBorders>
               <w:top w:val="single" w:sz="4" w:space="0" w:color="000000"/>
               <w:left w:val="single" w:sz="4" w:space="0" w:color="000000"/>
@@ -6652,7 +6652,7 @@
         <w:trPr/>
         <w:tc>
           <w:tcPr>
-            <w:tcW w:w="1114" w:type="dxa"/>
+            <w:tcW w:w="1113" w:type="dxa"/>
             <w:tcBorders>
               <w:top w:val="single" w:sz="4" w:space="0" w:color="000000"/>
               <w:left w:val="single" w:sz="4" w:space="0" w:color="000000"/>
@@ -6687,7 +6687,7 @@
         </w:tc>
         <w:tc>
           <w:tcPr>
-            <w:tcW w:w="4718" w:type="dxa"/>
+            <w:tcW w:w="4719" w:type="dxa"/>
             <w:tcBorders>
               <w:top w:val="single" w:sz="4" w:space="0" w:color="000000"/>
               <w:left w:val="single" w:sz="4" w:space="0" w:color="000000"/>
@@ -6897,7 +6897,7 @@
         <w:trPr/>
         <w:tc>
           <w:tcPr>
-            <w:tcW w:w="1114" w:type="dxa"/>
+            <w:tcW w:w="1113" w:type="dxa"/>
             <w:tcBorders>
               <w:top w:val="single" w:sz="4" w:space="0" w:color="000000"/>
               <w:left w:val="single" w:sz="4" w:space="0" w:color="000000"/>
@@ -6932,7 +6932,7 @@
         </w:tc>
         <w:tc>
           <w:tcPr>
-            <w:tcW w:w="4718" w:type="dxa"/>
+            <w:tcW w:w="4719" w:type="dxa"/>
             <w:tcBorders>
               <w:top w:val="single" w:sz="4" w:space="0" w:color="000000"/>
               <w:left w:val="single" w:sz="4" w:space="0" w:color="000000"/>
@@ -7150,7 +7150,7 @@
         <w:trPr/>
         <w:tc>
           <w:tcPr>
-            <w:tcW w:w="1114" w:type="dxa"/>
+            <w:tcW w:w="1113" w:type="dxa"/>
             <w:tcBorders>
               <w:top w:val="single" w:sz="4" w:space="0" w:color="000000"/>
               <w:left w:val="single" w:sz="4" w:space="0" w:color="000000"/>
@@ -7185,7 +7185,7 @@
         </w:tc>
         <w:tc>
           <w:tcPr>
-            <w:tcW w:w="4718" w:type="dxa"/>
+            <w:tcW w:w="4719" w:type="dxa"/>
             <w:tcBorders>
               <w:top w:val="single" w:sz="4" w:space="0" w:color="000000"/>
               <w:left w:val="single" w:sz="4" w:space="0" w:color="000000"/>
@@ -7385,7 +7385,7 @@
         <w:trPr/>
         <w:tc>
           <w:tcPr>
-            <w:tcW w:w="1114" w:type="dxa"/>
+            <w:tcW w:w="1113" w:type="dxa"/>
             <w:tcBorders>
               <w:top w:val="single" w:sz="4" w:space="0" w:color="000000"/>
               <w:left w:val="single" w:sz="4" w:space="0" w:color="000000"/>
@@ -7420,7 +7420,7 @@
         </w:tc>
         <w:tc>
           <w:tcPr>
-            <w:tcW w:w="4718" w:type="dxa"/>
+            <w:tcW w:w="4719" w:type="dxa"/>
             <w:tcBorders>
               <w:top w:val="single" w:sz="4" w:space="0" w:color="000000"/>
               <w:left w:val="single" w:sz="4" w:space="0" w:color="000000"/>
@@ -7629,7 +7629,7 @@
         <w:trPr/>
         <w:tc>
           <w:tcPr>
-            <w:tcW w:w="1114" w:type="dxa"/>
+            <w:tcW w:w="1113" w:type="dxa"/>
             <w:tcBorders>
               <w:top w:val="single" w:sz="4" w:space="0" w:color="000000"/>
               <w:left w:val="single" w:sz="4" w:space="0" w:color="000000"/>
@@ -7664,7 +7664,7 @@
         </w:tc>
         <w:tc>
           <w:tcPr>
-            <w:tcW w:w="4718" w:type="dxa"/>
+            <w:tcW w:w="4719" w:type="dxa"/>
             <w:tcBorders>
               <w:top w:val="single" w:sz="4" w:space="0" w:color="000000"/>
               <w:left w:val="single" w:sz="4" w:space="0" w:color="000000"/>
@@ -7873,7 +7873,7 @@
         <w:trPr/>
         <w:tc>
           <w:tcPr>
-            <w:tcW w:w="1114" w:type="dxa"/>
+            <w:tcW w:w="1113" w:type="dxa"/>
             <w:tcBorders>
               <w:top w:val="single" w:sz="4" w:space="0" w:color="000000"/>
               <w:left w:val="single" w:sz="4" w:space="0" w:color="000000"/>
@@ -7908,7 +7908,7 @@
         </w:tc>
         <w:tc>
           <w:tcPr>
-            <w:tcW w:w="4718" w:type="dxa"/>
+            <w:tcW w:w="4719" w:type="dxa"/>
             <w:tcBorders>
               <w:top w:val="single" w:sz="4" w:space="0" w:color="000000"/>
               <w:left w:val="single" w:sz="4" w:space="0" w:color="000000"/>
@@ -8126,7 +8126,7 @@
         <w:trPr/>
         <w:tc>
           <w:tcPr>
-            <w:tcW w:w="1114" w:type="dxa"/>
+            <w:tcW w:w="1113" w:type="dxa"/>
             <w:tcBorders>
               <w:top w:val="single" w:sz="4" w:space="0" w:color="000000"/>
               <w:left w:val="single" w:sz="4" w:space="0" w:color="000000"/>
@@ -8161,7 +8161,7 @@
         </w:tc>
         <w:tc>
           <w:tcPr>
-            <w:tcW w:w="4718" w:type="dxa"/>
+            <w:tcW w:w="4719" w:type="dxa"/>
             <w:tcBorders>
               <w:top w:val="single" w:sz="4" w:space="0" w:color="000000"/>
               <w:left w:val="single" w:sz="4" w:space="0" w:color="000000"/>
@@ -8361,7 +8361,7 @@
         <w:trPr/>
         <w:tc>
           <w:tcPr>
-            <w:tcW w:w="1114" w:type="dxa"/>
+            <w:tcW w:w="1113" w:type="dxa"/>
             <w:tcBorders>
               <w:top w:val="single" w:sz="4" w:space="0" w:color="000000"/>
               <w:left w:val="single" w:sz="4" w:space="0" w:color="000000"/>
@@ -8396,7 +8396,7 @@
         </w:tc>
         <w:tc>
           <w:tcPr>
-            <w:tcW w:w="4718" w:type="dxa"/>
+            <w:tcW w:w="4719" w:type="dxa"/>
             <w:tcBorders>
               <w:top w:val="single" w:sz="4" w:space="0" w:color="000000"/>
               <w:left w:val="single" w:sz="4" w:space="0" w:color="000000"/>
@@ -8596,7 +8596,7 @@
         <w:trPr/>
         <w:tc>
           <w:tcPr>
-            <w:tcW w:w="1114" w:type="dxa"/>
+            <w:tcW w:w="1113" w:type="dxa"/>
             <w:tcBorders>
               <w:top w:val="single" w:sz="4" w:space="0" w:color="000000"/>
               <w:left w:val="single" w:sz="4" w:space="0" w:color="000000"/>
@@ -8631,7 +8631,7 @@
         </w:tc>
         <w:tc>
           <w:tcPr>
-            <w:tcW w:w="4718" w:type="dxa"/>
+            <w:tcW w:w="4719" w:type="dxa"/>
             <w:tcBorders>
               <w:top w:val="single" w:sz="4" w:space="0" w:color="000000"/>
               <w:left w:val="single" w:sz="4" w:space="0" w:color="000000"/>
@@ -8831,7 +8831,7 @@
         <w:trPr/>
         <w:tc>
           <w:tcPr>
-            <w:tcW w:w="1114" w:type="dxa"/>
+            <w:tcW w:w="1113" w:type="dxa"/>
             <w:tcBorders>
               <w:top w:val="single" w:sz="4" w:space="0" w:color="000000"/>
               <w:left w:val="single" w:sz="4" w:space="0" w:color="000000"/>
@@ -8866,7 +8866,7 @@
         </w:tc>
         <w:tc>
           <w:tcPr>
-            <w:tcW w:w="4718" w:type="dxa"/>
+            <w:tcW w:w="4719" w:type="dxa"/>
             <w:tcBorders>
               <w:top w:val="single" w:sz="4" w:space="0" w:color="000000"/>
               <w:left w:val="single" w:sz="4" w:space="0" w:color="000000"/>
@@ -9066,7 +9066,7 @@
         <w:trPr/>
         <w:tc>
           <w:tcPr>
-            <w:tcW w:w="1114" w:type="dxa"/>
+            <w:tcW w:w="1113" w:type="dxa"/>
             <w:tcBorders>
               <w:top w:val="single" w:sz="4" w:space="0" w:color="000000"/>
               <w:left w:val="single" w:sz="4" w:space="0" w:color="000000"/>
@@ -9101,7 +9101,7 @@
         </w:tc>
         <w:tc>
           <w:tcPr>
-            <w:tcW w:w="4718" w:type="dxa"/>
+            <w:tcW w:w="4719" w:type="dxa"/>
             <w:tcBorders>
               <w:top w:val="single" w:sz="4" w:space="0" w:color="000000"/>
               <w:left w:val="single" w:sz="4" w:space="0" w:color="000000"/>
@@ -9301,7 +9301,7 @@
         <w:trPr/>
         <w:tc>
           <w:tcPr>
-            <w:tcW w:w="1114" w:type="dxa"/>
+            <w:tcW w:w="1113" w:type="dxa"/>
             <w:tcBorders>
               <w:top w:val="single" w:sz="4" w:space="0" w:color="000000"/>
               <w:left w:val="single" w:sz="4" w:space="0" w:color="000000"/>
@@ -9336,7 +9336,7 @@
         </w:tc>
         <w:tc>
           <w:tcPr>
-            <w:tcW w:w="4718" w:type="dxa"/>
+            <w:tcW w:w="4719" w:type="dxa"/>
             <w:tcBorders>
               <w:top w:val="single" w:sz="4" w:space="0" w:color="000000"/>
               <w:left w:val="single" w:sz="4" w:space="0" w:color="000000"/>
@@ -9534,7 +9534,7 @@
         <w:trPr/>
         <w:tc>
           <w:tcPr>
-            <w:tcW w:w="1114" w:type="dxa"/>
+            <w:tcW w:w="1113" w:type="dxa"/>
             <w:tcBorders>
               <w:top w:val="single" w:sz="4" w:space="0" w:color="000000"/>
               <w:left w:val="single" w:sz="4" w:space="0" w:color="000000"/>
@@ -9569,7 +9569,7 @@
         </w:tc>
         <w:tc>
           <w:tcPr>
-            <w:tcW w:w="4718" w:type="dxa"/>
+            <w:tcW w:w="4719" w:type="dxa"/>
             <w:tcBorders>
               <w:top w:val="single" w:sz="4" w:space="0" w:color="000000"/>
               <w:left w:val="single" w:sz="4" w:space="0" w:color="000000"/>
@@ -10085,8 +10085,8 @@
         <w:rPr/>
       </w:pPr>
       <w:bookmarkStart w:id="2" w:name="__RefHeading___Toc1729037_1399105856"/>
-      <w:bookmarkStart w:id="3" w:name="_Toc136810442"/>
-      <w:bookmarkStart w:id="4" w:name="_Toc136799338"/>
+      <w:bookmarkStart w:id="3" w:name="_Toc136799338"/>
+      <w:bookmarkStart w:id="4" w:name="_Toc136810442"/>
       <w:bookmarkEnd w:id="2"/>
       <w:r>
         <w:rPr/>
@@ -10314,6 +10314,7 @@
             <w:rPr>
               <w:webHidden/>
               <w:rStyle w:val="Style11"/>
+              <w:vanish w:val="false"/>
             </w:rPr>
             <w:instrText xml:space="preserve"> TOC \z \o "1-3" \u \h</w:instrText>
           </w:r>
@@ -10321,6 +10322,7 @@
             <w:rPr>
               <w:webHidden/>
               <w:rStyle w:val="Style11"/>
+              <w:vanish w:val="false"/>
             </w:rPr>
             <w:fldChar w:fldCharType="separate"/>
           </w:r>
@@ -10329,8 +10331,15 @@
               <w:rPr>
                 <w:webHidden/>
                 <w:rStyle w:val="Style11"/>
+                <w:vanish w:val="false"/>
               </w:rPr>
               <w:t>РЕФЕРАТ</w:t>
+            </w:r>
+            <w:r>
+              <w:rPr>
+                <w:rStyle w:val="Style11"/>
+                <w:vanish w:val="false"/>
+              </w:rPr>
               <w:tab/>
               <w:t>5</w:t>
             </w:r>
@@ -10350,6 +10359,7 @@
               <w:rPr>
                 <w:webHidden/>
                 <w:rStyle w:val="Style11"/>
+                <w:vanish w:val="false"/>
               </w:rPr>
               <w:t>СОДЕРЖАНИЕ</w:t>
               <w:tab/>
@@ -10371,6 +10381,7 @@
               <w:rPr>
                 <w:webHidden/>
                 <w:rStyle w:val="Style11"/>
+                <w:vanish w:val="false"/>
               </w:rPr>
               <w:t>ГЛОССАРИЙ</w:t>
               <w:tab/>
@@ -10392,6 +10403,7 @@
               <w:rPr>
                 <w:webHidden/>
                 <w:rStyle w:val="Style11"/>
+                <w:vanish w:val="false"/>
               </w:rPr>
               <w:t>ВВЕДЕНИЕ</w:t>
               <w:tab/>
@@ -10413,6 +10425,7 @@
               <w:rPr>
                 <w:webHidden/>
                 <w:rStyle w:val="Style11"/>
+                <w:vanish w:val="false"/>
               </w:rPr>
               <w:t>1 Постановка задачи</w:t>
               <w:tab/>
@@ -10434,6 +10447,7 @@
               <w:rPr>
                 <w:webHidden/>
                 <w:rStyle w:val="Style11"/>
+                <w:vanish w:val="false"/>
               </w:rPr>
               <w:t>1.1 Цели</w:t>
               <w:tab/>
@@ -10455,6 +10469,7 @@
               <w:rPr>
                 <w:webHidden/>
                 <w:rStyle w:val="Style11"/>
+                <w:vanish w:val="false"/>
               </w:rPr>
               <w:t>1.2 Задачи работы</w:t>
               <w:tab/>
@@ -10476,6 +10491,7 @@
               <w:rPr>
                 <w:webHidden/>
                 <w:rStyle w:val="Style11"/>
+                <w:vanish w:val="false"/>
               </w:rPr>
               <w:t>2 Анализ предметной области</w:t>
               <w:tab/>
@@ -10497,6 +10513,7 @@
               <w:rPr>
                 <w:webHidden/>
                 <w:rStyle w:val="Style11"/>
+                <w:vanish w:val="false"/>
               </w:rPr>
               <w:t>2.1 Анализ существующих решений</w:t>
               <w:tab/>
@@ -10518,6 +10535,7 @@
               <w:rPr>
                 <w:webHidden/>
                 <w:rStyle w:val="Style11"/>
+                <w:vanish w:val="false"/>
               </w:rPr>
               <w:t>2.1.1 Neo4j</w:t>
               <w:tab/>
@@ -10539,6 +10557,7 @@
               <w:rPr>
                 <w:webHidden/>
                 <w:rStyle w:val="Style11"/>
+                <w:vanish w:val="false"/>
               </w:rPr>
               <w:t>2.1.2 Apache AGE</w:t>
               <w:tab/>
@@ -10560,6 +10579,7 @@
               <w:rPr>
                 <w:webHidden/>
                 <w:rStyle w:val="Style11"/>
+                <w:vanish w:val="false"/>
               </w:rPr>
               <w:t>2.2 Модель графа свойств</w:t>
               <w:tab/>
@@ -10581,6 +10601,7 @@
               <w:rPr>
                 <w:webHidden/>
                 <w:rStyle w:val="Style11"/>
+                <w:vanish w:val="false"/>
               </w:rPr>
               <w:t>2.3 Язык графовых запросов Cypher</w:t>
               <w:tab/>
@@ -10602,6 +10623,7 @@
               <w:rPr>
                 <w:webHidden/>
                 <w:rStyle w:val="Style11"/>
+                <w:vanish w:val="false"/>
               </w:rPr>
               <w:t>2.4 Структура графового хранилища</w:t>
               <w:tab/>
@@ -10623,6 +10645,7 @@
               <w:rPr>
                 <w:webHidden/>
                 <w:rStyle w:val="Style11"/>
+                <w:vanish w:val="false"/>
               </w:rPr>
               <w:t>2.6 Алгоритм построения графа</w:t>
               <w:tab/>
@@ -10644,6 +10667,7 @@
               <w:rPr>
                 <w:webHidden/>
                 <w:rStyle w:val="Style11"/>
+                <w:vanish w:val="false"/>
               </w:rPr>
               <w:t>2.6.1 Построение узлов и свойств узлов</w:t>
               <w:tab/>
@@ -10665,6 +10689,7 @@
               <w:rPr>
                 <w:webHidden/>
                 <w:rStyle w:val="Style11"/>
+                <w:vanish w:val="false"/>
               </w:rPr>
               <w:t>2.6.2 Построение ребер графа</w:t>
               <w:tab/>
@@ -10686,6 +10711,7 @@
               <w:rPr>
                 <w:webHidden/>
                 <w:rStyle w:val="Style11"/>
+                <w:vanish w:val="false"/>
               </w:rPr>
               <w:t>2.7 Средства построения расширений СУБД PostgreSQL</w:t>
               <w:tab/>
@@ -10707,6 +10733,7 @@
               <w:rPr>
                 <w:webHidden/>
                 <w:rStyle w:val="Style11"/>
+                <w:vanish w:val="false"/>
               </w:rPr>
               <w:t>3 Выбор средств реализации системы</w:t>
               <w:tab/>
@@ -10728,6 +10755,7 @@
               <w:rPr>
                 <w:webHidden/>
                 <w:rStyle w:val="Style11"/>
+                <w:vanish w:val="false"/>
               </w:rPr>
               <w:t>3.1 libpq</w:t>
               <w:tab/>
@@ -10749,6 +10777,7 @@
               <w:rPr>
                 <w:webHidden/>
                 <w:rStyle w:val="Style11"/>
+                <w:vanish w:val="false"/>
               </w:rPr>
               <w:t>3.2 flex</w:t>
               <w:tab/>
@@ -10770,6 +10799,7 @@
               <w:rPr>
                 <w:webHidden/>
                 <w:rStyle w:val="Style11"/>
+                <w:vanish w:val="false"/>
               </w:rPr>
               <w:t>3.3 bison</w:t>
               <w:tab/>
@@ -10791,6 +10821,7 @@
               <w:rPr>
                 <w:webHidden/>
                 <w:rStyle w:val="Style11"/>
+                <w:vanish w:val="false"/>
               </w:rPr>
               <w:t>3.4 CMake</w:t>
               <w:tab/>
@@ -10812,6 +10843,7 @@
               <w:rPr>
                 <w:webHidden/>
                 <w:rStyle w:val="Style11"/>
+                <w:vanish w:val="false"/>
               </w:rPr>
               <w:t>4 Реализация</w:t>
               <w:tab/>
@@ -10833,6 +10865,7 @@
               <w:rPr>
                 <w:webHidden/>
                 <w:rStyle w:val="Style11"/>
+                <w:vanish w:val="false"/>
               </w:rPr>
               <w:t>4.1 Расширение для PostgreSQL</w:t>
               <w:tab/>
@@ -10854,6 +10887,7 @@
               <w:rPr>
                 <w:webHidden/>
                 <w:rStyle w:val="Style11"/>
+                <w:vanish w:val="false"/>
               </w:rPr>
               <w:t>4.1.1 Процесс загрузки расширения в сервер СУБД</w:t>
               <w:tab/>
@@ -10875,6 +10909,7 @@
               <w:rPr>
                 <w:webHidden/>
                 <w:rStyle w:val="Style11"/>
+                <w:vanish w:val="false"/>
               </w:rPr>
               <w:t>4.1.2 Низкоуровневая составляющая расширения</w:t>
               <w:tab/>
@@ -10896,6 +10931,7 @@
               <w:rPr>
                 <w:webHidden/>
                 <w:rStyle w:val="Style11"/>
+                <w:vanish w:val="false"/>
               </w:rPr>
               <w:t>4.1.2 Скрипт с процедурами на pl/pgSQL</w:t>
               <w:tab/>
@@ -10917,6 +10953,7 @@
               <w:rPr>
                 <w:webHidden/>
                 <w:rStyle w:val="Style11"/>
+                <w:vanish w:val="false"/>
               </w:rPr>
               <w:t>4.2 Библиотека кодогенерации шаблонов многопоточного кода</w:t>
               <w:tab/>
@@ -10938,6 +10975,7 @@
               <w:rPr>
                 <w:webHidden/>
                 <w:rStyle w:val="Style11"/>
+                <w:vanish w:val="false"/>
               </w:rPr>
               <w:t>4.3 Отладка библиотеки кодогенерации</w:t>
               <w:tab/>
@@ -10959,6 +10997,7 @@
               <w:rPr>
                 <w:webHidden/>
                 <w:rStyle w:val="Style11"/>
+                <w:vanish w:val="false"/>
               </w:rPr>
               <w:t>5 Результат работы программы</w:t>
               <w:tab/>
@@ -10980,6 +11019,7 @@
               <w:rPr>
                 <w:webHidden/>
                 <w:rStyle w:val="Style11"/>
+                <w:vanish w:val="false"/>
               </w:rPr>
               <w:t>5.1 Результат кодогенерации</w:t>
               <w:tab/>
@@ -11001,6 +11041,7 @@
               <w:rPr>
                 <w:webHidden/>
                 <w:rStyle w:val="Style11"/>
+                <w:vanish w:val="false"/>
               </w:rPr>
               <w:t>5.2 Вычислительный эксперимент</w:t>
               <w:tab/>
@@ -11022,6 +11063,7 @@
               <w:rPr>
                 <w:webHidden/>
                 <w:rStyle w:val="Style11"/>
+                <w:vanish w:val="false"/>
               </w:rPr>
               <w:t>ЗАКЛЮЧЕНИЕ</w:t>
               <w:tab/>
@@ -11043,6 +11085,7 @@
               <w:rPr>
                 <w:webHidden/>
                 <w:rStyle w:val="Style11"/>
+                <w:vanish w:val="false"/>
               </w:rPr>
               <w:t>СПИСОК ИСПОЛЬЗОВАННЫХ ИСТОЧНИКОВ</w:t>
               <w:tab/>
@@ -11052,6 +11095,7 @@
           <w:r>
             <w:rPr>
               <w:rStyle w:val="Style11"/>
+              <w:vanish w:val="false"/>
             </w:rPr>
             <w:fldChar w:fldCharType="end"/>
           </w:r>
@@ -11226,7 +11270,7 @@
       <w:hyperlink r:id="rId2" w:tgtFrame="Программирование">
         <w:r>
           <w:rPr>
-            <w:rStyle w:val="ListLabel163"/>
+            <w:rStyle w:val="ListLabel172"/>
             <w:rFonts w:eastAsia="Cambria" w:eastAsiaTheme="minorHAnsi"/>
             <w:kern w:val="2"/>
             <w:sz w:val="28"/>
@@ -11247,7 +11291,7 @@
       <w:hyperlink r:id="rId3" w:tgtFrame="Компьютерная программа">
         <w:r>
           <w:rPr>
-            <w:rStyle w:val="ListLabel163"/>
+            <w:rStyle w:val="ListLabel172"/>
             <w:rFonts w:eastAsia="Cambria" w:eastAsiaTheme="minorHAnsi"/>
             <w:kern w:val="2"/>
             <w:sz w:val="28"/>
@@ -11268,7 +11312,7 @@
       <w:hyperlink r:id="rId4" w:tgtFrame="Компиляция (программирование)">
         <w:r>
           <w:rPr>
-            <w:rStyle w:val="ListLabel163"/>
+            <w:rStyle w:val="ListLabel172"/>
             <w:rFonts w:eastAsia="Cambria" w:eastAsiaTheme="minorHAnsi"/>
             <w:kern w:val="2"/>
             <w:sz w:val="28"/>
@@ -11289,7 +11333,7 @@
       <w:hyperlink r:id="rId5" w:tgtFrame="Исходный код">
         <w:r>
           <w:rPr>
-            <w:rStyle w:val="ListLabel163"/>
+            <w:rStyle w:val="ListLabel172"/>
             <w:rFonts w:eastAsia="Cambria" w:eastAsiaTheme="minorHAnsi"/>
             <w:kern w:val="2"/>
             <w:sz w:val="28"/>
@@ -11692,8 +11736,8 @@
         <w:rPr/>
       </w:pPr>
       <w:bookmarkStart w:id="13" w:name="__RefHeading___Toc1729045_1399105856"/>
-      <w:bookmarkStart w:id="14" w:name="_Toc136470518"/>
-      <w:bookmarkStart w:id="15" w:name="_Toc136810446"/>
+      <w:bookmarkStart w:id="14" w:name="_Toc136810446"/>
+      <w:bookmarkStart w:id="15" w:name="_Toc136470518"/>
       <w:bookmarkEnd w:id="13"/>
       <w:r>
         <w:rPr/>
@@ -11708,8 +11752,8 @@
         <w:rPr/>
       </w:pPr>
       <w:bookmarkStart w:id="16" w:name="__RefHeading___Toc1729047_1399105856"/>
-      <w:bookmarkStart w:id="17" w:name="_Toc136470519"/>
-      <w:bookmarkStart w:id="18" w:name="_Toc136810447"/>
+      <w:bookmarkStart w:id="17" w:name="_Toc136810447"/>
+      <w:bookmarkStart w:id="18" w:name="_Toc136470519"/>
       <w:bookmarkEnd w:id="16"/>
       <w:r>
         <w:rPr/>
@@ -11779,8 +11823,8 @@
         <w:rPr/>
       </w:pPr>
       <w:bookmarkStart w:id="19" w:name="__RefHeading___Toc1729049_1399105856"/>
-      <w:bookmarkStart w:id="20" w:name="_Toc136470520"/>
-      <w:bookmarkStart w:id="21" w:name="_Toc136810448"/>
+      <w:bookmarkStart w:id="20" w:name="_Toc136810448"/>
+      <w:bookmarkStart w:id="21" w:name="_Toc136470520"/>
       <w:bookmarkEnd w:id="19"/>
       <w:r>
         <w:rPr>
@@ -11823,7 +11867,7 @@
         <w:pStyle w:val="Style29"/>
         <w:numPr>
           <w:ilvl w:val="0"/>
-          <w:numId w:val="4"/>
+          <w:numId w:val="3"/>
         </w:numPr>
         <w:ind w:hanging="284" w:left="993"/>
         <w:rPr/>
@@ -11838,7 +11882,7 @@
         <w:pStyle w:val="Style30"/>
         <w:numPr>
           <w:ilvl w:val="1"/>
-          <w:numId w:val="6"/>
+          <w:numId w:val="4"/>
         </w:numPr>
         <w:rPr/>
       </w:pPr>
@@ -11858,7 +11902,7 @@
         <w:pStyle w:val="Style30"/>
         <w:numPr>
           <w:ilvl w:val="1"/>
-          <w:numId w:val="6"/>
+          <w:numId w:val="4"/>
         </w:numPr>
         <w:rPr/>
       </w:pPr>
@@ -11878,7 +11922,7 @@
         <w:pStyle w:val="Style30"/>
         <w:numPr>
           <w:ilvl w:val="1"/>
-          <w:numId w:val="6"/>
+          <w:numId w:val="4"/>
         </w:numPr>
         <w:rPr/>
       </w:pPr>
@@ -11898,7 +11942,7 @@
         <w:pStyle w:val="Style29"/>
         <w:numPr>
           <w:ilvl w:val="0"/>
-          <w:numId w:val="4"/>
+          <w:numId w:val="3"/>
         </w:numPr>
         <w:ind w:hanging="284" w:left="993"/>
         <w:rPr/>
@@ -11943,8 +11987,8 @@
         <w:rPr/>
       </w:pPr>
       <w:bookmarkStart w:id="22" w:name="__RefHeading___Toc1729051_1399105856"/>
-      <w:bookmarkStart w:id="23" w:name="_Toc136470521"/>
-      <w:bookmarkStart w:id="24" w:name="_Toc136810449"/>
+      <w:bookmarkStart w:id="23" w:name="_Toc136810449"/>
+      <w:bookmarkStart w:id="24" w:name="_Toc136470521"/>
       <w:bookmarkEnd w:id="22"/>
       <w:r>
         <w:rPr/>
@@ -11959,8 +12003,8 @@
         <w:rPr/>
       </w:pPr>
       <w:bookmarkStart w:id="25" w:name="__RefHeading___Toc1729053_1399105856"/>
-      <w:bookmarkStart w:id="26" w:name="_Toc136470522"/>
-      <w:bookmarkStart w:id="27" w:name="_Toc136810450"/>
+      <w:bookmarkStart w:id="26" w:name="_Toc136810450"/>
+      <w:bookmarkStart w:id="27" w:name="_Toc136470522"/>
       <w:bookmarkEnd w:id="25"/>
       <w:r>
         <w:rPr>
@@ -11981,8 +12025,8 @@
         <w:rPr/>
       </w:pPr>
       <w:bookmarkStart w:id="28" w:name="__RefHeading___Toc1729055_1399105856"/>
-      <w:bookmarkStart w:id="29" w:name="_Toc136470523"/>
-      <w:bookmarkStart w:id="30" w:name="_Toc136810451"/>
+      <w:bookmarkStart w:id="29" w:name="_Toc136810451"/>
+      <w:bookmarkStart w:id="30" w:name="_Toc136470523"/>
       <w:bookmarkEnd w:id="28"/>
       <w:r>
         <w:rPr>
@@ -12044,8 +12088,8 @@
         <w:rPr/>
       </w:pPr>
       <w:bookmarkStart w:id="31" w:name="__RefHeading___Toc1729057_1399105856"/>
-      <w:bookmarkStart w:id="32" w:name="_Toc136810452"/>
-      <w:bookmarkStart w:id="33" w:name="_Toc136470524"/>
+      <w:bookmarkStart w:id="32" w:name="_Toc136470524"/>
+      <w:bookmarkStart w:id="33" w:name="_Toc136810452"/>
       <w:bookmarkEnd w:id="31"/>
       <w:r>
         <w:rPr>
@@ -12148,8 +12192,8 @@
         <w:rPr/>
       </w:pPr>
       <w:bookmarkStart w:id="34" w:name="__RefHeading___Toc1729059_1399105856"/>
-      <w:bookmarkStart w:id="35" w:name="_Toc136470526"/>
-      <w:bookmarkStart w:id="36" w:name="_Toc136810454"/>
+      <w:bookmarkStart w:id="35" w:name="_Toc136810454"/>
+      <w:bookmarkStart w:id="36" w:name="_Toc136470526"/>
       <w:bookmarkEnd w:id="34"/>
       <w:r>
         <w:rPr>
@@ -12303,7 +12347,7 @@
         <w:pStyle w:val="Style29"/>
         <w:numPr>
           <w:ilvl w:val="0"/>
-          <w:numId w:val="12"/>
+          <w:numId w:val="10"/>
         </w:numPr>
         <w:tabs>
           <w:tab w:val="clear" w:pos="720"/>
@@ -12324,7 +12368,7 @@
         <w:pStyle w:val="Style29"/>
         <w:numPr>
           <w:ilvl w:val="0"/>
-          <w:numId w:val="12"/>
+          <w:numId w:val="10"/>
         </w:numPr>
         <w:tabs>
           <w:tab w:val="clear" w:pos="720"/>
@@ -12345,7 +12389,7 @@
         <w:pStyle w:val="Style29"/>
         <w:numPr>
           <w:ilvl w:val="0"/>
-          <w:numId w:val="12"/>
+          <w:numId w:val="10"/>
         </w:numPr>
         <w:tabs>
           <w:tab w:val="clear" w:pos="720"/>
@@ -12366,7 +12410,7 @@
         <w:pStyle w:val="Style29"/>
         <w:numPr>
           <w:ilvl w:val="0"/>
-          <w:numId w:val="12"/>
+          <w:numId w:val="10"/>
         </w:numPr>
         <w:tabs>
           <w:tab w:val="clear" w:pos="720"/>
@@ -12387,7 +12431,7 @@
         <w:pStyle w:val="Style29"/>
         <w:numPr>
           <w:ilvl w:val="0"/>
-          <w:numId w:val="12"/>
+          <w:numId w:val="10"/>
         </w:numPr>
         <w:tabs>
           <w:tab w:val="clear" w:pos="720"/>
@@ -12408,7 +12452,7 @@
         <w:pStyle w:val="Style29"/>
         <w:numPr>
           <w:ilvl w:val="0"/>
-          <w:numId w:val="12"/>
+          <w:numId w:val="10"/>
         </w:numPr>
         <w:tabs>
           <w:tab w:val="clear" w:pos="720"/>
@@ -12430,8 +12474,8 @@
         <w:rPr/>
       </w:pPr>
       <w:bookmarkStart w:id="37" w:name="__RefHeading___Toc1729061_1399105856"/>
-      <w:bookmarkStart w:id="38" w:name="_Toc136810455"/>
-      <w:bookmarkStart w:id="39" w:name="_Toc136470527"/>
+      <w:bookmarkStart w:id="38" w:name="_Toc136470527"/>
+      <w:bookmarkStart w:id="39" w:name="_Toc136810455"/>
       <w:bookmarkEnd w:id="37"/>
       <w:r>
         <w:rPr>
@@ -12715,8 +12759,8 @@
         </w:rPr>
         <w:t>Для описания простейшего отношения между двумя узлами используется конструкция вида</w:t>
       </w:r>
-      <w:bookmarkStart w:id="40" w:name="OLE_LINK9"/>
-      <w:bookmarkStart w:id="41" w:name="OLE_LINK10"/>
+      <w:bookmarkStart w:id="40" w:name="OLE_LINK10"/>
+      <w:bookmarkStart w:id="41" w:name="OLE_LINK9"/>
       <w:r>
         <w:rPr>
           <w:sz w:val="28"/>
@@ -12752,8 +12796,8 @@
           <w:lang w:val="ru-RU"/>
         </w:rPr>
       </w:pPr>
-      <w:bookmarkStart w:id="42" w:name="OLE_LINK13"/>
-      <w:bookmarkStart w:id="43" w:name="OLE_LINK14"/>
+      <w:bookmarkStart w:id="42" w:name="OLE_LINK14"/>
+      <w:bookmarkStart w:id="43" w:name="OLE_LINK13"/>
       <w:bookmarkEnd w:id="42"/>
       <w:bookmarkEnd w:id="43"/>
       <w:r>
@@ -12769,8 +12813,8 @@
           <w:lang w:val="ru-RU"/>
         </w:rPr>
       </w:pPr>
-      <w:bookmarkStart w:id="44" w:name="OLE_LINK11"/>
-      <w:bookmarkStart w:id="45" w:name="OLE_LINK12"/>
+      <w:bookmarkStart w:id="44" w:name="OLE_LINK12"/>
+      <w:bookmarkStart w:id="45" w:name="OLE_LINK11"/>
       <w:bookmarkEnd w:id="44"/>
       <w:bookmarkEnd w:id="45"/>
       <w:r>
@@ -12812,8 +12856,8 @@
           <w:lang w:val="ru-RU"/>
         </w:rPr>
       </w:pPr>
-      <w:bookmarkStart w:id="46" w:name="OLE_LINK16"/>
-      <w:bookmarkStart w:id="47" w:name="OLE_LINK15"/>
+      <w:bookmarkStart w:id="46" w:name="OLE_LINK15"/>
+      <w:bookmarkStart w:id="47" w:name="OLE_LINK16"/>
       <w:bookmarkEnd w:id="46"/>
       <w:bookmarkEnd w:id="47"/>
       <w:r>
@@ -12996,8 +13040,8 @@
         </w:rPr>
         <w:t xml:space="preserve">Листинг 3 - </w:t>
       </w:r>
-      <w:bookmarkStart w:id="48" w:name="OLE_LINK18"/>
-      <w:bookmarkStart w:id="49" w:name="OLE_LINK17"/>
+      <w:bookmarkStart w:id="48" w:name="OLE_LINK17"/>
+      <w:bookmarkStart w:id="49" w:name="OLE_LINK18"/>
       <w:r>
         <w:rPr>
           <w:i w:val="false"/>
@@ -13660,7 +13704,7 @@
         <w:pStyle w:val="Style30"/>
         <w:numPr>
           <w:ilvl w:val="0"/>
-          <w:numId w:val="14"/>
+          <w:numId w:val="12"/>
         </w:numPr>
         <w:rPr/>
       </w:pPr>
@@ -13674,7 +13718,7 @@
         <w:pStyle w:val="Style30"/>
         <w:numPr>
           <w:ilvl w:val="0"/>
-          <w:numId w:val="14"/>
+          <w:numId w:val="12"/>
         </w:numPr>
         <w:rPr/>
       </w:pPr>
@@ -13688,7 +13732,7 @@
         <w:pStyle w:val="Style30"/>
         <w:numPr>
           <w:ilvl w:val="0"/>
-          <w:numId w:val="14"/>
+          <w:numId w:val="12"/>
         </w:numPr>
         <w:rPr/>
       </w:pPr>
@@ -14074,8 +14118,8 @@
         <w:rPr/>
       </w:pPr>
       <w:bookmarkStart w:id="54" w:name="__RefHeading___Toc1729065_1399105856"/>
-      <w:bookmarkStart w:id="55" w:name="_Toc136470528"/>
-      <w:bookmarkStart w:id="56" w:name="_Toc136810456"/>
+      <w:bookmarkStart w:id="55" w:name="_Toc136810456"/>
+      <w:bookmarkStart w:id="56" w:name="_Toc136470528"/>
       <w:bookmarkEnd w:id="54"/>
       <w:r>
         <w:rPr>
@@ -14130,7 +14174,7 @@
         <w:pStyle w:val="BodyText"/>
         <w:numPr>
           <w:ilvl w:val="0"/>
-          <w:numId w:val="13"/>
+          <w:numId w:val="11"/>
         </w:numPr>
         <w:suppressLineNumbers w:val="0"/>
         <w:spacing w:lineRule="auto" w:line="360"/>
@@ -14165,7 +14209,7 @@
         <w:pStyle w:val="BodyText"/>
         <w:numPr>
           <w:ilvl w:val="0"/>
-          <w:numId w:val="13"/>
+          <w:numId w:val="11"/>
         </w:numPr>
         <w:suppressLineNumbers w:val="0"/>
         <w:spacing w:lineRule="auto" w:line="360"/>
@@ -14200,7 +14244,7 @@
         <w:pStyle w:val="BodyText"/>
         <w:numPr>
           <w:ilvl w:val="0"/>
-          <w:numId w:val="13"/>
+          <w:numId w:val="11"/>
         </w:numPr>
         <w:suppressLineNumbers w:val="0"/>
         <w:spacing w:lineRule="auto" w:line="360"/>
@@ -14350,7 +14394,7 @@
         <w:pStyle w:val="Style29"/>
         <w:numPr>
           <w:ilvl w:val="0"/>
-          <w:numId w:val="7"/>
+          <w:numId w:val="5"/>
         </w:numPr>
         <w:ind w:hanging="284" w:left="993"/>
         <w:rPr/>
@@ -14365,7 +14409,7 @@
         <w:pStyle w:val="Style29"/>
         <w:numPr>
           <w:ilvl w:val="0"/>
-          <w:numId w:val="7"/>
+          <w:numId w:val="5"/>
         </w:numPr>
         <w:ind w:hanging="284" w:left="993"/>
         <w:rPr/>
@@ -14380,7 +14424,7 @@
         <w:pStyle w:val="Style30"/>
         <w:numPr>
           <w:ilvl w:val="0"/>
-          <w:numId w:val="7"/>
+          <w:numId w:val="5"/>
         </w:numPr>
         <w:ind w:hanging="284" w:left="993"/>
         <w:rPr/>
@@ -14395,7 +14439,7 @@
         <w:pStyle w:val="Style30"/>
         <w:numPr>
           <w:ilvl w:val="0"/>
-          <w:numId w:val="7"/>
+          <w:numId w:val="5"/>
         </w:numPr>
         <w:ind w:hanging="284" w:left="993"/>
         <w:rPr/>
@@ -14411,8 +14455,8 @@
         <w:rPr/>
       </w:pPr>
       <w:bookmarkStart w:id="60" w:name="__RefHeading___Toc1729079_1399105856"/>
-      <w:bookmarkStart w:id="61" w:name="_Toc136470535"/>
-      <w:bookmarkStart w:id="62" w:name="_Toc136810463"/>
+      <w:bookmarkStart w:id="61" w:name="_Toc136810463"/>
+      <w:bookmarkStart w:id="62" w:name="_Toc136470535"/>
       <w:bookmarkEnd w:id="60"/>
       <w:r>
         <w:rPr>
@@ -14458,8 +14502,8 @@
         <w:rPr/>
       </w:pPr>
       <w:bookmarkStart w:id="63" w:name="__RefHeading___Toc1729081_1399105856"/>
-      <w:bookmarkStart w:id="64" w:name="_Toc136470536"/>
-      <w:bookmarkStart w:id="65" w:name="_Toc136810464"/>
+      <w:bookmarkStart w:id="64" w:name="_Toc136810464"/>
+      <w:bookmarkStart w:id="65" w:name="_Toc136470536"/>
       <w:bookmarkEnd w:id="63"/>
       <w:r>
         <w:rPr>
@@ -15198,11 +15242,12 @@
     <w:p>
       <w:pPr>
         <w:pStyle w:val="Style24"/>
+        <w:spacing w:before="0" w:after="0"/>
         <w:rPr/>
       </w:pPr>
       <w:bookmarkStart w:id="68" w:name="__RefHeading___Toc1729083_1399105856"/>
-      <w:bookmarkStart w:id="69" w:name="_Toc136470537"/>
-      <w:bookmarkStart w:id="70" w:name="_Toc136810465"/>
+      <w:bookmarkStart w:id="69" w:name="_Toc136810465"/>
+      <w:bookmarkStart w:id="70" w:name="_Toc136470537"/>
       <w:bookmarkEnd w:id="68"/>
       <w:r>
         <w:rPr>
@@ -15237,17 +15282,22 @@
           <w:sz w:val="28"/>
           <w:szCs w:val="28"/>
         </w:rPr>
-        <w:t xml:space="preserve">Разработка производится в </w:t>
-      </w:r>
-      <w:r>
+        <w:t>Разработка производится в CLion 2023.3.</w:t>
+      </w:r>
+    </w:p>
+    <w:p>
+      <w:pPr>
+        <w:pStyle w:val="Style18"/>
+        <w:suppressLineNumbers w:val="0"/>
+        <w:spacing w:lineRule="auto" w:line="360"/>
+        <w:ind w:firstLine="709"/>
         <w:rPr>
           <w:rFonts w:eastAsia="Cambria" w:eastAsiaTheme="minorHAnsi"/>
           <w:kern w:val="2"/>
           <w:sz w:val="28"/>
           <w:szCs w:val="28"/>
         </w:rPr>
-        <w:t>CLion</w:t>
-      </w:r>
+      </w:pPr>
       <w:r>
         <w:rPr>
           <w:rFonts w:eastAsia="Cambria" w:eastAsiaTheme="minorHAnsi"/>
@@ -15255,17 +15305,22 @@
           <w:sz w:val="28"/>
           <w:szCs w:val="28"/>
         </w:rPr>
-        <w:t xml:space="preserve"> 202</w:t>
-      </w:r>
-      <w:r>
+        <w:t>CLion – кроссплатформенная интегрированная среде разработки программного обеспечения  для проектов на C, C++ и других языков программирования от компании JetBrains. Поддерживает компиляторы GCC, Clang, Microsoft Visual C++.</w:t>
+      </w:r>
+    </w:p>
+    <w:p>
+      <w:pPr>
+        <w:pStyle w:val="Style18"/>
+        <w:suppressLineNumbers w:val="0"/>
+        <w:spacing w:lineRule="auto" w:line="360"/>
+        <w:ind w:firstLine="709"/>
         <w:rPr>
           <w:rFonts w:eastAsia="Cambria" w:eastAsiaTheme="minorHAnsi"/>
           <w:kern w:val="2"/>
           <w:sz w:val="28"/>
           <w:szCs w:val="28"/>
         </w:rPr>
-        <w:t>3</w:t>
-      </w:r>
+      </w:pPr>
       <w:r>
         <w:rPr>
           <w:rFonts w:eastAsia="Cambria" w:eastAsiaTheme="minorHAnsi"/>
@@ -15273,17 +15328,22 @@
           <w:sz w:val="28"/>
           <w:szCs w:val="28"/>
         </w:rPr>
-        <w:t>.</w:t>
-      </w:r>
-      <w:r>
+        <w:t>Выбор IDE обусловлен обширным набором инструментов для рефакторинга (перепроектирования), оптимизации кода, проведения тестирования и отладки памяти на стеке и в куче, а также наличием большого количества дополнений и расширений, облегчающих процесс разработки программного обеспечения.</w:t>
+      </w:r>
+    </w:p>
+    <w:p>
+      <w:pPr>
+        <w:pStyle w:val="Style18"/>
+        <w:suppressLineNumbers w:val="0"/>
+        <w:spacing w:lineRule="auto" w:line="360"/>
+        <w:ind w:firstLine="709"/>
         <w:rPr>
           <w:rFonts w:eastAsia="Cambria" w:eastAsiaTheme="minorHAnsi"/>
           <w:kern w:val="2"/>
           <w:sz w:val="28"/>
           <w:szCs w:val="28"/>
         </w:rPr>
-        <w:t>3</w:t>
-      </w:r>
+      </w:pPr>
       <w:r>
         <w:rPr>
           <w:rFonts w:eastAsia="Cambria" w:eastAsiaTheme="minorHAnsi"/>
@@ -15291,7 +15351,80 @@
           <w:sz w:val="28"/>
           <w:szCs w:val="28"/>
         </w:rPr>
-        <w:t>.</w:t>
+        <w:t>В ходе проектирования система была разбита на следующие компоненты:</w:t>
+      </w:r>
+    </w:p>
+    <w:p>
+      <w:pPr>
+        <w:pStyle w:val="Style30"/>
+        <w:numPr>
+          <w:ilvl w:val="0"/>
+          <w:numId w:val="13"/>
+        </w:numPr>
+        <w:rPr/>
+      </w:pPr>
+      <w:r>
+        <w:rPr/>
+        <w:t>расширение для СУБД PostgreSQL;</w:t>
+      </w:r>
+    </w:p>
+    <w:p>
+      <w:pPr>
+        <w:pStyle w:val="Style30"/>
+        <w:numPr>
+          <w:ilvl w:val="0"/>
+          <w:numId w:val="13"/>
+        </w:numPr>
+        <w:rPr/>
+      </w:pPr>
+      <w:r>
+        <w:rPr/>
+        <w:t>лексический и синтаксический парсер запросов на языке Cypher;</w:t>
+      </w:r>
+    </w:p>
+    <w:p>
+      <w:pPr>
+        <w:pStyle w:val="Style30"/>
+        <w:numPr>
+          <w:ilvl w:val="0"/>
+          <w:numId w:val="13"/>
+        </w:numPr>
+        <w:rPr/>
+      </w:pPr>
+      <w:r>
+        <w:rPr>
+          <w:lang w:val="en-US"/>
+        </w:rPr>
+        <w:t>менеджер графовых сущностей, каждый элемент которого отвечает за управление определенными объектами графа или его составляющими в соответствующем файле на диске;</w:t>
+      </w:r>
+    </w:p>
+    <w:p>
+      <w:pPr>
+        <w:pStyle w:val="Style30"/>
+        <w:numPr>
+          <w:ilvl w:val="0"/>
+          <w:numId w:val="13"/>
+        </w:numPr>
+        <w:rPr/>
+      </w:pPr>
+      <w:r>
+        <w:rPr>
+          <w:lang w:val="en-US"/>
+        </w:rPr>
+        <w:t>интерфейс командной строки (CLI), предоставляющий выполнение запросов на Cypher напрямую к серверу графового хранилища.</w:t>
+      </w:r>
+    </w:p>
+    <w:p>
+      <w:pPr>
+        <w:pStyle w:val="Style30"/>
+        <w:ind w:hanging="0" w:left="709"/>
+        <w:rPr/>
+      </w:pPr>
+      <w:r>
+        <w:rPr>
+          <w:lang w:val="en-US"/>
+        </w:rPr>
+        <w:t>Диаграмма пакетов системы представлена на рисунке 12.</w:t>
       </w:r>
     </w:p>
     <w:p>
@@ -15314,254 +15447,6 @@
           <w:sz w:val="28"/>
           <w:szCs w:val="28"/>
         </w:rPr>
-        <w:t>CLion</w:t>
-      </w:r>
-      <w:r>
-        <w:rPr>
-          <w:rFonts w:eastAsia="Cambria" w:eastAsiaTheme="minorHAnsi"/>
-          <w:kern w:val="2"/>
-          <w:sz w:val="28"/>
-          <w:szCs w:val="28"/>
-        </w:rPr>
-        <w:t xml:space="preserve"> – </w:t>
-      </w:r>
-      <w:r>
-        <w:rPr>
-          <w:rFonts w:eastAsia="Cambria" w:eastAsiaTheme="minorHAnsi"/>
-          <w:kern w:val="2"/>
-          <w:sz w:val="28"/>
-          <w:szCs w:val="28"/>
-        </w:rPr>
-        <w:t xml:space="preserve">кроссплатформенная </w:t>
-      </w:r>
-      <w:r>
-        <w:rPr>
-          <w:rFonts w:eastAsia="Cambria" w:eastAsiaTheme="minorHAnsi"/>
-          <w:kern w:val="2"/>
-          <w:sz w:val="28"/>
-          <w:szCs w:val="28"/>
-        </w:rPr>
-        <w:t xml:space="preserve">интегрированная среде разработки программного обеспечения  для </w:t>
-      </w:r>
-      <w:r>
-        <w:rPr>
-          <w:rFonts w:eastAsia="Cambria" w:eastAsiaTheme="minorHAnsi"/>
-          <w:kern w:val="2"/>
-          <w:sz w:val="28"/>
-          <w:szCs w:val="28"/>
-        </w:rPr>
-        <w:t>проектов на C, C++</w:t>
-      </w:r>
-      <w:r>
-        <w:rPr>
-          <w:rFonts w:eastAsia="Cambria" w:eastAsiaTheme="minorHAnsi"/>
-          <w:kern w:val="2"/>
-          <w:sz w:val="28"/>
-          <w:szCs w:val="28"/>
-        </w:rPr>
-        <w:t xml:space="preserve"> и других языков программирования от компании JetBrains. </w:t>
-      </w:r>
-      <w:r>
-        <w:rPr>
-          <w:rFonts w:eastAsia="Cambria" w:eastAsiaTheme="minorHAnsi"/>
-          <w:kern w:val="2"/>
-          <w:sz w:val="28"/>
-          <w:szCs w:val="28"/>
-        </w:rPr>
-        <w:t>Поддерживает компиляторы GCC, Clang, Microsoft Visual C++.</w:t>
-      </w:r>
-    </w:p>
-    <w:p>
-      <w:pPr>
-        <w:pStyle w:val="Style18"/>
-        <w:suppressLineNumbers w:val="0"/>
-        <w:spacing w:lineRule="auto" w:line="360"/>
-        <w:ind w:firstLine="709"/>
-        <w:rPr>
-          <w:rFonts w:eastAsia="Cambria" w:eastAsiaTheme="minorHAnsi"/>
-          <w:kern w:val="2"/>
-          <w:sz w:val="28"/>
-          <w:szCs w:val="28"/>
-        </w:rPr>
-      </w:pPr>
-      <w:r>
-        <w:rPr>
-          <w:rFonts w:eastAsia="Cambria" w:eastAsiaTheme="minorHAnsi"/>
-          <w:kern w:val="2"/>
-          <w:sz w:val="28"/>
-          <w:szCs w:val="28"/>
-        </w:rPr>
-        <w:t xml:space="preserve">Выбор IDE обусловлен обширным набором инструментов для рефакторинга (перепроектирования), оптимизации кода, проведения тестирования </w:t>
-      </w:r>
-      <w:r>
-        <w:rPr>
-          <w:rFonts w:eastAsia="Cambria" w:eastAsiaTheme="minorHAnsi"/>
-          <w:kern w:val="2"/>
-          <w:sz w:val="28"/>
-          <w:szCs w:val="28"/>
-        </w:rPr>
-        <w:t>и отладки памяти на стеке и в куче</w:t>
-      </w:r>
-      <w:r>
-        <w:rPr>
-          <w:rFonts w:eastAsia="Cambria" w:eastAsiaTheme="minorHAnsi"/>
-          <w:kern w:val="2"/>
-          <w:sz w:val="28"/>
-          <w:szCs w:val="28"/>
-        </w:rPr>
-        <w:t>, а также наличием большого количества дополнений и расширений, облегчающих процесс разработки программного обеспечения.</w:t>
-      </w:r>
-    </w:p>
-    <w:p>
-      <w:pPr>
-        <w:pStyle w:val="Style18"/>
-        <w:suppressLineNumbers w:val="0"/>
-        <w:spacing w:lineRule="auto" w:line="360"/>
-        <w:ind w:firstLine="709"/>
-        <w:rPr>
-          <w:rFonts w:eastAsia="Cambria" w:eastAsiaTheme="minorHAnsi"/>
-          <w:kern w:val="2"/>
-          <w:sz w:val="28"/>
-          <w:szCs w:val="28"/>
-        </w:rPr>
-      </w:pPr>
-      <w:r>
-        <w:rPr>
-          <w:rFonts w:eastAsia="Cambria" w:eastAsiaTheme="minorHAnsi"/>
-          <w:kern w:val="2"/>
-          <w:sz w:val="28"/>
-          <w:szCs w:val="28"/>
-        </w:rPr>
-        <w:t>В ходе проектирования систем</w:t>
-      </w:r>
-      <w:r>
-        <w:rPr>
-          <w:rFonts w:eastAsia="Cambria" w:eastAsiaTheme="minorHAnsi"/>
-          <w:kern w:val="2"/>
-          <w:sz w:val="28"/>
-          <w:szCs w:val="28"/>
-        </w:rPr>
-        <w:t>а</w:t>
-      </w:r>
-      <w:r>
-        <w:rPr>
-          <w:rFonts w:eastAsia="Cambria" w:eastAsiaTheme="minorHAnsi"/>
-          <w:kern w:val="2"/>
-          <w:sz w:val="28"/>
-          <w:szCs w:val="28"/>
-        </w:rPr>
-        <w:t xml:space="preserve"> была разбита на </w:t>
-      </w:r>
-      <w:r>
-        <w:rPr>
-          <w:rFonts w:eastAsia="Cambria" w:eastAsiaTheme="minorHAnsi"/>
-          <w:kern w:val="2"/>
-          <w:sz w:val="28"/>
-          <w:szCs w:val="28"/>
-        </w:rPr>
-        <w:t>следующие компоненты:</w:t>
-      </w:r>
-    </w:p>
-    <w:p>
-      <w:pPr>
-        <w:pStyle w:val="Style30"/>
-        <w:numPr>
-          <w:ilvl w:val="0"/>
-          <w:numId w:val="16"/>
-        </w:numPr>
-        <w:rPr/>
-      </w:pPr>
-      <w:r>
-        <w:rPr/>
-        <w:t>расширение для СУБД PostgreSQL;</w:t>
-      </w:r>
-    </w:p>
-    <w:p>
-      <w:pPr>
-        <w:pStyle w:val="Style30"/>
-        <w:numPr>
-          <w:ilvl w:val="0"/>
-          <w:numId w:val="16"/>
-        </w:numPr>
-        <w:rPr/>
-      </w:pPr>
-      <w:r>
-        <w:rPr/>
-        <w:t>лексический и синтаксический парсер запросов на языке Cypher;</w:t>
-      </w:r>
-    </w:p>
-    <w:p>
-      <w:pPr>
-        <w:pStyle w:val="Style30"/>
-        <w:numPr>
-          <w:ilvl w:val="0"/>
-          <w:numId w:val="16"/>
-        </w:numPr>
-        <w:rPr/>
-      </w:pPr>
-      <w:r>
-        <w:rPr>
-          <w:lang w:val="en-US"/>
-        </w:rPr>
-        <w:t xml:space="preserve">менеджер графовых сущностей, каждый </w:t>
-      </w:r>
-      <w:r>
-        <w:rPr>
-          <w:lang w:val="en-US"/>
-        </w:rPr>
-        <w:t>элемент</w:t>
-      </w:r>
-      <w:r>
-        <w:rPr>
-          <w:lang w:val="en-US"/>
-        </w:rPr>
-        <w:t xml:space="preserve"> которого отвечает за управление определенными объектами графа или его составляющими в соответствующем файле на диске;</w:t>
-      </w:r>
-    </w:p>
-    <w:p>
-      <w:pPr>
-        <w:pStyle w:val="Style30"/>
-        <w:numPr>
-          <w:ilvl w:val="0"/>
-          <w:numId w:val="16"/>
-        </w:numPr>
-        <w:rPr/>
-      </w:pPr>
-      <w:r>
-        <w:rPr>
-          <w:lang w:val="en-US"/>
-        </w:rPr>
-        <w:t>интерфейс командной строки (CLI), предоставляющий выполнение запросов на Cypher напрямую к серверу графового хранилища.</w:t>
-      </w:r>
-    </w:p>
-    <w:p>
-      <w:pPr>
-        <w:pStyle w:val="Style30"/>
-        <w:ind w:hanging="0"/>
-        <w:rPr/>
-      </w:pPr>
-      <w:r>
-        <w:rPr>
-          <w:lang w:val="en-US"/>
-        </w:rPr>
-        <w:t>Диаграмма пакетов системы представлена на рисунке 12.</w:t>
-      </w:r>
-    </w:p>
-    <w:p>
-      <w:pPr>
-        <w:pStyle w:val="Style18"/>
-        <w:suppressLineNumbers w:val="0"/>
-        <w:spacing w:lineRule="auto" w:line="360"/>
-        <w:ind w:firstLine="709"/>
-        <w:rPr>
-          <w:rFonts w:eastAsia="Cambria" w:eastAsiaTheme="minorHAnsi"/>
-          <w:kern w:val="2"/>
-          <w:sz w:val="28"/>
-          <w:szCs w:val="28"/>
-        </w:rPr>
-      </w:pPr>
-      <w:r>
-        <w:rPr/>
         <w:drawing>
           <wp:anchor behindDoc="0" distT="0" distB="0" distL="0" distR="0" simplePos="0" locked="0" layoutInCell="0" allowOverlap="1" relativeHeight="16">
             <wp:simplePos x="0" y="0"/>
@@ -15617,19 +15502,7 @@
       </w:pPr>
       <w:r>
         <w:rPr/>
-        <w:t xml:space="preserve">Рисунок </w:t>
-      </w:r>
-      <w:r>
-        <w:rPr/>
-        <w:t>12</w:t>
-      </w:r>
-      <w:r>
-        <w:rPr/>
-        <w:t xml:space="preserve"> – Диаграмма пакетов </w:t>
-      </w:r>
-      <w:r>
-        <w:rPr/>
-        <w:t>графового хранилища данных</w:t>
+        <w:t>Рисунок 12 – Диаграмма пакетов графового хранилища данных</w:t>
       </w:r>
     </w:p>
     <w:p>
@@ -15638,8 +15511,8 @@
         <w:rPr/>
       </w:pPr>
       <w:bookmarkStart w:id="71" w:name="__RefHeading___Toc1729085_1399105856"/>
-      <w:bookmarkStart w:id="72" w:name="_Toc136470538"/>
-      <w:bookmarkStart w:id="73" w:name="_Toc136810466"/>
+      <w:bookmarkStart w:id="72" w:name="_Toc136810466"/>
+      <w:bookmarkStart w:id="73" w:name="_Toc136470538"/>
       <w:bookmarkEnd w:id="71"/>
       <w:r>
         <w:rPr/>
@@ -15671,15 +15544,7 @@
       </w:pPr>
       <w:r>
         <w:rPr/>
-        <w:t xml:space="preserve">Расширение для системы управления базами данных PostgreSQL представляет собой комбинацию SQL-скрипта с хранимыми процедурами, написанными на специальном языке серверного программирования pl/pgSQL, </w:t>
-      </w:r>
-      <w:r>
-        <w:rPr/>
-        <w:t xml:space="preserve">и файла с кодом на языке программирования C[12]. Низкоуровневый код при компиляции связывается с заголовочными файлами сервера PostgreSQL, предоставляемыми библиотекой libpq-devel, и образует динамическую (разделяемую) библиотеку формата .so, которая содержит интерфейс для обращения к ней из SQL-процедур во время обработки запроса базой данных. Также создается специальный файл с названием расширения и форматом .control, в котором указывают необходимые метаданные для корректной загрузки расширения в сервер: описание; текущая версия; местоположение относительно базового каталога с расширениями; </w:t>
-      </w:r>
-      <w:r>
-        <w:rPr/>
-        <w:t>флаг, с помощью которого можно задать загрузку расширения каждый раз при запуске. Пример такого файла приведет в листинге 9.</w:t>
+        <w:t>Расширение для системы управления базами данных PostgreSQL представляет собой комбинацию SQL-скрипта с хранимыми процедурами, написанными на специальном языке серверного программирования pl/pgSQL, и файла с кодом на языке программирования C[12]. Низкоуровневый код при компиляции связывается с заголовочными файлами сервера PostgreSQL, предоставляемыми библиотекой libpq-devel, и образует динамическую (разделяемую) библиотеку формата .so, которая содержит интерфейс для обращения к ней из SQL-процедур во время обработки запроса базой данных. Также создается специальный файл с названием расширения и форматом .control, в котором указывают необходимые метаданные для корректной загрузки расширения в сервер: описание; текущая версия; местоположение относительно базового каталога с расширениями; флаг, с помощью которого можно задать загрузку расширения каждый раз при запуске. Пример такого файла приведет в листинге 9.</w:t>
       </w:r>
     </w:p>
     <w:p>
@@ -15689,19 +15554,7 @@
       </w:pPr>
       <w:r>
         <w:rPr/>
-        <w:t xml:space="preserve">Листинг </w:t>
-      </w:r>
-      <w:r>
-        <w:rPr/>
-        <w:t>9</w:t>
-      </w:r>
-      <w:r>
-        <w:rPr/>
-        <w:t xml:space="preserve"> — Пример </w:t>
-      </w:r>
-      <w:r>
-        <w:rPr/>
-        <w:t>файла graph_db.control</w:t>
+        <w:t>Листинг 9 — Пример файла graph_db.control</w:t>
       </w:r>
     </w:p>
     <w:p>
@@ -15711,11 +15564,7 @@
       </w:pPr>
       <w:r>
         <w:rPr/>
-        <w:t>c</w:t>
-      </w:r>
-      <w:r>
-        <w:rPr/>
-        <w:t>omment = 'Extension to graph-based database'</w:t>
+        <w:t>comment = 'Extension to graph-based database'</w:t>
       </w:r>
     </w:p>
     <w:p>
@@ -15781,11 +15630,7 @@
       <w:bookmarkEnd w:id="75"/>
       <w:r>
         <w:rPr/>
-        <w:t xml:space="preserve">4.1.2 </w:t>
-      </w:r>
-      <w:r>
-        <w:rPr/>
-        <w:t>Низкоуровневая составляющая расширения</w:t>
+        <w:t>4.1.2 Низкоуровневая составляющая расширения</w:t>
       </w:r>
     </w:p>
     <w:p>
@@ -15795,15 +15640,7 @@
       </w:pPr>
       <w:r>
         <w:rPr/>
-        <w:t xml:space="preserve">Расширение содержит в себе файлы с исходным кодом на языке C, в котором можно осуществлять обращение напрямую к серверу с данными СУБД. Такую возможность предоставляет специальный C-интерфейс — SPI (Server Programming Interface), содержащий функции для обращения к таблицам и выборки данных из их. Диаграмма пакетов, отображающая это взаимодействие, приведена на рисунке </w:t>
-      </w:r>
-      <w:r>
-        <w:rPr/>
-        <w:t>13</w:t>
-      </w:r>
-      <w:r>
-        <w:rPr/>
-        <w:t>.</w:t>
+        <w:t>Расширение содержит в себе файлы с исходным кодом на языке C, в котором можно осуществлять обращение напрямую к серверу с данными СУБД. Такую возможность предоставляет специальный C-интерфейс — SPI (Server Programming Interface), содержащий функции для обращения к таблицам и выборки данных из их. Диаграмма пакетов, отображающая это взаимодействие, приведена на рисунке 13.</w:t>
       </w:r>
     </w:p>
     <w:p>
@@ -15861,19 +15698,7 @@
       </w:r>
       <w:r>
         <w:rPr/>
-        <w:t xml:space="preserve">Рисунок </w:t>
-      </w:r>
-      <w:r>
-        <w:rPr/>
-        <w:t>13</w:t>
-      </w:r>
-      <w:r>
-        <w:rPr/>
-        <w:t xml:space="preserve"> – Диаграмма пакетов </w:t>
-      </w:r>
-      <w:r>
-        <w:rPr/>
-        <w:t>расширения для PostgreSQL</w:t>
+        <w:t>Рисунок 13 – Диаграмма пакетов расширения для PostgreSQL</w:t>
       </w:r>
     </w:p>
     <w:p>
@@ -16274,11 +16099,7 @@
       </w:r>
       <w:r>
         <w:rPr/>
-        <w:t>RETURNS graph_node</w:t>
-      </w:r>
-      <w:r>
-        <w:rPr/>
-        <w:t>s</w:t>
+        <w:t>RETURNS graph_nodes</w:t>
       </w:r>
     </w:p>
     <w:p>
@@ -16312,11 +16133,7 @@
       </w:pPr>
       <w:r>
         <w:rPr/>
-        <w:t xml:space="preserve">В данном случае объявление MODULE_PATHNAME заменяется на путь, указанный в файле с расширением .control в аналогичной переменной. </w:t>
-      </w:r>
-      <w:r>
-        <w:rPr/>
-        <w:t>Ключевое слово IMMUTABLE означает, что функция не может быть изменена или подменена в процессе выполнения запроса, а STRICT означает проверку совпадения типов аргументов функций. Скрипт содержит объявления всех функций, представленных в низкоуровневом коде на C в качестве внешних.</w:t>
+        <w:t>В данном случае объявление MODULE_PATHNAME заменяется на путь, указанный в файле с расширением .control в аналогичной переменной. Ключевое слово IMMUTABLE означает, что функция не может быть изменена или подменена в процессе выполнения запроса, а STRICT означает проверку совпадения типов аргументов функций. Скрипт содержит объявления всех функций, представленных в низкоуровневом коде на C в качестве внешних.</w:t>
       </w:r>
     </w:p>
     <w:p>
@@ -16334,7 +16151,7 @@
         <w:pStyle w:val="Style18"/>
         <w:numPr>
           <w:ilvl w:val="0"/>
-          <w:numId w:val="17"/>
+          <w:numId w:val="14"/>
         </w:numPr>
         <w:rPr/>
       </w:pPr>
@@ -16348,7 +16165,7 @@
         <w:pStyle w:val="Style18"/>
         <w:numPr>
           <w:ilvl w:val="0"/>
-          <w:numId w:val="17"/>
+          <w:numId w:val="14"/>
         </w:numPr>
         <w:rPr/>
       </w:pPr>
@@ -16362,7 +16179,7 @@
         <w:pStyle w:val="Style18"/>
         <w:numPr>
           <w:ilvl w:val="0"/>
-          <w:numId w:val="17"/>
+          <w:numId w:val="14"/>
         </w:numPr>
         <w:rPr/>
       </w:pPr>
@@ -16376,7 +16193,7 @@
         <w:pStyle w:val="Style18"/>
         <w:numPr>
           <w:ilvl w:val="0"/>
-          <w:numId w:val="17"/>
+          <w:numId w:val="14"/>
         </w:numPr>
         <w:rPr/>
       </w:pPr>
@@ -16391,8 +16208,8 @@
         <w:rPr/>
       </w:pPr>
       <w:bookmarkStart w:id="77" w:name="__RefHeading___Toc1729093_1399105856"/>
-      <w:bookmarkStart w:id="78" w:name="_Toc136470542"/>
-      <w:bookmarkStart w:id="79" w:name="_Toc136810470"/>
+      <w:bookmarkStart w:id="78" w:name="_Toc136810470"/>
+      <w:bookmarkStart w:id="79" w:name="_Toc136470542"/>
       <w:bookmarkEnd w:id="77"/>
       <w:r>
         <w:rPr/>
@@ -16578,8 +16395,8 @@
         <w:rPr/>
       </w:pPr>
       <w:bookmarkStart w:id="80" w:name="__RefHeading___Toc1729095_1399105856"/>
-      <w:bookmarkStart w:id="81" w:name="_Toc136810471"/>
-      <w:bookmarkStart w:id="82" w:name="_Toc136470543"/>
+      <w:bookmarkStart w:id="81" w:name="_Toc136470543"/>
+      <w:bookmarkStart w:id="82" w:name="_Toc136810471"/>
       <w:bookmarkEnd w:id="80"/>
       <w:r>
         <w:rPr>
@@ -16623,8 +16440,8 @@
         <w:rPr/>
       </w:pPr>
       <w:bookmarkStart w:id="83" w:name="__RefHeading___Toc1729097_1399105856"/>
-      <w:bookmarkStart w:id="84" w:name="_Toc136810472"/>
-      <w:bookmarkStart w:id="85" w:name="_Toc136470544"/>
+      <w:bookmarkStart w:id="84" w:name="_Toc136470544"/>
+      <w:bookmarkStart w:id="85" w:name="_Toc136810472"/>
       <w:bookmarkEnd w:id="83"/>
       <w:r>
         <w:rPr/>
@@ -16639,8 +16456,8 @@
         <w:rPr/>
       </w:pPr>
       <w:bookmarkStart w:id="86" w:name="__RefHeading___Toc1729099_1399105856"/>
-      <w:bookmarkStart w:id="87" w:name="_Toc136470545"/>
-      <w:bookmarkStart w:id="88" w:name="_Toc136810473"/>
+      <w:bookmarkStart w:id="87" w:name="_Toc136810473"/>
+      <w:bookmarkStart w:id="88" w:name="_Toc136470545"/>
       <w:bookmarkEnd w:id="86"/>
       <w:r>
         <w:rPr>
@@ -16809,7 +16626,7 @@
         <w:pStyle w:val="Style29"/>
         <w:numPr>
           <w:ilvl w:val="0"/>
-          <w:numId w:val="8"/>
+          <w:numId w:val="6"/>
         </w:numPr>
         <w:ind w:hanging="284" w:left="993"/>
         <w:rPr/>
@@ -16824,7 +16641,7 @@
         <w:pStyle w:val="Style29"/>
         <w:numPr>
           <w:ilvl w:val="0"/>
-          <w:numId w:val="8"/>
+          <w:numId w:val="6"/>
         </w:numPr>
         <w:ind w:hanging="284" w:left="993"/>
         <w:rPr/>
@@ -16839,7 +16656,7 @@
         <w:pStyle w:val="Style29"/>
         <w:numPr>
           <w:ilvl w:val="0"/>
-          <w:numId w:val="8"/>
+          <w:numId w:val="6"/>
         </w:numPr>
         <w:ind w:hanging="284" w:left="993"/>
         <w:rPr/>
@@ -16854,7 +16671,7 @@
         <w:pStyle w:val="Style29"/>
         <w:numPr>
           <w:ilvl w:val="0"/>
-          <w:numId w:val="8"/>
+          <w:numId w:val="6"/>
         </w:numPr>
         <w:ind w:hanging="284" w:left="993"/>
         <w:rPr/>
@@ -16869,7 +16686,7 @@
         <w:pStyle w:val="Style29"/>
         <w:numPr>
           <w:ilvl w:val="0"/>
-          <w:numId w:val="8"/>
+          <w:numId w:val="6"/>
         </w:numPr>
         <w:ind w:hanging="284" w:left="993"/>
         <w:rPr/>
@@ -17249,7 +17066,7 @@
         <w:pStyle w:val="Style29"/>
         <w:numPr>
           <w:ilvl w:val="0"/>
-          <w:numId w:val="9"/>
+          <w:numId w:val="7"/>
         </w:numPr>
         <w:ind w:hanging="284" w:left="993"/>
         <w:rPr/>
@@ -17264,7 +17081,7 @@
         <w:pStyle w:val="Style29"/>
         <w:numPr>
           <w:ilvl w:val="0"/>
-          <w:numId w:val="9"/>
+          <w:numId w:val="7"/>
         </w:numPr>
         <w:ind w:hanging="284" w:left="993"/>
         <w:rPr/>
@@ -17378,8 +17195,8 @@
         <w:rPr/>
       </w:pPr>
       <w:bookmarkStart w:id="90" w:name="__RefHeading___Toc1729101_1399105856"/>
-      <w:bookmarkStart w:id="91" w:name="_Toc136470546"/>
-      <w:bookmarkStart w:id="92" w:name="_Toc136810474"/>
+      <w:bookmarkStart w:id="91" w:name="_Toc136810474"/>
+      <w:bookmarkStart w:id="92" w:name="_Toc136470546"/>
       <w:bookmarkEnd w:id="90"/>
       <w:r>
         <w:rPr>
@@ -17686,7 +17503,7 @@
         <w:pStyle w:val="Style29"/>
         <w:numPr>
           <w:ilvl w:val="0"/>
-          <w:numId w:val="10"/>
+          <w:numId w:val="8"/>
         </w:numPr>
         <w:ind w:hanging="284" w:left="993"/>
         <w:rPr/>
@@ -17701,7 +17518,7 @@
         <w:pStyle w:val="Style29"/>
         <w:numPr>
           <w:ilvl w:val="0"/>
-          <w:numId w:val="10"/>
+          <w:numId w:val="8"/>
         </w:numPr>
         <w:ind w:hanging="284" w:left="993"/>
         <w:rPr/>
@@ -17716,7 +17533,7 @@
         <w:pStyle w:val="Style30"/>
         <w:numPr>
           <w:ilvl w:val="1"/>
-          <w:numId w:val="11"/>
+          <w:numId w:val="9"/>
         </w:numPr>
         <w:rPr/>
       </w:pPr>
@@ -17730,7 +17547,7 @@
         <w:pStyle w:val="Style30"/>
         <w:numPr>
           <w:ilvl w:val="1"/>
-          <w:numId w:val="11"/>
+          <w:numId w:val="9"/>
         </w:numPr>
         <w:rPr/>
       </w:pPr>
@@ -17756,7 +17573,7 @@
         <w:pStyle w:val="Style30"/>
         <w:numPr>
           <w:ilvl w:val="1"/>
-          <w:numId w:val="11"/>
+          <w:numId w:val="9"/>
         </w:numPr>
         <w:rPr/>
       </w:pPr>
@@ -17768,160 +17585,160 @@
     <w:p>
       <w:pPr>
         <w:pStyle w:val="Style29"/>
+        <w:numPr>
+          <w:ilvl w:val="0"/>
+          <w:numId w:val="1"/>
+        </w:numPr>
+        <w:ind w:hanging="284" w:left="993"/>
+        <w:rPr/>
+      </w:pPr>
+      <w:r>
+        <w:rPr/>
+        <w:t>произведено тестирование программы и замер производительности генерируемого кода.</w:t>
+      </w:r>
+    </w:p>
+    <w:p>
+      <w:pPr>
+        <w:pStyle w:val="Style18"/>
+        <w:suppressLineNumbers w:val="0"/>
+        <w:spacing w:lineRule="auto" w:line="360"/>
+        <w:ind w:firstLine="709"/>
+        <w:rPr>
+          <w:rFonts w:eastAsia="Cambria" w:eastAsiaTheme="minorHAnsi"/>
+          <w:kern w:val="2"/>
+          <w:sz w:val="28"/>
+          <w:szCs w:val="28"/>
+        </w:rPr>
+      </w:pPr>
+      <w:r>
+        <w:rPr>
+          <w:rFonts w:eastAsia="Cambria" w:eastAsiaTheme="minorHAnsi"/>
+          <w:kern w:val="2"/>
+          <w:sz w:val="28"/>
+          <w:szCs w:val="28"/>
+        </w:rPr>
+        <w:t>Результатом работы является готовая и протестированная система, которая может использоваться для оптимизации и ускорения работы многопоточных приложений на Java. Выполненная работа может быть использована в различных областях применения, где требуется работа с многопоточностью, где важны быстродействие и производительность.</w:t>
+      </w:r>
+    </w:p>
+    <w:p>
+      <w:pPr>
+        <w:pStyle w:val="Normal"/>
+        <w:ind w:hanging="0" w:left="720"/>
+        <w:jc w:val="both"/>
+        <w:rPr>
+          <w:lang w:val="ru-RU"/>
+        </w:rPr>
+      </w:pPr>
+      <w:r>
+        <w:rPr>
+          <w:lang w:val="ru-RU"/>
+        </w:rPr>
+      </w:r>
+    </w:p>
+    <w:p>
+      <w:pPr>
+        <w:pStyle w:val="Normal"/>
+        <w:ind w:hanging="0" w:left="720"/>
+        <w:jc w:val="both"/>
+        <w:rPr>
+          <w:lang w:val="ru-RU"/>
+        </w:rPr>
+      </w:pPr>
+      <w:r>
+        <w:rPr>
+          <w:lang w:val="ru-RU"/>
+        </w:rPr>
+      </w:r>
+    </w:p>
+    <w:p>
+      <w:pPr>
+        <w:pStyle w:val="Normal"/>
+        <w:ind w:hanging="0" w:left="720"/>
+        <w:jc w:val="both"/>
+        <w:rPr>
+          <w:lang w:val="ru-RU"/>
+        </w:rPr>
+      </w:pPr>
+      <w:r>
+        <w:rPr>
+          <w:lang w:val="ru-RU"/>
+        </w:rPr>
+      </w:r>
+    </w:p>
+    <w:p>
+      <w:pPr>
+        <w:pStyle w:val="Normal"/>
+        <w:ind w:hanging="0" w:left="720"/>
+        <w:jc w:val="both"/>
+        <w:rPr>
+          <w:lang w:val="ru-RU"/>
+        </w:rPr>
+      </w:pPr>
+      <w:r>
+        <w:rPr>
+          <w:lang w:val="ru-RU"/>
+        </w:rPr>
+      </w:r>
+    </w:p>
+    <w:p>
+      <w:pPr>
+        <w:pStyle w:val="Normal"/>
+        <w:ind w:hanging="0" w:left="720"/>
+        <w:jc w:val="both"/>
+        <w:rPr>
+          <w:lang w:val="ru-RU"/>
+        </w:rPr>
+      </w:pPr>
+      <w:r>
+        <w:rPr>
+          <w:lang w:val="ru-RU"/>
+        </w:rPr>
+      </w:r>
+    </w:p>
+    <w:p>
+      <w:pPr>
+        <w:pStyle w:val="Normal"/>
+        <w:rPr>
+          <w:b/>
+        </w:rPr>
+      </w:pPr>
+      <w:r>
+        <w:rPr>
+          <w:b/>
+        </w:rPr>
+      </w:r>
+      <w:r>
+        <w:br w:type="page"/>
+      </w:r>
+    </w:p>
+    <w:p>
+      <w:pPr>
+        <w:pStyle w:val="Style21"/>
+        <w:spacing w:before="0" w:after="0"/>
+        <w:rPr/>
+      </w:pPr>
+      <w:bookmarkStart w:id="96" w:name="__RefHeading___Toc1729105_1399105856"/>
+      <w:bookmarkStart w:id="97" w:name="_Toc136810476"/>
+      <w:bookmarkStart w:id="98" w:name="_Toc136470548"/>
+      <w:bookmarkEnd w:id="96"/>
+      <w:r>
+        <w:rPr/>
+        <w:t>С</w:t>
+      </w:r>
+      <w:bookmarkEnd w:id="98"/>
+      <w:r>
+        <w:rPr/>
+        <w:t>ПИСОК ИСПОЛЬЗОВАННЫХ ИСТОЧНИКОВ</w:t>
+      </w:r>
+      <w:bookmarkEnd w:id="97"/>
+    </w:p>
+    <w:p>
+      <w:pPr>
+        <w:pStyle w:val="Style31"/>
         <w:numPr>
           <w:ilvl w:val="0"/>
           <w:numId w:val="2"/>
         </w:numPr>
-        <w:ind w:hanging="284" w:left="993"/>
-        <w:rPr/>
-      </w:pPr>
-      <w:r>
-        <w:rPr/>
-        <w:t>произведено тестирование программы и замер производительности генерируемого кода.</w:t>
-      </w:r>
-    </w:p>
-    <w:p>
-      <w:pPr>
-        <w:pStyle w:val="Style18"/>
-        <w:suppressLineNumbers w:val="0"/>
-        <w:spacing w:lineRule="auto" w:line="360"/>
-        <w:ind w:firstLine="709"/>
-        <w:rPr>
-          <w:rFonts w:eastAsia="Cambria" w:eastAsiaTheme="minorHAnsi"/>
-          <w:kern w:val="2"/>
-          <w:sz w:val="28"/>
-          <w:szCs w:val="28"/>
-        </w:rPr>
-      </w:pPr>
-      <w:r>
-        <w:rPr>
-          <w:rFonts w:eastAsia="Cambria" w:eastAsiaTheme="minorHAnsi"/>
-          <w:kern w:val="2"/>
-          <w:sz w:val="28"/>
-          <w:szCs w:val="28"/>
-        </w:rPr>
-        <w:t>Результатом работы является готовая и протестированная система, которая может использоваться для оптимизации и ускорения работы многопоточных приложений на Java. Выполненная работа может быть использована в различных областях применения, где требуется работа с многопоточностью, где важны быстродействие и производительность.</w:t>
-      </w:r>
-    </w:p>
-    <w:p>
-      <w:pPr>
-        <w:pStyle w:val="Normal"/>
-        <w:ind w:hanging="0" w:left="720"/>
-        <w:jc w:val="both"/>
-        <w:rPr>
-          <w:lang w:val="ru-RU"/>
-        </w:rPr>
-      </w:pPr>
-      <w:r>
-        <w:rPr>
-          <w:lang w:val="ru-RU"/>
-        </w:rPr>
-      </w:r>
-    </w:p>
-    <w:p>
-      <w:pPr>
-        <w:pStyle w:val="Normal"/>
-        <w:ind w:hanging="0" w:left="720"/>
-        <w:jc w:val="both"/>
-        <w:rPr>
-          <w:lang w:val="ru-RU"/>
-        </w:rPr>
-      </w:pPr>
-      <w:r>
-        <w:rPr>
-          <w:lang w:val="ru-RU"/>
-        </w:rPr>
-      </w:r>
-    </w:p>
-    <w:p>
-      <w:pPr>
-        <w:pStyle w:val="Normal"/>
-        <w:ind w:hanging="0" w:left="720"/>
-        <w:jc w:val="both"/>
-        <w:rPr>
-          <w:lang w:val="ru-RU"/>
-        </w:rPr>
-      </w:pPr>
-      <w:r>
-        <w:rPr>
-          <w:lang w:val="ru-RU"/>
-        </w:rPr>
-      </w:r>
-    </w:p>
-    <w:p>
-      <w:pPr>
-        <w:pStyle w:val="Normal"/>
-        <w:ind w:hanging="0" w:left="720"/>
-        <w:jc w:val="both"/>
-        <w:rPr>
-          <w:lang w:val="ru-RU"/>
-        </w:rPr>
-      </w:pPr>
-      <w:r>
-        <w:rPr>
-          <w:lang w:val="ru-RU"/>
-        </w:rPr>
-      </w:r>
-    </w:p>
-    <w:p>
-      <w:pPr>
-        <w:pStyle w:val="Normal"/>
-        <w:ind w:hanging="0" w:left="720"/>
-        <w:jc w:val="both"/>
-        <w:rPr>
-          <w:lang w:val="ru-RU"/>
-        </w:rPr>
-      </w:pPr>
-      <w:r>
-        <w:rPr>
-          <w:lang w:val="ru-RU"/>
-        </w:rPr>
-      </w:r>
-    </w:p>
-    <w:p>
-      <w:pPr>
-        <w:pStyle w:val="Normal"/>
-        <w:rPr>
-          <w:b/>
-        </w:rPr>
-      </w:pPr>
-      <w:r>
-        <w:rPr>
-          <w:b/>
-        </w:rPr>
-      </w:r>
-      <w:r>
-        <w:br w:type="page"/>
-      </w:r>
-    </w:p>
-    <w:p>
-      <w:pPr>
-        <w:pStyle w:val="Style21"/>
-        <w:spacing w:before="0" w:after="0"/>
-        <w:rPr/>
-      </w:pPr>
-      <w:bookmarkStart w:id="96" w:name="__RefHeading___Toc1729105_1399105856"/>
-      <w:bookmarkStart w:id="97" w:name="_Toc136810476"/>
-      <w:bookmarkStart w:id="98" w:name="_Toc136470548"/>
-      <w:bookmarkEnd w:id="96"/>
-      <w:r>
-        <w:rPr/>
-        <w:t>С</w:t>
-      </w:r>
-      <w:bookmarkEnd w:id="98"/>
-      <w:r>
-        <w:rPr/>
-        <w:t>ПИСОК ИСПОЛЬЗОВАННЫХ ИСТОЧНИКОВ</w:t>
-      </w:r>
-      <w:bookmarkEnd w:id="97"/>
-    </w:p>
-    <w:p>
-      <w:pPr>
-        <w:pStyle w:val="Style31"/>
-        <w:numPr>
-          <w:ilvl w:val="0"/>
-          <w:numId w:val="3"/>
-        </w:numPr>
         <w:ind w:firstLine="720" w:left="0"/>
         <w:rPr/>
       </w:pPr>
@@ -17968,7 +17785,7 @@
       <w:hyperlink r:id="rId23">
         <w:r>
           <w:rPr>
-            <w:rStyle w:val="ListLabel38"/>
+            <w:rStyle w:val="ListLabel1"/>
           </w:rPr>
           <w:t>https://www.baeldung.com/java-annotation-processing-builder</w:t>
         </w:r>
@@ -17983,7 +17800,7 @@
         <w:pStyle w:val="Style31"/>
         <w:numPr>
           <w:ilvl w:val="0"/>
-          <w:numId w:val="3"/>
+          <w:numId w:val="2"/>
         </w:numPr>
         <w:ind w:firstLine="720" w:left="0"/>
         <w:rPr/>
@@ -18031,7 +17848,7 @@
       <w:hyperlink r:id="rId24">
         <w:r>
           <w:rPr>
-            <w:rStyle w:val="ListLabel38"/>
+            <w:rStyle w:val="ListLabel1"/>
           </w:rPr>
           <w:t>https://www.baeldung.com/java-lock-stripping</w:t>
         </w:r>
@@ -18046,7 +17863,7 @@
         <w:pStyle w:val="Style31"/>
         <w:numPr>
           <w:ilvl w:val="0"/>
-          <w:numId w:val="3"/>
+          <w:numId w:val="2"/>
         </w:numPr>
         <w:ind w:firstLine="720" w:left="0"/>
         <w:rPr/>
@@ -18068,7 +17885,7 @@
       <w:hyperlink r:id="rId25">
         <w:r>
           <w:rPr>
-            <w:rStyle w:val="ListLabel38"/>
+            <w:rStyle w:val="ListLabel1"/>
           </w:rPr>
           <w:t>https://www.baeldung.com/quartz</w:t>
         </w:r>
@@ -18083,7 +17900,7 @@
         <w:pStyle w:val="Style31"/>
         <w:numPr>
           <w:ilvl w:val="0"/>
-          <w:numId w:val="3"/>
+          <w:numId w:val="2"/>
         </w:numPr>
         <w:ind w:firstLine="720" w:left="0"/>
         <w:rPr>
@@ -18129,7 +17946,7 @@
       <w:hyperlink r:id="rId26">
         <w:r>
           <w:rPr>
-            <w:rStyle w:val="ListLabel164"/>
+            <w:rStyle w:val="ListLabel173"/>
             <w:lang w:val="en-US"/>
           </w:rPr>
           <w:t>https://hannesdorfmann.com/annotation-processing/annotationprocessing101</w:t>
@@ -18167,7 +17984,7 @@
         <w:pStyle w:val="Style31"/>
         <w:numPr>
           <w:ilvl w:val="0"/>
-          <w:numId w:val="3"/>
+          <w:numId w:val="2"/>
         </w:numPr>
         <w:ind w:firstLine="720" w:left="0"/>
         <w:rPr/>
@@ -18179,7 +17996,7 @@
       <w:hyperlink r:id="rId27">
         <w:r>
           <w:rPr>
-            <w:rStyle w:val="ListLabel38"/>
+            <w:rStyle w:val="ListLabel1"/>
           </w:rPr>
           <w:t>https://habr.com/ru/sandbox/167189/</w:t>
         </w:r>
@@ -18194,7 +18011,7 @@
         <w:pStyle w:val="Style31"/>
         <w:numPr>
           <w:ilvl w:val="0"/>
-          <w:numId w:val="3"/>
+          <w:numId w:val="2"/>
         </w:numPr>
         <w:ind w:firstLine="720" w:left="0"/>
         <w:rPr/>
@@ -18242,7 +18059,7 @@
       <w:hyperlink r:id="rId28">
         <w:r>
           <w:rPr>
-            <w:rStyle w:val="ListLabel38"/>
+            <w:rStyle w:val="ListLabel1"/>
           </w:rPr>
           <w:t>https://www.baeldung.com/thread-pool-java-and-guava</w:t>
         </w:r>
@@ -18257,7 +18074,7 @@
         <w:pStyle w:val="Style31"/>
         <w:numPr>
           <w:ilvl w:val="0"/>
-          <w:numId w:val="3"/>
+          <w:numId w:val="2"/>
         </w:numPr>
         <w:ind w:firstLine="720" w:left="0"/>
         <w:rPr/>
@@ -18269,7 +18086,7 @@
       <w:hyperlink r:id="rId29">
         <w:r>
           <w:rPr>
-            <w:rStyle w:val="ListLabel38"/>
+            <w:rStyle w:val="ListLabel1"/>
           </w:rPr>
           <w:t>https://habr.com/ru/articles/277669</w:t>
         </w:r>
@@ -18284,7 +18101,7 @@
         <w:pStyle w:val="Style31"/>
         <w:numPr>
           <w:ilvl w:val="0"/>
-          <w:numId w:val="3"/>
+          <w:numId w:val="2"/>
         </w:numPr>
         <w:ind w:firstLine="720" w:left="0"/>
         <w:rPr/>
@@ -18306,7 +18123,7 @@
       <w:hyperlink r:id="rId30">
         <w:r>
           <w:rPr>
-            <w:rStyle w:val="ListLabel38"/>
+            <w:rStyle w:val="ListLabel1"/>
           </w:rPr>
           <w:t>https://redis.io/docs/about/</w:t>
         </w:r>
@@ -18321,7 +18138,7 @@
         <w:pStyle w:val="Style31"/>
         <w:numPr>
           <w:ilvl w:val="0"/>
-          <w:numId w:val="3"/>
+          <w:numId w:val="2"/>
         </w:numPr>
         <w:ind w:firstLine="720" w:left="0"/>
         <w:rPr>
@@ -18367,7 +18184,7 @@
       <w:hyperlink r:id="rId31">
         <w:r>
           <w:rPr>
-            <w:rStyle w:val="ListLabel164"/>
+            <w:rStyle w:val="ListLabel173"/>
             <w:lang w:val="en-US"/>
           </w:rPr>
           <w:t>https://www.baeldung.com/java-poet</w:t>
@@ -18405,7 +18222,7 @@
         <w:pStyle w:val="Style31"/>
         <w:numPr>
           <w:ilvl w:val="0"/>
-          <w:numId w:val="3"/>
+          <w:numId w:val="2"/>
         </w:numPr>
         <w:ind w:firstLine="720" w:left="0"/>
         <w:rPr>
@@ -18508,7 +18325,7 @@
         <w:pStyle w:val="Style31"/>
         <w:numPr>
           <w:ilvl w:val="0"/>
-          <w:numId w:val="3"/>
+          <w:numId w:val="2"/>
         </w:numPr>
         <w:ind w:firstLine="720" w:left="0"/>
         <w:rPr/>
@@ -18566,7 +18383,7 @@
       <w:hyperlink r:id="rId32">
         <w:r>
           <w:rPr>
-            <w:rStyle w:val="ListLabel38"/>
+            <w:rStyle w:val="ListLabel1"/>
           </w:rPr>
           <w:t>https://docs.oracle.com/javase/8/docs/api/java/util/concurrent/ConcurrentMap.htmll</w:t>
         </w:r>
@@ -18581,7 +18398,7 @@
         <w:pStyle w:val="Style31"/>
         <w:numPr>
           <w:ilvl w:val="0"/>
-          <w:numId w:val="3"/>
+          <w:numId w:val="2"/>
         </w:numPr>
         <w:ind w:firstLine="720" w:left="0"/>
         <w:rPr/>
@@ -18629,7 +18446,7 @@
       <w:hyperlink r:id="rId33">
         <w:r>
           <w:rPr>
-            <w:rStyle w:val="ListLabel38"/>
+            <w:rStyle w:val="ListLabel1"/>
           </w:rPr>
           <w:t>https://www.baeldung.com/jedis-java-redis-client-library</w:t>
         </w:r>
@@ -18644,7 +18461,7 @@
         <w:pStyle w:val="Style31"/>
         <w:numPr>
           <w:ilvl w:val="0"/>
-          <w:numId w:val="3"/>
+          <w:numId w:val="2"/>
         </w:numPr>
         <w:ind w:firstLine="720" w:left="0"/>
         <w:rPr/>
@@ -18666,7 +18483,7 @@
       <w:hyperlink r:id="rId34">
         <w:r>
           <w:rPr>
-            <w:rStyle w:val="ListLabel38"/>
+            <w:rStyle w:val="ListLabel1"/>
           </w:rPr>
           <w:t>https://uthark.github.io/2009/04/22/blog-post_22</w:t>
         </w:r>
@@ -18681,7 +18498,7 @@
         <w:pStyle w:val="Style31"/>
         <w:numPr>
           <w:ilvl w:val="0"/>
-          <w:numId w:val="3"/>
+          <w:numId w:val="2"/>
         </w:numPr>
         <w:ind w:firstLine="720" w:left="0"/>
         <w:rPr/>
@@ -18696,7 +18513,7 @@
         <w:pStyle w:val="Style31"/>
         <w:numPr>
           <w:ilvl w:val="0"/>
-          <w:numId w:val="3"/>
+          <w:numId w:val="2"/>
         </w:numPr>
         <w:ind w:firstLine="720" w:left="0"/>
         <w:rPr/>
@@ -18721,20 +18538,20 @@
           <w:lang w:val="ru-RU"/>
         </w:rPr>
       </w:r>
-      <w:bookmarkStart w:id="99" w:name="_igzg1nnh4t4q"/>
-      <w:bookmarkStart w:id="100" w:name="OLE_LINK16_Копия_1"/>
-      <w:bookmarkStart w:id="101" w:name="OLE_LINK15_Копия_1"/>
+      <w:bookmarkStart w:id="99" w:name="OLE_LINK14_Копия_1"/>
+      <w:bookmarkStart w:id="100" w:name="OLE_LINK13_Копия_1"/>
+      <w:bookmarkStart w:id="101" w:name="OLE_LINK12_Копия_1"/>
       <w:bookmarkStart w:id="102" w:name="OLE_LINK11_Копия_1"/>
-      <w:bookmarkStart w:id="103" w:name="OLE_LINK12_Копия_1"/>
-      <w:bookmarkStart w:id="104" w:name="OLE_LINK13_Копия_1"/>
-      <w:bookmarkStart w:id="105" w:name="OLE_LINK14_Копия_1"/>
-      <w:bookmarkStart w:id="106" w:name="_igzg1nnh4t4q"/>
-      <w:bookmarkStart w:id="107" w:name="OLE_LINK16_Копия_1"/>
-      <w:bookmarkStart w:id="108" w:name="OLE_LINK15_Копия_1"/>
+      <w:bookmarkStart w:id="103" w:name="OLE_LINK15_Копия_1"/>
+      <w:bookmarkStart w:id="104" w:name="OLE_LINK16_Копия_1"/>
+      <w:bookmarkStart w:id="105" w:name="_igzg1nnh4t4q"/>
+      <w:bookmarkStart w:id="106" w:name="OLE_LINK14_Копия_1"/>
+      <w:bookmarkStart w:id="107" w:name="OLE_LINK13_Копия_1"/>
+      <w:bookmarkStart w:id="108" w:name="OLE_LINK12_Копия_1"/>
       <w:bookmarkStart w:id="109" w:name="OLE_LINK11_Копия_1"/>
-      <w:bookmarkStart w:id="110" w:name="OLE_LINK12_Копия_1"/>
-      <w:bookmarkStart w:id="111" w:name="OLE_LINK13_Копия_1"/>
-      <w:bookmarkStart w:id="112" w:name="OLE_LINK14_Копия_1"/>
+      <w:bookmarkStart w:id="110" w:name="OLE_LINK15_Копия_1"/>
+      <w:bookmarkStart w:id="111" w:name="OLE_LINK16_Копия_1"/>
+      <w:bookmarkStart w:id="112" w:name="_igzg1nnh4t4q"/>
       <w:bookmarkEnd w:id="40"/>
       <w:bookmarkEnd w:id="41"/>
       <w:bookmarkEnd w:id="48"/>
@@ -18782,10 +18599,12 @@
   <w:p>
     <w:pPr>
       <w:pStyle w:val="Normal"/>
+      <w:jc w:val="center"/>
       <w:rPr/>
     </w:pPr>
     <w:r>
       <w:rPr/>
+      <w:t>Воронеж 2024</w:t>
     </w:r>
   </w:p>
 </w:ftr>
@@ -18796,10 +18615,12 @@
   <w:p>
     <w:pPr>
       <w:pStyle w:val="Normal"/>
+      <w:jc w:val="center"/>
       <w:rPr/>
     </w:pPr>
     <w:r>
       <w:rPr/>
+      <w:t>Воронеж 2024</w:t>
     </w:r>
   </w:p>
 </w:ftr>
@@ -18810,125 +18631,6 @@
   <w:abstractNum w:abstractNumId="1">
     <w:lvl w:ilvl="0">
       <w:start w:val="1"/>
-      <w:numFmt w:val="none"/>
-      <w:suff w:val="nothing"/>
-      <w:lvlText w:val=""/>
-      <w:lvlJc w:val="left"/>
-      <w:pPr>
-        <w:tabs>
-          <w:tab w:val="num" w:pos="0"/>
-        </w:tabs>
-        <w:ind w:left="0" w:hanging="0"/>
-      </w:pPr>
-    </w:lvl>
-    <w:lvl w:ilvl="1">
-      <w:start w:val="1"/>
-      <w:numFmt w:val="none"/>
-      <w:suff w:val="nothing"/>
-      <w:lvlText w:val=""/>
-      <w:lvlJc w:val="left"/>
-      <w:pPr>
-        <w:tabs>
-          <w:tab w:val="num" w:pos="0"/>
-        </w:tabs>
-        <w:ind w:left="0" w:hanging="0"/>
-      </w:pPr>
-    </w:lvl>
-    <w:lvl w:ilvl="2">
-      <w:start w:val="1"/>
-      <w:numFmt w:val="none"/>
-      <w:suff w:val="nothing"/>
-      <w:lvlText w:val=""/>
-      <w:lvlJc w:val="left"/>
-      <w:pPr>
-        <w:tabs>
-          <w:tab w:val="num" w:pos="0"/>
-        </w:tabs>
-        <w:ind w:left="0" w:hanging="0"/>
-      </w:pPr>
-    </w:lvl>
-    <w:lvl w:ilvl="3">
-      <w:start w:val="1"/>
-      <w:numFmt w:val="none"/>
-      <w:suff w:val="nothing"/>
-      <w:lvlText w:val=""/>
-      <w:lvlJc w:val="left"/>
-      <w:pPr>
-        <w:tabs>
-          <w:tab w:val="num" w:pos="0"/>
-        </w:tabs>
-        <w:ind w:left="0" w:hanging="0"/>
-      </w:pPr>
-    </w:lvl>
-    <w:lvl w:ilvl="4">
-      <w:start w:val="1"/>
-      <w:numFmt w:val="none"/>
-      <w:suff w:val="nothing"/>
-      <w:lvlText w:val=""/>
-      <w:lvlJc w:val="left"/>
-      <w:pPr>
-        <w:tabs>
-          <w:tab w:val="num" w:pos="0"/>
-        </w:tabs>
-        <w:ind w:left="0" w:hanging="0"/>
-      </w:pPr>
-    </w:lvl>
-    <w:lvl w:ilvl="5">
-      <w:start w:val="1"/>
-      <w:numFmt w:val="none"/>
-      <w:suff w:val="nothing"/>
-      <w:lvlText w:val=""/>
-      <w:lvlJc w:val="left"/>
-      <w:pPr>
-        <w:tabs>
-          <w:tab w:val="num" w:pos="0"/>
-        </w:tabs>
-        <w:ind w:left="0" w:hanging="0"/>
-      </w:pPr>
-    </w:lvl>
-    <w:lvl w:ilvl="6">
-      <w:start w:val="1"/>
-      <w:numFmt w:val="none"/>
-      <w:suff w:val="nothing"/>
-      <w:lvlText w:val=""/>
-      <w:lvlJc w:val="left"/>
-      <w:pPr>
-        <w:tabs>
-          <w:tab w:val="num" w:pos="0"/>
-        </w:tabs>
-        <w:ind w:left="0" w:hanging="0"/>
-      </w:pPr>
-    </w:lvl>
-    <w:lvl w:ilvl="7">
-      <w:start w:val="1"/>
-      <w:numFmt w:val="none"/>
-      <w:suff w:val="nothing"/>
-      <w:lvlText w:val=""/>
-      <w:lvlJc w:val="left"/>
-      <w:pPr>
-        <w:tabs>
-          <w:tab w:val="num" w:pos="0"/>
-        </w:tabs>
-        <w:ind w:left="0" w:hanging="0"/>
-      </w:pPr>
-    </w:lvl>
-    <w:lvl w:ilvl="8">
-      <w:start w:val="1"/>
-      <w:numFmt w:val="none"/>
-      <w:suff w:val="nothing"/>
-      <w:lvlText w:val=""/>
-      <w:lvlJc w:val="left"/>
-      <w:pPr>
-        <w:tabs>
-          <w:tab w:val="num" w:pos="0"/>
-        </w:tabs>
-        <w:ind w:left="0" w:hanging="0"/>
-      </w:pPr>
-    </w:lvl>
-  </w:abstractNum>
-  <w:abstractNum w:abstractNumId="2">
-    <w:lvl w:ilvl="0">
-      <w:start w:val="1"/>
       <w:numFmt w:val="bullet"/>
       <w:lvlText w:val=""/>
       <w:lvlJc w:val="left"/>
@@ -19064,7 +18766,7 @@
       </w:rPr>
     </w:lvl>
   </w:abstractNum>
-  <w:abstractNum w:abstractNumId="3">
+  <w:abstractNum w:abstractNumId="2">
     <w:lvl w:ilvl="0">
       <w:start w:val="1"/>
       <w:numFmt w:val="decimal"/>
@@ -19197,6 +18899,152 @@
         <w:ind w:left="6480" w:hanging="360"/>
       </w:pPr>
       <w:rPr>
+        <w:u w:val="none"/>
+      </w:rPr>
+    </w:lvl>
+  </w:abstractNum>
+  <w:abstractNum w:abstractNumId="3">
+    <w:lvl w:ilvl="0">
+      <w:start w:val="1"/>
+      <w:numFmt w:val="bullet"/>
+      <w:lvlText w:val="—"/>
+      <w:lvlJc w:val="left"/>
+      <w:pPr>
+        <w:tabs>
+          <w:tab w:val="num" w:pos="0"/>
+        </w:tabs>
+        <w:ind w:left="720" w:hanging="360"/>
+      </w:pPr>
+      <w:rPr>
+        <w:rFonts w:ascii="Times New Roman" w:hAnsi="Times New Roman" w:cs="Times New Roman" w:hint="default"/>
+        <w:u w:val="none"/>
+      </w:rPr>
+    </w:lvl>
+    <w:lvl w:ilvl="1">
+      <w:start w:val="1"/>
+      <w:numFmt w:val="bullet"/>
+      <w:lvlText w:val="—"/>
+      <w:lvlJc w:val="left"/>
+      <w:pPr>
+        <w:tabs>
+          <w:tab w:val="num" w:pos="0"/>
+        </w:tabs>
+        <w:ind w:left="1440" w:hanging="360"/>
+      </w:pPr>
+      <w:rPr>
+        <w:rFonts w:ascii="Times New Roman" w:hAnsi="Times New Roman" w:cs="Times New Roman" w:hint="default"/>
+        <w:u w:val="none"/>
+      </w:rPr>
+    </w:lvl>
+    <w:lvl w:ilvl="2">
+      <w:start w:val="1"/>
+      <w:numFmt w:val="bullet"/>
+      <w:lvlText w:val="-"/>
+      <w:lvlJc w:val="left"/>
+      <w:pPr>
+        <w:tabs>
+          <w:tab w:val="num" w:pos="0"/>
+        </w:tabs>
+        <w:ind w:left="2160" w:hanging="360"/>
+      </w:pPr>
+      <w:rPr>
+        <w:rFonts w:ascii="OpenSymbol" w:hAnsi="OpenSymbol" w:cs="OpenSymbol" w:hint="default"/>
+        <w:u w:val="none"/>
+      </w:rPr>
+    </w:lvl>
+    <w:lvl w:ilvl="3">
+      <w:start w:val="1"/>
+      <w:numFmt w:val="bullet"/>
+      <w:lvlText w:val="-"/>
+      <w:lvlJc w:val="left"/>
+      <w:pPr>
+        <w:tabs>
+          <w:tab w:val="num" w:pos="0"/>
+        </w:tabs>
+        <w:ind w:left="2880" w:hanging="360"/>
+      </w:pPr>
+      <w:rPr>
+        <w:rFonts w:ascii="OpenSymbol" w:hAnsi="OpenSymbol" w:cs="OpenSymbol" w:hint="default"/>
+        <w:u w:val="none"/>
+      </w:rPr>
+    </w:lvl>
+    <w:lvl w:ilvl="4">
+      <w:start w:val="1"/>
+      <w:numFmt w:val="bullet"/>
+      <w:lvlText w:val="-"/>
+      <w:lvlJc w:val="left"/>
+      <w:pPr>
+        <w:tabs>
+          <w:tab w:val="num" w:pos="0"/>
+        </w:tabs>
+        <w:ind w:left="3600" w:hanging="360"/>
+      </w:pPr>
+      <w:rPr>
+        <w:rFonts w:ascii="OpenSymbol" w:hAnsi="OpenSymbol" w:cs="OpenSymbol" w:hint="default"/>
+        <w:u w:val="none"/>
+      </w:rPr>
+    </w:lvl>
+    <w:lvl w:ilvl="5">
+      <w:start w:val="1"/>
+      <w:numFmt w:val="bullet"/>
+      <w:lvlText w:val="-"/>
+      <w:lvlJc w:val="left"/>
+      <w:pPr>
+        <w:tabs>
+          <w:tab w:val="num" w:pos="0"/>
+        </w:tabs>
+        <w:ind w:left="4320" w:hanging="360"/>
+      </w:pPr>
+      <w:rPr>
+        <w:rFonts w:ascii="OpenSymbol" w:hAnsi="OpenSymbol" w:cs="OpenSymbol" w:hint="default"/>
+        <w:u w:val="none"/>
+      </w:rPr>
+    </w:lvl>
+    <w:lvl w:ilvl="6">
+      <w:start w:val="1"/>
+      <w:numFmt w:val="bullet"/>
+      <w:lvlText w:val="-"/>
+      <w:lvlJc w:val="left"/>
+      <w:pPr>
+        <w:tabs>
+          <w:tab w:val="num" w:pos="0"/>
+        </w:tabs>
+        <w:ind w:left="5040" w:hanging="360"/>
+      </w:pPr>
+      <w:rPr>
+        <w:rFonts w:ascii="OpenSymbol" w:hAnsi="OpenSymbol" w:cs="OpenSymbol" w:hint="default"/>
+        <w:u w:val="none"/>
+      </w:rPr>
+    </w:lvl>
+    <w:lvl w:ilvl="7">
+      <w:start w:val="1"/>
+      <w:numFmt w:val="bullet"/>
+      <w:lvlText w:val="-"/>
+      <w:lvlJc w:val="left"/>
+      <w:pPr>
+        <w:tabs>
+          <w:tab w:val="num" w:pos="0"/>
+        </w:tabs>
+        <w:ind w:left="5760" w:hanging="360"/>
+      </w:pPr>
+      <w:rPr>
+        <w:rFonts w:ascii="OpenSymbol" w:hAnsi="OpenSymbol" w:cs="OpenSymbol" w:hint="default"/>
+        <w:u w:val="none"/>
+      </w:rPr>
+    </w:lvl>
+    <w:lvl w:ilvl="8">
+      <w:start w:val="1"/>
+      <w:numFmt w:val="bullet"/>
+      <w:lvlText w:val="-"/>
+      <w:lvlJc w:val="left"/>
+      <w:pPr>
+        <w:tabs>
+          <w:tab w:val="num" w:pos="0"/>
+        </w:tabs>
+        <w:ind w:left="6480" w:hanging="360"/>
+      </w:pPr>
+      <w:rPr>
+        <w:rFonts w:ascii="OpenSymbol" w:hAnsi="OpenSymbol" w:cs="OpenSymbol" w:hint="default"/>
         <w:u w:val="none"/>
       </w:rPr>
     </w:lvl>
@@ -19220,8 +19068,8 @@
     </w:lvl>
     <w:lvl w:ilvl="1">
       <w:start w:val="1"/>
-      <w:numFmt w:val="bullet"/>
-      <w:lvlText w:val="—"/>
+      <w:numFmt w:val="decimal"/>
+      <w:lvlText w:val="%2)"/>
       <w:lvlJc w:val="left"/>
       <w:pPr>
         <w:tabs>
@@ -19229,10 +19077,7 @@
         </w:tabs>
         <w:ind w:left="1440" w:hanging="360"/>
       </w:pPr>
-      <w:rPr>
-        <w:rFonts w:ascii="Times New Roman" w:hAnsi="Times New Roman" w:cs="Times New Roman" w:hint="default"/>
-        <w:u w:val="none"/>
-      </w:rPr>
+      <w:rPr/>
     </w:lvl>
     <w:lvl w:ilvl="2">
       <w:start w:val="1"/>
@@ -19357,139 +19202,130 @@
         <w:tabs>
           <w:tab w:val="num" w:pos="0"/>
         </w:tabs>
-        <w:ind w:left="720" w:hanging="360"/>
+        <w:ind w:left="1428" w:hanging="360"/>
       </w:pPr>
       <w:rPr>
         <w:rFonts w:ascii="Symbol" w:hAnsi="Symbol" w:cs="Symbol" w:hint="default"/>
-        <w:u w:val="none"/>
       </w:rPr>
     </w:lvl>
     <w:lvl w:ilvl="1">
       <w:start w:val="1"/>
       <w:numFmt w:val="bullet"/>
-      <w:lvlText w:val="-"/>
+      <w:lvlText w:val="o"/>
       <w:lvlJc w:val="left"/>
       <w:pPr>
         <w:tabs>
           <w:tab w:val="num" w:pos="0"/>
         </w:tabs>
-        <w:ind w:left="1440" w:hanging="360"/>
+        <w:ind w:left="1865" w:hanging="360"/>
       </w:pPr>
       <w:rPr>
-        <w:rFonts w:ascii="OpenSymbol" w:hAnsi="OpenSymbol" w:cs="OpenSymbol" w:hint="default"/>
-        <w:u w:val="none"/>
+        <w:rFonts w:ascii="Courier New" w:hAnsi="Courier New" w:cs="Courier New" w:hint="default"/>
       </w:rPr>
     </w:lvl>
     <w:lvl w:ilvl="2">
       <w:start w:val="1"/>
       <w:numFmt w:val="bullet"/>
-      <w:lvlText w:val="-"/>
+      <w:lvlText w:val=""/>
       <w:lvlJc w:val="left"/>
       <w:pPr>
         <w:tabs>
           <w:tab w:val="num" w:pos="0"/>
         </w:tabs>
-        <w:ind w:left="2160" w:hanging="360"/>
+        <w:ind w:left="2585" w:hanging="360"/>
       </w:pPr>
       <w:rPr>
-        <w:rFonts w:ascii="OpenSymbol" w:hAnsi="OpenSymbol" w:cs="OpenSymbol" w:hint="default"/>
-        <w:u w:val="none"/>
+        <w:rFonts w:ascii="Wingdings" w:hAnsi="Wingdings" w:cs="Wingdings" w:hint="default"/>
       </w:rPr>
     </w:lvl>
     <w:lvl w:ilvl="3">
       <w:start w:val="1"/>
       <w:numFmt w:val="bullet"/>
-      <w:lvlText w:val="-"/>
+      <w:lvlText w:val=""/>
       <w:lvlJc w:val="left"/>
       <w:pPr>
         <w:tabs>
           <w:tab w:val="num" w:pos="0"/>
         </w:tabs>
-        <w:ind w:left="2880" w:hanging="360"/>
+        <w:ind w:left="3305" w:hanging="360"/>
       </w:pPr>
       <w:rPr>
-        <w:rFonts w:ascii="OpenSymbol" w:hAnsi="OpenSymbol" w:cs="OpenSymbol" w:hint="default"/>
-        <w:u w:val="none"/>
+        <w:rFonts w:ascii="Symbol" w:hAnsi="Symbol" w:cs="Symbol" w:hint="default"/>
       </w:rPr>
     </w:lvl>
     <w:lvl w:ilvl="4">
       <w:start w:val="1"/>
       <w:numFmt w:val="bullet"/>
-      <w:lvlText w:val="-"/>
+      <w:lvlText w:val="o"/>
       <w:lvlJc w:val="left"/>
       <w:pPr>
         <w:tabs>
           <w:tab w:val="num" w:pos="0"/>
         </w:tabs>
-        <w:ind w:left="3600" w:hanging="360"/>
+        <w:ind w:left="4025" w:hanging="360"/>
       </w:pPr>
       <w:rPr>
-        <w:rFonts w:ascii="OpenSymbol" w:hAnsi="OpenSymbol" w:cs="OpenSymbol" w:hint="default"/>
-        <w:u w:val="none"/>
+        <w:rFonts w:ascii="Courier New" w:hAnsi="Courier New" w:cs="Courier New" w:hint="default"/>
       </w:rPr>
     </w:lvl>
     <w:lvl w:ilvl="5">
       <w:start w:val="1"/>
       <w:numFmt w:val="bullet"/>
-      <w:lvlText w:val="-"/>
+      <w:lvlText w:val=""/>
       <w:lvlJc w:val="left"/>
       <w:pPr>
         <w:tabs>
           <w:tab w:val="num" w:pos="0"/>
         </w:tabs>
-        <w:ind w:left="4320" w:hanging="360"/>
+        <w:ind w:left="4745" w:hanging="360"/>
       </w:pPr>
       <w:rPr>
-        <w:rFonts w:ascii="OpenSymbol" w:hAnsi="OpenSymbol" w:cs="OpenSymbol" w:hint="default"/>
-        <w:u w:val="none"/>
+        <w:rFonts w:ascii="Wingdings" w:hAnsi="Wingdings" w:cs="Wingdings" w:hint="default"/>
       </w:rPr>
     </w:lvl>
     <w:lvl w:ilvl="6">
       <w:start w:val="1"/>
       <w:numFmt w:val="bullet"/>
-      <w:lvlText w:val="-"/>
+      <w:lvlText w:val=""/>
       <w:lvlJc w:val="left"/>
       <w:pPr>
         <w:tabs>
           <w:tab w:val="num" w:pos="0"/>
         </w:tabs>
-        <w:ind w:left="5040" w:hanging="360"/>
+        <w:ind w:left="5465" w:hanging="360"/>
       </w:pPr>
       <w:rPr>
-        <w:rFonts w:ascii="OpenSymbol" w:hAnsi="OpenSymbol" w:cs="OpenSymbol" w:hint="default"/>
-        <w:u w:val="none"/>
+        <w:rFonts w:ascii="Symbol" w:hAnsi="Symbol" w:cs="Symbol" w:hint="default"/>
       </w:rPr>
     </w:lvl>
     <w:lvl w:ilvl="7">
       <w:start w:val="1"/>
       <w:numFmt w:val="bullet"/>
-      <w:lvlText w:val="-"/>
+      <w:lvlText w:val="o"/>
       <w:lvlJc w:val="left"/>
       <w:pPr>
         <w:tabs>
           <w:tab w:val="num" w:pos="0"/>
         </w:tabs>
-        <w:ind w:left="5760" w:hanging="360"/>
+        <w:ind w:left="6185" w:hanging="360"/>
       </w:pPr>
       <w:rPr>
-        <w:rFonts w:ascii="OpenSymbol" w:hAnsi="OpenSymbol" w:cs="OpenSymbol" w:hint="default"/>
-        <w:u w:val="none"/>
+        <w:rFonts w:ascii="Courier New" w:hAnsi="Courier New" w:cs="Courier New" w:hint="default"/>
       </w:rPr>
     </w:lvl>
     <w:lvl w:ilvl="8">
       <w:start w:val="1"/>
       <w:numFmt w:val="bullet"/>
-      <w:lvlText w:val="-"/>
+      <w:lvlText w:val=""/>
       <w:lvlJc w:val="left"/>
       <w:pPr>
         <w:tabs>
           <w:tab w:val="num" w:pos="0"/>
         </w:tabs>
-        <w:ind w:left="6480" w:hanging="360"/>
+        <w:ind w:left="6905" w:hanging="360"/>
       </w:pPr>
       <w:rPr>
-        <w:rFonts w:ascii="OpenSymbol" w:hAnsi="OpenSymbol" w:cs="OpenSymbol" w:hint="default"/>
-        <w:u w:val="none"/>
+        <w:rFonts w:ascii="Wingdings" w:hAnsi="Wingdings" w:cs="Wingdings" w:hint="default"/>
       </w:rPr>
     </w:lvl>
   </w:abstractNum>
@@ -19497,142 +19333,136 @@
     <w:lvl w:ilvl="0">
       <w:start w:val="1"/>
       <w:numFmt w:val="bullet"/>
-      <w:lvlText w:val="—"/>
+      <w:lvlText w:val=""/>
       <w:lvlJc w:val="left"/>
       <w:pPr>
         <w:tabs>
           <w:tab w:val="num" w:pos="0"/>
         </w:tabs>
-        <w:ind w:left="720" w:hanging="360"/>
+        <w:ind w:left="1428" w:hanging="360"/>
       </w:pPr>
       <w:rPr>
-        <w:rFonts w:ascii="Times New Roman" w:hAnsi="Times New Roman" w:cs="Times New Roman" w:hint="default"/>
-        <w:u w:val="none"/>
+        <w:rFonts w:ascii="Symbol" w:hAnsi="Symbol" w:cs="Symbol" w:hint="default"/>
       </w:rPr>
     </w:lvl>
     <w:lvl w:ilvl="1">
       <w:start w:val="1"/>
-      <w:numFmt w:val="decimal"/>
-      <w:lvlText w:val="%2)"/>
+      <w:numFmt w:val="bullet"/>
+      <w:lvlText w:val="o"/>
       <w:lvlJc w:val="left"/>
       <w:pPr>
         <w:tabs>
           <w:tab w:val="num" w:pos="0"/>
         </w:tabs>
-        <w:ind w:left="1440" w:hanging="360"/>
-      </w:pPr>
-      <w:rPr/>
+        <w:ind w:left="2880" w:hanging="360"/>
+      </w:pPr>
+      <w:rPr>
+        <w:rFonts w:ascii="Courier New" w:hAnsi="Courier New" w:cs="Courier New" w:hint="default"/>
+      </w:rPr>
     </w:lvl>
     <w:lvl w:ilvl="2">
       <w:start w:val="1"/>
       <w:numFmt w:val="bullet"/>
-      <w:lvlText w:val="-"/>
+      <w:lvlText w:val=""/>
       <w:lvlJc w:val="left"/>
       <w:pPr>
         <w:tabs>
           <w:tab w:val="num" w:pos="0"/>
         </w:tabs>
-        <w:ind w:left="2160" w:hanging="360"/>
+        <w:ind w:left="3600" w:hanging="360"/>
       </w:pPr>
       <w:rPr>
-        <w:rFonts w:ascii="OpenSymbol" w:hAnsi="OpenSymbol" w:cs="OpenSymbol" w:hint="default"/>
-        <w:u w:val="none"/>
+        <w:rFonts w:ascii="Wingdings" w:hAnsi="Wingdings" w:cs="Wingdings" w:hint="default"/>
       </w:rPr>
     </w:lvl>
     <w:lvl w:ilvl="3">
       <w:start w:val="1"/>
       <w:numFmt w:val="bullet"/>
-      <w:lvlText w:val="-"/>
+      <w:lvlText w:val=""/>
       <w:lvlJc w:val="left"/>
       <w:pPr>
         <w:tabs>
           <w:tab w:val="num" w:pos="0"/>
         </w:tabs>
-        <w:ind w:left="2880" w:hanging="360"/>
+        <w:ind w:left="4320" w:hanging="360"/>
       </w:pPr>
       <w:rPr>
-        <w:rFonts w:ascii="OpenSymbol" w:hAnsi="OpenSymbol" w:cs="OpenSymbol" w:hint="default"/>
-        <w:u w:val="none"/>
+        <w:rFonts w:ascii="Symbol" w:hAnsi="Symbol" w:cs="Symbol" w:hint="default"/>
       </w:rPr>
     </w:lvl>
     <w:lvl w:ilvl="4">
       <w:start w:val="1"/>
       <w:numFmt w:val="bullet"/>
-      <w:lvlText w:val="-"/>
+      <w:lvlText w:val="o"/>
       <w:lvlJc w:val="left"/>
       <w:pPr>
         <w:tabs>
           <w:tab w:val="num" w:pos="0"/>
         </w:tabs>
-        <w:ind w:left="3600" w:hanging="360"/>
+        <w:ind w:left="5040" w:hanging="360"/>
       </w:pPr>
       <w:rPr>
-        <w:rFonts w:ascii="OpenSymbol" w:hAnsi="OpenSymbol" w:cs="OpenSymbol" w:hint="default"/>
-        <w:u w:val="none"/>
+        <w:rFonts w:ascii="Courier New" w:hAnsi="Courier New" w:cs="Courier New" w:hint="default"/>
       </w:rPr>
     </w:lvl>
     <w:lvl w:ilvl="5">
       <w:start w:val="1"/>
       <w:numFmt w:val="bullet"/>
-      <w:lvlText w:val="-"/>
+      <w:lvlText w:val=""/>
       <w:lvlJc w:val="left"/>
       <w:pPr>
         <w:tabs>
           <w:tab w:val="num" w:pos="0"/>
         </w:tabs>
-        <w:ind w:left="4320" w:hanging="360"/>
+        <w:ind w:left="5760" w:hanging="360"/>
       </w:pPr>
       <w:rPr>
-        <w:rFonts w:ascii="OpenSymbol" w:hAnsi="OpenSymbol" w:cs="OpenSymbol" w:hint="default"/>
-        <w:u w:val="none"/>
+        <w:rFonts w:ascii="Wingdings" w:hAnsi="Wingdings" w:cs="Wingdings" w:hint="default"/>
       </w:rPr>
     </w:lvl>
     <w:lvl w:ilvl="6">
       <w:start w:val="1"/>
       <w:numFmt w:val="bullet"/>
-      <w:lvlText w:val="-"/>
+      <w:lvlText w:val=""/>
       <w:lvlJc w:val="left"/>
       <w:pPr>
         <w:tabs>
           <w:tab w:val="num" w:pos="0"/>
         </w:tabs>
-        <w:ind w:left="5040" w:hanging="360"/>
+        <w:ind w:left="6480" w:hanging="360"/>
       </w:pPr>
       <w:rPr>
-        <w:rFonts w:ascii="OpenSymbol" w:hAnsi="OpenSymbol" w:cs="OpenSymbol" w:hint="default"/>
-        <w:u w:val="none"/>
+        <w:rFonts w:ascii="Symbol" w:hAnsi="Symbol" w:cs="Symbol" w:hint="default"/>
       </w:rPr>
     </w:lvl>
     <w:lvl w:ilvl="7">
       <w:start w:val="1"/>
       <w:numFmt w:val="bullet"/>
-      <w:lvlText w:val="-"/>
+      <w:lvlText w:val="o"/>
       <w:lvlJc w:val="left"/>
       <w:pPr>
         <w:tabs>
           <w:tab w:val="num" w:pos="0"/>
         </w:tabs>
-        <w:ind w:left="5760" w:hanging="360"/>
+        <w:ind w:left="7200" w:hanging="360"/>
       </w:pPr>
       <w:rPr>
-        <w:rFonts w:ascii="OpenSymbol" w:hAnsi="OpenSymbol" w:cs="OpenSymbol" w:hint="default"/>
-        <w:u w:val="none"/>
+        <w:rFonts w:ascii="Courier New" w:hAnsi="Courier New" w:cs="Courier New" w:hint="default"/>
       </w:rPr>
     </w:lvl>
     <w:lvl w:ilvl="8">
       <w:start w:val="1"/>
       <w:numFmt w:val="bullet"/>
-      <w:lvlText w:val="-"/>
+      <w:lvlText w:val=""/>
       <w:lvlJc w:val="left"/>
       <w:pPr>
         <w:tabs>
           <w:tab w:val="num" w:pos="0"/>
         </w:tabs>
-        <w:ind w:left="6480" w:hanging="360"/>
+        <w:ind w:left="7920" w:hanging="360"/>
       </w:pPr>
       <w:rPr>
-        <w:rFonts w:ascii="OpenSymbol" w:hAnsi="OpenSymbol" w:cs="OpenSymbol" w:hint="default"/>
-        <w:u w:val="none"/>
+        <w:rFonts w:ascii="Wingdings" w:hAnsi="Wingdings" w:cs="Wingdings" w:hint="default"/>
       </w:rPr>
     </w:lvl>
   </w:abstractNum>
@@ -19661,7 +19491,7 @@
         <w:tabs>
           <w:tab w:val="num" w:pos="0"/>
         </w:tabs>
-        <w:ind w:left="1865" w:hanging="360"/>
+        <w:ind w:left="2880" w:hanging="360"/>
       </w:pPr>
       <w:rPr>
         <w:rFonts w:ascii="Courier New" w:hAnsi="Courier New" w:cs="Courier New" w:hint="default"/>
@@ -19676,7 +19506,7 @@
         <w:tabs>
           <w:tab w:val="num" w:pos="0"/>
         </w:tabs>
-        <w:ind w:left="2585" w:hanging="360"/>
+        <w:ind w:left="3600" w:hanging="360"/>
       </w:pPr>
       <w:rPr>
         <w:rFonts w:ascii="Wingdings" w:hAnsi="Wingdings" w:cs="Wingdings" w:hint="default"/>
@@ -19691,7 +19521,7 @@
         <w:tabs>
           <w:tab w:val="num" w:pos="0"/>
         </w:tabs>
-        <w:ind w:left="3305" w:hanging="360"/>
+        <w:ind w:left="4320" w:hanging="360"/>
       </w:pPr>
       <w:rPr>
         <w:rFonts w:ascii="Symbol" w:hAnsi="Symbol" w:cs="Symbol" w:hint="default"/>
@@ -19706,7 +19536,7 @@
         <w:tabs>
           <w:tab w:val="num" w:pos="0"/>
         </w:tabs>
-        <w:ind w:left="4025" w:hanging="360"/>
+        <w:ind w:left="5040" w:hanging="360"/>
       </w:pPr>
       <w:rPr>
         <w:rFonts w:ascii="Courier New" w:hAnsi="Courier New" w:cs="Courier New" w:hint="default"/>
@@ -19721,7 +19551,7 @@
         <w:tabs>
           <w:tab w:val="num" w:pos="0"/>
         </w:tabs>
-        <w:ind w:left="4745" w:hanging="360"/>
+        <w:ind w:left="5760" w:hanging="360"/>
       </w:pPr>
       <w:rPr>
         <w:rFonts w:ascii="Wingdings" w:hAnsi="Wingdings" w:cs="Wingdings" w:hint="default"/>
@@ -19736,7 +19566,7 @@
         <w:tabs>
           <w:tab w:val="num" w:pos="0"/>
         </w:tabs>
-        <w:ind w:left="5465" w:hanging="360"/>
+        <w:ind w:left="6480" w:hanging="360"/>
       </w:pPr>
       <w:rPr>
         <w:rFonts w:ascii="Symbol" w:hAnsi="Symbol" w:cs="Symbol" w:hint="default"/>
@@ -19751,7 +19581,7 @@
         <w:tabs>
           <w:tab w:val="num" w:pos="0"/>
         </w:tabs>
-        <w:ind w:left="6185" w:hanging="360"/>
+        <w:ind w:left="7200" w:hanging="360"/>
       </w:pPr>
       <w:rPr>
         <w:rFonts w:ascii="Courier New" w:hAnsi="Courier New" w:cs="Courier New" w:hint="default"/>
@@ -19766,7 +19596,7 @@
         <w:tabs>
           <w:tab w:val="num" w:pos="0"/>
         </w:tabs>
-        <w:ind w:left="6905" w:hanging="360"/>
+        <w:ind w:left="7920" w:hanging="360"/>
       </w:pPr>
       <w:rPr>
         <w:rFonts w:ascii="Wingdings" w:hAnsi="Wingdings" w:cs="Wingdings" w:hint="default"/>
@@ -19787,280 +19617,6 @@
       </w:pPr>
       <w:rPr>
         <w:rFonts w:ascii="Symbol" w:hAnsi="Symbol" w:cs="Symbol" w:hint="default"/>
-      </w:rPr>
-    </w:lvl>
-    <w:lvl w:ilvl="1">
-      <w:start w:val="1"/>
-      <w:numFmt w:val="bullet"/>
-      <w:lvlText w:val="o"/>
-      <w:lvlJc w:val="left"/>
-      <w:pPr>
-        <w:tabs>
-          <w:tab w:val="num" w:pos="0"/>
-        </w:tabs>
-        <w:ind w:left="2880" w:hanging="360"/>
-      </w:pPr>
-      <w:rPr>
-        <w:rFonts w:ascii="Courier New" w:hAnsi="Courier New" w:cs="Courier New" w:hint="default"/>
-      </w:rPr>
-    </w:lvl>
-    <w:lvl w:ilvl="2">
-      <w:start w:val="1"/>
-      <w:numFmt w:val="bullet"/>
-      <w:lvlText w:val=""/>
-      <w:lvlJc w:val="left"/>
-      <w:pPr>
-        <w:tabs>
-          <w:tab w:val="num" w:pos="0"/>
-        </w:tabs>
-        <w:ind w:left="3600" w:hanging="360"/>
-      </w:pPr>
-      <w:rPr>
-        <w:rFonts w:ascii="Wingdings" w:hAnsi="Wingdings" w:cs="Wingdings" w:hint="default"/>
-      </w:rPr>
-    </w:lvl>
-    <w:lvl w:ilvl="3">
-      <w:start w:val="1"/>
-      <w:numFmt w:val="bullet"/>
-      <w:lvlText w:val=""/>
-      <w:lvlJc w:val="left"/>
-      <w:pPr>
-        <w:tabs>
-          <w:tab w:val="num" w:pos="0"/>
-        </w:tabs>
-        <w:ind w:left="4320" w:hanging="360"/>
-      </w:pPr>
-      <w:rPr>
-        <w:rFonts w:ascii="Symbol" w:hAnsi="Symbol" w:cs="Symbol" w:hint="default"/>
-      </w:rPr>
-    </w:lvl>
-    <w:lvl w:ilvl="4">
-      <w:start w:val="1"/>
-      <w:numFmt w:val="bullet"/>
-      <w:lvlText w:val="o"/>
-      <w:lvlJc w:val="left"/>
-      <w:pPr>
-        <w:tabs>
-          <w:tab w:val="num" w:pos="0"/>
-        </w:tabs>
-        <w:ind w:left="5040" w:hanging="360"/>
-      </w:pPr>
-      <w:rPr>
-        <w:rFonts w:ascii="Courier New" w:hAnsi="Courier New" w:cs="Courier New" w:hint="default"/>
-      </w:rPr>
-    </w:lvl>
-    <w:lvl w:ilvl="5">
-      <w:start w:val="1"/>
-      <w:numFmt w:val="bullet"/>
-      <w:lvlText w:val=""/>
-      <w:lvlJc w:val="left"/>
-      <w:pPr>
-        <w:tabs>
-          <w:tab w:val="num" w:pos="0"/>
-        </w:tabs>
-        <w:ind w:left="5760" w:hanging="360"/>
-      </w:pPr>
-      <w:rPr>
-        <w:rFonts w:ascii="Wingdings" w:hAnsi="Wingdings" w:cs="Wingdings" w:hint="default"/>
-      </w:rPr>
-    </w:lvl>
-    <w:lvl w:ilvl="6">
-      <w:start w:val="1"/>
-      <w:numFmt w:val="bullet"/>
-      <w:lvlText w:val=""/>
-      <w:lvlJc w:val="left"/>
-      <w:pPr>
-        <w:tabs>
-          <w:tab w:val="num" w:pos="0"/>
-        </w:tabs>
-        <w:ind w:left="6480" w:hanging="360"/>
-      </w:pPr>
-      <w:rPr>
-        <w:rFonts w:ascii="Symbol" w:hAnsi="Symbol" w:cs="Symbol" w:hint="default"/>
-      </w:rPr>
-    </w:lvl>
-    <w:lvl w:ilvl="7">
-      <w:start w:val="1"/>
-      <w:numFmt w:val="bullet"/>
-      <w:lvlText w:val="o"/>
-      <w:lvlJc w:val="left"/>
-      <w:pPr>
-        <w:tabs>
-          <w:tab w:val="num" w:pos="0"/>
-        </w:tabs>
-        <w:ind w:left="7200" w:hanging="360"/>
-      </w:pPr>
-      <w:rPr>
-        <w:rFonts w:ascii="Courier New" w:hAnsi="Courier New" w:cs="Courier New" w:hint="default"/>
-      </w:rPr>
-    </w:lvl>
-    <w:lvl w:ilvl="8">
-      <w:start w:val="1"/>
-      <w:numFmt w:val="bullet"/>
-      <w:lvlText w:val=""/>
-      <w:lvlJc w:val="left"/>
-      <w:pPr>
-        <w:tabs>
-          <w:tab w:val="num" w:pos="0"/>
-        </w:tabs>
-        <w:ind w:left="7920" w:hanging="360"/>
-      </w:pPr>
-      <w:rPr>
-        <w:rFonts w:ascii="Wingdings" w:hAnsi="Wingdings" w:cs="Wingdings" w:hint="default"/>
-      </w:rPr>
-    </w:lvl>
-  </w:abstractNum>
-  <w:abstractNum w:abstractNumId="9">
-    <w:lvl w:ilvl="0">
-      <w:start w:val="1"/>
-      <w:numFmt w:val="bullet"/>
-      <w:lvlText w:val=""/>
-      <w:lvlJc w:val="left"/>
-      <w:pPr>
-        <w:tabs>
-          <w:tab w:val="num" w:pos="0"/>
-        </w:tabs>
-        <w:ind w:left="1428" w:hanging="360"/>
-      </w:pPr>
-      <w:rPr>
-        <w:rFonts w:ascii="Symbol" w:hAnsi="Symbol" w:cs="Symbol" w:hint="default"/>
-      </w:rPr>
-    </w:lvl>
-    <w:lvl w:ilvl="1">
-      <w:start w:val="1"/>
-      <w:numFmt w:val="bullet"/>
-      <w:lvlText w:val="o"/>
-      <w:lvlJc w:val="left"/>
-      <w:pPr>
-        <w:tabs>
-          <w:tab w:val="num" w:pos="0"/>
-        </w:tabs>
-        <w:ind w:left="2880" w:hanging="360"/>
-      </w:pPr>
-      <w:rPr>
-        <w:rFonts w:ascii="Courier New" w:hAnsi="Courier New" w:cs="Courier New" w:hint="default"/>
-      </w:rPr>
-    </w:lvl>
-    <w:lvl w:ilvl="2">
-      <w:start w:val="1"/>
-      <w:numFmt w:val="bullet"/>
-      <w:lvlText w:val=""/>
-      <w:lvlJc w:val="left"/>
-      <w:pPr>
-        <w:tabs>
-          <w:tab w:val="num" w:pos="0"/>
-        </w:tabs>
-        <w:ind w:left="3600" w:hanging="360"/>
-      </w:pPr>
-      <w:rPr>
-        <w:rFonts w:ascii="Wingdings" w:hAnsi="Wingdings" w:cs="Wingdings" w:hint="default"/>
-      </w:rPr>
-    </w:lvl>
-    <w:lvl w:ilvl="3">
-      <w:start w:val="1"/>
-      <w:numFmt w:val="bullet"/>
-      <w:lvlText w:val=""/>
-      <w:lvlJc w:val="left"/>
-      <w:pPr>
-        <w:tabs>
-          <w:tab w:val="num" w:pos="0"/>
-        </w:tabs>
-        <w:ind w:left="4320" w:hanging="360"/>
-      </w:pPr>
-      <w:rPr>
-        <w:rFonts w:ascii="Symbol" w:hAnsi="Symbol" w:cs="Symbol" w:hint="default"/>
-      </w:rPr>
-    </w:lvl>
-    <w:lvl w:ilvl="4">
-      <w:start w:val="1"/>
-      <w:numFmt w:val="bullet"/>
-      <w:lvlText w:val="o"/>
-      <w:lvlJc w:val="left"/>
-      <w:pPr>
-        <w:tabs>
-          <w:tab w:val="num" w:pos="0"/>
-        </w:tabs>
-        <w:ind w:left="5040" w:hanging="360"/>
-      </w:pPr>
-      <w:rPr>
-        <w:rFonts w:ascii="Courier New" w:hAnsi="Courier New" w:cs="Courier New" w:hint="default"/>
-      </w:rPr>
-    </w:lvl>
-    <w:lvl w:ilvl="5">
-      <w:start w:val="1"/>
-      <w:numFmt w:val="bullet"/>
-      <w:lvlText w:val=""/>
-      <w:lvlJc w:val="left"/>
-      <w:pPr>
-        <w:tabs>
-          <w:tab w:val="num" w:pos="0"/>
-        </w:tabs>
-        <w:ind w:left="5760" w:hanging="360"/>
-      </w:pPr>
-      <w:rPr>
-        <w:rFonts w:ascii="Wingdings" w:hAnsi="Wingdings" w:cs="Wingdings" w:hint="default"/>
-      </w:rPr>
-    </w:lvl>
-    <w:lvl w:ilvl="6">
-      <w:start w:val="1"/>
-      <w:numFmt w:val="bullet"/>
-      <w:lvlText w:val=""/>
-      <w:lvlJc w:val="left"/>
-      <w:pPr>
-        <w:tabs>
-          <w:tab w:val="num" w:pos="0"/>
-        </w:tabs>
-        <w:ind w:left="6480" w:hanging="360"/>
-      </w:pPr>
-      <w:rPr>
-        <w:rFonts w:ascii="Symbol" w:hAnsi="Symbol" w:cs="Symbol" w:hint="default"/>
-      </w:rPr>
-    </w:lvl>
-    <w:lvl w:ilvl="7">
-      <w:start w:val="1"/>
-      <w:numFmt w:val="bullet"/>
-      <w:lvlText w:val="o"/>
-      <w:lvlJc w:val="left"/>
-      <w:pPr>
-        <w:tabs>
-          <w:tab w:val="num" w:pos="0"/>
-        </w:tabs>
-        <w:ind w:left="7200" w:hanging="360"/>
-      </w:pPr>
-      <w:rPr>
-        <w:rFonts w:ascii="Courier New" w:hAnsi="Courier New" w:cs="Courier New" w:hint="default"/>
-      </w:rPr>
-    </w:lvl>
-    <w:lvl w:ilvl="8">
-      <w:start w:val="1"/>
-      <w:numFmt w:val="bullet"/>
-      <w:lvlText w:val=""/>
-      <w:lvlJc w:val="left"/>
-      <w:pPr>
-        <w:tabs>
-          <w:tab w:val="num" w:pos="0"/>
-        </w:tabs>
-        <w:ind w:left="7920" w:hanging="360"/>
-      </w:pPr>
-      <w:rPr>
-        <w:rFonts w:ascii="Wingdings" w:hAnsi="Wingdings" w:cs="Wingdings" w:hint="default"/>
-      </w:rPr>
-    </w:lvl>
-  </w:abstractNum>
-  <w:abstractNum w:abstractNumId="10">
-    <w:lvl w:ilvl="0">
-      <w:start w:val="1"/>
-      <w:numFmt w:val="bullet"/>
-      <w:lvlText w:val=""/>
-      <w:lvlJc w:val="left"/>
-      <w:pPr>
-        <w:tabs>
-          <w:tab w:val="num" w:pos="0"/>
-        </w:tabs>
-        <w:ind w:left="1428" w:hanging="360"/>
-      </w:pPr>
-      <w:rPr>
-        <w:rFonts w:ascii="Symbol" w:hAnsi="Symbol" w:cs="Symbol" w:hint="default"/>
         <w:u w:val="none"/>
       </w:rPr>
     </w:lvl>
@@ -20185,7 +19741,7 @@
       </w:rPr>
     </w:lvl>
   </w:abstractNum>
-  <w:abstractNum w:abstractNumId="11">
+  <w:abstractNum w:abstractNumId="9">
     <w:lvl w:ilvl="0">
       <w:start w:val="1"/>
       <w:numFmt w:val="bullet"/>
@@ -20328,7 +19884,7 @@
       </w:rPr>
     </w:lvl>
   </w:abstractNum>
-  <w:abstractNum w:abstractNumId="12">
+  <w:abstractNum w:abstractNumId="10">
     <w:lvl w:ilvl="0">
       <w:start w:val="1"/>
       <w:numFmt w:val="decimal"/>
@@ -20447,7 +20003,7 @@
       <w:rPr/>
     </w:lvl>
   </w:abstractNum>
-  <w:abstractNum w:abstractNumId="13">
+  <w:abstractNum w:abstractNumId="11">
     <w:lvl w:ilvl="0">
       <w:start w:val="1"/>
       <w:numFmt w:val="decimal"/>
@@ -20566,7 +20122,7 @@
       <w:rPr/>
     </w:lvl>
   </w:abstractNum>
-  <w:abstractNum w:abstractNumId="14">
+  <w:abstractNum w:abstractNumId="12">
     <w:lvl w:ilvl="0">
       <w:start w:val="1"/>
       <w:numFmt w:val="bullet"/>
@@ -20697,6 +20253,280 @@
           <w:tab w:val="num" w:pos="4309"/>
         </w:tabs>
         <w:ind w:left="4309" w:hanging="360"/>
+      </w:pPr>
+      <w:rPr>
+        <w:rFonts w:ascii="OpenSymbol" w:hAnsi="OpenSymbol" w:cs="OpenSymbol" w:hint="default"/>
+      </w:rPr>
+    </w:lvl>
+  </w:abstractNum>
+  <w:abstractNum w:abstractNumId="13">
+    <w:lvl w:ilvl="0">
+      <w:start w:val="1"/>
+      <w:numFmt w:val="bullet"/>
+      <w:lvlText w:val=""/>
+      <w:lvlJc w:val="left"/>
+      <w:pPr>
+        <w:tabs>
+          <w:tab w:val="num" w:pos="1429"/>
+        </w:tabs>
+        <w:ind w:left="1429" w:hanging="360"/>
+      </w:pPr>
+      <w:rPr>
+        <w:rFonts w:ascii="Symbol" w:hAnsi="Symbol" w:cs="Symbol" w:hint="default"/>
+      </w:rPr>
+    </w:lvl>
+    <w:lvl w:ilvl="1">
+      <w:start w:val="1"/>
+      <w:numFmt w:val="bullet"/>
+      <w:lvlText w:val="◦"/>
+      <w:lvlJc w:val="left"/>
+      <w:pPr>
+        <w:tabs>
+          <w:tab w:val="num" w:pos="1789"/>
+        </w:tabs>
+        <w:ind w:left="1789" w:hanging="360"/>
+      </w:pPr>
+      <w:rPr>
+        <w:rFonts w:ascii="OpenSymbol" w:hAnsi="OpenSymbol" w:cs="OpenSymbol" w:hint="default"/>
+      </w:rPr>
+    </w:lvl>
+    <w:lvl w:ilvl="2">
+      <w:start w:val="1"/>
+      <w:numFmt w:val="bullet"/>
+      <w:lvlText w:val="▪"/>
+      <w:lvlJc w:val="left"/>
+      <w:pPr>
+        <w:tabs>
+          <w:tab w:val="num" w:pos="2149"/>
+        </w:tabs>
+        <w:ind w:left="2149" w:hanging="360"/>
+      </w:pPr>
+      <w:rPr>
+        <w:rFonts w:ascii="OpenSymbol" w:hAnsi="OpenSymbol" w:cs="OpenSymbol" w:hint="default"/>
+      </w:rPr>
+    </w:lvl>
+    <w:lvl w:ilvl="3">
+      <w:start w:val="1"/>
+      <w:numFmt w:val="bullet"/>
+      <w:lvlText w:val=""/>
+      <w:lvlJc w:val="left"/>
+      <w:pPr>
+        <w:tabs>
+          <w:tab w:val="num" w:pos="2509"/>
+        </w:tabs>
+        <w:ind w:left="2509" w:hanging="360"/>
+      </w:pPr>
+      <w:rPr>
+        <w:rFonts w:ascii="Symbol" w:hAnsi="Symbol" w:cs="Symbol" w:hint="default"/>
+      </w:rPr>
+    </w:lvl>
+    <w:lvl w:ilvl="4">
+      <w:start w:val="1"/>
+      <w:numFmt w:val="bullet"/>
+      <w:lvlText w:val="◦"/>
+      <w:lvlJc w:val="left"/>
+      <w:pPr>
+        <w:tabs>
+          <w:tab w:val="num" w:pos="2869"/>
+        </w:tabs>
+        <w:ind w:left="2869" w:hanging="360"/>
+      </w:pPr>
+      <w:rPr>
+        <w:rFonts w:ascii="OpenSymbol" w:hAnsi="OpenSymbol" w:cs="OpenSymbol" w:hint="default"/>
+      </w:rPr>
+    </w:lvl>
+    <w:lvl w:ilvl="5">
+      <w:start w:val="1"/>
+      <w:numFmt w:val="bullet"/>
+      <w:lvlText w:val="▪"/>
+      <w:lvlJc w:val="left"/>
+      <w:pPr>
+        <w:tabs>
+          <w:tab w:val="num" w:pos="3229"/>
+        </w:tabs>
+        <w:ind w:left="3229" w:hanging="360"/>
+      </w:pPr>
+      <w:rPr>
+        <w:rFonts w:ascii="OpenSymbol" w:hAnsi="OpenSymbol" w:cs="OpenSymbol" w:hint="default"/>
+      </w:rPr>
+    </w:lvl>
+    <w:lvl w:ilvl="6">
+      <w:start w:val="1"/>
+      <w:numFmt w:val="bullet"/>
+      <w:lvlText w:val=""/>
+      <w:lvlJc w:val="left"/>
+      <w:pPr>
+        <w:tabs>
+          <w:tab w:val="num" w:pos="3589"/>
+        </w:tabs>
+        <w:ind w:left="3589" w:hanging="360"/>
+      </w:pPr>
+      <w:rPr>
+        <w:rFonts w:ascii="Symbol" w:hAnsi="Symbol" w:cs="Symbol" w:hint="default"/>
+      </w:rPr>
+    </w:lvl>
+    <w:lvl w:ilvl="7">
+      <w:start w:val="1"/>
+      <w:numFmt w:val="bullet"/>
+      <w:lvlText w:val="◦"/>
+      <w:lvlJc w:val="left"/>
+      <w:pPr>
+        <w:tabs>
+          <w:tab w:val="num" w:pos="3949"/>
+        </w:tabs>
+        <w:ind w:left="3949" w:hanging="360"/>
+      </w:pPr>
+      <w:rPr>
+        <w:rFonts w:ascii="OpenSymbol" w:hAnsi="OpenSymbol" w:cs="OpenSymbol" w:hint="default"/>
+      </w:rPr>
+    </w:lvl>
+    <w:lvl w:ilvl="8">
+      <w:start w:val="1"/>
+      <w:numFmt w:val="bullet"/>
+      <w:lvlText w:val="▪"/>
+      <w:lvlJc w:val="left"/>
+      <w:pPr>
+        <w:tabs>
+          <w:tab w:val="num" w:pos="4309"/>
+        </w:tabs>
+        <w:ind w:left="4309" w:hanging="360"/>
+      </w:pPr>
+      <w:rPr>
+        <w:rFonts w:ascii="OpenSymbol" w:hAnsi="OpenSymbol" w:cs="OpenSymbol" w:hint="default"/>
+      </w:rPr>
+    </w:lvl>
+  </w:abstractNum>
+  <w:abstractNum w:abstractNumId="14">
+    <w:lvl w:ilvl="0">
+      <w:start w:val="1"/>
+      <w:numFmt w:val="bullet"/>
+      <w:lvlText w:val=""/>
+      <w:lvlJc w:val="left"/>
+      <w:pPr>
+        <w:tabs>
+          <w:tab w:val="num" w:pos="720"/>
+        </w:tabs>
+        <w:ind w:left="720" w:hanging="360"/>
+      </w:pPr>
+      <w:rPr>
+        <w:rFonts w:ascii="Symbol" w:hAnsi="Symbol" w:cs="Symbol" w:hint="default"/>
+      </w:rPr>
+    </w:lvl>
+    <w:lvl w:ilvl="1">
+      <w:start w:val="1"/>
+      <w:numFmt w:val="bullet"/>
+      <w:lvlText w:val="◦"/>
+      <w:lvlJc w:val="left"/>
+      <w:pPr>
+        <w:tabs>
+          <w:tab w:val="num" w:pos="1080"/>
+        </w:tabs>
+        <w:ind w:left="1080" w:hanging="360"/>
+      </w:pPr>
+      <w:rPr>
+        <w:rFonts w:ascii="OpenSymbol" w:hAnsi="OpenSymbol" w:cs="OpenSymbol" w:hint="default"/>
+      </w:rPr>
+    </w:lvl>
+    <w:lvl w:ilvl="2">
+      <w:start w:val="1"/>
+      <w:numFmt w:val="bullet"/>
+      <w:lvlText w:val="▪"/>
+      <w:lvlJc w:val="left"/>
+      <w:pPr>
+        <w:tabs>
+          <w:tab w:val="num" w:pos="1440"/>
+        </w:tabs>
+        <w:ind w:left="1440" w:hanging="360"/>
+      </w:pPr>
+      <w:rPr>
+        <w:rFonts w:ascii="OpenSymbol" w:hAnsi="OpenSymbol" w:cs="OpenSymbol" w:hint="default"/>
+      </w:rPr>
+    </w:lvl>
+    <w:lvl w:ilvl="3">
+      <w:start w:val="1"/>
+      <w:numFmt w:val="bullet"/>
+      <w:lvlText w:val=""/>
+      <w:lvlJc w:val="left"/>
+      <w:pPr>
+        <w:tabs>
+          <w:tab w:val="num" w:pos="1800"/>
+        </w:tabs>
+        <w:ind w:left="1800" w:hanging="360"/>
+      </w:pPr>
+      <w:rPr>
+        <w:rFonts w:ascii="Symbol" w:hAnsi="Symbol" w:cs="Symbol" w:hint="default"/>
+      </w:rPr>
+    </w:lvl>
+    <w:lvl w:ilvl="4">
+      <w:start w:val="1"/>
+      <w:numFmt w:val="bullet"/>
+      <w:lvlText w:val="◦"/>
+      <w:lvlJc w:val="left"/>
+      <w:pPr>
+        <w:tabs>
+          <w:tab w:val="num" w:pos="2160"/>
+        </w:tabs>
+        <w:ind w:left="2160" w:hanging="360"/>
+      </w:pPr>
+      <w:rPr>
+        <w:rFonts w:ascii="OpenSymbol" w:hAnsi="OpenSymbol" w:cs="OpenSymbol" w:hint="default"/>
+      </w:rPr>
+    </w:lvl>
+    <w:lvl w:ilvl="5">
+      <w:start w:val="1"/>
+      <w:numFmt w:val="bullet"/>
+      <w:lvlText w:val="▪"/>
+      <w:lvlJc w:val="left"/>
+      <w:pPr>
+        <w:tabs>
+          <w:tab w:val="num" w:pos="2520"/>
+        </w:tabs>
+        <w:ind w:left="2520" w:hanging="360"/>
+      </w:pPr>
+      <w:rPr>
+        <w:rFonts w:ascii="OpenSymbol" w:hAnsi="OpenSymbol" w:cs="OpenSymbol" w:hint="default"/>
+      </w:rPr>
+    </w:lvl>
+    <w:lvl w:ilvl="6">
+      <w:start w:val="1"/>
+      <w:numFmt w:val="bullet"/>
+      <w:lvlText w:val=""/>
+      <w:lvlJc w:val="left"/>
+      <w:pPr>
+        <w:tabs>
+          <w:tab w:val="num" w:pos="2880"/>
+        </w:tabs>
+        <w:ind w:left="2880" w:hanging="360"/>
+      </w:pPr>
+      <w:rPr>
+        <w:rFonts w:ascii="Symbol" w:hAnsi="Symbol" w:cs="Symbol" w:hint="default"/>
+      </w:rPr>
+    </w:lvl>
+    <w:lvl w:ilvl="7">
+      <w:start w:val="1"/>
+      <w:numFmt w:val="bullet"/>
+      <w:lvlText w:val="◦"/>
+      <w:lvlJc w:val="left"/>
+      <w:pPr>
+        <w:tabs>
+          <w:tab w:val="num" w:pos="3240"/>
+        </w:tabs>
+        <w:ind w:left="3240" w:hanging="360"/>
+      </w:pPr>
+      <w:rPr>
+        <w:rFonts w:ascii="OpenSymbol" w:hAnsi="OpenSymbol" w:cs="OpenSymbol" w:hint="default"/>
+      </w:rPr>
+    </w:lvl>
+    <w:lvl w:ilvl="8">
+      <w:start w:val="1"/>
+      <w:numFmt w:val="bullet"/>
+      <w:lvlText w:val="▪"/>
+      <w:lvlJc w:val="left"/>
+      <w:pPr>
+        <w:tabs>
+          <w:tab w:val="num" w:pos="3600"/>
+        </w:tabs>
+        <w:ind w:left="3600" w:hanging="360"/>
       </w:pPr>
       <w:rPr>
         <w:rFonts w:ascii="OpenSymbol" w:hAnsi="OpenSymbol" w:cs="OpenSymbol" w:hint="default"/>
@@ -20853,274 +20683,265 @@
     <w:lvl w:ilvl="0">
       <w:start w:val="1"/>
       <w:numFmt w:val="bullet"/>
-      <w:lvlText w:val=""/>
+      <w:lvlText w:val=""/>
       <w:lvlJc w:val="left"/>
       <w:pPr>
         <w:tabs>
-          <w:tab w:val="num" w:pos="1429"/>
+          <w:tab w:val="num" w:pos="0"/>
         </w:tabs>
-        <w:ind w:left="1429" w:hanging="360"/>
+        <w:ind w:left="720" w:hanging="360"/>
       </w:pPr>
       <w:rPr>
         <w:rFonts w:ascii="Symbol" w:hAnsi="Symbol" w:cs="Symbol" w:hint="default"/>
+        <w:u w:val="none"/>
       </w:rPr>
     </w:lvl>
     <w:lvl w:ilvl="1">
       <w:start w:val="1"/>
       <w:numFmt w:val="bullet"/>
-      <w:lvlText w:val="◦"/>
+      <w:lvlText w:val="-"/>
       <w:lvlJc w:val="left"/>
       <w:pPr>
         <w:tabs>
-          <w:tab w:val="num" w:pos="1789"/>
+          <w:tab w:val="num" w:pos="0"/>
         </w:tabs>
-        <w:ind w:left="1789" w:hanging="360"/>
+        <w:ind w:left="1440" w:hanging="360"/>
       </w:pPr>
       <w:rPr>
         <w:rFonts w:ascii="OpenSymbol" w:hAnsi="OpenSymbol" w:cs="OpenSymbol" w:hint="default"/>
+        <w:u w:val="none"/>
       </w:rPr>
     </w:lvl>
     <w:lvl w:ilvl="2">
       <w:start w:val="1"/>
       <w:numFmt w:val="bullet"/>
-      <w:lvlText w:val="▪"/>
+      <w:lvlText w:val="-"/>
       <w:lvlJc w:val="left"/>
       <w:pPr>
         <w:tabs>
-          <w:tab w:val="num" w:pos="2149"/>
+          <w:tab w:val="num" w:pos="0"/>
         </w:tabs>
-        <w:ind w:left="2149" w:hanging="360"/>
+        <w:ind w:left="2160" w:hanging="360"/>
       </w:pPr>
       <w:rPr>
         <w:rFonts w:ascii="OpenSymbol" w:hAnsi="OpenSymbol" w:cs="OpenSymbol" w:hint="default"/>
+        <w:u w:val="none"/>
       </w:rPr>
     </w:lvl>
     <w:lvl w:ilvl="3">
       <w:start w:val="1"/>
       <w:numFmt w:val="bullet"/>
-      <w:lvlText w:val=""/>
+      <w:lvlText w:val="-"/>
       <w:lvlJc w:val="left"/>
       <w:pPr>
         <w:tabs>
-          <w:tab w:val="num" w:pos="2509"/>
+          <w:tab w:val="num" w:pos="0"/>
         </w:tabs>
-        <w:ind w:left="2509" w:hanging="360"/>
+        <w:ind w:left="2880" w:hanging="360"/>
       </w:pPr>
       <w:rPr>
-        <w:rFonts w:ascii="Symbol" w:hAnsi="Symbol" w:cs="Symbol" w:hint="default"/>
+        <w:rFonts w:ascii="OpenSymbol" w:hAnsi="OpenSymbol" w:cs="OpenSymbol" w:hint="default"/>
+        <w:u w:val="none"/>
       </w:rPr>
     </w:lvl>
     <w:lvl w:ilvl="4">
       <w:start w:val="1"/>
       <w:numFmt w:val="bullet"/>
-      <w:lvlText w:val="◦"/>
+      <w:lvlText w:val="-"/>
       <w:lvlJc w:val="left"/>
       <w:pPr>
         <w:tabs>
-          <w:tab w:val="num" w:pos="2869"/>
+          <w:tab w:val="num" w:pos="0"/>
         </w:tabs>
-        <w:ind w:left="2869" w:hanging="360"/>
+        <w:ind w:left="3600" w:hanging="360"/>
       </w:pPr>
       <w:rPr>
         <w:rFonts w:ascii="OpenSymbol" w:hAnsi="OpenSymbol" w:cs="OpenSymbol" w:hint="default"/>
+        <w:u w:val="none"/>
       </w:rPr>
     </w:lvl>
     <w:lvl w:ilvl="5">
       <w:start w:val="1"/>
       <w:numFmt w:val="bullet"/>
-      <w:lvlText w:val="▪"/>
+      <w:lvlText w:val="-"/>
       <w:lvlJc w:val="left"/>
       <w:pPr>
         <w:tabs>
-          <w:tab w:val="num" w:pos="3229"/>
+          <w:tab w:val="num" w:pos="0"/>
         </w:tabs>
-        <w:ind w:left="3229" w:hanging="360"/>
+        <w:ind w:left="4320" w:hanging="360"/>
       </w:pPr>
       <w:rPr>
         <w:rFonts w:ascii="OpenSymbol" w:hAnsi="OpenSymbol" w:cs="OpenSymbol" w:hint="default"/>
+        <w:u w:val="none"/>
       </w:rPr>
     </w:lvl>
     <w:lvl w:ilvl="6">
       <w:start w:val="1"/>
       <w:numFmt w:val="bullet"/>
-      <w:lvlText w:val=""/>
+      <w:lvlText w:val="-"/>
       <w:lvlJc w:val="left"/>
       <w:pPr>
         <w:tabs>
-          <w:tab w:val="num" w:pos="3589"/>
+          <w:tab w:val="num" w:pos="0"/>
         </w:tabs>
-        <w:ind w:left="3589" w:hanging="360"/>
+        <w:ind w:left="5040" w:hanging="360"/>
       </w:pPr>
       <w:rPr>
-        <w:rFonts w:ascii="Symbol" w:hAnsi="Symbol" w:cs="Symbol" w:hint="default"/>
+        <w:rFonts w:ascii="OpenSymbol" w:hAnsi="OpenSymbol" w:cs="OpenSymbol" w:hint="default"/>
+        <w:u w:val="none"/>
       </w:rPr>
     </w:lvl>
     <w:lvl w:ilvl="7">
       <w:start w:val="1"/>
       <w:numFmt w:val="bullet"/>
-      <w:lvlText w:val="◦"/>
+      <w:lvlText w:val="-"/>
       <w:lvlJc w:val="left"/>
       <w:pPr>
         <w:tabs>
-          <w:tab w:val="num" w:pos="3949"/>
+          <w:tab w:val="num" w:pos="0"/>
         </w:tabs>
-        <w:ind w:left="3949" w:hanging="360"/>
+        <w:ind w:left="5760" w:hanging="360"/>
       </w:pPr>
       <w:rPr>
         <w:rFonts w:ascii="OpenSymbol" w:hAnsi="OpenSymbol" w:cs="OpenSymbol" w:hint="default"/>
+        <w:u w:val="none"/>
       </w:rPr>
     </w:lvl>
     <w:lvl w:ilvl="8">
       <w:start w:val="1"/>
       <w:numFmt w:val="bullet"/>
-      <w:lvlText w:val="▪"/>
+      <w:lvlText w:val="-"/>
       <w:lvlJc w:val="left"/>
       <w:pPr>
         <w:tabs>
-          <w:tab w:val="num" w:pos="4309"/>
+          <w:tab w:val="num" w:pos="0"/>
         </w:tabs>
-        <w:ind w:left="4309" w:hanging="360"/>
+        <w:ind w:left="6480" w:hanging="360"/>
       </w:pPr>
       <w:rPr>
         <w:rFonts w:ascii="OpenSymbol" w:hAnsi="OpenSymbol" w:cs="OpenSymbol" w:hint="default"/>
+        <w:u w:val="none"/>
       </w:rPr>
     </w:lvl>
   </w:abstractNum>
   <w:abstractNum w:abstractNumId="17">
     <w:lvl w:ilvl="0">
       <w:start w:val="1"/>
-      <w:numFmt w:val="bullet"/>
-      <w:lvlText w:val=""/>
+      <w:numFmt w:val="none"/>
+      <w:suff w:val="nothing"/>
+      <w:lvlText w:val=""/>
       <w:lvlJc w:val="left"/>
       <w:pPr>
         <w:tabs>
-          <w:tab w:val="num" w:pos="720"/>
+          <w:tab w:val="num" w:pos="0"/>
         </w:tabs>
-        <w:ind w:left="720" w:hanging="360"/>
-      </w:pPr>
-      <w:rPr>
-        <w:rFonts w:ascii="Symbol" w:hAnsi="Symbol" w:cs="Symbol" w:hint="default"/>
-      </w:rPr>
+        <w:ind w:left="0" w:hanging="0"/>
+      </w:pPr>
     </w:lvl>
     <w:lvl w:ilvl="1">
       <w:start w:val="1"/>
-      <w:numFmt w:val="bullet"/>
-      <w:lvlText w:val="◦"/>
+      <w:numFmt w:val="none"/>
+      <w:suff w:val="nothing"/>
+      <w:lvlText w:val=""/>
       <w:lvlJc w:val="left"/>
       <w:pPr>
         <w:tabs>
-          <w:tab w:val="num" w:pos="1080"/>
+          <w:tab w:val="num" w:pos="0"/>
         </w:tabs>
-        <w:ind w:left="1080" w:hanging="360"/>
-      </w:pPr>
-      <w:rPr>
-        <w:rFonts w:ascii="OpenSymbol" w:hAnsi="OpenSymbol" w:cs="OpenSymbol" w:hint="default"/>
-      </w:rPr>
+        <w:ind w:left="0" w:hanging="0"/>
+      </w:pPr>
     </w:lvl>
     <w:lvl w:ilvl="2">
       <w:start w:val="1"/>
-      <w:numFmt w:val="bullet"/>
-      <w:lvlText w:val="▪"/>
+      <w:numFmt w:val="none"/>
+      <w:suff w:val="nothing"/>
+      <w:lvlText w:val=""/>
       <w:lvlJc w:val="left"/>
       <w:pPr>
         <w:tabs>
-          <w:tab w:val="num" w:pos="1440"/>
+          <w:tab w:val="num" w:pos="0"/>
         </w:tabs>
-        <w:ind w:left="1440" w:hanging="360"/>
-      </w:pPr>
-      <w:rPr>
-        <w:rFonts w:ascii="OpenSymbol" w:hAnsi="OpenSymbol" w:cs="OpenSymbol" w:hint="default"/>
-      </w:rPr>
+        <w:ind w:left="0" w:hanging="0"/>
+      </w:pPr>
     </w:lvl>
     <w:lvl w:ilvl="3">
       <w:start w:val="1"/>
-      <w:numFmt w:val="bullet"/>
-      <w:lvlText w:val=""/>
+      <w:numFmt w:val="none"/>
+      <w:suff w:val="nothing"/>
+      <w:lvlText w:val=""/>
       <w:lvlJc w:val="left"/>
       <w:pPr>
         <w:tabs>
-          <w:tab w:val="num" w:pos="1800"/>
+          <w:tab w:val="num" w:pos="0"/>
         </w:tabs>
-        <w:ind w:left="1800" w:hanging="360"/>
-      </w:pPr>
-      <w:rPr>
-        <w:rFonts w:ascii="Symbol" w:hAnsi="Symbol" w:cs="Symbol" w:hint="default"/>
-      </w:rPr>
+        <w:ind w:left="0" w:hanging="0"/>
+      </w:pPr>
     </w:lvl>
     <w:lvl w:ilvl="4">
       <w:start w:val="1"/>
-      <w:numFmt w:val="bullet"/>
-      <w:lvlText w:val="◦"/>
+      <w:numFmt w:val="none"/>
+      <w:suff w:val="nothing"/>
+      <w:lvlText w:val=""/>
       <w:lvlJc w:val="left"/>
       <w:pPr>
         <w:tabs>
-          <w:tab w:val="num" w:pos="2160"/>
+          <w:tab w:val="num" w:pos="0"/>
         </w:tabs>
-        <w:ind w:left="2160" w:hanging="360"/>
-      </w:pPr>
-      <w:rPr>
-        <w:rFonts w:ascii="OpenSymbol" w:hAnsi="OpenSymbol" w:cs="OpenSymbol" w:hint="default"/>
-      </w:rPr>
+        <w:ind w:left="0" w:hanging="0"/>
+      </w:pPr>
     </w:lvl>
     <w:lvl w:ilvl="5">
       <w:start w:val="1"/>
-      <w:numFmt w:val="bullet"/>
-      <w:lvlText w:val="▪"/>
+      <w:numFmt w:val="none"/>
+      <w:suff w:val="nothing"/>
+      <w:lvlText w:val=""/>
       <w:lvlJc w:val="left"/>
       <w:pPr>
         <w:tabs>
-          <w:tab w:val="num" w:pos="2520"/>
+          <w:tab w:val="num" w:pos="0"/>
         </w:tabs>
-        <w:ind w:left="2520" w:hanging="360"/>
-      </w:pPr>
-      <w:rPr>
-        <w:rFonts w:ascii="OpenSymbol" w:hAnsi="OpenSymbol" w:cs="OpenSymbol" w:hint="default"/>
-      </w:rPr>
+        <w:ind w:left="0" w:hanging="0"/>
+      </w:pPr>
     </w:lvl>
     <w:lvl w:ilvl="6">
       <w:start w:val="1"/>
-      <w:numFmt w:val="bullet"/>
-      <w:lvlText w:val=""/>
+      <w:numFmt w:val="none"/>
+      <w:suff w:val="nothing"/>
+      <w:lvlText w:val=""/>
       <w:lvlJc w:val="left"/>
       <w:pPr>
         <w:tabs>
-          <w:tab w:val="num" w:pos="2880"/>
+          <w:tab w:val="num" w:pos="0"/>
         </w:tabs>
-        <w:ind w:left="2880" w:hanging="360"/>
-      </w:pPr>
-      <w:rPr>
-        <w:rFonts w:ascii="Symbol" w:hAnsi="Symbol" w:cs="Symbol" w:hint="default"/>
-      </w:rPr>
+        <w:ind w:left="0" w:hanging="0"/>
+      </w:pPr>
     </w:lvl>
     <w:lvl w:ilvl="7">
       <w:start w:val="1"/>
-      <w:numFmt w:val="bullet"/>
-      <w:lvlText w:val="◦"/>
+      <w:numFmt w:val="none"/>
+      <w:suff w:val="nothing"/>
+      <w:lvlText w:val=""/>
       <w:lvlJc w:val="left"/>
       <w:pPr>
         <w:tabs>
-          <w:tab w:val="num" w:pos="3240"/>
+          <w:tab w:val="num" w:pos="0"/>
         </w:tabs>
-        <w:ind w:left="3240" w:hanging="360"/>
-      </w:pPr>
-      <w:rPr>
-        <w:rFonts w:ascii="OpenSymbol" w:hAnsi="OpenSymbol" w:cs="OpenSymbol" w:hint="default"/>
-      </w:rPr>
+        <w:ind w:left="0" w:hanging="0"/>
+      </w:pPr>
     </w:lvl>
     <w:lvl w:ilvl="8">
       <w:start w:val="1"/>
-      <w:numFmt w:val="bullet"/>
-      <w:lvlText w:val="▪"/>
+      <w:numFmt w:val="none"/>
+      <w:suff w:val="nothing"/>
+      <w:lvlText w:val=""/>
       <w:lvlJc w:val="left"/>
       <w:pPr>
         <w:tabs>
-          <w:tab w:val="num" w:pos="3600"/>
+          <w:tab w:val="num" w:pos="0"/>
         </w:tabs>
-        <w:ind w:left="3600" w:hanging="360"/>
-      </w:pPr>
-      <w:rPr>
-        <w:rFonts w:ascii="OpenSymbol" w:hAnsi="OpenSymbol" w:cs="OpenSymbol" w:hint="default"/>
-      </w:rPr>
+        <w:ind w:left="0" w:hanging="0"/>
+      </w:pPr>
     </w:lvl>
   </w:abstractNum>
   <w:num w:numId="1">

</xml_diff>

<commit_message>
start to write part about flex/bison realization
</commit_message>
<xml_diff>
--- a/диплом текст шаблон.docx
+++ b/диплом текст шаблон.docx
@@ -534,11 +534,11 @@
         <w:tblLook w:val="04a0" w:noHBand="0" w:noVBand="1" w:firstColumn="1" w:lastRow="0" w:lastColumn="0" w:firstRow="1"/>
       </w:tblPr>
       <w:tblGrid>
-        <w:gridCol w:w="1697"/>
-        <w:gridCol w:w="1562"/>
+        <w:gridCol w:w="1696"/>
+        <w:gridCol w:w="1563"/>
         <w:gridCol w:w="2411"/>
-        <w:gridCol w:w="2382"/>
-        <w:gridCol w:w="1303"/>
+        <w:gridCol w:w="2381"/>
+        <w:gridCol w:w="1304"/>
       </w:tblGrid>
       <w:tr>
         <w:trPr>
@@ -546,7 +546,7 @@
         </w:trPr>
         <w:tc>
           <w:tcPr>
-            <w:tcW w:w="1697" w:type="dxa"/>
+            <w:tcW w:w="1696" w:type="dxa"/>
             <w:tcBorders>
               <w:top w:val="nil"/>
               <w:left w:val="nil"/>
@@ -589,7 +589,7 @@
         </w:tc>
         <w:tc>
           <w:tcPr>
-            <w:tcW w:w="1562" w:type="dxa"/>
+            <w:tcW w:w="1563" w:type="dxa"/>
             <w:tcBorders>
               <w:top w:val="nil"/>
               <w:left w:val="nil"/>
@@ -675,7 +675,7 @@
         </w:tc>
         <w:tc>
           <w:tcPr>
-            <w:tcW w:w="2382" w:type="dxa"/>
+            <w:tcW w:w="2381" w:type="dxa"/>
             <w:tcBorders>
               <w:top w:val="nil"/>
               <w:left w:val="nil"/>
@@ -718,7 +718,7 @@
         </w:tc>
         <w:tc>
           <w:tcPr>
-            <w:tcW w:w="1303" w:type="dxa"/>
+            <w:tcW w:w="1304" w:type="dxa"/>
             <w:tcBorders>
               <w:top w:val="nil"/>
               <w:left w:val="nil"/>
@@ -766,7 +766,7 @@
         </w:trPr>
         <w:tc>
           <w:tcPr>
-            <w:tcW w:w="1697" w:type="dxa"/>
+            <w:tcW w:w="1696" w:type="dxa"/>
             <w:tcBorders>
               <w:top w:val="nil"/>
               <w:left w:val="nil"/>
@@ -809,7 +809,7 @@
         </w:tc>
         <w:tc>
           <w:tcPr>
-            <w:tcW w:w="1562" w:type="dxa"/>
+            <w:tcW w:w="1563" w:type="dxa"/>
             <w:tcBorders>
               <w:top w:val="nil"/>
               <w:left w:val="nil"/>
@@ -895,7 +895,7 @@
         </w:tc>
         <w:tc>
           <w:tcPr>
-            <w:tcW w:w="2382" w:type="dxa"/>
+            <w:tcW w:w="2381" w:type="dxa"/>
             <w:tcBorders>
               <w:top w:val="nil"/>
               <w:left w:val="nil"/>
@@ -935,7 +935,7 @@
         </w:tc>
         <w:tc>
           <w:tcPr>
-            <w:tcW w:w="1303" w:type="dxa"/>
+            <w:tcW w:w="1304" w:type="dxa"/>
             <w:tcBorders>
               <w:top w:val="nil"/>
               <w:left w:val="nil"/>
@@ -980,7 +980,7 @@
         </w:trPr>
         <w:tc>
           <w:tcPr>
-            <w:tcW w:w="1697" w:type="dxa"/>
+            <w:tcW w:w="1696" w:type="dxa"/>
             <w:tcBorders>
               <w:top w:val="nil"/>
               <w:left w:val="nil"/>
@@ -1023,7 +1023,7 @@
         </w:tc>
         <w:tc>
           <w:tcPr>
-            <w:tcW w:w="1562" w:type="dxa"/>
+            <w:tcW w:w="1563" w:type="dxa"/>
             <w:tcBorders>
               <w:top w:val="nil"/>
               <w:left w:val="nil"/>
@@ -1109,7 +1109,7 @@
         </w:tc>
         <w:tc>
           <w:tcPr>
-            <w:tcW w:w="2382" w:type="dxa"/>
+            <w:tcW w:w="2381" w:type="dxa"/>
             <w:tcBorders>
               <w:top w:val="nil"/>
               <w:left w:val="nil"/>
@@ -1152,7 +1152,7 @@
         </w:tc>
         <w:tc>
           <w:tcPr>
-            <w:tcW w:w="1303" w:type="dxa"/>
+            <w:tcW w:w="1304" w:type="dxa"/>
             <w:tcBorders>
               <w:top w:val="nil"/>
               <w:left w:val="nil"/>
@@ -1990,8 +1990,8 @@
         <w:tblLook w:val="0000" w:noHBand="0" w:noVBand="0" w:firstColumn="0" w:lastRow="0" w:lastColumn="0" w:firstRow="0"/>
       </w:tblPr>
       <w:tblGrid>
-        <w:gridCol w:w="1113"/>
-        <w:gridCol w:w="4719"/>
+        <w:gridCol w:w="1112"/>
+        <w:gridCol w:w="4720"/>
         <w:gridCol w:w="1803"/>
         <w:gridCol w:w="1983"/>
       </w:tblGrid>
@@ -1999,7 +1999,7 @@
         <w:trPr/>
         <w:tc>
           <w:tcPr>
-            <w:tcW w:w="1113" w:type="dxa"/>
+            <w:tcW w:w="1112" w:type="dxa"/>
             <w:tcBorders>
               <w:top w:val="single" w:sz="4" w:space="0" w:color="000000"/>
               <w:left w:val="single" w:sz="4" w:space="0" w:color="000000"/>
@@ -2031,7 +2031,7 @@
         </w:tc>
         <w:tc>
           <w:tcPr>
-            <w:tcW w:w="4719" w:type="dxa"/>
+            <w:tcW w:w="4720" w:type="dxa"/>
             <w:tcBorders>
               <w:top w:val="single" w:sz="4" w:space="0" w:color="000000"/>
               <w:left w:val="single" w:sz="4" w:space="0" w:color="000000"/>
@@ -2132,7 +2132,7 @@
         <w:trPr/>
         <w:tc>
           <w:tcPr>
-            <w:tcW w:w="1113" w:type="dxa"/>
+            <w:tcW w:w="1112" w:type="dxa"/>
             <w:tcBorders>
               <w:top w:val="single" w:sz="4" w:space="0" w:color="000000"/>
               <w:left w:val="single" w:sz="4" w:space="0" w:color="000000"/>
@@ -2164,7 +2164,7 @@
         </w:tc>
         <w:tc>
           <w:tcPr>
-            <w:tcW w:w="4719" w:type="dxa"/>
+            <w:tcW w:w="4720" w:type="dxa"/>
             <w:tcBorders>
               <w:top w:val="single" w:sz="4" w:space="0" w:color="000000"/>
               <w:left w:val="single" w:sz="4" w:space="0" w:color="000000"/>
@@ -2356,7 +2356,7 @@
         <w:trPr/>
         <w:tc>
           <w:tcPr>
-            <w:tcW w:w="1113" w:type="dxa"/>
+            <w:tcW w:w="1112" w:type="dxa"/>
             <w:tcBorders>
               <w:top w:val="single" w:sz="4" w:space="0" w:color="000000"/>
               <w:left w:val="single" w:sz="4" w:space="0" w:color="000000"/>
@@ -2388,7 +2388,7 @@
         </w:tc>
         <w:tc>
           <w:tcPr>
-            <w:tcW w:w="4719" w:type="dxa"/>
+            <w:tcW w:w="4720" w:type="dxa"/>
             <w:tcBorders>
               <w:top w:val="single" w:sz="4" w:space="0" w:color="000000"/>
               <w:left w:val="single" w:sz="4" w:space="0" w:color="000000"/>
@@ -2587,7 +2587,7 @@
         <w:trPr/>
         <w:tc>
           <w:tcPr>
-            <w:tcW w:w="1113" w:type="dxa"/>
+            <w:tcW w:w="1112" w:type="dxa"/>
             <w:tcBorders>
               <w:top w:val="single" w:sz="4" w:space="0" w:color="000000"/>
               <w:left w:val="single" w:sz="4" w:space="0" w:color="000000"/>
@@ -2619,7 +2619,7 @@
         </w:tc>
         <w:tc>
           <w:tcPr>
-            <w:tcW w:w="4719" w:type="dxa"/>
+            <w:tcW w:w="4720" w:type="dxa"/>
             <w:tcBorders>
               <w:top w:val="single" w:sz="4" w:space="0" w:color="000000"/>
               <w:left w:val="single" w:sz="4" w:space="0" w:color="000000"/>
@@ -2809,7 +2809,7 @@
         <w:trPr/>
         <w:tc>
           <w:tcPr>
-            <w:tcW w:w="1113" w:type="dxa"/>
+            <w:tcW w:w="1112" w:type="dxa"/>
             <w:tcBorders>
               <w:top w:val="single" w:sz="4" w:space="0" w:color="000000"/>
               <w:left w:val="single" w:sz="4" w:space="0" w:color="000000"/>
@@ -2841,7 +2841,7 @@
         </w:tc>
         <w:tc>
           <w:tcPr>
-            <w:tcW w:w="4719" w:type="dxa"/>
+            <w:tcW w:w="4720" w:type="dxa"/>
             <w:tcBorders>
               <w:top w:val="single" w:sz="4" w:space="0" w:color="000000"/>
               <w:left w:val="single" w:sz="4" w:space="0" w:color="000000"/>
@@ -3032,7 +3032,7 @@
         <w:trPr/>
         <w:tc>
           <w:tcPr>
-            <w:tcW w:w="1113" w:type="dxa"/>
+            <w:tcW w:w="1112" w:type="dxa"/>
             <w:tcBorders>
               <w:top w:val="single" w:sz="4" w:space="0" w:color="000000"/>
               <w:left w:val="single" w:sz="4" w:space="0" w:color="000000"/>
@@ -3064,7 +3064,7 @@
         </w:tc>
         <w:tc>
           <w:tcPr>
-            <w:tcW w:w="4719" w:type="dxa"/>
+            <w:tcW w:w="4720" w:type="dxa"/>
             <w:tcBorders>
               <w:top w:val="single" w:sz="4" w:space="0" w:color="000000"/>
               <w:left w:val="single" w:sz="4" w:space="0" w:color="000000"/>
@@ -3254,7 +3254,7 @@
         <w:trPr/>
         <w:tc>
           <w:tcPr>
-            <w:tcW w:w="1113" w:type="dxa"/>
+            <w:tcW w:w="1112" w:type="dxa"/>
             <w:tcBorders>
               <w:top w:val="single" w:sz="4" w:space="0" w:color="000000"/>
               <w:left w:val="single" w:sz="4" w:space="0" w:color="000000"/>
@@ -3286,7 +3286,7 @@
         </w:tc>
         <w:tc>
           <w:tcPr>
-            <w:tcW w:w="4719" w:type="dxa"/>
+            <w:tcW w:w="4720" w:type="dxa"/>
             <w:tcBorders>
               <w:top w:val="single" w:sz="4" w:space="0" w:color="000000"/>
               <w:left w:val="single" w:sz="4" w:space="0" w:color="000000"/>
@@ -3485,7 +3485,7 @@
         <w:trPr/>
         <w:tc>
           <w:tcPr>
-            <w:tcW w:w="1113" w:type="dxa"/>
+            <w:tcW w:w="1112" w:type="dxa"/>
             <w:tcBorders>
               <w:top w:val="single" w:sz="4" w:space="0" w:color="000000"/>
               <w:left w:val="single" w:sz="4" w:space="0" w:color="000000"/>
@@ -3517,7 +3517,7 @@
         </w:tc>
         <w:tc>
           <w:tcPr>
-            <w:tcW w:w="4719" w:type="dxa"/>
+            <w:tcW w:w="4720" w:type="dxa"/>
             <w:tcBorders>
               <w:top w:val="single" w:sz="4" w:space="0" w:color="000000"/>
               <w:left w:val="single" w:sz="4" w:space="0" w:color="000000"/>
@@ -3734,7 +3734,7 @@
         <w:trPr/>
         <w:tc>
           <w:tcPr>
-            <w:tcW w:w="1113" w:type="dxa"/>
+            <w:tcW w:w="1112" w:type="dxa"/>
             <w:tcBorders>
               <w:top w:val="single" w:sz="4" w:space="0" w:color="000000"/>
               <w:left w:val="single" w:sz="4" w:space="0" w:color="000000"/>
@@ -3766,7 +3766,7 @@
         </w:tc>
         <w:tc>
           <w:tcPr>
-            <w:tcW w:w="4719" w:type="dxa"/>
+            <w:tcW w:w="4720" w:type="dxa"/>
             <w:tcBorders>
               <w:top w:val="single" w:sz="4" w:space="0" w:color="000000"/>
               <w:left w:val="single" w:sz="4" w:space="0" w:color="000000"/>
@@ -3956,7 +3956,7 @@
         <w:trPr/>
         <w:tc>
           <w:tcPr>
-            <w:tcW w:w="1113" w:type="dxa"/>
+            <w:tcW w:w="1112" w:type="dxa"/>
             <w:tcBorders>
               <w:top w:val="single" w:sz="4" w:space="0" w:color="000000"/>
               <w:left w:val="single" w:sz="4" w:space="0" w:color="000000"/>
@@ -3988,7 +3988,7 @@
         </w:tc>
         <w:tc>
           <w:tcPr>
-            <w:tcW w:w="4719" w:type="dxa"/>
+            <w:tcW w:w="4720" w:type="dxa"/>
             <w:tcBorders>
               <w:top w:val="single" w:sz="4" w:space="0" w:color="000000"/>
               <w:left w:val="single" w:sz="4" w:space="0" w:color="000000"/>
@@ -4177,7 +4177,7 @@
         <w:trPr/>
         <w:tc>
           <w:tcPr>
-            <w:tcW w:w="1113" w:type="dxa"/>
+            <w:tcW w:w="1112" w:type="dxa"/>
             <w:tcBorders>
               <w:top w:val="single" w:sz="4" w:space="0" w:color="000000"/>
               <w:left w:val="single" w:sz="4" w:space="0" w:color="000000"/>
@@ -4210,7 +4210,7 @@
         </w:tc>
         <w:tc>
           <w:tcPr>
-            <w:tcW w:w="4719" w:type="dxa"/>
+            <w:tcW w:w="4720" w:type="dxa"/>
             <w:tcBorders>
               <w:top w:val="single" w:sz="4" w:space="0" w:color="000000"/>
               <w:left w:val="single" w:sz="4" w:space="0" w:color="000000"/>
@@ -4410,7 +4410,7 @@
         <w:trPr/>
         <w:tc>
           <w:tcPr>
-            <w:tcW w:w="1113" w:type="dxa"/>
+            <w:tcW w:w="1112" w:type="dxa"/>
             <w:tcBorders>
               <w:top w:val="single" w:sz="4" w:space="0" w:color="000000"/>
               <w:left w:val="single" w:sz="4" w:space="0" w:color="000000"/>
@@ -4445,7 +4445,7 @@
         </w:tc>
         <w:tc>
           <w:tcPr>
-            <w:tcW w:w="4719" w:type="dxa"/>
+            <w:tcW w:w="4720" w:type="dxa"/>
             <w:tcBorders>
               <w:top w:val="single" w:sz="4" w:space="0" w:color="000000"/>
               <w:left w:val="single" w:sz="4" w:space="0" w:color="000000"/>
@@ -4655,7 +4655,7 @@
         <w:trPr/>
         <w:tc>
           <w:tcPr>
-            <w:tcW w:w="1113" w:type="dxa"/>
+            <w:tcW w:w="1112" w:type="dxa"/>
             <w:tcBorders>
               <w:top w:val="single" w:sz="4" w:space="0" w:color="000000"/>
               <w:left w:val="single" w:sz="4" w:space="0" w:color="000000"/>
@@ -4690,7 +4690,7 @@
         </w:tc>
         <w:tc>
           <w:tcPr>
-            <w:tcW w:w="4719" w:type="dxa"/>
+            <w:tcW w:w="4720" w:type="dxa"/>
             <w:tcBorders>
               <w:top w:val="single" w:sz="4" w:space="0" w:color="000000"/>
               <w:left w:val="single" w:sz="4" w:space="0" w:color="000000"/>
@@ -4908,7 +4908,7 @@
         <w:trPr/>
         <w:tc>
           <w:tcPr>
-            <w:tcW w:w="1113" w:type="dxa"/>
+            <w:tcW w:w="1112" w:type="dxa"/>
             <w:tcBorders>
               <w:top w:val="single" w:sz="4" w:space="0" w:color="000000"/>
               <w:left w:val="single" w:sz="4" w:space="0" w:color="000000"/>
@@ -4943,7 +4943,7 @@
         </w:tc>
         <w:tc>
           <w:tcPr>
-            <w:tcW w:w="4719" w:type="dxa"/>
+            <w:tcW w:w="4720" w:type="dxa"/>
             <w:tcBorders>
               <w:top w:val="single" w:sz="4" w:space="0" w:color="000000"/>
               <w:left w:val="single" w:sz="4" w:space="0" w:color="000000"/>
@@ -5161,7 +5161,7 @@
         <w:trPr/>
         <w:tc>
           <w:tcPr>
-            <w:tcW w:w="1113" w:type="dxa"/>
+            <w:tcW w:w="1112" w:type="dxa"/>
             <w:tcBorders>
               <w:top w:val="single" w:sz="4" w:space="0" w:color="000000"/>
               <w:left w:val="single" w:sz="4" w:space="0" w:color="000000"/>
@@ -5196,7 +5196,7 @@
         </w:tc>
         <w:tc>
           <w:tcPr>
-            <w:tcW w:w="4719" w:type="dxa"/>
+            <w:tcW w:w="4720" w:type="dxa"/>
             <w:tcBorders>
               <w:top w:val="single" w:sz="4" w:space="0" w:color="000000"/>
               <w:left w:val="single" w:sz="4" w:space="0" w:color="000000"/>
@@ -5405,7 +5405,7 @@
         <w:trPr/>
         <w:tc>
           <w:tcPr>
-            <w:tcW w:w="1113" w:type="dxa"/>
+            <w:tcW w:w="1112" w:type="dxa"/>
             <w:tcBorders>
               <w:top w:val="single" w:sz="4" w:space="0" w:color="000000"/>
               <w:left w:val="single" w:sz="4" w:space="0" w:color="000000"/>
@@ -5440,7 +5440,7 @@
         </w:tc>
         <w:tc>
           <w:tcPr>
-            <w:tcW w:w="4719" w:type="dxa"/>
+            <w:tcW w:w="4720" w:type="dxa"/>
             <w:tcBorders>
               <w:top w:val="single" w:sz="4" w:space="0" w:color="000000"/>
               <w:left w:val="single" w:sz="4" w:space="0" w:color="000000"/>
@@ -5658,7 +5658,7 @@
         <w:trPr/>
         <w:tc>
           <w:tcPr>
-            <w:tcW w:w="1113" w:type="dxa"/>
+            <w:tcW w:w="1112" w:type="dxa"/>
             <w:tcBorders>
               <w:top w:val="single" w:sz="4" w:space="0" w:color="000000"/>
               <w:left w:val="single" w:sz="4" w:space="0" w:color="000000"/>
@@ -5693,7 +5693,7 @@
         </w:tc>
         <w:tc>
           <w:tcPr>
-            <w:tcW w:w="4719" w:type="dxa"/>
+            <w:tcW w:w="4720" w:type="dxa"/>
             <w:tcBorders>
               <w:top w:val="single" w:sz="4" w:space="0" w:color="000000"/>
               <w:left w:val="single" w:sz="4" w:space="0" w:color="000000"/>
@@ -5929,7 +5929,7 @@
         <w:trPr/>
         <w:tc>
           <w:tcPr>
-            <w:tcW w:w="1113" w:type="dxa"/>
+            <w:tcW w:w="1112" w:type="dxa"/>
             <w:tcBorders>
               <w:top w:val="single" w:sz="4" w:space="0" w:color="000000"/>
               <w:left w:val="single" w:sz="4" w:space="0" w:color="000000"/>
@@ -5964,7 +5964,7 @@
         </w:tc>
         <w:tc>
           <w:tcPr>
-            <w:tcW w:w="4719" w:type="dxa"/>
+            <w:tcW w:w="4720" w:type="dxa"/>
             <w:tcBorders>
               <w:top w:val="single" w:sz="4" w:space="0" w:color="000000"/>
               <w:left w:val="single" w:sz="4" w:space="0" w:color="000000"/>
@@ -6173,7 +6173,7 @@
         <w:trPr/>
         <w:tc>
           <w:tcPr>
-            <w:tcW w:w="1113" w:type="dxa"/>
+            <w:tcW w:w="1112" w:type="dxa"/>
             <w:tcBorders>
               <w:top w:val="single" w:sz="4" w:space="0" w:color="000000"/>
               <w:left w:val="single" w:sz="4" w:space="0" w:color="000000"/>
@@ -6208,7 +6208,7 @@
         </w:tc>
         <w:tc>
           <w:tcPr>
-            <w:tcW w:w="4719" w:type="dxa"/>
+            <w:tcW w:w="4720" w:type="dxa"/>
             <w:tcBorders>
               <w:top w:val="single" w:sz="4" w:space="0" w:color="000000"/>
               <w:left w:val="single" w:sz="4" w:space="0" w:color="000000"/>
@@ -6408,7 +6408,7 @@
         <w:trPr/>
         <w:tc>
           <w:tcPr>
-            <w:tcW w:w="1113" w:type="dxa"/>
+            <w:tcW w:w="1112" w:type="dxa"/>
             <w:tcBorders>
               <w:top w:val="single" w:sz="4" w:space="0" w:color="000000"/>
               <w:left w:val="single" w:sz="4" w:space="0" w:color="000000"/>
@@ -6443,7 +6443,7 @@
         </w:tc>
         <w:tc>
           <w:tcPr>
-            <w:tcW w:w="4719" w:type="dxa"/>
+            <w:tcW w:w="4720" w:type="dxa"/>
             <w:tcBorders>
               <w:top w:val="single" w:sz="4" w:space="0" w:color="000000"/>
               <w:left w:val="single" w:sz="4" w:space="0" w:color="000000"/>
@@ -6652,7 +6652,7 @@
         <w:trPr/>
         <w:tc>
           <w:tcPr>
-            <w:tcW w:w="1113" w:type="dxa"/>
+            <w:tcW w:w="1112" w:type="dxa"/>
             <w:tcBorders>
               <w:top w:val="single" w:sz="4" w:space="0" w:color="000000"/>
               <w:left w:val="single" w:sz="4" w:space="0" w:color="000000"/>
@@ -6687,7 +6687,7 @@
         </w:tc>
         <w:tc>
           <w:tcPr>
-            <w:tcW w:w="4719" w:type="dxa"/>
+            <w:tcW w:w="4720" w:type="dxa"/>
             <w:tcBorders>
               <w:top w:val="single" w:sz="4" w:space="0" w:color="000000"/>
               <w:left w:val="single" w:sz="4" w:space="0" w:color="000000"/>
@@ -6897,7 +6897,7 @@
         <w:trPr/>
         <w:tc>
           <w:tcPr>
-            <w:tcW w:w="1113" w:type="dxa"/>
+            <w:tcW w:w="1112" w:type="dxa"/>
             <w:tcBorders>
               <w:top w:val="single" w:sz="4" w:space="0" w:color="000000"/>
               <w:left w:val="single" w:sz="4" w:space="0" w:color="000000"/>
@@ -6932,7 +6932,7 @@
         </w:tc>
         <w:tc>
           <w:tcPr>
-            <w:tcW w:w="4719" w:type="dxa"/>
+            <w:tcW w:w="4720" w:type="dxa"/>
             <w:tcBorders>
               <w:top w:val="single" w:sz="4" w:space="0" w:color="000000"/>
               <w:left w:val="single" w:sz="4" w:space="0" w:color="000000"/>
@@ -7150,7 +7150,7 @@
         <w:trPr/>
         <w:tc>
           <w:tcPr>
-            <w:tcW w:w="1113" w:type="dxa"/>
+            <w:tcW w:w="1112" w:type="dxa"/>
             <w:tcBorders>
               <w:top w:val="single" w:sz="4" w:space="0" w:color="000000"/>
               <w:left w:val="single" w:sz="4" w:space="0" w:color="000000"/>
@@ -7185,7 +7185,7 @@
         </w:tc>
         <w:tc>
           <w:tcPr>
-            <w:tcW w:w="4719" w:type="dxa"/>
+            <w:tcW w:w="4720" w:type="dxa"/>
             <w:tcBorders>
               <w:top w:val="single" w:sz="4" w:space="0" w:color="000000"/>
               <w:left w:val="single" w:sz="4" w:space="0" w:color="000000"/>
@@ -7385,7 +7385,7 @@
         <w:trPr/>
         <w:tc>
           <w:tcPr>
-            <w:tcW w:w="1113" w:type="dxa"/>
+            <w:tcW w:w="1112" w:type="dxa"/>
             <w:tcBorders>
               <w:top w:val="single" w:sz="4" w:space="0" w:color="000000"/>
               <w:left w:val="single" w:sz="4" w:space="0" w:color="000000"/>
@@ -7420,7 +7420,7 @@
         </w:tc>
         <w:tc>
           <w:tcPr>
-            <w:tcW w:w="4719" w:type="dxa"/>
+            <w:tcW w:w="4720" w:type="dxa"/>
             <w:tcBorders>
               <w:top w:val="single" w:sz="4" w:space="0" w:color="000000"/>
               <w:left w:val="single" w:sz="4" w:space="0" w:color="000000"/>
@@ -7629,7 +7629,7 @@
         <w:trPr/>
         <w:tc>
           <w:tcPr>
-            <w:tcW w:w="1113" w:type="dxa"/>
+            <w:tcW w:w="1112" w:type="dxa"/>
             <w:tcBorders>
               <w:top w:val="single" w:sz="4" w:space="0" w:color="000000"/>
               <w:left w:val="single" w:sz="4" w:space="0" w:color="000000"/>
@@ -7664,7 +7664,7 @@
         </w:tc>
         <w:tc>
           <w:tcPr>
-            <w:tcW w:w="4719" w:type="dxa"/>
+            <w:tcW w:w="4720" w:type="dxa"/>
             <w:tcBorders>
               <w:top w:val="single" w:sz="4" w:space="0" w:color="000000"/>
               <w:left w:val="single" w:sz="4" w:space="0" w:color="000000"/>
@@ -7873,7 +7873,7 @@
         <w:trPr/>
         <w:tc>
           <w:tcPr>
-            <w:tcW w:w="1113" w:type="dxa"/>
+            <w:tcW w:w="1112" w:type="dxa"/>
             <w:tcBorders>
               <w:top w:val="single" w:sz="4" w:space="0" w:color="000000"/>
               <w:left w:val="single" w:sz="4" w:space="0" w:color="000000"/>
@@ -7908,7 +7908,7 @@
         </w:tc>
         <w:tc>
           <w:tcPr>
-            <w:tcW w:w="4719" w:type="dxa"/>
+            <w:tcW w:w="4720" w:type="dxa"/>
             <w:tcBorders>
               <w:top w:val="single" w:sz="4" w:space="0" w:color="000000"/>
               <w:left w:val="single" w:sz="4" w:space="0" w:color="000000"/>
@@ -8126,7 +8126,7 @@
         <w:trPr/>
         <w:tc>
           <w:tcPr>
-            <w:tcW w:w="1113" w:type="dxa"/>
+            <w:tcW w:w="1112" w:type="dxa"/>
             <w:tcBorders>
               <w:top w:val="single" w:sz="4" w:space="0" w:color="000000"/>
               <w:left w:val="single" w:sz="4" w:space="0" w:color="000000"/>
@@ -8161,7 +8161,7 @@
         </w:tc>
         <w:tc>
           <w:tcPr>
-            <w:tcW w:w="4719" w:type="dxa"/>
+            <w:tcW w:w="4720" w:type="dxa"/>
             <w:tcBorders>
               <w:top w:val="single" w:sz="4" w:space="0" w:color="000000"/>
               <w:left w:val="single" w:sz="4" w:space="0" w:color="000000"/>
@@ -8361,7 +8361,7 @@
         <w:trPr/>
         <w:tc>
           <w:tcPr>
-            <w:tcW w:w="1113" w:type="dxa"/>
+            <w:tcW w:w="1112" w:type="dxa"/>
             <w:tcBorders>
               <w:top w:val="single" w:sz="4" w:space="0" w:color="000000"/>
               <w:left w:val="single" w:sz="4" w:space="0" w:color="000000"/>
@@ -8396,7 +8396,7 @@
         </w:tc>
         <w:tc>
           <w:tcPr>
-            <w:tcW w:w="4719" w:type="dxa"/>
+            <w:tcW w:w="4720" w:type="dxa"/>
             <w:tcBorders>
               <w:top w:val="single" w:sz="4" w:space="0" w:color="000000"/>
               <w:left w:val="single" w:sz="4" w:space="0" w:color="000000"/>
@@ -8596,7 +8596,7 @@
         <w:trPr/>
         <w:tc>
           <w:tcPr>
-            <w:tcW w:w="1113" w:type="dxa"/>
+            <w:tcW w:w="1112" w:type="dxa"/>
             <w:tcBorders>
               <w:top w:val="single" w:sz="4" w:space="0" w:color="000000"/>
               <w:left w:val="single" w:sz="4" w:space="0" w:color="000000"/>
@@ -8631,7 +8631,7 @@
         </w:tc>
         <w:tc>
           <w:tcPr>
-            <w:tcW w:w="4719" w:type="dxa"/>
+            <w:tcW w:w="4720" w:type="dxa"/>
             <w:tcBorders>
               <w:top w:val="single" w:sz="4" w:space="0" w:color="000000"/>
               <w:left w:val="single" w:sz="4" w:space="0" w:color="000000"/>
@@ -8831,7 +8831,7 @@
         <w:trPr/>
         <w:tc>
           <w:tcPr>
-            <w:tcW w:w="1113" w:type="dxa"/>
+            <w:tcW w:w="1112" w:type="dxa"/>
             <w:tcBorders>
               <w:top w:val="single" w:sz="4" w:space="0" w:color="000000"/>
               <w:left w:val="single" w:sz="4" w:space="0" w:color="000000"/>
@@ -8866,7 +8866,7 @@
         </w:tc>
         <w:tc>
           <w:tcPr>
-            <w:tcW w:w="4719" w:type="dxa"/>
+            <w:tcW w:w="4720" w:type="dxa"/>
             <w:tcBorders>
               <w:top w:val="single" w:sz="4" w:space="0" w:color="000000"/>
               <w:left w:val="single" w:sz="4" w:space="0" w:color="000000"/>
@@ -9066,7 +9066,7 @@
         <w:trPr/>
         <w:tc>
           <w:tcPr>
-            <w:tcW w:w="1113" w:type="dxa"/>
+            <w:tcW w:w="1112" w:type="dxa"/>
             <w:tcBorders>
               <w:top w:val="single" w:sz="4" w:space="0" w:color="000000"/>
               <w:left w:val="single" w:sz="4" w:space="0" w:color="000000"/>
@@ -9101,7 +9101,7 @@
         </w:tc>
         <w:tc>
           <w:tcPr>
-            <w:tcW w:w="4719" w:type="dxa"/>
+            <w:tcW w:w="4720" w:type="dxa"/>
             <w:tcBorders>
               <w:top w:val="single" w:sz="4" w:space="0" w:color="000000"/>
               <w:left w:val="single" w:sz="4" w:space="0" w:color="000000"/>
@@ -9301,7 +9301,7 @@
         <w:trPr/>
         <w:tc>
           <w:tcPr>
-            <w:tcW w:w="1113" w:type="dxa"/>
+            <w:tcW w:w="1112" w:type="dxa"/>
             <w:tcBorders>
               <w:top w:val="single" w:sz="4" w:space="0" w:color="000000"/>
               <w:left w:val="single" w:sz="4" w:space="0" w:color="000000"/>
@@ -9336,7 +9336,7 @@
         </w:tc>
         <w:tc>
           <w:tcPr>
-            <w:tcW w:w="4719" w:type="dxa"/>
+            <w:tcW w:w="4720" w:type="dxa"/>
             <w:tcBorders>
               <w:top w:val="single" w:sz="4" w:space="0" w:color="000000"/>
               <w:left w:val="single" w:sz="4" w:space="0" w:color="000000"/>
@@ -9534,7 +9534,7 @@
         <w:trPr/>
         <w:tc>
           <w:tcPr>
-            <w:tcW w:w="1113" w:type="dxa"/>
+            <w:tcW w:w="1112" w:type="dxa"/>
             <w:tcBorders>
               <w:top w:val="single" w:sz="4" w:space="0" w:color="000000"/>
               <w:left w:val="single" w:sz="4" w:space="0" w:color="000000"/>
@@ -9569,7 +9569,7 @@
         </w:tc>
         <w:tc>
           <w:tcPr>
-            <w:tcW w:w="4719" w:type="dxa"/>
+            <w:tcW w:w="4720" w:type="dxa"/>
             <w:tcBorders>
               <w:top w:val="single" w:sz="4" w:space="0" w:color="000000"/>
               <w:left w:val="single" w:sz="4" w:space="0" w:color="000000"/>
@@ -10085,8 +10085,8 @@
         <w:rPr/>
       </w:pPr>
       <w:bookmarkStart w:id="2" w:name="__RefHeading___Toc1729037_1399105856"/>
-      <w:bookmarkStart w:id="3" w:name="_Toc136799338"/>
-      <w:bookmarkStart w:id="4" w:name="_Toc136810442"/>
+      <w:bookmarkStart w:id="3" w:name="_Toc136810442"/>
+      <w:bookmarkStart w:id="4" w:name="_Toc136799338"/>
       <w:bookmarkEnd w:id="2"/>
       <w:r>
         <w:rPr/>
@@ -11736,8 +11736,8 @@
         <w:rPr/>
       </w:pPr>
       <w:bookmarkStart w:id="13" w:name="__RefHeading___Toc1729045_1399105856"/>
-      <w:bookmarkStart w:id="14" w:name="_Toc136810446"/>
-      <w:bookmarkStart w:id="15" w:name="_Toc136470518"/>
+      <w:bookmarkStart w:id="14" w:name="_Toc136470518"/>
+      <w:bookmarkStart w:id="15" w:name="_Toc136810446"/>
       <w:bookmarkEnd w:id="13"/>
       <w:r>
         <w:rPr/>
@@ -11752,8 +11752,8 @@
         <w:rPr/>
       </w:pPr>
       <w:bookmarkStart w:id="16" w:name="__RefHeading___Toc1729047_1399105856"/>
-      <w:bookmarkStart w:id="17" w:name="_Toc136810447"/>
-      <w:bookmarkStart w:id="18" w:name="_Toc136470519"/>
+      <w:bookmarkStart w:id="17" w:name="_Toc136470519"/>
+      <w:bookmarkStart w:id="18" w:name="_Toc136810447"/>
       <w:bookmarkEnd w:id="16"/>
       <w:r>
         <w:rPr/>
@@ -11790,7 +11790,7 @@
         <w:pStyle w:val="Style29"/>
         <w:numPr>
           <w:ilvl w:val="0"/>
-          <w:numId w:val="18"/>
+          <w:numId w:val="20"/>
         </w:numPr>
         <w:ind w:hanging="284" w:left="993"/>
         <w:rPr/>
@@ -11807,7 +11807,7 @@
         <w:pStyle w:val="Style29"/>
         <w:numPr>
           <w:ilvl w:val="0"/>
-          <w:numId w:val="19"/>
+          <w:numId w:val="21"/>
         </w:numPr>
         <w:ind w:hanging="284" w:left="993"/>
         <w:rPr/>
@@ -11823,8 +11823,8 @@
         <w:rPr/>
       </w:pPr>
       <w:bookmarkStart w:id="19" w:name="__RefHeading___Toc1729049_1399105856"/>
-      <w:bookmarkStart w:id="20" w:name="_Toc136810448"/>
-      <w:bookmarkStart w:id="21" w:name="_Toc136470520"/>
+      <w:bookmarkStart w:id="20" w:name="_Toc136470520"/>
+      <w:bookmarkStart w:id="21" w:name="_Toc136810448"/>
       <w:bookmarkEnd w:id="19"/>
       <w:r>
         <w:rPr>
@@ -11987,8 +11987,8 @@
         <w:rPr/>
       </w:pPr>
       <w:bookmarkStart w:id="22" w:name="__RefHeading___Toc1729051_1399105856"/>
-      <w:bookmarkStart w:id="23" w:name="_Toc136810449"/>
-      <w:bookmarkStart w:id="24" w:name="_Toc136470521"/>
+      <w:bookmarkStart w:id="23" w:name="_Toc136470521"/>
+      <w:bookmarkStart w:id="24" w:name="_Toc136810449"/>
       <w:bookmarkEnd w:id="22"/>
       <w:r>
         <w:rPr/>
@@ -12003,8 +12003,8 @@
         <w:rPr/>
       </w:pPr>
       <w:bookmarkStart w:id="25" w:name="__RefHeading___Toc1729053_1399105856"/>
-      <w:bookmarkStart w:id="26" w:name="_Toc136810450"/>
-      <w:bookmarkStart w:id="27" w:name="_Toc136470522"/>
+      <w:bookmarkStart w:id="26" w:name="_Toc136470522"/>
+      <w:bookmarkStart w:id="27" w:name="_Toc136810450"/>
       <w:bookmarkEnd w:id="25"/>
       <w:r>
         <w:rPr>
@@ -12025,8 +12025,8 @@
         <w:rPr/>
       </w:pPr>
       <w:bookmarkStart w:id="28" w:name="__RefHeading___Toc1729055_1399105856"/>
-      <w:bookmarkStart w:id="29" w:name="_Toc136810451"/>
-      <w:bookmarkStart w:id="30" w:name="_Toc136470523"/>
+      <w:bookmarkStart w:id="29" w:name="_Toc136470523"/>
+      <w:bookmarkStart w:id="30" w:name="_Toc136810451"/>
       <w:bookmarkEnd w:id="28"/>
       <w:r>
         <w:rPr>
@@ -12088,8 +12088,8 @@
         <w:rPr/>
       </w:pPr>
       <w:bookmarkStart w:id="31" w:name="__RefHeading___Toc1729057_1399105856"/>
-      <w:bookmarkStart w:id="32" w:name="_Toc136470524"/>
-      <w:bookmarkStart w:id="33" w:name="_Toc136810452"/>
+      <w:bookmarkStart w:id="32" w:name="_Toc136810452"/>
+      <w:bookmarkStart w:id="33" w:name="_Toc136470524"/>
       <w:bookmarkEnd w:id="31"/>
       <w:r>
         <w:rPr>
@@ -12136,7 +12136,7 @@
       </w:pPr>
       <w:r>
         <w:drawing>
-          <wp:anchor behindDoc="0" distT="0" distB="0" distL="0" distR="0" simplePos="0" locked="0" layoutInCell="0" allowOverlap="1" relativeHeight="10">
+          <wp:anchor behindDoc="0" distT="0" distB="0" distL="0" distR="0" simplePos="0" locked="0" layoutInCell="0" allowOverlap="1" relativeHeight="9">
             <wp:simplePos x="0" y="0"/>
             <wp:positionH relativeFrom="column">
               <wp:align>center</wp:align>
@@ -12192,8 +12192,8 @@
         <w:rPr/>
       </w:pPr>
       <w:bookmarkStart w:id="34" w:name="__RefHeading___Toc1729059_1399105856"/>
-      <w:bookmarkStart w:id="35" w:name="_Toc136810454"/>
-      <w:bookmarkStart w:id="36" w:name="_Toc136470526"/>
+      <w:bookmarkStart w:id="35" w:name="_Toc136470526"/>
+      <w:bookmarkStart w:id="36" w:name="_Toc136810454"/>
       <w:bookmarkEnd w:id="34"/>
       <w:r>
         <w:rPr>
@@ -12474,8 +12474,8 @@
         <w:rPr/>
       </w:pPr>
       <w:bookmarkStart w:id="37" w:name="__RefHeading___Toc1729061_1399105856"/>
-      <w:bookmarkStart w:id="38" w:name="_Toc136470527"/>
-      <w:bookmarkStart w:id="39" w:name="_Toc136810455"/>
+      <w:bookmarkStart w:id="38" w:name="_Toc136810455"/>
+      <w:bookmarkStart w:id="39" w:name="_Toc136470527"/>
       <w:bookmarkEnd w:id="37"/>
       <w:r>
         <w:rPr>
@@ -12759,8 +12759,8 @@
         </w:rPr>
         <w:t>Для описания простейшего отношения между двумя узлами используется конструкция вида</w:t>
       </w:r>
-      <w:bookmarkStart w:id="40" w:name="OLE_LINK10"/>
-      <w:bookmarkStart w:id="41" w:name="OLE_LINK9"/>
+      <w:bookmarkStart w:id="40" w:name="OLE_LINK9"/>
+      <w:bookmarkStart w:id="41" w:name="OLE_LINK10"/>
       <w:r>
         <w:rPr>
           <w:sz w:val="28"/>
@@ -12796,8 +12796,8 @@
           <w:lang w:val="ru-RU"/>
         </w:rPr>
       </w:pPr>
-      <w:bookmarkStart w:id="42" w:name="OLE_LINK14"/>
-      <w:bookmarkStart w:id="43" w:name="OLE_LINK13"/>
+      <w:bookmarkStart w:id="42" w:name="OLE_LINK13"/>
+      <w:bookmarkStart w:id="43" w:name="OLE_LINK14"/>
       <w:bookmarkEnd w:id="42"/>
       <w:bookmarkEnd w:id="43"/>
       <w:r>
@@ -12813,8 +12813,8 @@
           <w:lang w:val="ru-RU"/>
         </w:rPr>
       </w:pPr>
-      <w:bookmarkStart w:id="44" w:name="OLE_LINK12"/>
-      <w:bookmarkStart w:id="45" w:name="OLE_LINK11"/>
+      <w:bookmarkStart w:id="44" w:name="OLE_LINK11"/>
+      <w:bookmarkStart w:id="45" w:name="OLE_LINK12"/>
       <w:bookmarkEnd w:id="44"/>
       <w:bookmarkEnd w:id="45"/>
       <w:r>
@@ -12856,8 +12856,8 @@
           <w:lang w:val="ru-RU"/>
         </w:rPr>
       </w:pPr>
-      <w:bookmarkStart w:id="46" w:name="OLE_LINK15"/>
-      <w:bookmarkStart w:id="47" w:name="OLE_LINK16"/>
+      <w:bookmarkStart w:id="46" w:name="OLE_LINK16"/>
+      <w:bookmarkStart w:id="47" w:name="OLE_LINK15"/>
       <w:bookmarkEnd w:id="46"/>
       <w:bookmarkEnd w:id="47"/>
       <w:r>
@@ -13040,8 +13040,8 @@
         </w:rPr>
         <w:t xml:space="preserve">Листинг 3 - </w:t>
       </w:r>
-      <w:bookmarkStart w:id="48" w:name="OLE_LINK17"/>
-      <w:bookmarkStart w:id="49" w:name="OLE_LINK18"/>
+      <w:bookmarkStart w:id="48" w:name="OLE_LINK18"/>
+      <w:bookmarkStart w:id="49" w:name="OLE_LINK17"/>
       <w:r>
         <w:rPr>
           <w:i w:val="false"/>
@@ -13768,7 +13768,7 @@
       </w:pPr>
       <w:r>
         <w:drawing>
-          <wp:anchor behindDoc="0" distT="0" distB="0" distL="0" distR="0" simplePos="0" locked="0" layoutInCell="0" allowOverlap="1" relativeHeight="11">
+          <wp:anchor behindDoc="0" distT="0" distB="0" distL="0" distR="0" simplePos="0" locked="0" layoutInCell="0" allowOverlap="1" relativeHeight="10">
             <wp:simplePos x="0" y="0"/>
             <wp:positionH relativeFrom="column">
               <wp:align>center</wp:align>
@@ -13825,7 +13825,7 @@
       </w:pPr>
       <w:r>
         <w:drawing>
-          <wp:anchor behindDoc="0" distT="0" distB="0" distL="0" distR="0" simplePos="0" locked="0" layoutInCell="0" allowOverlap="1" relativeHeight="12">
+          <wp:anchor behindDoc="0" distT="0" distB="0" distL="0" distR="0" simplePos="0" locked="0" layoutInCell="0" allowOverlap="1" relativeHeight="11">
             <wp:simplePos x="0" y="0"/>
             <wp:positionH relativeFrom="column">
               <wp:align>center</wp:align>
@@ -13926,7 +13926,7 @@
       </w:pPr>
       <w:r>
         <w:drawing>
-          <wp:anchor behindDoc="0" distT="0" distB="0" distL="0" distR="0" simplePos="0" locked="0" layoutInCell="0" allowOverlap="1" relativeHeight="13">
+          <wp:anchor behindDoc="0" distT="0" distB="0" distL="0" distR="0" simplePos="0" locked="0" layoutInCell="0" allowOverlap="1" relativeHeight="12">
             <wp:simplePos x="0" y="0"/>
             <wp:positionH relativeFrom="column">
               <wp:align>center</wp:align>
@@ -14005,7 +14005,7 @@
       </w:pPr>
       <w:r>
         <w:drawing>
-          <wp:anchor behindDoc="0" distT="0" distB="0" distL="0" distR="0" simplePos="0" locked="0" layoutInCell="0" allowOverlap="1" relativeHeight="14">
+          <wp:anchor behindDoc="0" distT="0" distB="0" distL="0" distR="0" simplePos="0" locked="0" layoutInCell="0" allowOverlap="1" relativeHeight="13">
             <wp:simplePos x="0" y="0"/>
             <wp:positionH relativeFrom="column">
               <wp:align>center</wp:align>
@@ -14062,7 +14062,7 @@
       </w:pPr>
       <w:r>
         <w:drawing>
-          <wp:anchor behindDoc="0" distT="0" distB="0" distL="0" distR="0" simplePos="0" locked="0" layoutInCell="0" allowOverlap="1" relativeHeight="15">
+          <wp:anchor behindDoc="0" distT="0" distB="0" distL="0" distR="0" simplePos="0" locked="0" layoutInCell="0" allowOverlap="1" relativeHeight="14">
             <wp:simplePos x="0" y="0"/>
             <wp:positionH relativeFrom="column">
               <wp:align>center</wp:align>
@@ -14118,8 +14118,8 @@
         <w:rPr/>
       </w:pPr>
       <w:bookmarkStart w:id="54" w:name="__RefHeading___Toc1729065_1399105856"/>
-      <w:bookmarkStart w:id="55" w:name="_Toc136810456"/>
-      <w:bookmarkStart w:id="56" w:name="_Toc136470528"/>
+      <w:bookmarkStart w:id="55" w:name="_Toc136470528"/>
+      <w:bookmarkStart w:id="56" w:name="_Toc136810456"/>
       <w:bookmarkEnd w:id="54"/>
       <w:r>
         <w:rPr>
@@ -14455,8 +14455,8 @@
         <w:rPr/>
       </w:pPr>
       <w:bookmarkStart w:id="60" w:name="__RefHeading___Toc1729079_1399105856"/>
-      <w:bookmarkStart w:id="61" w:name="_Toc136810463"/>
-      <w:bookmarkStart w:id="62" w:name="_Toc136470535"/>
+      <w:bookmarkStart w:id="61" w:name="_Toc136470535"/>
+      <w:bookmarkStart w:id="62" w:name="_Toc136810463"/>
       <w:bookmarkEnd w:id="60"/>
       <w:r>
         <w:rPr>
@@ -14502,8 +14502,8 @@
         <w:rPr/>
       </w:pPr>
       <w:bookmarkStart w:id="63" w:name="__RefHeading___Toc1729081_1399105856"/>
-      <w:bookmarkStart w:id="64" w:name="_Toc136810464"/>
-      <w:bookmarkStart w:id="65" w:name="_Toc136470536"/>
+      <w:bookmarkStart w:id="64" w:name="_Toc136470536"/>
+      <w:bookmarkStart w:id="65" w:name="_Toc136810464"/>
       <w:bookmarkEnd w:id="63"/>
       <w:r>
         <w:rPr>
@@ -15246,8 +15246,8 @@
         <w:rPr/>
       </w:pPr>
       <w:bookmarkStart w:id="68" w:name="__RefHeading___Toc1729083_1399105856"/>
-      <w:bookmarkStart w:id="69" w:name="_Toc136810465"/>
-      <w:bookmarkStart w:id="70" w:name="_Toc136470537"/>
+      <w:bookmarkStart w:id="69" w:name="_Toc136470537"/>
+      <w:bookmarkStart w:id="70" w:name="_Toc136810465"/>
       <w:bookmarkEnd w:id="68"/>
       <w:r>
         <w:rPr>
@@ -15448,7 +15448,7 @@
           <w:szCs w:val="28"/>
         </w:rPr>
         <w:drawing>
-          <wp:anchor behindDoc="0" distT="0" distB="0" distL="0" distR="0" simplePos="0" locked="0" layoutInCell="0" allowOverlap="1" relativeHeight="16">
+          <wp:anchor behindDoc="0" distT="0" distB="0" distL="0" distR="0" simplePos="0" locked="0" layoutInCell="0" allowOverlap="1" relativeHeight="15">
             <wp:simplePos x="0" y="0"/>
             <wp:positionH relativeFrom="column">
               <wp:posOffset>316230</wp:posOffset>
@@ -15511,8 +15511,8 @@
         <w:rPr/>
       </w:pPr>
       <w:bookmarkStart w:id="71" w:name="__RefHeading___Toc1729085_1399105856"/>
-      <w:bookmarkStart w:id="72" w:name="_Toc136810466"/>
-      <w:bookmarkStart w:id="73" w:name="_Toc136470538"/>
+      <w:bookmarkStart w:id="72" w:name="_Toc136470538"/>
+      <w:bookmarkStart w:id="73" w:name="_Toc136810466"/>
       <w:bookmarkEnd w:id="71"/>
       <w:r>
         <w:rPr/>
@@ -15650,7 +15650,7 @@
       </w:pPr>
       <w:r>
         <w:drawing>
-          <wp:anchor behindDoc="0" distT="0" distB="0" distL="0" distR="0" simplePos="0" locked="0" layoutInCell="0" allowOverlap="1" relativeHeight="17">
+          <wp:anchor behindDoc="0" distT="0" distB="0" distL="0" distR="0" simplePos="0" locked="0" layoutInCell="0" allowOverlap="1" relativeHeight="16">
             <wp:simplePos x="0" y="0"/>
             <wp:positionH relativeFrom="column">
               <wp:posOffset>878205</wp:posOffset>
@@ -15876,7 +15876,7 @@
       </w:pPr>
       <w:r>
         <w:drawing>
-          <wp:anchor behindDoc="0" distT="0" distB="0" distL="0" distR="0" simplePos="0" locked="0" layoutInCell="0" allowOverlap="1" relativeHeight="18">
+          <wp:anchor behindDoc="0" distT="0" distB="0" distL="0" distR="0" simplePos="0" locked="0" layoutInCell="0" allowOverlap="1" relativeHeight="17">
             <wp:simplePos x="0" y="0"/>
             <wp:positionH relativeFrom="column">
               <wp:align>center</wp:align>
@@ -16208,15 +16208,19 @@
         <w:rPr/>
       </w:pPr>
       <w:bookmarkStart w:id="77" w:name="__RefHeading___Toc1729093_1399105856"/>
-      <w:bookmarkStart w:id="78" w:name="_Toc136810470"/>
-      <w:bookmarkStart w:id="79" w:name="_Toc136470542"/>
+      <w:bookmarkStart w:id="78" w:name="_Toc136470542"/>
+      <w:bookmarkStart w:id="79" w:name="_Toc136810470"/>
       <w:bookmarkEnd w:id="77"/>
       <w:r>
         <w:rPr/>
-        <w:t>4.2 Библиотека кодогенерации шаблонов многопоточного кода</w:t>
+        <w:t xml:space="preserve">4.2 </w:t>
       </w:r>
       <w:bookmarkEnd w:id="78"/>
       <w:bookmarkEnd w:id="79"/>
+      <w:r>
+        <w:rPr/>
+        <w:t>Парсер запросов к графовой модели данных</w:t>
+      </w:r>
     </w:p>
     <w:p>
       <w:pPr>
@@ -16238,21 +16242,176 @@
           <w:sz w:val="28"/>
           <w:szCs w:val="28"/>
         </w:rPr>
-        <w:t>Кодогенерация происходит с помощью процессоров аннотаций и библиотеки JavaPoet. На рисунке 14 представлена диаграмма классов процессоров аннотаций.</w:t>
-      </w:r>
-    </w:p>
-    <w:p>
-      <w:pPr>
-        <w:pStyle w:val="Style26"/>
-        <w:rPr/>
-      </w:pPr>
-      <w:r>
-        <w:rPr/>
+        <w:t>Парсер языка запросов к графовому хранилищу, являющегося подмножеством языка Cypher, состоит из двух частей — лексического и синтаксического анализаторов входного текста.</w:t>
+      </w:r>
+    </w:p>
+    <w:p>
+      <w:pPr>
+        <w:pStyle w:val="Style23"/>
+        <w:rPr/>
+      </w:pPr>
+      <w:r>
+        <w:rPr/>
+        <w:t>4.2.1 Лексический анализатор запроса</w:t>
+      </w:r>
+    </w:p>
+    <w:p>
+      <w:pPr>
+        <w:pStyle w:val="Style18"/>
+        <w:rPr/>
+      </w:pPr>
+      <w:r>
+        <w:rPr/>
+        <w:t>Анализатор был сгенерирован с помощью генератора лексических анализаторов flex. Основной файл содержит в себе все необходимые правила для поиска лексем во входящей строке, которые заданы как явно, так и с помощью синтаксиса регулярных выражений:</w:t>
+      </w:r>
+    </w:p>
+    <w:p>
+      <w:pPr>
+        <w:pStyle w:val="Style30"/>
+        <w:numPr>
+          <w:ilvl w:val="0"/>
+          <w:numId w:val="17"/>
+        </w:numPr>
+        <w:rPr/>
+      </w:pPr>
+      <w:r>
+        <w:rPr/>
+        <w:t>ключевые слова (CREATE, MATCH, RETURN и тд);</w:t>
+      </w:r>
+    </w:p>
+    <w:p>
+      <w:pPr>
+        <w:pStyle w:val="Style30"/>
+        <w:numPr>
+          <w:ilvl w:val="0"/>
+          <w:numId w:val="17"/>
+        </w:numPr>
+        <w:rPr/>
+      </w:pPr>
+      <w:r>
+        <w:rPr/>
+        <w:t>скобки (фигурные, круглые, прямоугольные);</w:t>
+      </w:r>
+    </w:p>
+    <w:p>
+      <w:pPr>
+        <w:pStyle w:val="Style30"/>
+        <w:numPr>
+          <w:ilvl w:val="0"/>
+          <w:numId w:val="17"/>
+        </w:numPr>
+        <w:rPr/>
+      </w:pPr>
+      <w:r>
+        <w:rPr/>
+        <w:t>знаки препинания, выступающие в качестве разделителей (точка, запятая, точка с запятой, двоеточие);</w:t>
+      </w:r>
+    </w:p>
+    <w:p>
+      <w:pPr>
+        <w:pStyle w:val="Style30"/>
+        <w:numPr>
+          <w:ilvl w:val="0"/>
+          <w:numId w:val="17"/>
+        </w:numPr>
+        <w:rPr/>
+      </w:pPr>
+      <w:r>
+        <w:rPr/>
+        <w:t>регулярное выражение для поиска целых чисел;</w:t>
+      </w:r>
+    </w:p>
+    <w:p>
+      <w:pPr>
+        <w:pStyle w:val="Style30"/>
+        <w:numPr>
+          <w:ilvl w:val="0"/>
+          <w:numId w:val="17"/>
+        </w:numPr>
+        <w:rPr/>
+      </w:pPr>
+      <w:r>
+        <w:rPr/>
+        <w:t>регулярное выражение для поиска слов (имена объектов, строковые значения);</w:t>
+      </w:r>
+    </w:p>
+    <w:p>
+      <w:pPr>
+        <w:pStyle w:val="Style30"/>
+        <w:numPr>
+          <w:ilvl w:val="0"/>
+          <w:numId w:val="17"/>
+        </w:numPr>
+        <w:rPr/>
+      </w:pPr>
+      <w:r>
+        <w:rPr/>
+        <w:t>регулярное выражение для поиска слов, в которые могут входить цифры (метки).</w:t>
+      </w:r>
+    </w:p>
+    <w:p>
+      <w:pPr>
+        <w:pStyle w:val="Style18"/>
+        <w:rPr/>
+      </w:pPr>
+      <w:r>
+        <w:rPr/>
+        <w:t xml:space="preserve">В качестве действия для каждой лексемы определен возврат </w:t>
+      </w:r>
+      <w:r>
+        <w:rPr/>
+        <w:t>соответствующего значения перечисления токенов, которое лежит в пространстве имен yy::parser и объявлено в заголовочном файле astgrammar.tab.hh. Данный файл генерируется во время компиляции синтаксического анализатора с помощью программы bison.</w:t>
+      </w:r>
+    </w:p>
+    <w:p>
+      <w:pPr>
+        <w:pStyle w:val="Style18"/>
+        <w:rPr/>
+      </w:pPr>
+      <w:r>
+        <w:rPr/>
+        <w:t>Библиотека для разработки лексических анализаторов libfl-devel предоставляет интерфейс к генератору через заголовочный файл FlexLexer.h. В нем объявлен класс генератора FlexLexer, который является генератором по умолчанию. Для того, чтобы обработать особые случаи разбора запроса и создать собственную обертку над лексером для взаимодействия с анализатором синтаксиса, был создан класс AstDriver, входящий в пространство имен класса FlexLexer yy, который хранит в себе указатель на FlexLexer, определяет аналогичные методы обработки очередного входного токена yylex и запуска разбора parse. Метод yylex принимает указатель на структуру, которая содержит тип токена, возвращаемый из правила, и значение, которое было обработано. В нем осуществляется поиск литералов (как целочисленных, так и строковых) и явное преобразование их к соответствующим типам C++: int или std::string. Метод parse создает объект синтаксического парсера из заголовочного файла, генерируемого также bison, и запускает процесс обработки токенов</w:t>
+      </w:r>
+    </w:p>
+    <w:p>
+      <w:pPr>
+        <w:pStyle w:val="Style23"/>
+        <w:rPr/>
+      </w:pPr>
+      <w:r>
+        <w:rPr/>
+        <w:t>4.2.2 Синтаксический анализатор запроса и построение AST-дерева</w:t>
+      </w:r>
+    </w:p>
+    <w:p>
+      <w:pPr>
+        <w:pStyle w:val="Style18"/>
+        <w:rPr/>
+      </w:pPr>
+      <w:r>
+        <w:rPr/>
+        <w:t>Синтаксический анализатор был сгенерирован с помощью программы bison из специальных правил, описывающих нисходящую грамматику запроса. Результатом его работы является построенное в памяти абстрактное синтаксическое дерево (AST) всего запроса. Пример построения подобного дерева представлен на рисунке 15.</w:t>
+      </w:r>
+    </w:p>
+    <w:p>
+      <w:pPr>
+        <w:pStyle w:val="Style25"/>
+        <w:rPr/>
+      </w:pPr>
+      <w:r>
         <w:drawing>
-          <wp:inline distT="0" distB="0" distL="0" distR="0">
-            <wp:extent cx="6094730" cy="4025265"/>
+          <wp:anchor behindDoc="0" distT="0" distB="0" distL="0" distR="0" simplePos="0" locked="0" layoutInCell="0" allowOverlap="1" relativeHeight="18">
+            <wp:simplePos x="0" y="0"/>
+            <wp:positionH relativeFrom="column">
+              <wp:align>center</wp:align>
+            </wp:positionH>
+            <wp:positionV relativeFrom="paragraph">
+              <wp:posOffset>635</wp:posOffset>
+            </wp:positionV>
+            <wp:extent cx="4760595" cy="4133215"/>
             <wp:effectExtent l="0" t="0" r="0" b="0"/>
-            <wp:docPr id="15" name="Picture 19" descr=""/>
+            <wp:wrapTopAndBottom/>
+            <wp:docPr id="15" name="Изображение16" descr=""/>
             <wp:cNvGraphicFramePr>
               <a:graphicFrameLocks xmlns:a="http://schemas.openxmlformats.org/drawingml/2006/main" noChangeAspect="1"/>
             </wp:cNvGraphicFramePr>
@@ -16260,7 +16419,7 @@
               <a:graphicData uri="http://schemas.openxmlformats.org/drawingml/2006/picture">
                 <pic:pic xmlns:pic="http://schemas.openxmlformats.org/drawingml/2006/picture">
                   <pic:nvPicPr>
-                    <pic:cNvPr id="15" name="Picture 19" descr=""/>
+                    <pic:cNvPr id="15" name="Изображение16" descr=""/>
                     <pic:cNvPicPr>
                       <a:picLocks noChangeAspect="1" noChangeArrowheads="1"/>
                     </pic:cNvPicPr>
@@ -16274,7 +16433,7 @@
                   <pic:spPr bwMode="auto">
                     <a:xfrm>
                       <a:off x="0" y="0"/>
-                      <a:ext cx="6094730" cy="4025265"/>
+                      <a:ext cx="4760595" cy="4133215"/>
                     </a:xfrm>
                     <a:prstGeom prst="rect">
                       <a:avLst/>
@@ -16283,9 +16442,131 @@
                 </pic:pic>
               </a:graphicData>
             </a:graphic>
-          </wp:inline>
+          </wp:anchor>
         </w:drawing>
       </w:r>
+      <w:r>
+        <w:rPr/>
+        <w:t>Рисунок 15 — AST-дерево запроса к графовой модели</w:t>
+      </w:r>
+    </w:p>
+    <w:p>
+      <w:pPr>
+        <w:pStyle w:val="Style18"/>
+        <w:rPr/>
+      </w:pPr>
+      <w:r>
+        <w:rPr/>
+        <w:t xml:space="preserve">Для описания и построения AST-дерева были созданы классы, представляющие отдельные синтаксические группы токенов в виде отдельных узлов. Все узлы лежат в пространстве имен </w:t>
+      </w:r>
+      <w:r>
+        <w:rPr/>
+        <w:t>cypher::tree и наследуются от базового класса узла дерева ast_node. Данный класс в качестве protected-членов содержит в себе поле _childs — std::vector из указателей на другие узлы, которые являются его дочерними узлами, и тип узла _type — значение перечисления ast_node_types. Константный метод get_childs является геттером для _childs и возвращает ссылку для предотвращения копирования. Метод add_child добавляет указатель на узел в список дочерних. Деструктор указан как виртуальный для возможности освобождения выделенной памяти конкретного класса узла через указатель на ast_node.</w:t>
+      </w:r>
+    </w:p>
+    <w:p>
+      <w:pPr>
+        <w:pStyle w:val="Style18"/>
+        <w:rPr/>
+      </w:pPr>
+      <w:r>
+        <w:rPr/>
+        <w:t>Первая схожая синтаксическая группа узлов с это сами узлы графа. Она представлена следующими классами:</w:t>
+      </w:r>
+    </w:p>
+    <w:p>
+      <w:pPr>
+        <w:pStyle w:val="Style18"/>
+        <w:numPr>
+          <w:ilvl w:val="0"/>
+          <w:numId w:val="18"/>
+        </w:numPr>
+        <w:rPr/>
+      </w:pPr>
+      <w:r>
+        <w:rPr/>
+        <w:t>obj_name_node — название объекта (узла, ребра, свойства, графа, идентификатора);</w:t>
+      </w:r>
+    </w:p>
+    <w:p>
+      <w:pPr>
+        <w:pStyle w:val="Style18"/>
+        <w:numPr>
+          <w:ilvl w:val="0"/>
+          <w:numId w:val="18"/>
+        </w:numPr>
+        <w:rPr/>
+      </w:pPr>
+      <w:r>
+        <w:rPr/>
+        <w:t>key_value_node — пара «ключ-значение»;</w:t>
+      </w:r>
+    </w:p>
+    <w:p>
+      <w:pPr>
+        <w:pStyle w:val="Style18"/>
+        <w:numPr>
+          <w:ilvl w:val="0"/>
+          <w:numId w:val="18"/>
+        </w:numPr>
+        <w:rPr/>
+      </w:pPr>
+      <w:r>
+        <w:rPr/>
+        <w:t>label_node — метка узла или ребра;</w:t>
+      </w:r>
+    </w:p>
+    <w:p>
+      <w:pPr>
+        <w:pStyle w:val="Style18"/>
+        <w:numPr>
+          <w:ilvl w:val="0"/>
+          <w:numId w:val="18"/>
+        </w:numPr>
+        <w:rPr/>
+      </w:pPr>
+      <w:r>
+        <w:rPr/>
+        <w:t>vertex_body_node — список свойств или пар «ключ-значение»;</w:t>
+      </w:r>
+    </w:p>
+    <w:p>
+      <w:pPr>
+        <w:pStyle w:val="Style18"/>
+        <w:numPr>
+          <w:ilvl w:val="0"/>
+          <w:numId w:val="18"/>
+        </w:numPr>
+        <w:rPr/>
+      </w:pPr>
+      <w:r>
+        <w:rPr/>
+        <w:t>vertex_node — вершина (узел) графа;</w:t>
+      </w:r>
+    </w:p>
+    <w:p>
+      <w:pPr>
+        <w:pStyle w:val="Style18"/>
+        <w:numPr>
+          <w:ilvl w:val="0"/>
+          <w:numId w:val="18"/>
+        </w:numPr>
+        <w:rPr/>
+      </w:pPr>
+      <w:r>
+        <w:rPr/>
+        <w:t>vertices_list_node — список вершин.</w:t>
+      </w:r>
+    </w:p>
+    <w:p>
+      <w:pPr>
+        <w:pStyle w:val="Style18"/>
+        <w:rPr/>
+      </w:pPr>
+      <w:r>
+        <w:rPr/>
+        <w:t>Диаграмма классов отображает иерархию группы на рисунке 16.</w:t>
+      </w:r>
     </w:p>
     <w:p>
       <w:pPr>
@@ -16293,9 +16574,128 @@
         <w:rPr/>
       </w:pPr>
       <w:r>
-        <w:rPr/>
-        <w:t>Рисунок 14 – Диаграмма классов процессоров аннотаций</w:t>
-      </w:r>
+        <w:drawing>
+          <wp:anchor behindDoc="0" distT="0" distB="0" distL="0" distR="0" simplePos="0" locked="0" layoutInCell="0" allowOverlap="1" relativeHeight="19">
+            <wp:simplePos x="0" y="0"/>
+            <wp:positionH relativeFrom="column">
+              <wp:align>center</wp:align>
+            </wp:positionH>
+            <wp:positionV relativeFrom="paragraph">
+              <wp:posOffset>635</wp:posOffset>
+            </wp:positionV>
+            <wp:extent cx="5537835" cy="3902710"/>
+            <wp:effectExtent l="0" t="0" r="0" b="0"/>
+            <wp:wrapSquare wrapText="largest"/>
+            <wp:docPr id="16" name="Изображение17" descr=""/>
+            <wp:cNvGraphicFramePr>
+              <a:graphicFrameLocks xmlns:a="http://schemas.openxmlformats.org/drawingml/2006/main" noChangeAspect="1"/>
+            </wp:cNvGraphicFramePr>
+            <a:graphic xmlns:a="http://schemas.openxmlformats.org/drawingml/2006/main">
+              <a:graphicData uri="http://schemas.openxmlformats.org/drawingml/2006/picture">
+                <pic:pic xmlns:pic="http://schemas.openxmlformats.org/drawingml/2006/picture">
+                  <pic:nvPicPr>
+                    <pic:cNvPr id="16" name="Изображение17" descr=""/>
+                    <pic:cNvPicPr>
+                      <a:picLocks noChangeAspect="1" noChangeArrowheads="1"/>
+                    </pic:cNvPicPr>
+                  </pic:nvPicPr>
+                  <pic:blipFill>
+                    <a:blip r:embed="rId21"/>
+                    <a:stretch>
+                      <a:fillRect/>
+                    </a:stretch>
+                  </pic:blipFill>
+                  <pic:spPr bwMode="auto">
+                    <a:xfrm>
+                      <a:off x="0" y="0"/>
+                      <a:ext cx="5537835" cy="3902710"/>
+                    </a:xfrm>
+                    <a:prstGeom prst="rect">
+                      <a:avLst/>
+                    </a:prstGeom>
+                  </pic:spPr>
+                </pic:pic>
+              </a:graphicData>
+            </a:graphic>
+          </wp:anchor>
+        </w:drawing>
+      </w:r>
+      <w:r>
+        <w:rPr/>
+        <w:t>Рисунок 16 — Синтаксическая группа узлов графа</w:t>
+      </w:r>
+    </w:p>
+    <w:p>
+      <w:pPr>
+        <w:pStyle w:val="Style18"/>
+        <w:rPr/>
+      </w:pPr>
+      <w:r>
+        <w:rPr/>
+        <w:t>Класс obj_name_node содержит в себе поле _name строкового типа std::string, которое хранит в себе название объекта графа, а также переопределяет виртуальный метод print для вывода информации об узле в стандартный поток вывода std::cout. Класс label_node аналогичен по функциональности.</w:t>
+      </w:r>
+    </w:p>
+    <w:p>
+      <w:pPr>
+        <w:pStyle w:val="Style18"/>
+        <w:rPr/>
+      </w:pPr>
+      <w:r>
+        <w:rPr/>
+        <w:t>Класс key_value_node хранит в себе поле _key, которое является std::shared_ptr на obj_name_node. std::shared_ptr&lt;T&gt; — это один из типов «умных указателей» в языке C++, которые автоматически аллоцируют память на куче под переданных при создании их экземпляров и освобождают ее при уничтожении объекта. Отличие shared_ptr от других заключается в специальном счетчике ссылок на экземпляры этого класса, через которые можно обращаться к одному и тому же участку памяти. Таким способом shared_ptr реализует концепцию разделяемого владения ресурсом. Второе поле _value представляет собой класс std::variant, который может хранить в себе объекты типов int (целочисленные значения свойств) или std::string(строковые значения свойств). Std::variant&lt;T, V, …&gt; c это типобезопасный вариант объединения, доступный со стандарта C++17, которое хранит объект одного из перечисленных при специализации шаблона класса variant типов. Значение можно получить с помощью функции стандартной библиотеки std::get&lt;T&gt;, которая предназначена для обработки подобных контейнеров времени компиляции. key_value_node также переопределяет метод print.</w:t>
+      </w:r>
+    </w:p>
+    <w:p>
+      <w:pPr>
+        <w:pStyle w:val="Style18"/>
+        <w:rPr/>
+      </w:pPr>
+      <w:r>
+        <w:rPr/>
+        <w:t>Класс vertex_body_node хранит поле списка пар «ключ-значение» (список представлен классом std::vector, пары — умными указателями shared_ptr на объекты key_value_node). Конструктор принимает ссылку на аналогичный список. Метод append предназначен для добавления новой пары (или свойства узла графа), причем перегружается как для lvalue-ссылки (один амперсанд), так и для rvalue-ссылки (два амперсанда) для возможности использования легковесной операции обмена двумя значениями по ссылкам std::swap.</w:t>
+      </w:r>
+    </w:p>
+    <w:p>
+      <w:pPr>
+        <w:pStyle w:val="Style18"/>
+        <w:rPr/>
+      </w:pPr>
+      <w:r>
+        <w:rPr/>
+        <w:t>Класс vertex_node содержит поля тела узла _body, названия узла _name и метки узла _label. Каждое поле представляет собой объект std::optional на соответствующий умный указатель на vertex_body_node, obj_name_node или label_node. Std::optional — это контейнер-обертка над типом, которая может содержать в себе объект этого типа, а может и не содержать. Если значения нет, то optional содержит тип std::nullopt. Так как части узла не являются обязательными при написании запроса, то optional подходит здесь наилучшим образом.</w:t>
+      </w:r>
+    </w:p>
+    <w:p>
+      <w:pPr>
+        <w:pStyle w:val="Style18"/>
+        <w:rPr/>
+      </w:pPr>
+      <w:r>
+        <w:rPr/>
+        <w:t>Класс vertices_list_node аналогичен по функциональности классу vertex_body_node, вместо указателей на key_value_node используются указатели на vertex_node.</w:t>
+      </w:r>
+    </w:p>
+    <w:p>
+      <w:pPr>
+        <w:pStyle w:val="Style23"/>
+        <w:rPr/>
+      </w:pPr>
+      <w:bookmarkStart w:id="80" w:name="__RefHeading___Toc1729095_1399105856"/>
+      <w:bookmarkStart w:id="81" w:name="_Toc136810471"/>
+      <w:bookmarkStart w:id="82" w:name="_Toc136470543"/>
+      <w:bookmarkEnd w:id="80"/>
+      <w:r>
+        <w:rPr>
+          <w:lang w:val="en-US"/>
+        </w:rPr>
+        <w:t xml:space="preserve">4.3 </w:t>
+      </w:r>
+      <w:r>
+        <w:rPr/>
+        <w:t>Отладка библиотеки кодогенерации</w:t>
+      </w:r>
+      <w:bookmarkEnd w:id="81"/>
+      <w:bookmarkEnd w:id="82"/>
     </w:p>
     <w:p>
       <w:pPr>
@@ -16317,120 +16717,6 @@
           <w:sz w:val="28"/>
           <w:szCs w:val="28"/>
         </w:rPr>
-        <w:t>Все процессоры аннотаций наследуются от абстрактного класса AbstractProcessor. Каждый класс наследник отвечает за обработку отдельной аннотации. CrossSemaphoreAnnotation processor обрабатывает элементы помеченные аннотацией @CrossSemaphore. Метод process получает на вход множество всех элементов, помеченных данной аннотацией, сначала нужно провалидировать все эти элементы на корректность параметров аннотации. Данная проверка происходит в методе validateAnnotation (CrossSemaphore), проверяется идентификатор будущего семафора на соответствие с форматом UUID и параметр permits. Параметр permits – целое число, которое должно быть больше 0. Если хотя бы одна аннотация не проходит проверку, в лог компиляции выводится сообщение об ошибке с именем файла, описанием и местом, где допущена ошибка с помощью класса Messager. После проверки, все аннотации-элементы группируются по элементу – их родительскому классу, это нужно для того, чтобы сгенерировать одного наследника на каждый класс, котором присутствует больше одного метода, помеченного аннотаций @CrossSemaphore. После группировки для каждой группы создаётся описание будущего типа с помощью класса TypeSpec библиотеки JavaPoet.</w:t>
-      </w:r>
-    </w:p>
-    <w:p>
-      <w:pPr>
-        <w:pStyle w:val="Style18"/>
-        <w:suppressLineNumbers w:val="0"/>
-        <w:spacing w:lineRule="auto" w:line="360"/>
-        <w:ind w:firstLine="709"/>
-        <w:rPr>
-          <w:rFonts w:eastAsia="Cambria" w:eastAsiaTheme="minorHAnsi"/>
-          <w:kern w:val="2"/>
-          <w:sz w:val="28"/>
-          <w:szCs w:val="28"/>
-        </w:rPr>
-      </w:pPr>
-      <w:r>
-        <w:rPr>
-          <w:rFonts w:eastAsia="Cambria" w:eastAsiaTheme="minorHAnsi"/>
-          <w:kern w:val="2"/>
-          <w:sz w:val="28"/>
-          <w:szCs w:val="28"/>
-        </w:rPr>
-        <w:t>ScheduledAnnotationProcessor обрабатывает элементы помеченные аннотацией @Scheduled. Метод process получает на вход множество всех элементов, помеченных данной аннотацией, и для каждого элемента совершает проверку на корректность параметров с помощью метода validateAnnotation и генерирует новый класс с кодом регистрации задачи по расписанию. Сгенерированный класс является имплементацией интерфейса Schedulable с одним методом, возвращающим сконструированную задачу для запуска по расписанию.</w:t>
-      </w:r>
-    </w:p>
-    <w:p>
-      <w:pPr>
-        <w:pStyle w:val="Style18"/>
-        <w:suppressLineNumbers w:val="0"/>
-        <w:spacing w:lineRule="auto" w:line="360"/>
-        <w:ind w:firstLine="709"/>
-        <w:rPr>
-          <w:rFonts w:eastAsia="Cambria" w:eastAsiaTheme="minorHAnsi"/>
-          <w:kern w:val="2"/>
-          <w:sz w:val="28"/>
-          <w:szCs w:val="28"/>
-        </w:rPr>
-      </w:pPr>
-      <w:r>
-        <w:rPr>
-          <w:rFonts w:eastAsia="Cambria" w:eastAsiaTheme="minorHAnsi"/>
-          <w:kern w:val="2"/>
-          <w:sz w:val="28"/>
-          <w:szCs w:val="28"/>
-        </w:rPr>
-        <w:t>StripedLockAnnotationProcessor обрабатывает элементы аннотированные @StripedLock. Метод process получает на вход множество всех элементов, помеченных данной аннотацией, после чего группирует их по элементу – их родительскому классу. После группировки для каждой группы генерируется класс наследник с переопределёнными методами, содержащими логику использования Lock Striping. Аннотация @StripedLock содержит один параметр lockIdentifier, в котором указывается блок кода, который будет получать идентификатор для блокируемого ресурса. Данный параметр не требует валидации, так как он будет проверен при компиляции сгенерированного кода.</w:t>
-      </w:r>
-    </w:p>
-    <w:p>
-      <w:pPr>
-        <w:pStyle w:val="Style18"/>
-        <w:suppressLineNumbers w:val="0"/>
-        <w:spacing w:lineRule="auto" w:line="360"/>
-        <w:ind w:firstLine="709"/>
-        <w:rPr>
-          <w:rFonts w:eastAsia="Cambria" w:eastAsiaTheme="minorHAnsi"/>
-          <w:kern w:val="2"/>
-          <w:sz w:val="28"/>
-          <w:szCs w:val="28"/>
-        </w:rPr>
-      </w:pPr>
-      <w:r>
-        <w:rPr>
-          <w:rFonts w:eastAsia="Cambria" w:eastAsiaTheme="minorHAnsi"/>
-          <w:kern w:val="2"/>
-          <w:sz w:val="28"/>
-          <w:szCs w:val="28"/>
-        </w:rPr>
-        <w:t>Класс Utils содержит вспомогательные методы для генерации кода. Метод addConstructor принимает на вход объект Builder, который отвечает за построение конкретного класса и объект ExecutableElement, который представляет собой конструктор родительского класса, который необходимо переопределить, добавляет в новый класс переопределённый конструктор и возвращает обновлённый объект Builder с информацией о переопределённом конструкторе. Метод addProxyMethod принимает на вход объект Builder, который отвечает за построение конкретного класса, и объект ExecutableElement, представляющий собой метод в родительском классе, который нужно запроскировать и два объекта CodeBlock, которые представляют собой куски исполняемого кода, которым нужно обернуть бизнес-логику родительского метода. Метод addProxyMethod добавляет в объект Builder, описывающий класс наследник, переопределённый метод элемента ExecutableElement с добавленной логикой, после чего возвращает модифицированный объект Builder. Метод replaceFirstToUpper принимает на вход строку, меняет первый её символ на заглавный и возвращает обновлённую строку. Метод validateMethodForExtending принимает на вход объект Messager и объект ExecutableElement представляющий проверяемый метод, валидирует метод на возможность быть переопределённым (проверяет, чтобы метод не имел модификаторов static и final и был объявлен с модификатором доступа public или protected) и возвращает true в случае успеха или выводит сообщение об ошибке в лог компиляции и возвращает false.</w:t>
-      </w:r>
-    </w:p>
-    <w:p>
-      <w:pPr>
-        <w:pStyle w:val="Style23"/>
-        <w:rPr/>
-      </w:pPr>
-      <w:bookmarkStart w:id="80" w:name="__RefHeading___Toc1729095_1399105856"/>
-      <w:bookmarkStart w:id="81" w:name="_Toc136470543"/>
-      <w:bookmarkStart w:id="82" w:name="_Toc136810471"/>
-      <w:bookmarkEnd w:id="80"/>
-      <w:r>
-        <w:rPr>
-          <w:lang w:val="en-US"/>
-        </w:rPr>
-        <w:t xml:space="preserve">4.3 </w:t>
-      </w:r>
-      <w:r>
-        <w:rPr/>
-        <w:t>Отладка библиотеки кодогенерации</w:t>
-      </w:r>
-      <w:bookmarkEnd w:id="81"/>
-      <w:bookmarkEnd w:id="82"/>
-    </w:p>
-    <w:p>
-      <w:pPr>
-        <w:pStyle w:val="Style18"/>
-        <w:suppressLineNumbers w:val="0"/>
-        <w:spacing w:lineRule="auto" w:line="360"/>
-        <w:ind w:firstLine="709"/>
-        <w:rPr>
-          <w:rFonts w:eastAsia="Cambria" w:eastAsiaTheme="minorHAnsi"/>
-          <w:kern w:val="2"/>
-          <w:sz w:val="28"/>
-          <w:szCs w:val="28"/>
-        </w:rPr>
-      </w:pPr>
-      <w:r>
-        <w:rPr>
-          <w:rFonts w:eastAsia="Cambria" w:eastAsiaTheme="minorHAnsi"/>
-          <w:kern w:val="2"/>
-          <w:sz w:val="28"/>
-          <w:szCs w:val="28"/>
-        </w:rPr>
         <w:t>Так как разработанная библиотека кодогенерации работает во время компиляции нет возможности воспользоваться стандартными способами отладки Java приложений, потому что на данном этапе Java приложение ещё не запущено и отлаживать нечего. Библиотека кодогенерации работает вместе компилятором javac и как следствие нужно подключиться к javac в режиме отладки. Для этого существует специальные параметры запуска компилятора. С помощью ключа Xdebug включить режим отладки компилятора и с помощью ключа Xrunjdwp:transport=dt_socket,server=y,suspend=y,address=8000 включить возможность удалённой отладки для javac по протоколу jdwp на порте 8000.</w:t>
       </w:r>
     </w:p>
@@ -16440,8 +16726,8 @@
         <w:rPr/>
       </w:pPr>
       <w:bookmarkStart w:id="83" w:name="__RefHeading___Toc1729097_1399105856"/>
-      <w:bookmarkStart w:id="84" w:name="_Toc136470544"/>
-      <w:bookmarkStart w:id="85" w:name="_Toc136810472"/>
+      <w:bookmarkStart w:id="84" w:name="_Toc136810472"/>
+      <w:bookmarkStart w:id="85" w:name="_Toc136470544"/>
       <w:bookmarkEnd w:id="83"/>
       <w:r>
         <w:rPr/>
@@ -16456,8 +16742,8 @@
         <w:rPr/>
       </w:pPr>
       <w:bookmarkStart w:id="86" w:name="__RefHeading___Toc1729099_1399105856"/>
-      <w:bookmarkStart w:id="87" w:name="_Toc136810473"/>
-      <w:bookmarkStart w:id="88" w:name="_Toc136470545"/>
+      <w:bookmarkStart w:id="87" w:name="_Toc136470545"/>
+      <w:bookmarkStart w:id="88" w:name="_Toc136810473"/>
       <w:bookmarkEnd w:id="86"/>
       <w:r>
         <w:rPr>
@@ -17195,8 +17481,8 @@
         <w:rPr/>
       </w:pPr>
       <w:bookmarkStart w:id="90" w:name="__RefHeading___Toc1729101_1399105856"/>
-      <w:bookmarkStart w:id="91" w:name="_Toc136810474"/>
-      <w:bookmarkStart w:id="92" w:name="_Toc136470546"/>
+      <w:bookmarkStart w:id="91" w:name="_Toc136470546"/>
+      <w:bookmarkStart w:id="92" w:name="_Toc136810474"/>
       <w:bookmarkEnd w:id="90"/>
       <w:r>
         <w:rPr>
@@ -17245,7 +17531,7 @@
           <wp:inline distT="0" distB="0" distL="0" distR="0">
             <wp:extent cx="6304915" cy="3310890"/>
             <wp:effectExtent l="0" t="0" r="0" b="0"/>
-            <wp:docPr id="16" name="Picture 2" descr=""/>
+            <wp:docPr id="17" name="Picture 2" descr=""/>
             <wp:cNvGraphicFramePr>
               <a:graphicFrameLocks xmlns:a="http://schemas.openxmlformats.org/drawingml/2006/main" noChangeAspect="1"/>
             </wp:cNvGraphicFramePr>
@@ -17253,13 +17539,13 @@
               <a:graphicData uri="http://schemas.openxmlformats.org/drawingml/2006/picture">
                 <pic:pic xmlns:pic="http://schemas.openxmlformats.org/drawingml/2006/picture">
                   <pic:nvPicPr>
-                    <pic:cNvPr id="16" name="Picture 2" descr=""/>
+                    <pic:cNvPr id="17" name="Picture 2" descr=""/>
                     <pic:cNvPicPr>
                       <a:picLocks noChangeAspect="1" noChangeArrowheads="1"/>
                     </pic:cNvPicPr>
                   </pic:nvPicPr>
                   <pic:blipFill>
-                    <a:blip r:embed="rId21"/>
+                    <a:blip r:embed="rId22"/>
                     <a:stretch>
                       <a:fillRect/>
                     </a:stretch>
@@ -17347,7 +17633,7 @@
           <wp:inline distT="0" distB="0" distL="0" distR="0">
             <wp:extent cx="6304915" cy="3357880"/>
             <wp:effectExtent l="0" t="0" r="0" b="0"/>
-            <wp:docPr id="17" name="Изображение4" descr=""/>
+            <wp:docPr id="18" name="Изображение4" descr=""/>
             <wp:cNvGraphicFramePr>
               <a:graphicFrameLocks xmlns:a="http://schemas.openxmlformats.org/drawingml/2006/main" noChangeAspect="1"/>
             </wp:cNvGraphicFramePr>
@@ -17355,13 +17641,13 @@
               <a:graphicData uri="http://schemas.openxmlformats.org/drawingml/2006/picture">
                 <pic:pic xmlns:pic="http://schemas.openxmlformats.org/drawingml/2006/picture">
                   <pic:nvPicPr>
-                    <pic:cNvPr id="17" name="Изображение4" descr=""/>
+                    <pic:cNvPr id="18" name="Изображение4" descr=""/>
                     <pic:cNvPicPr>
                       <a:picLocks noChangeAspect="1" noChangeArrowheads="1"/>
                     </pic:cNvPicPr>
                   </pic:nvPicPr>
                   <pic:blipFill>
-                    <a:blip r:embed="rId22"/>
+                    <a:blip r:embed="rId23"/>
                     <a:stretch>
                       <a:fillRect/>
                     </a:stretch>
@@ -17782,10 +18068,10 @@
         <w:rPr/>
         <w:t xml:space="preserve">– URL : </w:t>
       </w:r>
-      <w:hyperlink r:id="rId23">
+      <w:hyperlink r:id="rId24">
         <w:r>
           <w:rPr>
-            <w:rStyle w:val="ListLabel1"/>
+            <w:rStyle w:val="ListLabel29"/>
           </w:rPr>
           <w:t>https://www.baeldung.com/java-annotation-processing-builder</w:t>
         </w:r>
@@ -17845,10 +18131,10 @@
         <w:rPr/>
         <w:t xml:space="preserve">– URL :  </w:t>
       </w:r>
-      <w:hyperlink r:id="rId24">
+      <w:hyperlink r:id="rId25">
         <w:r>
           <w:rPr>
-            <w:rStyle w:val="ListLabel1"/>
+            <w:rStyle w:val="ListLabel29"/>
           </w:rPr>
           <w:t>https://www.baeldung.com/java-lock-stripping</w:t>
         </w:r>
@@ -17882,10 +18168,10 @@
         <w:rPr/>
         <w:t xml:space="preserve"> : [сайт]. – URL :  </w:t>
       </w:r>
-      <w:hyperlink r:id="rId25">
+      <w:hyperlink r:id="rId26">
         <w:r>
           <w:rPr>
-            <w:rStyle w:val="ListLabel1"/>
+            <w:rStyle w:val="ListLabel29"/>
           </w:rPr>
           <w:t>https://www.baeldung.com/quartz</w:t>
         </w:r>
@@ -17943,7 +18229,7 @@
         </w:rPr>
         <w:t xml:space="preserve">]. – 2023.  – URL : </w:t>
       </w:r>
-      <w:hyperlink r:id="rId26">
+      <w:hyperlink r:id="rId27">
         <w:r>
           <w:rPr>
             <w:rStyle w:val="ListLabel173"/>
@@ -17993,10 +18279,10 @@
         <w:rPr/>
         <w:t xml:space="preserve">Многопоточность в Java. Работа с потоками. – Текст : электронный // Хабр [сайт]. – 2023.  – URL :  </w:t>
       </w:r>
-      <w:hyperlink r:id="rId27">
+      <w:hyperlink r:id="rId28">
         <w:r>
           <w:rPr>
-            <w:rStyle w:val="ListLabel1"/>
+            <w:rStyle w:val="ListLabel29"/>
           </w:rPr>
           <w:t>https://habr.com/ru/sandbox/167189/</w:t>
         </w:r>
@@ -18056,10 +18342,10 @@
         <w:rPr/>
         <w:t xml:space="preserve">– URL :  </w:t>
       </w:r>
-      <w:hyperlink r:id="rId28">
+      <w:hyperlink r:id="rId29">
         <w:r>
           <w:rPr>
-            <w:rStyle w:val="ListLabel1"/>
+            <w:rStyle w:val="ListLabel29"/>
           </w:rPr>
           <w:t>https://www.baeldung.com/thread-pool-java-and-guava</w:t>
         </w:r>
@@ -18083,10 +18369,10 @@
         <w:rPr/>
         <w:t xml:space="preserve">Справочник по синхронизаторам java.uti.concurrent.* . – Текст : электронный // Хабр : [сайт]. – 2023.  – URL :  </w:t>
       </w:r>
-      <w:hyperlink r:id="rId29">
+      <w:hyperlink r:id="rId30">
         <w:r>
           <w:rPr>
-            <w:rStyle w:val="ListLabel1"/>
+            <w:rStyle w:val="ListLabel29"/>
           </w:rPr>
           <w:t>https://habr.com/ru/articles/277669</w:t>
         </w:r>
@@ -18120,10 +18406,10 @@
         <w:rPr/>
         <w:t xml:space="preserve">  : [сайт]. – 2023.  – URL : </w:t>
       </w:r>
-      <w:hyperlink r:id="rId30">
+      <w:hyperlink r:id="rId31">
         <w:r>
           <w:rPr>
-            <w:rStyle w:val="ListLabel1"/>
+            <w:rStyle w:val="ListLabel29"/>
           </w:rPr>
           <w:t>https://redis.io/docs/about/</w:t>
         </w:r>
@@ -18181,7 +18467,7 @@
         </w:rPr>
         <w:t xml:space="preserve">]. – 2023.  – URL :  </w:t>
       </w:r>
-      <w:hyperlink r:id="rId31">
+      <w:hyperlink r:id="rId32">
         <w:r>
           <w:rPr>
             <w:rStyle w:val="ListLabel173"/>
@@ -18380,10 +18666,10 @@
         <w:rPr/>
         <w:t xml:space="preserve"> : [сайт]. – 2023.  – URL :  </w:t>
       </w:r>
-      <w:hyperlink r:id="rId32">
+      <w:hyperlink r:id="rId33">
         <w:r>
           <w:rPr>
-            <w:rStyle w:val="ListLabel1"/>
+            <w:rStyle w:val="ListLabel29"/>
           </w:rPr>
           <w:t>https://docs.oracle.com/javase/8/docs/api/java/util/concurrent/ConcurrentMap.htmll</w:t>
         </w:r>
@@ -18443,10 +18729,10 @@
         <w:rPr/>
         <w:t xml:space="preserve">– URL :  </w:t>
       </w:r>
-      <w:hyperlink r:id="rId33">
+      <w:hyperlink r:id="rId34">
         <w:r>
           <w:rPr>
-            <w:rStyle w:val="ListLabel1"/>
+            <w:rStyle w:val="ListLabel29"/>
           </w:rPr>
           <w:t>https://www.baeldung.com/jedis-java-redis-client-library</w:t>
         </w:r>
@@ -18480,10 +18766,10 @@
         <w:rPr/>
         <w:t xml:space="preserve"> : [сайт]. – 2023.  – URL :  </w:t>
       </w:r>
-      <w:hyperlink r:id="rId34">
+      <w:hyperlink r:id="rId35">
         <w:r>
           <w:rPr>
-            <w:rStyle w:val="ListLabel1"/>
+            <w:rStyle w:val="ListLabel29"/>
           </w:rPr>
           <w:t>https://uthark.github.io/2009/04/22/blog-post_22</w:t>
         </w:r>
@@ -18538,20 +18824,20 @@
           <w:lang w:val="ru-RU"/>
         </w:rPr>
       </w:r>
-      <w:bookmarkStart w:id="99" w:name="OLE_LINK14_Копия_1"/>
-      <w:bookmarkStart w:id="100" w:name="OLE_LINK13_Копия_1"/>
-      <w:bookmarkStart w:id="101" w:name="OLE_LINK12_Копия_1"/>
+      <w:bookmarkStart w:id="99" w:name="_igzg1nnh4t4q"/>
+      <w:bookmarkStart w:id="100" w:name="OLE_LINK16_Копия_1"/>
+      <w:bookmarkStart w:id="101" w:name="OLE_LINK15_Копия_1"/>
       <w:bookmarkStart w:id="102" w:name="OLE_LINK11_Копия_1"/>
-      <w:bookmarkStart w:id="103" w:name="OLE_LINK15_Копия_1"/>
-      <w:bookmarkStart w:id="104" w:name="OLE_LINK16_Копия_1"/>
-      <w:bookmarkStart w:id="105" w:name="_igzg1nnh4t4q"/>
-      <w:bookmarkStart w:id="106" w:name="OLE_LINK14_Копия_1"/>
-      <w:bookmarkStart w:id="107" w:name="OLE_LINK13_Копия_1"/>
-      <w:bookmarkStart w:id="108" w:name="OLE_LINK12_Копия_1"/>
+      <w:bookmarkStart w:id="103" w:name="OLE_LINK12_Копия_1"/>
+      <w:bookmarkStart w:id="104" w:name="OLE_LINK13_Копия_1"/>
+      <w:bookmarkStart w:id="105" w:name="OLE_LINK14_Копия_1"/>
+      <w:bookmarkStart w:id="106" w:name="_igzg1nnh4t4q"/>
+      <w:bookmarkStart w:id="107" w:name="OLE_LINK16_Копия_1"/>
+      <w:bookmarkStart w:id="108" w:name="OLE_LINK15_Копия_1"/>
       <w:bookmarkStart w:id="109" w:name="OLE_LINK11_Копия_1"/>
-      <w:bookmarkStart w:id="110" w:name="OLE_LINK15_Копия_1"/>
-      <w:bookmarkStart w:id="111" w:name="OLE_LINK16_Копия_1"/>
-      <w:bookmarkStart w:id="112" w:name="_igzg1nnh4t4q"/>
+      <w:bookmarkStart w:id="110" w:name="OLE_LINK12_Копия_1"/>
+      <w:bookmarkStart w:id="111" w:name="OLE_LINK13_Копия_1"/>
+      <w:bookmarkStart w:id="112" w:name="OLE_LINK14_Копия_1"/>
       <w:bookmarkEnd w:id="40"/>
       <w:bookmarkEnd w:id="41"/>
       <w:bookmarkEnd w:id="48"/>
@@ -18565,9 +18851,9 @@
       <w:bookmarkEnd w:id="112"/>
     </w:p>
     <w:sectPr>
-      <w:footerReference w:type="even" r:id="rId35"/>
-      <w:footerReference w:type="default" r:id="rId36"/>
-      <w:footerReference w:type="first" r:id="rId37"/>
+      <w:footerReference w:type="even" r:id="rId36"/>
+      <w:footerReference w:type="default" r:id="rId37"/>
+      <w:footerReference w:type="first" r:id="rId38"/>
       <w:type w:val="nextPage"/>
       <w:pgSz w:w="11906" w:h="16838"/>
       <w:pgMar w:left="1700" w:right="577" w:gutter="0" w:header="0" w:top="1440" w:footer="1133" w:bottom="1440"/>
@@ -18604,7 +18890,6 @@
     </w:pPr>
     <w:r>
       <w:rPr/>
-      <w:t>Воронеж 2024</w:t>
     </w:r>
   </w:p>
 </w:ftr>
@@ -18620,7 +18905,6 @@
     </w:pPr>
     <w:r>
       <w:rPr/>
-      <w:t>Воронеж 2024</w:t>
     </w:r>
   </w:p>
 </w:ftr>
@@ -20826,6 +21110,280 @@
     </w:lvl>
   </w:abstractNum>
   <w:abstractNum w:abstractNumId="17">
+    <w:lvl w:ilvl="0">
+      <w:start w:val="1"/>
+      <w:numFmt w:val="bullet"/>
+      <w:lvlText w:val=""/>
+      <w:lvlJc w:val="left"/>
+      <w:pPr>
+        <w:tabs>
+          <w:tab w:val="num" w:pos="720"/>
+        </w:tabs>
+        <w:ind w:left="720" w:hanging="360"/>
+      </w:pPr>
+      <w:rPr>
+        <w:rFonts w:ascii="Symbol" w:hAnsi="Symbol" w:cs="Symbol" w:hint="default"/>
+      </w:rPr>
+    </w:lvl>
+    <w:lvl w:ilvl="1">
+      <w:start w:val="1"/>
+      <w:numFmt w:val="bullet"/>
+      <w:lvlText w:val="◦"/>
+      <w:lvlJc w:val="left"/>
+      <w:pPr>
+        <w:tabs>
+          <w:tab w:val="num" w:pos="1080"/>
+        </w:tabs>
+        <w:ind w:left="1080" w:hanging="360"/>
+      </w:pPr>
+      <w:rPr>
+        <w:rFonts w:ascii="OpenSymbol" w:hAnsi="OpenSymbol" w:cs="OpenSymbol" w:hint="default"/>
+      </w:rPr>
+    </w:lvl>
+    <w:lvl w:ilvl="2">
+      <w:start w:val="1"/>
+      <w:numFmt w:val="bullet"/>
+      <w:lvlText w:val="▪"/>
+      <w:lvlJc w:val="left"/>
+      <w:pPr>
+        <w:tabs>
+          <w:tab w:val="num" w:pos="1440"/>
+        </w:tabs>
+        <w:ind w:left="1440" w:hanging="360"/>
+      </w:pPr>
+      <w:rPr>
+        <w:rFonts w:ascii="OpenSymbol" w:hAnsi="OpenSymbol" w:cs="OpenSymbol" w:hint="default"/>
+      </w:rPr>
+    </w:lvl>
+    <w:lvl w:ilvl="3">
+      <w:start w:val="1"/>
+      <w:numFmt w:val="bullet"/>
+      <w:lvlText w:val=""/>
+      <w:lvlJc w:val="left"/>
+      <w:pPr>
+        <w:tabs>
+          <w:tab w:val="num" w:pos="1800"/>
+        </w:tabs>
+        <w:ind w:left="1800" w:hanging="360"/>
+      </w:pPr>
+      <w:rPr>
+        <w:rFonts w:ascii="Symbol" w:hAnsi="Symbol" w:cs="Symbol" w:hint="default"/>
+      </w:rPr>
+    </w:lvl>
+    <w:lvl w:ilvl="4">
+      <w:start w:val="1"/>
+      <w:numFmt w:val="bullet"/>
+      <w:lvlText w:val="◦"/>
+      <w:lvlJc w:val="left"/>
+      <w:pPr>
+        <w:tabs>
+          <w:tab w:val="num" w:pos="2160"/>
+        </w:tabs>
+        <w:ind w:left="2160" w:hanging="360"/>
+      </w:pPr>
+      <w:rPr>
+        <w:rFonts w:ascii="OpenSymbol" w:hAnsi="OpenSymbol" w:cs="OpenSymbol" w:hint="default"/>
+      </w:rPr>
+    </w:lvl>
+    <w:lvl w:ilvl="5">
+      <w:start w:val="1"/>
+      <w:numFmt w:val="bullet"/>
+      <w:lvlText w:val="▪"/>
+      <w:lvlJc w:val="left"/>
+      <w:pPr>
+        <w:tabs>
+          <w:tab w:val="num" w:pos="2520"/>
+        </w:tabs>
+        <w:ind w:left="2520" w:hanging="360"/>
+      </w:pPr>
+      <w:rPr>
+        <w:rFonts w:ascii="OpenSymbol" w:hAnsi="OpenSymbol" w:cs="OpenSymbol" w:hint="default"/>
+      </w:rPr>
+    </w:lvl>
+    <w:lvl w:ilvl="6">
+      <w:start w:val="1"/>
+      <w:numFmt w:val="bullet"/>
+      <w:lvlText w:val=""/>
+      <w:lvlJc w:val="left"/>
+      <w:pPr>
+        <w:tabs>
+          <w:tab w:val="num" w:pos="2880"/>
+        </w:tabs>
+        <w:ind w:left="2880" w:hanging="360"/>
+      </w:pPr>
+      <w:rPr>
+        <w:rFonts w:ascii="Symbol" w:hAnsi="Symbol" w:cs="Symbol" w:hint="default"/>
+      </w:rPr>
+    </w:lvl>
+    <w:lvl w:ilvl="7">
+      <w:start w:val="1"/>
+      <w:numFmt w:val="bullet"/>
+      <w:lvlText w:val="◦"/>
+      <w:lvlJc w:val="left"/>
+      <w:pPr>
+        <w:tabs>
+          <w:tab w:val="num" w:pos="3240"/>
+        </w:tabs>
+        <w:ind w:left="3240" w:hanging="360"/>
+      </w:pPr>
+      <w:rPr>
+        <w:rFonts w:ascii="OpenSymbol" w:hAnsi="OpenSymbol" w:cs="OpenSymbol" w:hint="default"/>
+      </w:rPr>
+    </w:lvl>
+    <w:lvl w:ilvl="8">
+      <w:start w:val="1"/>
+      <w:numFmt w:val="bullet"/>
+      <w:lvlText w:val="▪"/>
+      <w:lvlJc w:val="left"/>
+      <w:pPr>
+        <w:tabs>
+          <w:tab w:val="num" w:pos="3600"/>
+        </w:tabs>
+        <w:ind w:left="3600" w:hanging="360"/>
+      </w:pPr>
+      <w:rPr>
+        <w:rFonts w:ascii="OpenSymbol" w:hAnsi="OpenSymbol" w:cs="OpenSymbol" w:hint="default"/>
+      </w:rPr>
+    </w:lvl>
+  </w:abstractNum>
+  <w:abstractNum w:abstractNumId="18">
+    <w:lvl w:ilvl="0">
+      <w:start w:val="1"/>
+      <w:numFmt w:val="bullet"/>
+      <w:lvlText w:val=""/>
+      <w:lvlJc w:val="left"/>
+      <w:pPr>
+        <w:tabs>
+          <w:tab w:val="num" w:pos="720"/>
+        </w:tabs>
+        <w:ind w:left="720" w:hanging="360"/>
+      </w:pPr>
+      <w:rPr>
+        <w:rFonts w:ascii="Symbol" w:hAnsi="Symbol" w:cs="Symbol" w:hint="default"/>
+      </w:rPr>
+    </w:lvl>
+    <w:lvl w:ilvl="1">
+      <w:start w:val="1"/>
+      <w:numFmt w:val="bullet"/>
+      <w:lvlText w:val="◦"/>
+      <w:lvlJc w:val="left"/>
+      <w:pPr>
+        <w:tabs>
+          <w:tab w:val="num" w:pos="1080"/>
+        </w:tabs>
+        <w:ind w:left="1080" w:hanging="360"/>
+      </w:pPr>
+      <w:rPr>
+        <w:rFonts w:ascii="OpenSymbol" w:hAnsi="OpenSymbol" w:cs="OpenSymbol" w:hint="default"/>
+      </w:rPr>
+    </w:lvl>
+    <w:lvl w:ilvl="2">
+      <w:start w:val="1"/>
+      <w:numFmt w:val="bullet"/>
+      <w:lvlText w:val="▪"/>
+      <w:lvlJc w:val="left"/>
+      <w:pPr>
+        <w:tabs>
+          <w:tab w:val="num" w:pos="1440"/>
+        </w:tabs>
+        <w:ind w:left="1440" w:hanging="360"/>
+      </w:pPr>
+      <w:rPr>
+        <w:rFonts w:ascii="OpenSymbol" w:hAnsi="OpenSymbol" w:cs="OpenSymbol" w:hint="default"/>
+      </w:rPr>
+    </w:lvl>
+    <w:lvl w:ilvl="3">
+      <w:start w:val="1"/>
+      <w:numFmt w:val="bullet"/>
+      <w:lvlText w:val=""/>
+      <w:lvlJc w:val="left"/>
+      <w:pPr>
+        <w:tabs>
+          <w:tab w:val="num" w:pos="1800"/>
+        </w:tabs>
+        <w:ind w:left="1800" w:hanging="360"/>
+      </w:pPr>
+      <w:rPr>
+        <w:rFonts w:ascii="Symbol" w:hAnsi="Symbol" w:cs="Symbol" w:hint="default"/>
+      </w:rPr>
+    </w:lvl>
+    <w:lvl w:ilvl="4">
+      <w:start w:val="1"/>
+      <w:numFmt w:val="bullet"/>
+      <w:lvlText w:val="◦"/>
+      <w:lvlJc w:val="left"/>
+      <w:pPr>
+        <w:tabs>
+          <w:tab w:val="num" w:pos="2160"/>
+        </w:tabs>
+        <w:ind w:left="2160" w:hanging="360"/>
+      </w:pPr>
+      <w:rPr>
+        <w:rFonts w:ascii="OpenSymbol" w:hAnsi="OpenSymbol" w:cs="OpenSymbol" w:hint="default"/>
+      </w:rPr>
+    </w:lvl>
+    <w:lvl w:ilvl="5">
+      <w:start w:val="1"/>
+      <w:numFmt w:val="bullet"/>
+      <w:lvlText w:val="▪"/>
+      <w:lvlJc w:val="left"/>
+      <w:pPr>
+        <w:tabs>
+          <w:tab w:val="num" w:pos="2520"/>
+        </w:tabs>
+        <w:ind w:left="2520" w:hanging="360"/>
+      </w:pPr>
+      <w:rPr>
+        <w:rFonts w:ascii="OpenSymbol" w:hAnsi="OpenSymbol" w:cs="OpenSymbol" w:hint="default"/>
+      </w:rPr>
+    </w:lvl>
+    <w:lvl w:ilvl="6">
+      <w:start w:val="1"/>
+      <w:numFmt w:val="bullet"/>
+      <w:lvlText w:val=""/>
+      <w:lvlJc w:val="left"/>
+      <w:pPr>
+        <w:tabs>
+          <w:tab w:val="num" w:pos="2880"/>
+        </w:tabs>
+        <w:ind w:left="2880" w:hanging="360"/>
+      </w:pPr>
+      <w:rPr>
+        <w:rFonts w:ascii="Symbol" w:hAnsi="Symbol" w:cs="Symbol" w:hint="default"/>
+      </w:rPr>
+    </w:lvl>
+    <w:lvl w:ilvl="7">
+      <w:start w:val="1"/>
+      <w:numFmt w:val="bullet"/>
+      <w:lvlText w:val="◦"/>
+      <w:lvlJc w:val="left"/>
+      <w:pPr>
+        <w:tabs>
+          <w:tab w:val="num" w:pos="3240"/>
+        </w:tabs>
+        <w:ind w:left="3240" w:hanging="360"/>
+      </w:pPr>
+      <w:rPr>
+        <w:rFonts w:ascii="OpenSymbol" w:hAnsi="OpenSymbol" w:cs="OpenSymbol" w:hint="default"/>
+      </w:rPr>
+    </w:lvl>
+    <w:lvl w:ilvl="8">
+      <w:start w:val="1"/>
+      <w:numFmt w:val="bullet"/>
+      <w:lvlText w:val="▪"/>
+      <w:lvlJc w:val="left"/>
+      <w:pPr>
+        <w:tabs>
+          <w:tab w:val="num" w:pos="3600"/>
+        </w:tabs>
+        <w:ind w:left="3600" w:hanging="360"/>
+      </w:pPr>
+      <w:rPr>
+        <w:rFonts w:ascii="OpenSymbol" w:hAnsi="OpenSymbol" w:cs="OpenSymbol" w:hint="default"/>
+      </w:rPr>
+    </w:lvl>
+  </w:abstractNum>
+  <w:abstractNum w:abstractNumId="19">
     <w:lvl w:ilvl="0">
       <w:start w:val="1"/>
       <w:numFmt w:val="none"/>
@@ -20996,12 +21554,18 @@
     <w:abstractNumId w:val="17"/>
   </w:num>
   <w:num w:numId="18">
+    <w:abstractNumId w:val="18"/>
+  </w:num>
+  <w:num w:numId="19">
+    <w:abstractNumId w:val="19"/>
+  </w:num>
+  <w:num w:numId="20">
     <w:abstractNumId w:val="15"/>
     <w:lvlOverride w:ilvl="0">
       <w:startOverride w:val="1"/>
     </w:lvlOverride>
   </w:num>
-  <w:num w:numId="19">
+  <w:num w:numId="21">
     <w:abstractNumId w:val="15"/>
   </w:num>
 </w:numbering>

</xml_diff>

<commit_message>
end part about cypher parser
</commit_message>
<xml_diff>
--- a/диплом текст шаблон.docx
+++ b/диплом текст шаблон.docx
@@ -537,8 +537,8 @@
         <w:gridCol w:w="1696"/>
         <w:gridCol w:w="1563"/>
         <w:gridCol w:w="2411"/>
-        <w:gridCol w:w="2381"/>
-        <w:gridCol w:w="1304"/>
+        <w:gridCol w:w="2380"/>
+        <w:gridCol w:w="1305"/>
       </w:tblGrid>
       <w:tr>
         <w:trPr>
@@ -675,7 +675,7 @@
         </w:tc>
         <w:tc>
           <w:tcPr>
-            <w:tcW w:w="2381" w:type="dxa"/>
+            <w:tcW w:w="2380" w:type="dxa"/>
             <w:tcBorders>
               <w:top w:val="nil"/>
               <w:left w:val="nil"/>
@@ -718,7 +718,7 @@
         </w:tc>
         <w:tc>
           <w:tcPr>
-            <w:tcW w:w="1304" w:type="dxa"/>
+            <w:tcW w:w="1305" w:type="dxa"/>
             <w:tcBorders>
               <w:top w:val="nil"/>
               <w:left w:val="nil"/>
@@ -895,7 +895,7 @@
         </w:tc>
         <w:tc>
           <w:tcPr>
-            <w:tcW w:w="2381" w:type="dxa"/>
+            <w:tcW w:w="2380" w:type="dxa"/>
             <w:tcBorders>
               <w:top w:val="nil"/>
               <w:left w:val="nil"/>
@@ -935,7 +935,7 @@
         </w:tc>
         <w:tc>
           <w:tcPr>
-            <w:tcW w:w="1304" w:type="dxa"/>
+            <w:tcW w:w="1305" w:type="dxa"/>
             <w:tcBorders>
               <w:top w:val="nil"/>
               <w:left w:val="nil"/>
@@ -1109,7 +1109,7 @@
         </w:tc>
         <w:tc>
           <w:tcPr>
-            <w:tcW w:w="2381" w:type="dxa"/>
+            <w:tcW w:w="2380" w:type="dxa"/>
             <w:tcBorders>
               <w:top w:val="nil"/>
               <w:left w:val="nil"/>
@@ -1152,7 +1152,7 @@
         </w:tc>
         <w:tc>
           <w:tcPr>
-            <w:tcW w:w="1304" w:type="dxa"/>
+            <w:tcW w:w="1305" w:type="dxa"/>
             <w:tcBorders>
               <w:top w:val="nil"/>
               <w:left w:val="nil"/>
@@ -1990,8 +1990,8 @@
         <w:tblLook w:val="0000" w:noHBand="0" w:noVBand="0" w:firstColumn="0" w:lastRow="0" w:lastColumn="0" w:firstRow="0"/>
       </w:tblPr>
       <w:tblGrid>
-        <w:gridCol w:w="1112"/>
-        <w:gridCol w:w="4720"/>
+        <w:gridCol w:w="1111"/>
+        <w:gridCol w:w="4721"/>
         <w:gridCol w:w="1803"/>
         <w:gridCol w:w="1983"/>
       </w:tblGrid>
@@ -1999,7 +1999,7 @@
         <w:trPr/>
         <w:tc>
           <w:tcPr>
-            <w:tcW w:w="1112" w:type="dxa"/>
+            <w:tcW w:w="1111" w:type="dxa"/>
             <w:tcBorders>
               <w:top w:val="single" w:sz="4" w:space="0" w:color="000000"/>
               <w:left w:val="single" w:sz="4" w:space="0" w:color="000000"/>
@@ -2031,7 +2031,7 @@
         </w:tc>
         <w:tc>
           <w:tcPr>
-            <w:tcW w:w="4720" w:type="dxa"/>
+            <w:tcW w:w="4721" w:type="dxa"/>
             <w:tcBorders>
               <w:top w:val="single" w:sz="4" w:space="0" w:color="000000"/>
               <w:left w:val="single" w:sz="4" w:space="0" w:color="000000"/>
@@ -2132,7 +2132,7 @@
         <w:trPr/>
         <w:tc>
           <w:tcPr>
-            <w:tcW w:w="1112" w:type="dxa"/>
+            <w:tcW w:w="1111" w:type="dxa"/>
             <w:tcBorders>
               <w:top w:val="single" w:sz="4" w:space="0" w:color="000000"/>
               <w:left w:val="single" w:sz="4" w:space="0" w:color="000000"/>
@@ -2164,7 +2164,7 @@
         </w:tc>
         <w:tc>
           <w:tcPr>
-            <w:tcW w:w="4720" w:type="dxa"/>
+            <w:tcW w:w="4721" w:type="dxa"/>
             <w:tcBorders>
               <w:top w:val="single" w:sz="4" w:space="0" w:color="000000"/>
               <w:left w:val="single" w:sz="4" w:space="0" w:color="000000"/>
@@ -2356,7 +2356,7 @@
         <w:trPr/>
         <w:tc>
           <w:tcPr>
-            <w:tcW w:w="1112" w:type="dxa"/>
+            <w:tcW w:w="1111" w:type="dxa"/>
             <w:tcBorders>
               <w:top w:val="single" w:sz="4" w:space="0" w:color="000000"/>
               <w:left w:val="single" w:sz="4" w:space="0" w:color="000000"/>
@@ -2388,7 +2388,7 @@
         </w:tc>
         <w:tc>
           <w:tcPr>
-            <w:tcW w:w="4720" w:type="dxa"/>
+            <w:tcW w:w="4721" w:type="dxa"/>
             <w:tcBorders>
               <w:top w:val="single" w:sz="4" w:space="0" w:color="000000"/>
               <w:left w:val="single" w:sz="4" w:space="0" w:color="000000"/>
@@ -2587,7 +2587,7 @@
         <w:trPr/>
         <w:tc>
           <w:tcPr>
-            <w:tcW w:w="1112" w:type="dxa"/>
+            <w:tcW w:w="1111" w:type="dxa"/>
             <w:tcBorders>
               <w:top w:val="single" w:sz="4" w:space="0" w:color="000000"/>
               <w:left w:val="single" w:sz="4" w:space="0" w:color="000000"/>
@@ -2619,7 +2619,7 @@
         </w:tc>
         <w:tc>
           <w:tcPr>
-            <w:tcW w:w="4720" w:type="dxa"/>
+            <w:tcW w:w="4721" w:type="dxa"/>
             <w:tcBorders>
               <w:top w:val="single" w:sz="4" w:space="0" w:color="000000"/>
               <w:left w:val="single" w:sz="4" w:space="0" w:color="000000"/>
@@ -2809,7 +2809,7 @@
         <w:trPr/>
         <w:tc>
           <w:tcPr>
-            <w:tcW w:w="1112" w:type="dxa"/>
+            <w:tcW w:w="1111" w:type="dxa"/>
             <w:tcBorders>
               <w:top w:val="single" w:sz="4" w:space="0" w:color="000000"/>
               <w:left w:val="single" w:sz="4" w:space="0" w:color="000000"/>
@@ -2841,7 +2841,7 @@
         </w:tc>
         <w:tc>
           <w:tcPr>
-            <w:tcW w:w="4720" w:type="dxa"/>
+            <w:tcW w:w="4721" w:type="dxa"/>
             <w:tcBorders>
               <w:top w:val="single" w:sz="4" w:space="0" w:color="000000"/>
               <w:left w:val="single" w:sz="4" w:space="0" w:color="000000"/>
@@ -3032,7 +3032,7 @@
         <w:trPr/>
         <w:tc>
           <w:tcPr>
-            <w:tcW w:w="1112" w:type="dxa"/>
+            <w:tcW w:w="1111" w:type="dxa"/>
             <w:tcBorders>
               <w:top w:val="single" w:sz="4" w:space="0" w:color="000000"/>
               <w:left w:val="single" w:sz="4" w:space="0" w:color="000000"/>
@@ -3064,7 +3064,7 @@
         </w:tc>
         <w:tc>
           <w:tcPr>
-            <w:tcW w:w="4720" w:type="dxa"/>
+            <w:tcW w:w="4721" w:type="dxa"/>
             <w:tcBorders>
               <w:top w:val="single" w:sz="4" w:space="0" w:color="000000"/>
               <w:left w:val="single" w:sz="4" w:space="0" w:color="000000"/>
@@ -3254,7 +3254,7 @@
         <w:trPr/>
         <w:tc>
           <w:tcPr>
-            <w:tcW w:w="1112" w:type="dxa"/>
+            <w:tcW w:w="1111" w:type="dxa"/>
             <w:tcBorders>
               <w:top w:val="single" w:sz="4" w:space="0" w:color="000000"/>
               <w:left w:val="single" w:sz="4" w:space="0" w:color="000000"/>
@@ -3286,7 +3286,7 @@
         </w:tc>
         <w:tc>
           <w:tcPr>
-            <w:tcW w:w="4720" w:type="dxa"/>
+            <w:tcW w:w="4721" w:type="dxa"/>
             <w:tcBorders>
               <w:top w:val="single" w:sz="4" w:space="0" w:color="000000"/>
               <w:left w:val="single" w:sz="4" w:space="0" w:color="000000"/>
@@ -3485,7 +3485,7 @@
         <w:trPr/>
         <w:tc>
           <w:tcPr>
-            <w:tcW w:w="1112" w:type="dxa"/>
+            <w:tcW w:w="1111" w:type="dxa"/>
             <w:tcBorders>
               <w:top w:val="single" w:sz="4" w:space="0" w:color="000000"/>
               <w:left w:val="single" w:sz="4" w:space="0" w:color="000000"/>
@@ -3517,7 +3517,7 @@
         </w:tc>
         <w:tc>
           <w:tcPr>
-            <w:tcW w:w="4720" w:type="dxa"/>
+            <w:tcW w:w="4721" w:type="dxa"/>
             <w:tcBorders>
               <w:top w:val="single" w:sz="4" w:space="0" w:color="000000"/>
               <w:left w:val="single" w:sz="4" w:space="0" w:color="000000"/>
@@ -3734,7 +3734,7 @@
         <w:trPr/>
         <w:tc>
           <w:tcPr>
-            <w:tcW w:w="1112" w:type="dxa"/>
+            <w:tcW w:w="1111" w:type="dxa"/>
             <w:tcBorders>
               <w:top w:val="single" w:sz="4" w:space="0" w:color="000000"/>
               <w:left w:val="single" w:sz="4" w:space="0" w:color="000000"/>
@@ -3766,7 +3766,7 @@
         </w:tc>
         <w:tc>
           <w:tcPr>
-            <w:tcW w:w="4720" w:type="dxa"/>
+            <w:tcW w:w="4721" w:type="dxa"/>
             <w:tcBorders>
               <w:top w:val="single" w:sz="4" w:space="0" w:color="000000"/>
               <w:left w:val="single" w:sz="4" w:space="0" w:color="000000"/>
@@ -3956,7 +3956,7 @@
         <w:trPr/>
         <w:tc>
           <w:tcPr>
-            <w:tcW w:w="1112" w:type="dxa"/>
+            <w:tcW w:w="1111" w:type="dxa"/>
             <w:tcBorders>
               <w:top w:val="single" w:sz="4" w:space="0" w:color="000000"/>
               <w:left w:val="single" w:sz="4" w:space="0" w:color="000000"/>
@@ -3988,7 +3988,7 @@
         </w:tc>
         <w:tc>
           <w:tcPr>
-            <w:tcW w:w="4720" w:type="dxa"/>
+            <w:tcW w:w="4721" w:type="dxa"/>
             <w:tcBorders>
               <w:top w:val="single" w:sz="4" w:space="0" w:color="000000"/>
               <w:left w:val="single" w:sz="4" w:space="0" w:color="000000"/>
@@ -4177,7 +4177,7 @@
         <w:trPr/>
         <w:tc>
           <w:tcPr>
-            <w:tcW w:w="1112" w:type="dxa"/>
+            <w:tcW w:w="1111" w:type="dxa"/>
             <w:tcBorders>
               <w:top w:val="single" w:sz="4" w:space="0" w:color="000000"/>
               <w:left w:val="single" w:sz="4" w:space="0" w:color="000000"/>
@@ -4210,7 +4210,7 @@
         </w:tc>
         <w:tc>
           <w:tcPr>
-            <w:tcW w:w="4720" w:type="dxa"/>
+            <w:tcW w:w="4721" w:type="dxa"/>
             <w:tcBorders>
               <w:top w:val="single" w:sz="4" w:space="0" w:color="000000"/>
               <w:left w:val="single" w:sz="4" w:space="0" w:color="000000"/>
@@ -4410,7 +4410,7 @@
         <w:trPr/>
         <w:tc>
           <w:tcPr>
-            <w:tcW w:w="1112" w:type="dxa"/>
+            <w:tcW w:w="1111" w:type="dxa"/>
             <w:tcBorders>
               <w:top w:val="single" w:sz="4" w:space="0" w:color="000000"/>
               <w:left w:val="single" w:sz="4" w:space="0" w:color="000000"/>
@@ -4445,7 +4445,7 @@
         </w:tc>
         <w:tc>
           <w:tcPr>
-            <w:tcW w:w="4720" w:type="dxa"/>
+            <w:tcW w:w="4721" w:type="dxa"/>
             <w:tcBorders>
               <w:top w:val="single" w:sz="4" w:space="0" w:color="000000"/>
               <w:left w:val="single" w:sz="4" w:space="0" w:color="000000"/>
@@ -4655,7 +4655,7 @@
         <w:trPr/>
         <w:tc>
           <w:tcPr>
-            <w:tcW w:w="1112" w:type="dxa"/>
+            <w:tcW w:w="1111" w:type="dxa"/>
             <w:tcBorders>
               <w:top w:val="single" w:sz="4" w:space="0" w:color="000000"/>
               <w:left w:val="single" w:sz="4" w:space="0" w:color="000000"/>
@@ -4690,7 +4690,7 @@
         </w:tc>
         <w:tc>
           <w:tcPr>
-            <w:tcW w:w="4720" w:type="dxa"/>
+            <w:tcW w:w="4721" w:type="dxa"/>
             <w:tcBorders>
               <w:top w:val="single" w:sz="4" w:space="0" w:color="000000"/>
               <w:left w:val="single" w:sz="4" w:space="0" w:color="000000"/>
@@ -4908,7 +4908,7 @@
         <w:trPr/>
         <w:tc>
           <w:tcPr>
-            <w:tcW w:w="1112" w:type="dxa"/>
+            <w:tcW w:w="1111" w:type="dxa"/>
             <w:tcBorders>
               <w:top w:val="single" w:sz="4" w:space="0" w:color="000000"/>
               <w:left w:val="single" w:sz="4" w:space="0" w:color="000000"/>
@@ -4943,7 +4943,7 @@
         </w:tc>
         <w:tc>
           <w:tcPr>
-            <w:tcW w:w="4720" w:type="dxa"/>
+            <w:tcW w:w="4721" w:type="dxa"/>
             <w:tcBorders>
               <w:top w:val="single" w:sz="4" w:space="0" w:color="000000"/>
               <w:left w:val="single" w:sz="4" w:space="0" w:color="000000"/>
@@ -5161,7 +5161,7 @@
         <w:trPr/>
         <w:tc>
           <w:tcPr>
-            <w:tcW w:w="1112" w:type="dxa"/>
+            <w:tcW w:w="1111" w:type="dxa"/>
             <w:tcBorders>
               <w:top w:val="single" w:sz="4" w:space="0" w:color="000000"/>
               <w:left w:val="single" w:sz="4" w:space="0" w:color="000000"/>
@@ -5196,7 +5196,7 @@
         </w:tc>
         <w:tc>
           <w:tcPr>
-            <w:tcW w:w="4720" w:type="dxa"/>
+            <w:tcW w:w="4721" w:type="dxa"/>
             <w:tcBorders>
               <w:top w:val="single" w:sz="4" w:space="0" w:color="000000"/>
               <w:left w:val="single" w:sz="4" w:space="0" w:color="000000"/>
@@ -5405,7 +5405,7 @@
         <w:trPr/>
         <w:tc>
           <w:tcPr>
-            <w:tcW w:w="1112" w:type="dxa"/>
+            <w:tcW w:w="1111" w:type="dxa"/>
             <w:tcBorders>
               <w:top w:val="single" w:sz="4" w:space="0" w:color="000000"/>
               <w:left w:val="single" w:sz="4" w:space="0" w:color="000000"/>
@@ -5440,7 +5440,7 @@
         </w:tc>
         <w:tc>
           <w:tcPr>
-            <w:tcW w:w="4720" w:type="dxa"/>
+            <w:tcW w:w="4721" w:type="dxa"/>
             <w:tcBorders>
               <w:top w:val="single" w:sz="4" w:space="0" w:color="000000"/>
               <w:left w:val="single" w:sz="4" w:space="0" w:color="000000"/>
@@ -5658,7 +5658,7 @@
         <w:trPr/>
         <w:tc>
           <w:tcPr>
-            <w:tcW w:w="1112" w:type="dxa"/>
+            <w:tcW w:w="1111" w:type="dxa"/>
             <w:tcBorders>
               <w:top w:val="single" w:sz="4" w:space="0" w:color="000000"/>
               <w:left w:val="single" w:sz="4" w:space="0" w:color="000000"/>
@@ -5693,7 +5693,7 @@
         </w:tc>
         <w:tc>
           <w:tcPr>
-            <w:tcW w:w="4720" w:type="dxa"/>
+            <w:tcW w:w="4721" w:type="dxa"/>
             <w:tcBorders>
               <w:top w:val="single" w:sz="4" w:space="0" w:color="000000"/>
               <w:left w:val="single" w:sz="4" w:space="0" w:color="000000"/>
@@ -5929,7 +5929,7 @@
         <w:trPr/>
         <w:tc>
           <w:tcPr>
-            <w:tcW w:w="1112" w:type="dxa"/>
+            <w:tcW w:w="1111" w:type="dxa"/>
             <w:tcBorders>
               <w:top w:val="single" w:sz="4" w:space="0" w:color="000000"/>
               <w:left w:val="single" w:sz="4" w:space="0" w:color="000000"/>
@@ -5964,7 +5964,7 @@
         </w:tc>
         <w:tc>
           <w:tcPr>
-            <w:tcW w:w="4720" w:type="dxa"/>
+            <w:tcW w:w="4721" w:type="dxa"/>
             <w:tcBorders>
               <w:top w:val="single" w:sz="4" w:space="0" w:color="000000"/>
               <w:left w:val="single" w:sz="4" w:space="0" w:color="000000"/>
@@ -6173,7 +6173,7 @@
         <w:trPr/>
         <w:tc>
           <w:tcPr>
-            <w:tcW w:w="1112" w:type="dxa"/>
+            <w:tcW w:w="1111" w:type="dxa"/>
             <w:tcBorders>
               <w:top w:val="single" w:sz="4" w:space="0" w:color="000000"/>
               <w:left w:val="single" w:sz="4" w:space="0" w:color="000000"/>
@@ -6208,7 +6208,7 @@
         </w:tc>
         <w:tc>
           <w:tcPr>
-            <w:tcW w:w="4720" w:type="dxa"/>
+            <w:tcW w:w="4721" w:type="dxa"/>
             <w:tcBorders>
               <w:top w:val="single" w:sz="4" w:space="0" w:color="000000"/>
               <w:left w:val="single" w:sz="4" w:space="0" w:color="000000"/>
@@ -6408,7 +6408,7 @@
         <w:trPr/>
         <w:tc>
           <w:tcPr>
-            <w:tcW w:w="1112" w:type="dxa"/>
+            <w:tcW w:w="1111" w:type="dxa"/>
             <w:tcBorders>
               <w:top w:val="single" w:sz="4" w:space="0" w:color="000000"/>
               <w:left w:val="single" w:sz="4" w:space="0" w:color="000000"/>
@@ -6443,7 +6443,7 @@
         </w:tc>
         <w:tc>
           <w:tcPr>
-            <w:tcW w:w="4720" w:type="dxa"/>
+            <w:tcW w:w="4721" w:type="dxa"/>
             <w:tcBorders>
               <w:top w:val="single" w:sz="4" w:space="0" w:color="000000"/>
               <w:left w:val="single" w:sz="4" w:space="0" w:color="000000"/>
@@ -6652,7 +6652,7 @@
         <w:trPr/>
         <w:tc>
           <w:tcPr>
-            <w:tcW w:w="1112" w:type="dxa"/>
+            <w:tcW w:w="1111" w:type="dxa"/>
             <w:tcBorders>
               <w:top w:val="single" w:sz="4" w:space="0" w:color="000000"/>
               <w:left w:val="single" w:sz="4" w:space="0" w:color="000000"/>
@@ -6687,7 +6687,7 @@
         </w:tc>
         <w:tc>
           <w:tcPr>
-            <w:tcW w:w="4720" w:type="dxa"/>
+            <w:tcW w:w="4721" w:type="dxa"/>
             <w:tcBorders>
               <w:top w:val="single" w:sz="4" w:space="0" w:color="000000"/>
               <w:left w:val="single" w:sz="4" w:space="0" w:color="000000"/>
@@ -6897,7 +6897,7 @@
         <w:trPr/>
         <w:tc>
           <w:tcPr>
-            <w:tcW w:w="1112" w:type="dxa"/>
+            <w:tcW w:w="1111" w:type="dxa"/>
             <w:tcBorders>
               <w:top w:val="single" w:sz="4" w:space="0" w:color="000000"/>
               <w:left w:val="single" w:sz="4" w:space="0" w:color="000000"/>
@@ -6932,7 +6932,7 @@
         </w:tc>
         <w:tc>
           <w:tcPr>
-            <w:tcW w:w="4720" w:type="dxa"/>
+            <w:tcW w:w="4721" w:type="dxa"/>
             <w:tcBorders>
               <w:top w:val="single" w:sz="4" w:space="0" w:color="000000"/>
               <w:left w:val="single" w:sz="4" w:space="0" w:color="000000"/>
@@ -7150,7 +7150,7 @@
         <w:trPr/>
         <w:tc>
           <w:tcPr>
-            <w:tcW w:w="1112" w:type="dxa"/>
+            <w:tcW w:w="1111" w:type="dxa"/>
             <w:tcBorders>
               <w:top w:val="single" w:sz="4" w:space="0" w:color="000000"/>
               <w:left w:val="single" w:sz="4" w:space="0" w:color="000000"/>
@@ -7185,7 +7185,7 @@
         </w:tc>
         <w:tc>
           <w:tcPr>
-            <w:tcW w:w="4720" w:type="dxa"/>
+            <w:tcW w:w="4721" w:type="dxa"/>
             <w:tcBorders>
               <w:top w:val="single" w:sz="4" w:space="0" w:color="000000"/>
               <w:left w:val="single" w:sz="4" w:space="0" w:color="000000"/>
@@ -7385,7 +7385,7 @@
         <w:trPr/>
         <w:tc>
           <w:tcPr>
-            <w:tcW w:w="1112" w:type="dxa"/>
+            <w:tcW w:w="1111" w:type="dxa"/>
             <w:tcBorders>
               <w:top w:val="single" w:sz="4" w:space="0" w:color="000000"/>
               <w:left w:val="single" w:sz="4" w:space="0" w:color="000000"/>
@@ -7420,7 +7420,7 @@
         </w:tc>
         <w:tc>
           <w:tcPr>
-            <w:tcW w:w="4720" w:type="dxa"/>
+            <w:tcW w:w="4721" w:type="dxa"/>
             <w:tcBorders>
               <w:top w:val="single" w:sz="4" w:space="0" w:color="000000"/>
               <w:left w:val="single" w:sz="4" w:space="0" w:color="000000"/>
@@ -7629,7 +7629,7 @@
         <w:trPr/>
         <w:tc>
           <w:tcPr>
-            <w:tcW w:w="1112" w:type="dxa"/>
+            <w:tcW w:w="1111" w:type="dxa"/>
             <w:tcBorders>
               <w:top w:val="single" w:sz="4" w:space="0" w:color="000000"/>
               <w:left w:val="single" w:sz="4" w:space="0" w:color="000000"/>
@@ -7664,7 +7664,7 @@
         </w:tc>
         <w:tc>
           <w:tcPr>
-            <w:tcW w:w="4720" w:type="dxa"/>
+            <w:tcW w:w="4721" w:type="dxa"/>
             <w:tcBorders>
               <w:top w:val="single" w:sz="4" w:space="0" w:color="000000"/>
               <w:left w:val="single" w:sz="4" w:space="0" w:color="000000"/>
@@ -7873,7 +7873,7 @@
         <w:trPr/>
         <w:tc>
           <w:tcPr>
-            <w:tcW w:w="1112" w:type="dxa"/>
+            <w:tcW w:w="1111" w:type="dxa"/>
             <w:tcBorders>
               <w:top w:val="single" w:sz="4" w:space="0" w:color="000000"/>
               <w:left w:val="single" w:sz="4" w:space="0" w:color="000000"/>
@@ -7908,7 +7908,7 @@
         </w:tc>
         <w:tc>
           <w:tcPr>
-            <w:tcW w:w="4720" w:type="dxa"/>
+            <w:tcW w:w="4721" w:type="dxa"/>
             <w:tcBorders>
               <w:top w:val="single" w:sz="4" w:space="0" w:color="000000"/>
               <w:left w:val="single" w:sz="4" w:space="0" w:color="000000"/>
@@ -8126,7 +8126,7 @@
         <w:trPr/>
         <w:tc>
           <w:tcPr>
-            <w:tcW w:w="1112" w:type="dxa"/>
+            <w:tcW w:w="1111" w:type="dxa"/>
             <w:tcBorders>
               <w:top w:val="single" w:sz="4" w:space="0" w:color="000000"/>
               <w:left w:val="single" w:sz="4" w:space="0" w:color="000000"/>
@@ -8161,7 +8161,7 @@
         </w:tc>
         <w:tc>
           <w:tcPr>
-            <w:tcW w:w="4720" w:type="dxa"/>
+            <w:tcW w:w="4721" w:type="dxa"/>
             <w:tcBorders>
               <w:top w:val="single" w:sz="4" w:space="0" w:color="000000"/>
               <w:left w:val="single" w:sz="4" w:space="0" w:color="000000"/>
@@ -8361,7 +8361,7 @@
         <w:trPr/>
         <w:tc>
           <w:tcPr>
-            <w:tcW w:w="1112" w:type="dxa"/>
+            <w:tcW w:w="1111" w:type="dxa"/>
             <w:tcBorders>
               <w:top w:val="single" w:sz="4" w:space="0" w:color="000000"/>
               <w:left w:val="single" w:sz="4" w:space="0" w:color="000000"/>
@@ -8396,7 +8396,7 @@
         </w:tc>
         <w:tc>
           <w:tcPr>
-            <w:tcW w:w="4720" w:type="dxa"/>
+            <w:tcW w:w="4721" w:type="dxa"/>
             <w:tcBorders>
               <w:top w:val="single" w:sz="4" w:space="0" w:color="000000"/>
               <w:left w:val="single" w:sz="4" w:space="0" w:color="000000"/>
@@ -8596,7 +8596,7 @@
         <w:trPr/>
         <w:tc>
           <w:tcPr>
-            <w:tcW w:w="1112" w:type="dxa"/>
+            <w:tcW w:w="1111" w:type="dxa"/>
             <w:tcBorders>
               <w:top w:val="single" w:sz="4" w:space="0" w:color="000000"/>
               <w:left w:val="single" w:sz="4" w:space="0" w:color="000000"/>
@@ -8631,7 +8631,7 @@
         </w:tc>
         <w:tc>
           <w:tcPr>
-            <w:tcW w:w="4720" w:type="dxa"/>
+            <w:tcW w:w="4721" w:type="dxa"/>
             <w:tcBorders>
               <w:top w:val="single" w:sz="4" w:space="0" w:color="000000"/>
               <w:left w:val="single" w:sz="4" w:space="0" w:color="000000"/>
@@ -8831,7 +8831,7 @@
         <w:trPr/>
         <w:tc>
           <w:tcPr>
-            <w:tcW w:w="1112" w:type="dxa"/>
+            <w:tcW w:w="1111" w:type="dxa"/>
             <w:tcBorders>
               <w:top w:val="single" w:sz="4" w:space="0" w:color="000000"/>
               <w:left w:val="single" w:sz="4" w:space="0" w:color="000000"/>
@@ -8866,7 +8866,7 @@
         </w:tc>
         <w:tc>
           <w:tcPr>
-            <w:tcW w:w="4720" w:type="dxa"/>
+            <w:tcW w:w="4721" w:type="dxa"/>
             <w:tcBorders>
               <w:top w:val="single" w:sz="4" w:space="0" w:color="000000"/>
               <w:left w:val="single" w:sz="4" w:space="0" w:color="000000"/>
@@ -9066,7 +9066,7 @@
         <w:trPr/>
         <w:tc>
           <w:tcPr>
-            <w:tcW w:w="1112" w:type="dxa"/>
+            <w:tcW w:w="1111" w:type="dxa"/>
             <w:tcBorders>
               <w:top w:val="single" w:sz="4" w:space="0" w:color="000000"/>
               <w:left w:val="single" w:sz="4" w:space="0" w:color="000000"/>
@@ -9101,7 +9101,7 @@
         </w:tc>
         <w:tc>
           <w:tcPr>
-            <w:tcW w:w="4720" w:type="dxa"/>
+            <w:tcW w:w="4721" w:type="dxa"/>
             <w:tcBorders>
               <w:top w:val="single" w:sz="4" w:space="0" w:color="000000"/>
               <w:left w:val="single" w:sz="4" w:space="0" w:color="000000"/>
@@ -9301,7 +9301,7 @@
         <w:trPr/>
         <w:tc>
           <w:tcPr>
-            <w:tcW w:w="1112" w:type="dxa"/>
+            <w:tcW w:w="1111" w:type="dxa"/>
             <w:tcBorders>
               <w:top w:val="single" w:sz="4" w:space="0" w:color="000000"/>
               <w:left w:val="single" w:sz="4" w:space="0" w:color="000000"/>
@@ -9336,7 +9336,7 @@
         </w:tc>
         <w:tc>
           <w:tcPr>
-            <w:tcW w:w="4720" w:type="dxa"/>
+            <w:tcW w:w="4721" w:type="dxa"/>
             <w:tcBorders>
               <w:top w:val="single" w:sz="4" w:space="0" w:color="000000"/>
               <w:left w:val="single" w:sz="4" w:space="0" w:color="000000"/>
@@ -9534,7 +9534,7 @@
         <w:trPr/>
         <w:tc>
           <w:tcPr>
-            <w:tcW w:w="1112" w:type="dxa"/>
+            <w:tcW w:w="1111" w:type="dxa"/>
             <w:tcBorders>
               <w:top w:val="single" w:sz="4" w:space="0" w:color="000000"/>
               <w:left w:val="single" w:sz="4" w:space="0" w:color="000000"/>
@@ -9569,7 +9569,7 @@
         </w:tc>
         <w:tc>
           <w:tcPr>
-            <w:tcW w:w="4720" w:type="dxa"/>
+            <w:tcW w:w="4721" w:type="dxa"/>
             <w:tcBorders>
               <w:top w:val="single" w:sz="4" w:space="0" w:color="000000"/>
               <w:left w:val="single" w:sz="4" w:space="0" w:color="000000"/>
@@ -10314,7 +10314,6 @@
             <w:rPr>
               <w:webHidden/>
               <w:rStyle w:val="Style11"/>
-              <w:vanish w:val="false"/>
             </w:rPr>
             <w:instrText xml:space="preserve"> TOC \z \o "1-3" \u \h</w:instrText>
           </w:r>
@@ -10322,7 +10321,6 @@
             <w:rPr>
               <w:webHidden/>
               <w:rStyle w:val="Style11"/>
-              <w:vanish w:val="false"/>
             </w:rPr>
             <w:fldChar w:fldCharType="separate"/>
           </w:r>
@@ -10331,15 +10329,8 @@
               <w:rPr>
                 <w:webHidden/>
                 <w:rStyle w:val="Style11"/>
-                <w:vanish w:val="false"/>
               </w:rPr>
               <w:t>РЕФЕРАТ</w:t>
-            </w:r>
-            <w:r>
-              <w:rPr>
-                <w:rStyle w:val="Style11"/>
-                <w:vanish w:val="false"/>
-              </w:rPr>
               <w:tab/>
               <w:t>5</w:t>
             </w:r>
@@ -10359,7 +10350,6 @@
               <w:rPr>
                 <w:webHidden/>
                 <w:rStyle w:val="Style11"/>
-                <w:vanish w:val="false"/>
               </w:rPr>
               <w:t>СОДЕРЖАНИЕ</w:t>
               <w:tab/>
@@ -10381,7 +10371,6 @@
               <w:rPr>
                 <w:webHidden/>
                 <w:rStyle w:val="Style11"/>
-                <w:vanish w:val="false"/>
               </w:rPr>
               <w:t>ГЛОССАРИЙ</w:t>
               <w:tab/>
@@ -10403,7 +10392,6 @@
               <w:rPr>
                 <w:webHidden/>
                 <w:rStyle w:val="Style11"/>
-                <w:vanish w:val="false"/>
               </w:rPr>
               <w:t>ВВЕДЕНИЕ</w:t>
               <w:tab/>
@@ -10425,7 +10413,6 @@
               <w:rPr>
                 <w:webHidden/>
                 <w:rStyle w:val="Style11"/>
-                <w:vanish w:val="false"/>
               </w:rPr>
               <w:t>1 Постановка задачи</w:t>
               <w:tab/>
@@ -10447,7 +10434,6 @@
               <w:rPr>
                 <w:webHidden/>
                 <w:rStyle w:val="Style11"/>
-                <w:vanish w:val="false"/>
               </w:rPr>
               <w:t>1.1 Цели</w:t>
               <w:tab/>
@@ -10469,7 +10455,6 @@
               <w:rPr>
                 <w:webHidden/>
                 <w:rStyle w:val="Style11"/>
-                <w:vanish w:val="false"/>
               </w:rPr>
               <w:t>1.2 Задачи работы</w:t>
               <w:tab/>
@@ -10491,7 +10476,6 @@
               <w:rPr>
                 <w:webHidden/>
                 <w:rStyle w:val="Style11"/>
-                <w:vanish w:val="false"/>
               </w:rPr>
               <w:t>2 Анализ предметной области</w:t>
               <w:tab/>
@@ -10513,7 +10497,6 @@
               <w:rPr>
                 <w:webHidden/>
                 <w:rStyle w:val="Style11"/>
-                <w:vanish w:val="false"/>
               </w:rPr>
               <w:t>2.1 Анализ существующих решений</w:t>
               <w:tab/>
@@ -10535,7 +10518,6 @@
               <w:rPr>
                 <w:webHidden/>
                 <w:rStyle w:val="Style11"/>
-                <w:vanish w:val="false"/>
               </w:rPr>
               <w:t>2.1.1 Neo4j</w:t>
               <w:tab/>
@@ -10557,7 +10539,6 @@
               <w:rPr>
                 <w:webHidden/>
                 <w:rStyle w:val="Style11"/>
-                <w:vanish w:val="false"/>
               </w:rPr>
               <w:t>2.1.2 Apache AGE</w:t>
               <w:tab/>
@@ -10579,7 +10560,6 @@
               <w:rPr>
                 <w:webHidden/>
                 <w:rStyle w:val="Style11"/>
-                <w:vanish w:val="false"/>
               </w:rPr>
               <w:t>2.2 Модель графа свойств</w:t>
               <w:tab/>
@@ -10601,7 +10581,6 @@
               <w:rPr>
                 <w:webHidden/>
                 <w:rStyle w:val="Style11"/>
-                <w:vanish w:val="false"/>
               </w:rPr>
               <w:t>2.3 Язык графовых запросов Cypher</w:t>
               <w:tab/>
@@ -10623,7 +10602,6 @@
               <w:rPr>
                 <w:webHidden/>
                 <w:rStyle w:val="Style11"/>
-                <w:vanish w:val="false"/>
               </w:rPr>
               <w:t>2.4 Структура графового хранилища</w:t>
               <w:tab/>
@@ -10645,7 +10623,6 @@
               <w:rPr>
                 <w:webHidden/>
                 <w:rStyle w:val="Style11"/>
-                <w:vanish w:val="false"/>
               </w:rPr>
               <w:t>2.6 Алгоритм построения графа</w:t>
               <w:tab/>
@@ -10667,7 +10644,6 @@
               <w:rPr>
                 <w:webHidden/>
                 <w:rStyle w:val="Style11"/>
-                <w:vanish w:val="false"/>
               </w:rPr>
               <w:t>2.6.1 Построение узлов и свойств узлов</w:t>
               <w:tab/>
@@ -10689,7 +10665,6 @@
               <w:rPr>
                 <w:webHidden/>
                 <w:rStyle w:val="Style11"/>
-                <w:vanish w:val="false"/>
               </w:rPr>
               <w:t>2.6.2 Построение ребер графа</w:t>
               <w:tab/>
@@ -10711,7 +10686,6 @@
               <w:rPr>
                 <w:webHidden/>
                 <w:rStyle w:val="Style11"/>
-                <w:vanish w:val="false"/>
               </w:rPr>
               <w:t>2.7 Средства построения расширений СУБД PostgreSQL</w:t>
               <w:tab/>
@@ -10733,7 +10707,6 @@
               <w:rPr>
                 <w:webHidden/>
                 <w:rStyle w:val="Style11"/>
-                <w:vanish w:val="false"/>
               </w:rPr>
               <w:t>3 Выбор средств реализации системы</w:t>
               <w:tab/>
@@ -10755,7 +10728,6 @@
               <w:rPr>
                 <w:webHidden/>
                 <w:rStyle w:val="Style11"/>
-                <w:vanish w:val="false"/>
               </w:rPr>
               <w:t>3.1 libpq</w:t>
               <w:tab/>
@@ -10777,7 +10749,6 @@
               <w:rPr>
                 <w:webHidden/>
                 <w:rStyle w:val="Style11"/>
-                <w:vanish w:val="false"/>
               </w:rPr>
               <w:t>3.2 flex</w:t>
               <w:tab/>
@@ -10799,7 +10770,6 @@
               <w:rPr>
                 <w:webHidden/>
                 <w:rStyle w:val="Style11"/>
-                <w:vanish w:val="false"/>
               </w:rPr>
               <w:t>3.3 bison</w:t>
               <w:tab/>
@@ -10821,7 +10791,6 @@
               <w:rPr>
                 <w:webHidden/>
                 <w:rStyle w:val="Style11"/>
-                <w:vanish w:val="false"/>
               </w:rPr>
               <w:t>3.4 CMake</w:t>
               <w:tab/>
@@ -10843,7 +10812,6 @@
               <w:rPr>
                 <w:webHidden/>
                 <w:rStyle w:val="Style11"/>
-                <w:vanish w:val="false"/>
               </w:rPr>
               <w:t>4 Реализация</w:t>
               <w:tab/>
@@ -10865,7 +10833,6 @@
               <w:rPr>
                 <w:webHidden/>
                 <w:rStyle w:val="Style11"/>
-                <w:vanish w:val="false"/>
               </w:rPr>
               <w:t>4.1 Расширение для PostgreSQL</w:t>
               <w:tab/>
@@ -10887,7 +10854,6 @@
               <w:rPr>
                 <w:webHidden/>
                 <w:rStyle w:val="Style11"/>
-                <w:vanish w:val="false"/>
               </w:rPr>
               <w:t>4.1.1 Процесс загрузки расширения в сервер СУБД</w:t>
               <w:tab/>
@@ -10909,7 +10875,6 @@
               <w:rPr>
                 <w:webHidden/>
                 <w:rStyle w:val="Style11"/>
-                <w:vanish w:val="false"/>
               </w:rPr>
               <w:t>4.1.2 Низкоуровневая составляющая расширения</w:t>
               <w:tab/>
@@ -10931,7 +10896,6 @@
               <w:rPr>
                 <w:webHidden/>
                 <w:rStyle w:val="Style11"/>
-                <w:vanish w:val="false"/>
               </w:rPr>
               <w:t>4.1.2 Скрипт с процедурами на pl/pgSQL</w:t>
               <w:tab/>
@@ -10953,11 +10917,52 @@
               <w:rPr>
                 <w:webHidden/>
                 <w:rStyle w:val="Style11"/>
-                <w:vanish w:val="false"/>
-              </w:rPr>
-              <w:t>4.2 Библиотека кодогенерации шаблонов многопоточного кода</w:t>
+              </w:rPr>
+              <w:t>4.2 Парсер запросов к графовой модели данных</w:t>
               <w:tab/>
-              <w:t>34</w:t>
+              <w:t>35</w:t>
+            </w:r>
+          </w:hyperlink>
+        </w:p>
+        <w:p>
+          <w:pPr>
+            <w:pStyle w:val="TOC2"/>
+            <w:tabs>
+              <w:tab w:val="clear" w:pos="720"/>
+              <w:tab w:val="right" w:pos="9629" w:leader="dot"/>
+            </w:tabs>
+            <w:rPr/>
+          </w:pPr>
+          <w:hyperlink w:anchor="__RefHeading___Toc2197_793195812">
+            <w:r>
+              <w:rPr>
+                <w:webHidden/>
+                <w:rStyle w:val="Style11"/>
+              </w:rPr>
+              <w:t>4.2.1 Лексический анализатор запроса</w:t>
+              <w:tab/>
+              <w:t>35</w:t>
+            </w:r>
+          </w:hyperlink>
+        </w:p>
+        <w:p>
+          <w:pPr>
+            <w:pStyle w:val="TOC2"/>
+            <w:tabs>
+              <w:tab w:val="clear" w:pos="720"/>
+              <w:tab w:val="right" w:pos="9629" w:leader="dot"/>
+            </w:tabs>
+            <w:rPr/>
+          </w:pPr>
+          <w:hyperlink w:anchor="__RefHeading___Toc2199_793195812">
+            <w:r>
+              <w:rPr>
+                <w:webHidden/>
+                <w:rStyle w:val="Style11"/>
+              </w:rPr>
+              <w:t>4.2.2 Синтаксический анализатор запроса и построение AST-дерева</w:t>
+              <w:tab/>
+              <w:t>37</w:t>
             </w:r>
           </w:hyperlink>
         </w:p>
@@ -10975,11 +10980,10 @@
               <w:rPr>
                 <w:webHidden/>
                 <w:rStyle w:val="Style11"/>
-                <w:vanish w:val="false"/>
               </w:rPr>
               <w:t>4.3 Отладка библиотеки кодогенерации</w:t>
               <w:tab/>
-              <w:t>37</w:t>
+              <w:t>40</w:t>
             </w:r>
           </w:hyperlink>
         </w:p>
@@ -10997,11 +11001,10 @@
               <w:rPr>
                 <w:webHidden/>
                 <w:rStyle w:val="Style11"/>
-                <w:vanish w:val="false"/>
               </w:rPr>
               <w:t>5 Результат работы программы</w:t>
               <w:tab/>
-              <w:t>38</w:t>
+              <w:t>40</w:t>
             </w:r>
           </w:hyperlink>
         </w:p>
@@ -11019,11 +11022,10 @@
               <w:rPr>
                 <w:webHidden/>
                 <w:rStyle w:val="Style11"/>
-                <w:vanish w:val="false"/>
               </w:rPr>
               <w:t>5.1 Результат кодогенерации</w:t>
               <w:tab/>
-              <w:t>38</w:t>
+              <w:t>40</w:t>
             </w:r>
           </w:hyperlink>
         </w:p>
@@ -11041,11 +11043,10 @@
               <w:rPr>
                 <w:webHidden/>
                 <w:rStyle w:val="Style11"/>
-                <w:vanish w:val="false"/>
               </w:rPr>
               <w:t>5.2 Вычислительный эксперимент</w:t>
               <w:tab/>
-              <w:t>42</w:t>
+              <w:t>45</w:t>
             </w:r>
           </w:hyperlink>
         </w:p>
@@ -11063,11 +11064,10 @@
               <w:rPr>
                 <w:webHidden/>
                 <w:rStyle w:val="Style11"/>
-                <w:vanish w:val="false"/>
               </w:rPr>
               <w:t>ЗАКЛЮЧЕНИЕ</w:t>
               <w:tab/>
-              <w:t>45</w:t>
+              <w:t>48</w:t>
             </w:r>
           </w:hyperlink>
         </w:p>
@@ -11085,17 +11085,15 @@
               <w:rPr>
                 <w:webHidden/>
                 <w:rStyle w:val="Style11"/>
-                <w:vanish w:val="false"/>
               </w:rPr>
               <w:t>СПИСОК ИСПОЛЬЗОВАННЫХ ИСТОЧНИКОВ</w:t>
               <w:tab/>
-              <w:t>46</w:t>
+              <w:t>49</w:t>
             </w:r>
           </w:hyperlink>
           <w:r>
             <w:rPr>
               <w:rStyle w:val="Style11"/>
-              <w:vanish w:val="false"/>
             </w:rPr>
             <w:fldChar w:fldCharType="end"/>
           </w:r>
@@ -11270,7 +11268,7 @@
       <w:hyperlink r:id="rId2" w:tgtFrame="Программирование">
         <w:r>
           <w:rPr>
-            <w:rStyle w:val="ListLabel172"/>
+            <w:rStyle w:val="ListLabel190"/>
             <w:rFonts w:eastAsia="Cambria" w:eastAsiaTheme="minorHAnsi"/>
             <w:kern w:val="2"/>
             <w:sz w:val="28"/>
@@ -11291,7 +11289,7 @@
       <w:hyperlink r:id="rId3" w:tgtFrame="Компьютерная программа">
         <w:r>
           <w:rPr>
-            <w:rStyle w:val="ListLabel172"/>
+            <w:rStyle w:val="ListLabel190"/>
             <w:rFonts w:eastAsia="Cambria" w:eastAsiaTheme="minorHAnsi"/>
             <w:kern w:val="2"/>
             <w:sz w:val="28"/>
@@ -11312,7 +11310,7 @@
       <w:hyperlink r:id="rId4" w:tgtFrame="Компиляция (программирование)">
         <w:r>
           <w:rPr>
-            <w:rStyle w:val="ListLabel172"/>
+            <w:rStyle w:val="ListLabel190"/>
             <w:rFonts w:eastAsia="Cambria" w:eastAsiaTheme="minorHAnsi"/>
             <w:kern w:val="2"/>
             <w:sz w:val="28"/>
@@ -11333,7 +11331,7 @@
       <w:hyperlink r:id="rId5" w:tgtFrame="Исходный код">
         <w:r>
           <w:rPr>
-            <w:rStyle w:val="ListLabel172"/>
+            <w:rStyle w:val="ListLabel190"/>
             <w:rFonts w:eastAsia="Cambria" w:eastAsiaTheme="minorHAnsi"/>
             <w:kern w:val="2"/>
             <w:sz w:val="28"/>
@@ -11736,8 +11734,8 @@
         <w:rPr/>
       </w:pPr>
       <w:bookmarkStart w:id="13" w:name="__RefHeading___Toc1729045_1399105856"/>
-      <w:bookmarkStart w:id="14" w:name="_Toc136470518"/>
-      <w:bookmarkStart w:id="15" w:name="_Toc136810446"/>
+      <w:bookmarkStart w:id="14" w:name="_Toc136810446"/>
+      <w:bookmarkStart w:id="15" w:name="_Toc136470518"/>
       <w:bookmarkEnd w:id="13"/>
       <w:r>
         <w:rPr/>
@@ -11752,8 +11750,8 @@
         <w:rPr/>
       </w:pPr>
       <w:bookmarkStart w:id="16" w:name="__RefHeading___Toc1729047_1399105856"/>
-      <w:bookmarkStart w:id="17" w:name="_Toc136470519"/>
-      <w:bookmarkStart w:id="18" w:name="_Toc136810447"/>
+      <w:bookmarkStart w:id="17" w:name="_Toc136810447"/>
+      <w:bookmarkStart w:id="18" w:name="_Toc136470519"/>
       <w:bookmarkEnd w:id="16"/>
       <w:r>
         <w:rPr/>
@@ -11823,8 +11821,8 @@
         <w:rPr/>
       </w:pPr>
       <w:bookmarkStart w:id="19" w:name="__RefHeading___Toc1729049_1399105856"/>
-      <w:bookmarkStart w:id="20" w:name="_Toc136470520"/>
-      <w:bookmarkStart w:id="21" w:name="_Toc136810448"/>
+      <w:bookmarkStart w:id="20" w:name="_Toc136810448"/>
+      <w:bookmarkStart w:id="21" w:name="_Toc136470520"/>
       <w:bookmarkEnd w:id="19"/>
       <w:r>
         <w:rPr>
@@ -11987,8 +11985,8 @@
         <w:rPr/>
       </w:pPr>
       <w:bookmarkStart w:id="22" w:name="__RefHeading___Toc1729051_1399105856"/>
-      <w:bookmarkStart w:id="23" w:name="_Toc136470521"/>
-      <w:bookmarkStart w:id="24" w:name="_Toc136810449"/>
+      <w:bookmarkStart w:id="23" w:name="_Toc136810449"/>
+      <w:bookmarkStart w:id="24" w:name="_Toc136470521"/>
       <w:bookmarkEnd w:id="22"/>
       <w:r>
         <w:rPr/>
@@ -12003,8 +12001,8 @@
         <w:rPr/>
       </w:pPr>
       <w:bookmarkStart w:id="25" w:name="__RefHeading___Toc1729053_1399105856"/>
-      <w:bookmarkStart w:id="26" w:name="_Toc136470522"/>
-      <w:bookmarkStart w:id="27" w:name="_Toc136810450"/>
+      <w:bookmarkStart w:id="26" w:name="_Toc136810450"/>
+      <w:bookmarkStart w:id="27" w:name="_Toc136470522"/>
       <w:bookmarkEnd w:id="25"/>
       <w:r>
         <w:rPr>
@@ -12025,8 +12023,8 @@
         <w:rPr/>
       </w:pPr>
       <w:bookmarkStart w:id="28" w:name="__RefHeading___Toc1729055_1399105856"/>
-      <w:bookmarkStart w:id="29" w:name="_Toc136470523"/>
-      <w:bookmarkStart w:id="30" w:name="_Toc136810451"/>
+      <w:bookmarkStart w:id="29" w:name="_Toc136810451"/>
+      <w:bookmarkStart w:id="30" w:name="_Toc136470523"/>
       <w:bookmarkEnd w:id="28"/>
       <w:r>
         <w:rPr>
@@ -12088,8 +12086,8 @@
         <w:rPr/>
       </w:pPr>
       <w:bookmarkStart w:id="31" w:name="__RefHeading___Toc1729057_1399105856"/>
-      <w:bookmarkStart w:id="32" w:name="_Toc136810452"/>
-      <w:bookmarkStart w:id="33" w:name="_Toc136470524"/>
+      <w:bookmarkStart w:id="32" w:name="_Toc136470524"/>
+      <w:bookmarkStart w:id="33" w:name="_Toc136810452"/>
       <w:bookmarkEnd w:id="31"/>
       <w:r>
         <w:rPr>
@@ -12192,8 +12190,8 @@
         <w:rPr/>
       </w:pPr>
       <w:bookmarkStart w:id="34" w:name="__RefHeading___Toc1729059_1399105856"/>
-      <w:bookmarkStart w:id="35" w:name="_Toc136470526"/>
-      <w:bookmarkStart w:id="36" w:name="_Toc136810454"/>
+      <w:bookmarkStart w:id="35" w:name="_Toc136810454"/>
+      <w:bookmarkStart w:id="36" w:name="_Toc136470526"/>
       <w:bookmarkEnd w:id="34"/>
       <w:r>
         <w:rPr>
@@ -12474,8 +12472,8 @@
         <w:rPr/>
       </w:pPr>
       <w:bookmarkStart w:id="37" w:name="__RefHeading___Toc1729061_1399105856"/>
-      <w:bookmarkStart w:id="38" w:name="_Toc136810455"/>
-      <w:bookmarkStart w:id="39" w:name="_Toc136470527"/>
+      <w:bookmarkStart w:id="38" w:name="_Toc136470527"/>
+      <w:bookmarkStart w:id="39" w:name="_Toc136810455"/>
       <w:bookmarkEnd w:id="37"/>
       <w:r>
         <w:rPr>
@@ -12759,8 +12757,8 @@
         </w:rPr>
         <w:t>Для описания простейшего отношения между двумя узлами используется конструкция вида</w:t>
       </w:r>
-      <w:bookmarkStart w:id="40" w:name="OLE_LINK9"/>
-      <w:bookmarkStart w:id="41" w:name="OLE_LINK10"/>
+      <w:bookmarkStart w:id="40" w:name="OLE_LINK10"/>
+      <w:bookmarkStart w:id="41" w:name="OLE_LINK9"/>
       <w:r>
         <w:rPr>
           <w:sz w:val="28"/>
@@ -12813,8 +12811,8 @@
           <w:lang w:val="ru-RU"/>
         </w:rPr>
       </w:pPr>
-      <w:bookmarkStart w:id="44" w:name="OLE_LINK11"/>
-      <w:bookmarkStart w:id="45" w:name="OLE_LINK12"/>
+      <w:bookmarkStart w:id="44" w:name="OLE_LINK12"/>
+      <w:bookmarkStart w:id="45" w:name="OLE_LINK11"/>
       <w:bookmarkEnd w:id="44"/>
       <w:bookmarkEnd w:id="45"/>
       <w:r>
@@ -12856,8 +12854,8 @@
           <w:lang w:val="ru-RU"/>
         </w:rPr>
       </w:pPr>
-      <w:bookmarkStart w:id="46" w:name="OLE_LINK16"/>
-      <w:bookmarkStart w:id="47" w:name="OLE_LINK15"/>
+      <w:bookmarkStart w:id="46" w:name="OLE_LINK15"/>
+      <w:bookmarkStart w:id="47" w:name="OLE_LINK16"/>
       <w:bookmarkEnd w:id="46"/>
       <w:bookmarkEnd w:id="47"/>
       <w:r>
@@ -13040,8 +13038,8 @@
         </w:rPr>
         <w:t xml:space="preserve">Листинг 3 - </w:t>
       </w:r>
-      <w:bookmarkStart w:id="48" w:name="OLE_LINK18"/>
-      <w:bookmarkStart w:id="49" w:name="OLE_LINK17"/>
+      <w:bookmarkStart w:id="48" w:name="OLE_LINK17"/>
+      <w:bookmarkStart w:id="49" w:name="OLE_LINK18"/>
       <w:r>
         <w:rPr>
           <w:i w:val="false"/>
@@ -14118,8 +14116,8 @@
         <w:rPr/>
       </w:pPr>
       <w:bookmarkStart w:id="54" w:name="__RefHeading___Toc1729065_1399105856"/>
-      <w:bookmarkStart w:id="55" w:name="_Toc136470528"/>
-      <w:bookmarkStart w:id="56" w:name="_Toc136810456"/>
+      <w:bookmarkStart w:id="55" w:name="_Toc136810456"/>
+      <w:bookmarkStart w:id="56" w:name="_Toc136470528"/>
       <w:bookmarkEnd w:id="54"/>
       <w:r>
         <w:rPr>
@@ -14346,8 +14344,8 @@
         <w:rPr/>
       </w:pPr>
       <w:bookmarkStart w:id="57" w:name="__RefHeading___Toc1729077_1399105856"/>
-      <w:bookmarkStart w:id="58" w:name="_Toc136810462"/>
-      <w:bookmarkStart w:id="59" w:name="_Toc136470534"/>
+      <w:bookmarkStart w:id="58" w:name="_Toc136470534"/>
+      <w:bookmarkStart w:id="59" w:name="_Toc136810462"/>
       <w:bookmarkEnd w:id="57"/>
       <w:r>
         <w:rPr>
@@ -14359,12 +14357,12 @@
         <w:rPr/>
         <w:t xml:space="preserve">Выбор средств реализации </w:t>
       </w:r>
+      <w:bookmarkEnd w:id="58"/>
+      <w:r>
+        <w:rPr/>
+        <w:t>системы</w:t>
+      </w:r>
       <w:bookmarkEnd w:id="59"/>
-      <w:r>
-        <w:rPr/>
-        <w:t>системы</w:t>
-      </w:r>
-      <w:bookmarkEnd w:id="58"/>
     </w:p>
     <w:p>
       <w:pPr>
@@ -14455,8 +14453,8 @@
         <w:rPr/>
       </w:pPr>
       <w:bookmarkStart w:id="60" w:name="__RefHeading___Toc1729079_1399105856"/>
-      <w:bookmarkStart w:id="61" w:name="_Toc136470535"/>
-      <w:bookmarkStart w:id="62" w:name="_Toc136810463"/>
+      <w:bookmarkStart w:id="61" w:name="_Toc136810463"/>
+      <w:bookmarkStart w:id="62" w:name="_Toc136470535"/>
       <w:bookmarkEnd w:id="60"/>
       <w:r>
         <w:rPr>
@@ -14502,8 +14500,8 @@
         <w:rPr/>
       </w:pPr>
       <w:bookmarkStart w:id="63" w:name="__RefHeading___Toc1729081_1399105856"/>
-      <w:bookmarkStart w:id="64" w:name="_Toc136470536"/>
-      <w:bookmarkStart w:id="65" w:name="_Toc136810464"/>
+      <w:bookmarkStart w:id="64" w:name="_Toc136810464"/>
+      <w:bookmarkStart w:id="65" w:name="_Toc136470536"/>
       <w:bookmarkEnd w:id="63"/>
       <w:r>
         <w:rPr>
@@ -15246,8 +15244,8 @@
         <w:rPr/>
       </w:pPr>
       <w:bookmarkStart w:id="68" w:name="__RefHeading___Toc1729083_1399105856"/>
-      <w:bookmarkStart w:id="69" w:name="_Toc136470537"/>
-      <w:bookmarkStart w:id="70" w:name="_Toc136810465"/>
+      <w:bookmarkStart w:id="69" w:name="_Toc136810465"/>
+      <w:bookmarkStart w:id="70" w:name="_Toc136470537"/>
       <w:bookmarkEnd w:id="68"/>
       <w:r>
         <w:rPr>
@@ -15511,8 +15509,8 @@
         <w:rPr/>
       </w:pPr>
       <w:bookmarkStart w:id="71" w:name="__RefHeading___Toc1729085_1399105856"/>
-      <w:bookmarkStart w:id="72" w:name="_Toc136470538"/>
-      <w:bookmarkStart w:id="73" w:name="_Toc136810466"/>
+      <w:bookmarkStart w:id="72" w:name="_Toc136810466"/>
+      <w:bookmarkStart w:id="73" w:name="_Toc136470538"/>
       <w:bookmarkEnd w:id="71"/>
       <w:r>
         <w:rPr/>
@@ -16208,8 +16206,8 @@
         <w:rPr/>
       </w:pPr>
       <w:bookmarkStart w:id="77" w:name="__RefHeading___Toc1729093_1399105856"/>
-      <w:bookmarkStart w:id="78" w:name="_Toc136470542"/>
-      <w:bookmarkStart w:id="79" w:name="_Toc136810470"/>
+      <w:bookmarkStart w:id="78" w:name="_Toc136810470"/>
+      <w:bookmarkStart w:id="79" w:name="_Toc136470542"/>
       <w:bookmarkEnd w:id="77"/>
       <w:r>
         <w:rPr/>
@@ -16250,6 +16248,8 @@
         <w:pStyle w:val="Style23"/>
         <w:rPr/>
       </w:pPr>
+      <w:bookmarkStart w:id="80" w:name="__RefHeading___Toc2197_793195812"/>
+      <w:bookmarkEnd w:id="80"/>
       <w:r>
         <w:rPr/>
         <w:t>4.2.1 Лексический анализатор запроса</w:t>
@@ -16270,7 +16270,7 @@
         <w:pStyle w:val="Style30"/>
         <w:numPr>
           <w:ilvl w:val="0"/>
-          <w:numId w:val="17"/>
+          <w:numId w:val="15"/>
         </w:numPr>
         <w:rPr/>
       </w:pPr>
@@ -16284,7 +16284,7 @@
         <w:pStyle w:val="Style30"/>
         <w:numPr>
           <w:ilvl w:val="0"/>
-          <w:numId w:val="17"/>
+          <w:numId w:val="15"/>
         </w:numPr>
         <w:rPr/>
       </w:pPr>
@@ -16298,7 +16298,7 @@
         <w:pStyle w:val="Style30"/>
         <w:numPr>
           <w:ilvl w:val="0"/>
-          <w:numId w:val="17"/>
+          <w:numId w:val="15"/>
         </w:numPr>
         <w:rPr/>
       </w:pPr>
@@ -16312,7 +16312,7 @@
         <w:pStyle w:val="Style30"/>
         <w:numPr>
           <w:ilvl w:val="0"/>
-          <w:numId w:val="17"/>
+          <w:numId w:val="15"/>
         </w:numPr>
         <w:rPr/>
       </w:pPr>
@@ -16326,7 +16326,7 @@
         <w:pStyle w:val="Style30"/>
         <w:numPr>
           <w:ilvl w:val="0"/>
-          <w:numId w:val="17"/>
+          <w:numId w:val="15"/>
         </w:numPr>
         <w:rPr/>
       </w:pPr>
@@ -16340,7 +16340,7 @@
         <w:pStyle w:val="Style30"/>
         <w:numPr>
           <w:ilvl w:val="0"/>
-          <w:numId w:val="17"/>
+          <w:numId w:val="15"/>
         </w:numPr>
         <w:rPr/>
       </w:pPr>
@@ -16356,11 +16356,7 @@
       </w:pPr>
       <w:r>
         <w:rPr/>
-        <w:t xml:space="preserve">В качестве действия для каждой лексемы определен возврат </w:t>
-      </w:r>
-      <w:r>
-        <w:rPr/>
-        <w:t>соответствующего значения перечисления токенов, которое лежит в пространстве имен yy::parser и объявлено в заголовочном файле astgrammar.tab.hh. Данный файл генерируется во время компиляции синтаксического анализатора с помощью программы bison.</w:t>
+        <w:t>В качестве действия для каждой лексемы определен возврат соответствующего значения перечисления токенов, которое лежит в пространстве имен yy::parser и объявлено в заголовочном файле astgrammar.tab.hh. Данный файл генерируется во время компиляции синтаксического анализатора с помощью программы bison.</w:t>
       </w:r>
     </w:p>
     <w:p>
@@ -16378,9 +16374,15 @@
         <w:pStyle w:val="Style23"/>
         <w:rPr/>
       </w:pPr>
-      <w:r>
-        <w:rPr/>
-        <w:t>4.2.2 Синтаксический анализатор запроса и построение AST-дерева</w:t>
+      <w:bookmarkStart w:id="81" w:name="__RefHeading___Toc2199_793195812"/>
+      <w:bookmarkEnd w:id="81"/>
+      <w:r>
+        <w:rPr/>
+        <w:t xml:space="preserve">4.2.2 Синтаксический анализатор. </w:t>
+      </w:r>
+      <w:r>
+        <w:rPr/>
+        <w:t>Описание узлов AST-дерева</w:t>
       </w:r>
     </w:p>
     <w:p>
@@ -16457,11 +16459,7 @@
       </w:pPr>
       <w:r>
         <w:rPr/>
-        <w:t xml:space="preserve">Для описания и построения AST-дерева были созданы классы, представляющие отдельные синтаксические группы токенов в виде отдельных узлов. Все узлы лежат в пространстве имен </w:t>
-      </w:r>
-      <w:r>
-        <w:rPr/>
-        <w:t>cypher::tree и наследуются от базового класса узла дерева ast_node. Данный класс в качестве protected-членов содержит в себе поле _childs — std::vector из указателей на другие узлы, которые являются его дочерними узлами, и тип узла _type — значение перечисления ast_node_types. Константный метод get_childs является геттером для _childs и возвращает ссылку для предотвращения копирования. Метод add_child добавляет указатель на узел в список дочерних. Деструктор указан как виртуальный для возможности освобождения выделенной памяти конкретного класса узла через указатель на ast_node.</w:t>
+        <w:t>Для описания и построения AST-дерева были созданы классы, представляющие отдельные синтаксические группы токенов в виде отдельных узлов. Все узлы лежат в пространстве имен cypher::tree и наследуются от базового класса узла дерева ast_node. Данный класс в качестве protected-членов содержит в себе поле _childs — std::vector из указателей на другие узлы, которые являются его дочерними узлами, и тип узла _type — значение перечисления ast_node_types. Константный метод get_childs является геттером для _childs и возвращает ссылку для предотвращения копирования. Метод add_child добавляет указатель на узел в список дочерних. Деструктор указан как виртуальный для возможности освобождения выделенной памяти конкретного класса узла через указатель на ast_node.</w:t>
       </w:r>
     </w:p>
     <w:p>
@@ -16479,7 +16477,7 @@
         <w:pStyle w:val="Style18"/>
         <w:numPr>
           <w:ilvl w:val="0"/>
-          <w:numId w:val="18"/>
+          <w:numId w:val="16"/>
         </w:numPr>
         <w:rPr/>
       </w:pPr>
@@ -16493,7 +16491,7 @@
         <w:pStyle w:val="Style18"/>
         <w:numPr>
           <w:ilvl w:val="0"/>
-          <w:numId w:val="18"/>
+          <w:numId w:val="16"/>
         </w:numPr>
         <w:rPr/>
       </w:pPr>
@@ -16507,7 +16505,7 @@
         <w:pStyle w:val="Style18"/>
         <w:numPr>
           <w:ilvl w:val="0"/>
-          <w:numId w:val="18"/>
+          <w:numId w:val="16"/>
         </w:numPr>
         <w:rPr/>
       </w:pPr>
@@ -16521,7 +16519,7 @@
         <w:pStyle w:val="Style18"/>
         <w:numPr>
           <w:ilvl w:val="0"/>
-          <w:numId w:val="18"/>
+          <w:numId w:val="16"/>
         </w:numPr>
         <w:rPr/>
       </w:pPr>
@@ -16535,7 +16533,7 @@
         <w:pStyle w:val="Style18"/>
         <w:numPr>
           <w:ilvl w:val="0"/>
-          <w:numId w:val="18"/>
+          <w:numId w:val="16"/>
         </w:numPr>
         <w:rPr/>
       </w:pPr>
@@ -16549,7 +16547,7 @@
         <w:pStyle w:val="Style18"/>
         <w:numPr>
           <w:ilvl w:val="0"/>
-          <w:numId w:val="18"/>
+          <w:numId w:val="16"/>
         </w:numPr>
         <w:rPr/>
       </w:pPr>
@@ -16662,7 +16660,15 @@
       </w:pPr>
       <w:r>
         <w:rPr/>
-        <w:t>Класс vertex_node содержит поля тела узла _body, названия узла _name и метки узла _label. Каждое поле представляет собой объект std::optional на соответствующий умный указатель на vertex_body_node, obj_name_node или label_node. Std::optional — это контейнер-обертка над типом, которая может содержать в себе объект этого типа, а может и не содержать. Если значения нет, то optional содержит тип std::nullopt. Так как части узла не являются обязательными при написании запроса, то optional подходит здесь наилучшим образом.</w:t>
+        <w:t xml:space="preserve">Класс vertex_node содержит поля тела узла _body, названия узла _name и метки узла _label. Каждое поле представляет собой объект std::optional на соответствующий умный указатель на vertex_body_node, obj_name_node или label_node. </w:t>
+      </w:r>
+      <w:r>
+        <w:rPr/>
+        <w:t>s</w:t>
+      </w:r>
+      <w:r>
+        <w:rPr/>
+        <w:t>td::optional — это контейнер-обертка над типом, которая может содержать в себе объект этого типа, а может и не содержать. Если значения нет, то optional содержит тип std::nullopt. Так как части узла не являются обязательными при написании запроса, то optional подходит здесь наилучшим образом.</w:t>
       </w:r>
     </w:p>
     <w:p>
@@ -16677,13 +16683,424 @@
     </w:p>
     <w:p>
       <w:pPr>
+        <w:pStyle w:val="Style18"/>
+        <w:rPr/>
+      </w:pPr>
+      <w:r>
+        <w:rPr/>
+        <w:t>Следующая синтаксическая группа связывает ребро и список ребер. Диаграмма классов приведена на рисунке 17.</w:t>
+      </w:r>
+    </w:p>
+    <w:p>
+      <w:pPr>
+        <w:pStyle w:val="Style25"/>
+        <w:rPr/>
+      </w:pPr>
+      <w:r>
+        <w:drawing>
+          <wp:anchor behindDoc="0" distT="0" distB="0" distL="0" distR="0" simplePos="0" locked="0" layoutInCell="0" allowOverlap="1" relativeHeight="20">
+            <wp:simplePos x="0" y="0"/>
+            <wp:positionH relativeFrom="column">
+              <wp:align>center</wp:align>
+            </wp:positionH>
+            <wp:positionV relativeFrom="paragraph">
+              <wp:posOffset>635</wp:posOffset>
+            </wp:positionV>
+            <wp:extent cx="5342890" cy="3690620"/>
+            <wp:effectExtent l="0" t="0" r="0" b="0"/>
+            <wp:wrapTopAndBottom/>
+            <wp:docPr id="17" name="Изображение18" descr=""/>
+            <wp:cNvGraphicFramePr>
+              <a:graphicFrameLocks xmlns:a="http://schemas.openxmlformats.org/drawingml/2006/main" noChangeAspect="1"/>
+            </wp:cNvGraphicFramePr>
+            <a:graphic xmlns:a="http://schemas.openxmlformats.org/drawingml/2006/main">
+              <a:graphicData uri="http://schemas.openxmlformats.org/drawingml/2006/picture">
+                <pic:pic xmlns:pic="http://schemas.openxmlformats.org/drawingml/2006/picture">
+                  <pic:nvPicPr>
+                    <pic:cNvPr id="17" name="Изображение18" descr=""/>
+                    <pic:cNvPicPr>
+                      <a:picLocks noChangeAspect="1" noChangeArrowheads="1"/>
+                    </pic:cNvPicPr>
+                  </pic:nvPicPr>
+                  <pic:blipFill>
+                    <a:blip r:embed="rId22"/>
+                    <a:stretch>
+                      <a:fillRect/>
+                    </a:stretch>
+                  </pic:blipFill>
+                  <pic:spPr bwMode="auto">
+                    <a:xfrm>
+                      <a:off x="0" y="0"/>
+                      <a:ext cx="5342890" cy="3690620"/>
+                    </a:xfrm>
+                    <a:prstGeom prst="rect">
+                      <a:avLst/>
+                    </a:prstGeom>
+                  </pic:spPr>
+                </pic:pic>
+              </a:graphicData>
+            </a:graphic>
+          </wp:anchor>
+        </w:drawing>
+      </w:r>
+      <w:r>
+        <w:rPr/>
+        <w:t>Рисунок 17 — Синтаксическая группа ребер графа</w:t>
+      </w:r>
+    </w:p>
+    <w:p>
+      <w:pPr>
+        <w:pStyle w:val="Style18"/>
+        <w:rPr/>
+      </w:pPr>
+      <w:r>
+        <w:rPr/>
+        <w:t>Класс ребра edge_node хранит в себе следующие поля: _label — метка ребра; _name — идентификатор ребра при выполнении запроса; _rhs и _lhs — ссылки на узлы. Узлы представлены объектами класса vertices_list_node, так как он является обобщением как для нескольких узлов, перечисленных через запятую, так и для одного единственного узла. Класс edges_list_node представляет собой список ребер, его функциональность аналогична классу vertices_list_node.</w:t>
+      </w:r>
+    </w:p>
+    <w:p>
+      <w:pPr>
+        <w:pStyle w:val="Style18"/>
+        <w:rPr/>
+      </w:pPr>
+      <w:r>
+        <w:rPr/>
+        <w:t>Дальше идет группа выражений, которые включает в себя результаты выполнения запроса. Диаграмма классов для них приведена на рисунке 18.</w:t>
+      </w:r>
+    </w:p>
+    <w:p>
+      <w:pPr>
+        <w:pStyle w:val="Style25"/>
+        <w:rPr/>
+      </w:pPr>
+      <w:r>
+        <w:drawing>
+          <wp:anchor behindDoc="0" distT="0" distB="0" distL="0" distR="0" simplePos="0" locked="0" layoutInCell="0" allowOverlap="1" relativeHeight="21">
+            <wp:simplePos x="0" y="0"/>
+            <wp:positionH relativeFrom="column">
+              <wp:align>center</wp:align>
+            </wp:positionH>
+            <wp:positionV relativeFrom="paragraph">
+              <wp:posOffset>635</wp:posOffset>
+            </wp:positionV>
+            <wp:extent cx="6114415" cy="3757930"/>
+            <wp:effectExtent l="0" t="0" r="0" b="0"/>
+            <wp:wrapSquare wrapText="largest"/>
+            <wp:docPr id="18" name="Изображение19" descr=""/>
+            <wp:cNvGraphicFramePr>
+              <a:graphicFrameLocks xmlns:a="http://schemas.openxmlformats.org/drawingml/2006/main" noChangeAspect="1"/>
+            </wp:cNvGraphicFramePr>
+            <a:graphic xmlns:a="http://schemas.openxmlformats.org/drawingml/2006/main">
+              <a:graphicData uri="http://schemas.openxmlformats.org/drawingml/2006/picture">
+                <pic:pic xmlns:pic="http://schemas.openxmlformats.org/drawingml/2006/picture">
+                  <pic:nvPicPr>
+                    <pic:cNvPr id="18" name="Изображение19" descr=""/>
+                    <pic:cNvPicPr>
+                      <a:picLocks noChangeAspect="1" noChangeArrowheads="1"/>
+                    </pic:cNvPicPr>
+                  </pic:nvPicPr>
+                  <pic:blipFill>
+                    <a:blip r:embed="rId23"/>
+                    <a:stretch>
+                      <a:fillRect/>
+                    </a:stretch>
+                  </pic:blipFill>
+                  <pic:spPr bwMode="auto">
+                    <a:xfrm>
+                      <a:off x="0" y="0"/>
+                      <a:ext cx="6114415" cy="3757930"/>
+                    </a:xfrm>
+                    <a:prstGeom prst="rect">
+                      <a:avLst/>
+                    </a:prstGeom>
+                  </pic:spPr>
+                </pic:pic>
+              </a:graphicData>
+            </a:graphic>
+          </wp:anchor>
+        </w:drawing>
+      </w:r>
+      <w:r>
+        <w:rPr/>
+        <w:t>Рисунок 18 — Синтаксическая группа выражений в запросе</w:t>
+      </w:r>
+    </w:p>
+    <w:p>
+      <w:pPr>
+        <w:pStyle w:val="Style18"/>
+        <w:rPr/>
+      </w:pPr>
+      <w:r>
+        <w:rPr/>
+        <w:t>Здесь можно выделить особую подгруппу узлов AST-дерева — результирующие выражения, которые всегда указываются в конце. Она представлена классом возврата значений, классом установки определенного поля и классом удаления объектов.</w:t>
+      </w:r>
+    </w:p>
+    <w:p>
+      <w:pPr>
+        <w:pStyle w:val="Style18"/>
+        <w:rPr/>
+      </w:pPr>
+      <w:r>
+        <w:rPr/>
+        <w:t>Класс возврата значений return_stmt_node (ключевое слово RETURN) хранит в себе поле _names, представляющее собой список указателей на объекты идентификаторов obj_name_node, так как можно вернуть несколько значений узлов или ребер (аналогично можно просто выйти из запроса без возврата значений, указав чистый RETURN).</w:t>
+      </w:r>
+    </w:p>
+    <w:p>
+      <w:pPr>
+        <w:pStyle w:val="Style18"/>
+        <w:rPr/>
+      </w:pPr>
+      <w:r>
+        <w:rPr/>
+        <w:t xml:space="preserve">Класс обновления значения для поля узла set_stmt_node (ключевое слово SET) содержит в себе </w:t>
+      </w:r>
+      <w:r>
+        <w:rPr/>
+        <w:t>поле _assign, которое является возможным указателем на экземпляр класса описания присваивания assign_node (в классе предусмотрена возможность указания для основного идентификатора дополнительно его поля).</w:t>
+      </w:r>
+    </w:p>
+    <w:p>
+      <w:pPr>
+        <w:pStyle w:val="Style18"/>
+        <w:rPr/>
+      </w:pPr>
+      <w:r>
+        <w:rPr/>
+        <w:t>Класс удаления объектов графа по идентификаторам delete_stmt_node (ключевое слово DELETE) аналогичен по своей структуре классу return_stmt.</w:t>
+      </w:r>
+    </w:p>
+    <w:p>
+      <w:pPr>
+        <w:pStyle w:val="Style18"/>
+        <w:rPr/>
+      </w:pPr>
+      <w:r>
+        <w:rPr/>
+        <w:t>Класс присваивания значения идентификатору или его полю (если это узел) assign_node хранит в себе указатель на идентификатор _ident, вариабельное значение целого или строкового типа _value и необязательное строковое значение _prop, которое представляет собой свойство из тела узла графа. Конструктор узла перегружается по полю _value (первый вариант — целое число, второй — строка).</w:t>
+      </w:r>
+    </w:p>
+    <w:p>
+      <w:pPr>
+        <w:pStyle w:val="Style18"/>
+        <w:rPr/>
+      </w:pPr>
+      <w:r>
+        <w:rPr/>
+        <w:t>Класс присваивания ребра edge_assign_node используется в основном в запросах выборки, когда необходимо вернуть целое ребро или их список. Он содержит поле _edge, которое является указателем на экземпляр класса edges_list_node, но хранит в себе одно ребро; поле _name — указатель на идентификатор, которому происходит присваивание.</w:t>
+      </w:r>
+    </w:p>
+    <w:p>
+      <w:pPr>
+        <w:pStyle w:val="Style18"/>
+        <w:rPr/>
+      </w:pPr>
+      <w:r>
+        <w:rPr/>
+        <w:t>Класс условия where_stmt_node используется для фильтрации выбираемых объектов, в основном узлов по их свойствам, и аналогичен пофункциональности оператору WHERE в SQL. Он содержит в себе указатель на экземпляр присваивания, который в данном случае используется как проверка на равенство.</w:t>
+      </w:r>
+    </w:p>
+    <w:p>
+      <w:pPr>
+        <w:pStyle w:val="Style18"/>
+        <w:rPr/>
+      </w:pPr>
+      <w:r>
+        <w:rPr/>
+        <w:t>Последняя синтаксическая группа — типы графовых запросов. Их диаграмма классов представлена на рисунке 19.</w:t>
+      </w:r>
+    </w:p>
+    <w:p>
+      <w:pPr>
+        <w:pStyle w:val="Style25"/>
+        <w:rPr/>
+      </w:pPr>
+      <w:r>
+        <w:drawing>
+          <wp:anchor behindDoc="0" distT="0" distB="0" distL="0" distR="0" simplePos="0" locked="0" layoutInCell="0" allowOverlap="1" relativeHeight="22">
+            <wp:simplePos x="0" y="0"/>
+            <wp:positionH relativeFrom="column">
+              <wp:align>center</wp:align>
+            </wp:positionH>
+            <wp:positionV relativeFrom="paragraph">
+              <wp:posOffset>635</wp:posOffset>
+            </wp:positionV>
+            <wp:extent cx="5056505" cy="3421380"/>
+            <wp:effectExtent l="0" t="0" r="0" b="0"/>
+            <wp:wrapTopAndBottom/>
+            <wp:docPr id="19" name="Изображение20" descr=""/>
+            <wp:cNvGraphicFramePr>
+              <a:graphicFrameLocks xmlns:a="http://schemas.openxmlformats.org/drawingml/2006/main" noChangeAspect="1"/>
+            </wp:cNvGraphicFramePr>
+            <a:graphic xmlns:a="http://schemas.openxmlformats.org/drawingml/2006/main">
+              <a:graphicData uri="http://schemas.openxmlformats.org/drawingml/2006/picture">
+                <pic:pic xmlns:pic="http://schemas.openxmlformats.org/drawingml/2006/picture">
+                  <pic:nvPicPr>
+                    <pic:cNvPr id="19" name="Изображение20" descr=""/>
+                    <pic:cNvPicPr>
+                      <a:picLocks noChangeAspect="1" noChangeArrowheads="1"/>
+                    </pic:cNvPicPr>
+                  </pic:nvPicPr>
+                  <pic:blipFill>
+                    <a:blip r:embed="rId24"/>
+                    <a:stretch>
+                      <a:fillRect/>
+                    </a:stretch>
+                  </pic:blipFill>
+                  <pic:spPr bwMode="auto">
+                    <a:xfrm>
+                      <a:off x="0" y="0"/>
+                      <a:ext cx="5056505" cy="3421380"/>
+                    </a:xfrm>
+                    <a:prstGeom prst="rect">
+                      <a:avLst/>
+                    </a:prstGeom>
+                  </pic:spPr>
+                </pic:pic>
+              </a:graphicData>
+            </a:graphic>
+          </wp:anchor>
+        </w:drawing>
+      </w:r>
+      <w:r>
+        <w:rPr/>
+        <w:t>Рисунок 19 — Синтаксическая группа типов запроса</w:t>
+      </w:r>
+    </w:p>
+    <w:p>
+      <w:pPr>
+        <w:pStyle w:val="Style18"/>
+        <w:rPr/>
+      </w:pPr>
+      <w:r>
+        <w:rPr/>
+        <w:t>Данные классы представляют собой описания запросов MATCH и CREATE в Cypher. Класс match_body_node представляет собой список узлов или ребер, которые будут выбраны из графового хранилища и над которыми будут производиться необходимые преобразования. В классе match_stmt_node хранятся все основные части запроса: _name — название хранилища, откуда будет производиться выборка данных; _body — данные выборки (экземпляр match_body_node); _where -  необязательное условие фильтрации узлов и ребер вместе с ними; _chstate — результирующее выражение запроса;</w:t>
+      </w:r>
+    </w:p>
+    <w:p>
+      <w:pPr>
+        <w:pStyle w:val="Style18"/>
+        <w:rPr/>
+      </w:pPr>
+      <w:r>
+        <w:rPr/>
+        <w:t>Класс create_stmt_node описывает как создание нового графа, так и добавление отдельных его компонентов уже в существующее хранилище. Графовые структуры для добавления представлены полями _vertices (узлы) и _edges (ребра), каждое из которых является необязательным, так как они могут быть добавлены по отдельности. Также имеется поле _name для хранения имени нового или существующего графа.</w:t>
+      </w:r>
+    </w:p>
+    <w:p>
+      <w:pPr>
         <w:pStyle w:val="Style23"/>
         <w:rPr/>
       </w:pPr>
-      <w:bookmarkStart w:id="80" w:name="__RefHeading___Toc1729095_1399105856"/>
-      <w:bookmarkStart w:id="81" w:name="_Toc136810471"/>
-      <w:bookmarkStart w:id="82" w:name="_Toc136470543"/>
-      <w:bookmarkEnd w:id="80"/>
+      <w:r>
+        <w:rPr/>
+        <w:t>4.2.3 Генерация синтаксического анализатора с помощью bison</w:t>
+      </w:r>
+    </w:p>
+    <w:p>
+      <w:pPr>
+        <w:pStyle w:val="Style18"/>
+        <w:rPr/>
+      </w:pPr>
+      <w:r>
+        <w:rPr/>
+        <w:t xml:space="preserve">Для генерации синтаксического анализатора в специальном файле были описаны все необходимые правила </w:t>
+      </w:r>
+      <w:r>
+        <w:rPr/>
+        <w:t xml:space="preserve">нисходящей грамматики. Разбор начинается от общего текста запроса к его наименьшим синтаксическим узлам. Для поиска узлов были заранее обозначены все действующие токены (в данном контексте это реальные части запроса: строка, число, идентификатор или метка) и нетерминальные символы (сочетания токенов, которые представляют абстрактную часть запроса) с помощью директив %token и %nterm. Для токенов и нетерминалов задаются типы, с помощью которых они будут представлены в исходном коде для дальнейшей обработки. Здесь токены представлены стандартными типами значений запроса в виде целого числа и строки, а для каждого нетерминала поставлено в соответствие его описание в виде класса узла AST-дерева. В грамматических правилах обработки очередного нетерминального символа содержится код на C++, в котором происходит создание текущего узла дерева, при этом рекурсивно создаются все использующиеся нетерминалы в строке. Для избежания копирования тяжелых объектов узлов и были введены интеллектуальные указатели в виде объектов std::shared_ptr&lt;T&gt;, </w:t>
+      </w:r>
+      <w:r>
+        <w:rPr/>
+        <w:t>которые дополнительно при создании дочерних узлов заносятся в список _childs.</w:t>
+      </w:r>
+      <w:r>
+        <w:rPr/>
+        <w:t xml:space="preserve"> Пример подобного </w:t>
+      </w:r>
+      <w:r>
+        <w:rPr/>
+        <w:t>грамматического правила приведен в листинге 13.</w:t>
+      </w:r>
+    </w:p>
+    <w:p>
+      <w:pPr>
+        <w:pStyle w:val="Style27"/>
+        <w:rPr/>
+      </w:pPr>
+      <w:r>
+        <w:rPr/>
+        <w:t>Листинг 13 — Правило разбора запроса CREATE</w:t>
+      </w:r>
+    </w:p>
+    <w:p>
+      <w:pPr>
+        <w:pStyle w:val="Style28"/>
+        <w:rPr/>
+      </w:pPr>
+      <w:r>
+        <w:rPr/>
+        <w:t xml:space="preserve">create_stmt: CREATE GRAPH obj_name LBRACE vertices_list RBRACE COMMA LBRACE edges_list RBRACE { </w:t>
+        <w:br/>
+        <w:t xml:space="preserve"> $$ = std::make_shared&lt;create_stmt_node&gt;(std::move(std::make_optional&lt;std::shared_ptr&lt;object_name_node&gt;&gt;($3)),</w:t>
+        <w:br/>
+        <w:t xml:space="preserve"> _optional&lt;std::shared_ptr&lt;vertices_list_node&gt;&gt;($5)),</w:t>
+        <w:br/>
+        <w:t xml:space="preserve"> _optional&lt;std::shared_ptr&lt;edges_list_node&gt;&gt;($9))); </w:t>
+        <w:br/>
+        <w:t xml:space="preserve"> }</w:t>
+        <w:br/>
+        <w:t xml:space="preserve"> | CREATE GRAPH obj_name LBRACE vertices_list RBRACE {</w:t>
+        <w:br/>
+        <w:t xml:space="preserve"> $$ = std::make_shared&lt;create_stmt_node&gt;(std::move(std::make_optional&lt;std::shared_ptr&lt;object_name_node&gt;&gt;($3)),</w:t>
+        <w:br/>
+        <w:t xml:space="preserve"> _optional&lt;std::shared_ptr&lt;vertices_list_node&gt;&gt;($5)),</w:t>
+        <w:br/>
+        <w:t xml:space="preserve"> std::nullopt);</w:t>
+        <w:br/>
+        <w:t xml:space="preserve">                }</w:t>
+        <w:br/>
+        <w:t>;</w:t>
+      </w:r>
+    </w:p>
+    <w:p>
+      <w:pPr>
+        <w:pStyle w:val="Style18"/>
+        <w:rPr/>
+      </w:pPr>
+      <w:r>
+        <w:rPr/>
+        <w:t>Для перемещения экземпляров узлов в соответствующие поля при создании нового узла используется функция std::move, которая в данном случае присваивает указатель новому объекту shared_ptr при конструировании. Таким образом предотвращаются излишние расходы на копирование.</w:t>
+      </w:r>
+    </w:p>
+    <w:p>
+      <w:pPr>
+        <w:pStyle w:val="Style18"/>
+        <w:rPr/>
+      </w:pPr>
+      <w:r>
+        <w:rPr/>
+        <w:t>Итоговое дерево хранится в классе лексера AstDriver. Для возможности использования токенов, найденных лексическим анализатором, в секции кода правил были объявлены функции parse и yylex в пространстве имен yy (определены же они в AsrDriver). С помощью подобного способа происходит связывание лексического и синтаксического анализаторов кода в единый парсер запросов при компиляции.</w:t>
+      </w:r>
+    </w:p>
+    <w:p>
+      <w:pPr>
+        <w:pStyle w:val="Style28"/>
+        <w:rPr/>
+      </w:pPr>
+      <w:r>
+        <w:rPr/>
+        <w:t xml:space="preserve"> </w:t>
+      </w:r>
+    </w:p>
+    <w:p>
+      <w:pPr>
+        <w:pStyle w:val="Style23"/>
+        <w:rPr/>
+      </w:pPr>
+      <w:bookmarkStart w:id="82" w:name="__RefHeading___Toc1729095_1399105856"/>
+      <w:bookmarkStart w:id="83" w:name="_Toc136470543"/>
+      <w:bookmarkStart w:id="84" w:name="_Toc136810471"/>
+      <w:bookmarkEnd w:id="82"/>
       <w:r>
         <w:rPr>
           <w:lang w:val="en-US"/>
@@ -16694,8 +17111,8 @@
         <w:rPr/>
         <w:t>Отладка библиотеки кодогенерации</w:t>
       </w:r>
-      <w:bookmarkEnd w:id="81"/>
-      <w:bookmarkEnd w:id="82"/>
+      <w:bookmarkEnd w:id="83"/>
+      <w:bookmarkEnd w:id="84"/>
     </w:p>
     <w:p>
       <w:pPr>
@@ -16725,26 +17142,26 @@
         <w:pStyle w:val="Style24"/>
         <w:rPr/>
       </w:pPr>
-      <w:bookmarkStart w:id="83" w:name="__RefHeading___Toc1729097_1399105856"/>
-      <w:bookmarkStart w:id="84" w:name="_Toc136810472"/>
-      <w:bookmarkStart w:id="85" w:name="_Toc136470544"/>
-      <w:bookmarkEnd w:id="83"/>
+      <w:bookmarkStart w:id="85" w:name="__RefHeading___Toc1729097_1399105856"/>
+      <w:bookmarkStart w:id="86" w:name="_Toc136470544"/>
+      <w:bookmarkStart w:id="87" w:name="_Toc136810472"/>
+      <w:bookmarkEnd w:id="85"/>
       <w:r>
         <w:rPr/>
         <w:t>5 Результат работы программы</w:t>
       </w:r>
-      <w:bookmarkEnd w:id="84"/>
-      <w:bookmarkEnd w:id="85"/>
+      <w:bookmarkEnd w:id="86"/>
+      <w:bookmarkEnd w:id="87"/>
     </w:p>
     <w:p>
       <w:pPr>
         <w:pStyle w:val="Style23"/>
         <w:rPr/>
       </w:pPr>
-      <w:bookmarkStart w:id="86" w:name="__RefHeading___Toc1729099_1399105856"/>
-      <w:bookmarkStart w:id="87" w:name="_Toc136470545"/>
-      <w:bookmarkStart w:id="88" w:name="_Toc136810473"/>
-      <w:bookmarkEnd w:id="86"/>
+      <w:bookmarkStart w:id="88" w:name="__RefHeading___Toc1729099_1399105856"/>
+      <w:bookmarkStart w:id="89" w:name="_Toc136810473"/>
+      <w:bookmarkStart w:id="90" w:name="_Toc136470545"/>
+      <w:bookmarkEnd w:id="88"/>
       <w:r>
         <w:rPr>
           <w:lang w:val="en-US"/>
@@ -16755,10 +17172,10 @@
         <w:rPr/>
         <w:t>Результат кодогенерации</w:t>
       </w:r>
-      <w:bookmarkStart w:id="89" w:name="_g1435j5x30xo"/>
-      <w:bookmarkEnd w:id="87"/>
-      <w:bookmarkEnd w:id="88"/>
+      <w:bookmarkStart w:id="91" w:name="_g1435j5x30xo"/>
       <w:bookmarkEnd w:id="89"/>
+      <w:bookmarkEnd w:id="90"/>
+      <w:bookmarkEnd w:id="91"/>
     </w:p>
     <w:p>
       <w:pPr>
@@ -17480,10 +17897,10 @@
         <w:pStyle w:val="Style23"/>
         <w:rPr/>
       </w:pPr>
-      <w:bookmarkStart w:id="90" w:name="__RefHeading___Toc1729101_1399105856"/>
-      <w:bookmarkStart w:id="91" w:name="_Toc136470546"/>
-      <w:bookmarkStart w:id="92" w:name="_Toc136810474"/>
-      <w:bookmarkEnd w:id="90"/>
+      <w:bookmarkStart w:id="92" w:name="__RefHeading___Toc1729101_1399105856"/>
+      <w:bookmarkStart w:id="93" w:name="_Toc136810474"/>
+      <w:bookmarkStart w:id="94" w:name="_Toc136470546"/>
+      <w:bookmarkEnd w:id="92"/>
       <w:r>
         <w:rPr>
           <w:lang w:val="en-US"/>
@@ -17494,8 +17911,8 @@
         <w:rPr/>
         <w:t>Вычислительный эксперимент</w:t>
       </w:r>
-      <w:bookmarkEnd w:id="91"/>
-      <w:bookmarkEnd w:id="92"/>
+      <w:bookmarkEnd w:id="93"/>
+      <w:bookmarkEnd w:id="94"/>
     </w:p>
     <w:p>
       <w:pPr>
@@ -17531,7 +17948,7 @@
           <wp:inline distT="0" distB="0" distL="0" distR="0">
             <wp:extent cx="6304915" cy="3310890"/>
             <wp:effectExtent l="0" t="0" r="0" b="0"/>
-            <wp:docPr id="17" name="Picture 2" descr=""/>
+            <wp:docPr id="20" name="Picture 2" descr=""/>
             <wp:cNvGraphicFramePr>
               <a:graphicFrameLocks xmlns:a="http://schemas.openxmlformats.org/drawingml/2006/main" noChangeAspect="1"/>
             </wp:cNvGraphicFramePr>
@@ -17539,13 +17956,13 @@
               <a:graphicData uri="http://schemas.openxmlformats.org/drawingml/2006/picture">
                 <pic:pic xmlns:pic="http://schemas.openxmlformats.org/drawingml/2006/picture">
                   <pic:nvPicPr>
-                    <pic:cNvPr id="17" name="Picture 2" descr=""/>
+                    <pic:cNvPr id="20" name="Picture 2" descr=""/>
                     <pic:cNvPicPr>
                       <a:picLocks noChangeAspect="1" noChangeArrowheads="1"/>
                     </pic:cNvPicPr>
                   </pic:nvPicPr>
                   <pic:blipFill>
-                    <a:blip r:embed="rId22"/>
+                    <a:blip r:embed="rId25"/>
                     <a:stretch>
                       <a:fillRect/>
                     </a:stretch>
@@ -17633,7 +18050,7 @@
           <wp:inline distT="0" distB="0" distL="0" distR="0">
             <wp:extent cx="6304915" cy="3357880"/>
             <wp:effectExtent l="0" t="0" r="0" b="0"/>
-            <wp:docPr id="18" name="Изображение4" descr=""/>
+            <wp:docPr id="21" name="Изображение4" descr=""/>
             <wp:cNvGraphicFramePr>
               <a:graphicFrameLocks xmlns:a="http://schemas.openxmlformats.org/drawingml/2006/main" noChangeAspect="1"/>
             </wp:cNvGraphicFramePr>
@@ -17641,13 +18058,13 @@
               <a:graphicData uri="http://schemas.openxmlformats.org/drawingml/2006/picture">
                 <pic:pic xmlns:pic="http://schemas.openxmlformats.org/drawingml/2006/picture">
                   <pic:nvPicPr>
-                    <pic:cNvPr id="18" name="Изображение4" descr=""/>
+                    <pic:cNvPr id="21" name="Изображение4" descr=""/>
                     <pic:cNvPicPr>
                       <a:picLocks noChangeAspect="1" noChangeArrowheads="1"/>
                     </pic:cNvPicPr>
                   </pic:nvPicPr>
                   <pic:blipFill>
-                    <a:blip r:embed="rId23"/>
+                    <a:blip r:embed="rId26"/>
                     <a:stretch>
                       <a:fillRect/>
                     </a:stretch>
@@ -17723,20 +18140,20 @@
         <w:spacing w:before="0" w:after="0"/>
         <w:rPr/>
       </w:pPr>
-      <w:bookmarkStart w:id="93" w:name="__RefHeading___Toc1729103_1399105856"/>
-      <w:bookmarkStart w:id="94" w:name="_Toc136810475"/>
-      <w:bookmarkStart w:id="95" w:name="_Toc136470547"/>
-      <w:bookmarkEnd w:id="93"/>
+      <w:bookmarkStart w:id="95" w:name="__RefHeading___Toc1729103_1399105856"/>
+      <w:bookmarkStart w:id="96" w:name="_Toc136810475"/>
+      <w:bookmarkStart w:id="97" w:name="_Toc136470547"/>
+      <w:bookmarkEnd w:id="95"/>
       <w:r>
         <w:rPr/>
         <w:t>З</w:t>
       </w:r>
-      <w:bookmarkEnd w:id="95"/>
+      <w:bookmarkEnd w:id="97"/>
       <w:r>
         <w:rPr/>
         <w:t>АКЛЮЧЕНИЕ</w:t>
       </w:r>
-      <w:bookmarkEnd w:id="94"/>
+      <w:bookmarkEnd w:id="96"/>
     </w:p>
     <w:p>
       <w:pPr>
@@ -18003,20 +18420,20 @@
         <w:spacing w:before="0" w:after="0"/>
         <w:rPr/>
       </w:pPr>
-      <w:bookmarkStart w:id="96" w:name="__RefHeading___Toc1729105_1399105856"/>
-      <w:bookmarkStart w:id="97" w:name="_Toc136810476"/>
-      <w:bookmarkStart w:id="98" w:name="_Toc136470548"/>
-      <w:bookmarkEnd w:id="96"/>
+      <w:bookmarkStart w:id="98" w:name="__RefHeading___Toc1729105_1399105856"/>
+      <w:bookmarkStart w:id="99" w:name="_Toc136810476"/>
+      <w:bookmarkStart w:id="100" w:name="_Toc136470548"/>
+      <w:bookmarkEnd w:id="98"/>
       <w:r>
         <w:rPr/>
         <w:t>С</w:t>
       </w:r>
-      <w:bookmarkEnd w:id="98"/>
+      <w:bookmarkEnd w:id="100"/>
       <w:r>
         <w:rPr/>
         <w:t>ПИСОК ИСПОЛЬЗОВАННЫХ ИСТОЧНИКОВ</w:t>
       </w:r>
-      <w:bookmarkEnd w:id="97"/>
+      <w:bookmarkEnd w:id="99"/>
     </w:p>
     <w:p>
       <w:pPr>
@@ -18068,7 +18485,7 @@
         <w:rPr/>
         <w:t xml:space="preserve">– URL : </w:t>
       </w:r>
-      <w:hyperlink r:id="rId24">
+      <w:hyperlink r:id="rId27">
         <w:r>
           <w:rPr>
             <w:rStyle w:val="ListLabel29"/>
@@ -18131,7 +18548,7 @@
         <w:rPr/>
         <w:t xml:space="preserve">– URL :  </w:t>
       </w:r>
-      <w:hyperlink r:id="rId25">
+      <w:hyperlink r:id="rId28">
         <w:r>
           <w:rPr>
             <w:rStyle w:val="ListLabel29"/>
@@ -18168,7 +18585,7 @@
         <w:rPr/>
         <w:t xml:space="preserve"> : [сайт]. – URL :  </w:t>
       </w:r>
-      <w:hyperlink r:id="rId26">
+      <w:hyperlink r:id="rId29">
         <w:r>
           <w:rPr>
             <w:rStyle w:val="ListLabel29"/>
@@ -18229,10 +18646,10 @@
         </w:rPr>
         <w:t xml:space="preserve">]. – 2023.  – URL : </w:t>
       </w:r>
-      <w:hyperlink r:id="rId27">
+      <w:hyperlink r:id="rId30">
         <w:r>
           <w:rPr>
-            <w:rStyle w:val="ListLabel173"/>
+            <w:rStyle w:val="ListLabel191"/>
             <w:lang w:val="en-US"/>
           </w:rPr>
           <w:t>https://hannesdorfmann.com/annotation-processing/annotationprocessing101</w:t>
@@ -18279,7 +18696,7 @@
         <w:rPr/>
         <w:t xml:space="preserve">Многопоточность в Java. Работа с потоками. – Текст : электронный // Хабр [сайт]. – 2023.  – URL :  </w:t>
       </w:r>
-      <w:hyperlink r:id="rId28">
+      <w:hyperlink r:id="rId31">
         <w:r>
           <w:rPr>
             <w:rStyle w:val="ListLabel29"/>
@@ -18342,7 +18759,7 @@
         <w:rPr/>
         <w:t xml:space="preserve">– URL :  </w:t>
       </w:r>
-      <w:hyperlink r:id="rId29">
+      <w:hyperlink r:id="rId32">
         <w:r>
           <w:rPr>
             <w:rStyle w:val="ListLabel29"/>
@@ -18369,7 +18786,7 @@
         <w:rPr/>
         <w:t xml:space="preserve">Справочник по синхронизаторам java.uti.concurrent.* . – Текст : электронный // Хабр : [сайт]. – 2023.  – URL :  </w:t>
       </w:r>
-      <w:hyperlink r:id="rId30">
+      <w:hyperlink r:id="rId33">
         <w:r>
           <w:rPr>
             <w:rStyle w:val="ListLabel29"/>
@@ -18406,7 +18823,7 @@
         <w:rPr/>
         <w:t xml:space="preserve">  : [сайт]. – 2023.  – URL : </w:t>
       </w:r>
-      <w:hyperlink r:id="rId31">
+      <w:hyperlink r:id="rId34">
         <w:r>
           <w:rPr>
             <w:rStyle w:val="ListLabel29"/>
@@ -18467,10 +18884,10 @@
         </w:rPr>
         <w:t xml:space="preserve">]. – 2023.  – URL :  </w:t>
       </w:r>
-      <w:hyperlink r:id="rId32">
+      <w:hyperlink r:id="rId35">
         <w:r>
           <w:rPr>
-            <w:rStyle w:val="ListLabel173"/>
+            <w:rStyle w:val="ListLabel191"/>
             <w:lang w:val="en-US"/>
           </w:rPr>
           <w:t>https://www.baeldung.com/java-poet</w:t>
@@ -18666,7 +19083,7 @@
         <w:rPr/>
         <w:t xml:space="preserve"> : [сайт]. – 2023.  – URL :  </w:t>
       </w:r>
-      <w:hyperlink r:id="rId33">
+      <w:hyperlink r:id="rId36">
         <w:r>
           <w:rPr>
             <w:rStyle w:val="ListLabel29"/>
@@ -18729,7 +19146,7 @@
         <w:rPr/>
         <w:t xml:space="preserve">– URL :  </w:t>
       </w:r>
-      <w:hyperlink r:id="rId34">
+      <w:hyperlink r:id="rId37">
         <w:r>
           <w:rPr>
             <w:rStyle w:val="ListLabel29"/>
@@ -18766,7 +19183,7 @@
         <w:rPr/>
         <w:t xml:space="preserve"> : [сайт]. – 2023.  – URL :  </w:t>
       </w:r>
-      <w:hyperlink r:id="rId35">
+      <w:hyperlink r:id="rId38">
         <w:r>
           <w:rPr>
             <w:rStyle w:val="ListLabel29"/>
@@ -18824,36 +19241,36 @@
           <w:lang w:val="ru-RU"/>
         </w:rPr>
       </w:r>
-      <w:bookmarkStart w:id="99" w:name="_igzg1nnh4t4q"/>
-      <w:bookmarkStart w:id="100" w:name="OLE_LINK16_Копия_1"/>
-      <w:bookmarkStart w:id="101" w:name="OLE_LINK15_Копия_1"/>
-      <w:bookmarkStart w:id="102" w:name="OLE_LINK11_Копия_1"/>
+      <w:bookmarkStart w:id="101" w:name="OLE_LINK14_Копия_1"/>
+      <w:bookmarkStart w:id="102" w:name="OLE_LINK13_Копия_1"/>
       <w:bookmarkStart w:id="103" w:name="OLE_LINK12_Копия_1"/>
-      <w:bookmarkStart w:id="104" w:name="OLE_LINK13_Копия_1"/>
-      <w:bookmarkStart w:id="105" w:name="OLE_LINK14_Копия_1"/>
-      <w:bookmarkStart w:id="106" w:name="_igzg1nnh4t4q"/>
-      <w:bookmarkStart w:id="107" w:name="OLE_LINK16_Копия_1"/>
-      <w:bookmarkStart w:id="108" w:name="OLE_LINK15_Копия_1"/>
-      <w:bookmarkStart w:id="109" w:name="OLE_LINK11_Копия_1"/>
+      <w:bookmarkStart w:id="104" w:name="OLE_LINK11_Копия_1"/>
+      <w:bookmarkStart w:id="105" w:name="OLE_LINK15_Копия_1"/>
+      <w:bookmarkStart w:id="106" w:name="OLE_LINK16_Копия_1"/>
+      <w:bookmarkStart w:id="107" w:name="_igzg1nnh4t4q"/>
+      <w:bookmarkStart w:id="108" w:name="OLE_LINK14_Копия_1"/>
+      <w:bookmarkStart w:id="109" w:name="OLE_LINK13_Копия_1"/>
       <w:bookmarkStart w:id="110" w:name="OLE_LINK12_Копия_1"/>
-      <w:bookmarkStart w:id="111" w:name="OLE_LINK13_Копия_1"/>
-      <w:bookmarkStart w:id="112" w:name="OLE_LINK14_Копия_1"/>
+      <w:bookmarkStart w:id="111" w:name="OLE_LINK11_Копия_1"/>
+      <w:bookmarkStart w:id="112" w:name="OLE_LINK15_Копия_1"/>
+      <w:bookmarkStart w:id="113" w:name="OLE_LINK16_Копия_1"/>
+      <w:bookmarkStart w:id="114" w:name="_igzg1nnh4t4q"/>
       <w:bookmarkEnd w:id="40"/>
       <w:bookmarkEnd w:id="41"/>
       <w:bookmarkEnd w:id="48"/>
       <w:bookmarkEnd w:id="49"/>
-      <w:bookmarkEnd w:id="106"/>
-      <w:bookmarkEnd w:id="107"/>
       <w:bookmarkEnd w:id="108"/>
       <w:bookmarkEnd w:id="109"/>
       <w:bookmarkEnd w:id="110"/>
       <w:bookmarkEnd w:id="111"/>
       <w:bookmarkEnd w:id="112"/>
+      <w:bookmarkEnd w:id="113"/>
+      <w:bookmarkEnd w:id="114"/>
     </w:p>
     <w:sectPr>
-      <w:footerReference w:type="even" r:id="rId36"/>
-      <w:footerReference w:type="default" r:id="rId37"/>
-      <w:footerReference w:type="first" r:id="rId38"/>
+      <w:footerReference w:type="even" r:id="rId39"/>
+      <w:footerReference w:type="default" r:id="rId40"/>
+      <w:footerReference w:type="first" r:id="rId41"/>
       <w:type w:val="nextPage"/>
       <w:pgSz w:w="11906" w:h="16838"/>
       <w:pgMar w:left="1700" w:right="577" w:gutter="0" w:header="0" w:top="1440" w:footer="1133" w:bottom="1440"/>
@@ -18885,7 +19302,6 @@
   <w:p>
     <w:pPr>
       <w:pStyle w:val="Normal"/>
-      <w:jc w:val="center"/>
       <w:rPr/>
     </w:pPr>
     <w:r>
@@ -18900,7 +19316,6 @@
   <w:p>
     <w:pPr>
       <w:pStyle w:val="Normal"/>
-      <w:jc w:val="center"/>
       <w:rPr/>
     </w:pPr>
     <w:r>
@@ -20821,6 +21236,280 @@
     <w:lvl w:ilvl="0">
       <w:start w:val="1"/>
       <w:numFmt w:val="bullet"/>
+      <w:lvlText w:val=""/>
+      <w:lvlJc w:val="left"/>
+      <w:pPr>
+        <w:tabs>
+          <w:tab w:val="num" w:pos="720"/>
+        </w:tabs>
+        <w:ind w:left="720" w:hanging="360"/>
+      </w:pPr>
+      <w:rPr>
+        <w:rFonts w:ascii="Symbol" w:hAnsi="Symbol" w:cs="Symbol" w:hint="default"/>
+      </w:rPr>
+    </w:lvl>
+    <w:lvl w:ilvl="1">
+      <w:start w:val="1"/>
+      <w:numFmt w:val="bullet"/>
+      <w:lvlText w:val="◦"/>
+      <w:lvlJc w:val="left"/>
+      <w:pPr>
+        <w:tabs>
+          <w:tab w:val="num" w:pos="1080"/>
+        </w:tabs>
+        <w:ind w:left="1080" w:hanging="360"/>
+      </w:pPr>
+      <w:rPr>
+        <w:rFonts w:ascii="OpenSymbol" w:hAnsi="OpenSymbol" w:cs="OpenSymbol" w:hint="default"/>
+      </w:rPr>
+    </w:lvl>
+    <w:lvl w:ilvl="2">
+      <w:start w:val="1"/>
+      <w:numFmt w:val="bullet"/>
+      <w:lvlText w:val="▪"/>
+      <w:lvlJc w:val="left"/>
+      <w:pPr>
+        <w:tabs>
+          <w:tab w:val="num" w:pos="1440"/>
+        </w:tabs>
+        <w:ind w:left="1440" w:hanging="360"/>
+      </w:pPr>
+      <w:rPr>
+        <w:rFonts w:ascii="OpenSymbol" w:hAnsi="OpenSymbol" w:cs="OpenSymbol" w:hint="default"/>
+      </w:rPr>
+    </w:lvl>
+    <w:lvl w:ilvl="3">
+      <w:start w:val="1"/>
+      <w:numFmt w:val="bullet"/>
+      <w:lvlText w:val=""/>
+      <w:lvlJc w:val="left"/>
+      <w:pPr>
+        <w:tabs>
+          <w:tab w:val="num" w:pos="1800"/>
+        </w:tabs>
+        <w:ind w:left="1800" w:hanging="360"/>
+      </w:pPr>
+      <w:rPr>
+        <w:rFonts w:ascii="Symbol" w:hAnsi="Symbol" w:cs="Symbol" w:hint="default"/>
+      </w:rPr>
+    </w:lvl>
+    <w:lvl w:ilvl="4">
+      <w:start w:val="1"/>
+      <w:numFmt w:val="bullet"/>
+      <w:lvlText w:val="◦"/>
+      <w:lvlJc w:val="left"/>
+      <w:pPr>
+        <w:tabs>
+          <w:tab w:val="num" w:pos="2160"/>
+        </w:tabs>
+        <w:ind w:left="2160" w:hanging="360"/>
+      </w:pPr>
+      <w:rPr>
+        <w:rFonts w:ascii="OpenSymbol" w:hAnsi="OpenSymbol" w:cs="OpenSymbol" w:hint="default"/>
+      </w:rPr>
+    </w:lvl>
+    <w:lvl w:ilvl="5">
+      <w:start w:val="1"/>
+      <w:numFmt w:val="bullet"/>
+      <w:lvlText w:val="▪"/>
+      <w:lvlJc w:val="left"/>
+      <w:pPr>
+        <w:tabs>
+          <w:tab w:val="num" w:pos="2520"/>
+        </w:tabs>
+        <w:ind w:left="2520" w:hanging="360"/>
+      </w:pPr>
+      <w:rPr>
+        <w:rFonts w:ascii="OpenSymbol" w:hAnsi="OpenSymbol" w:cs="OpenSymbol" w:hint="default"/>
+      </w:rPr>
+    </w:lvl>
+    <w:lvl w:ilvl="6">
+      <w:start w:val="1"/>
+      <w:numFmt w:val="bullet"/>
+      <w:lvlText w:val=""/>
+      <w:lvlJc w:val="left"/>
+      <w:pPr>
+        <w:tabs>
+          <w:tab w:val="num" w:pos="2880"/>
+        </w:tabs>
+        <w:ind w:left="2880" w:hanging="360"/>
+      </w:pPr>
+      <w:rPr>
+        <w:rFonts w:ascii="Symbol" w:hAnsi="Symbol" w:cs="Symbol" w:hint="default"/>
+      </w:rPr>
+    </w:lvl>
+    <w:lvl w:ilvl="7">
+      <w:start w:val="1"/>
+      <w:numFmt w:val="bullet"/>
+      <w:lvlText w:val="◦"/>
+      <w:lvlJc w:val="left"/>
+      <w:pPr>
+        <w:tabs>
+          <w:tab w:val="num" w:pos="3240"/>
+        </w:tabs>
+        <w:ind w:left="3240" w:hanging="360"/>
+      </w:pPr>
+      <w:rPr>
+        <w:rFonts w:ascii="OpenSymbol" w:hAnsi="OpenSymbol" w:cs="OpenSymbol" w:hint="default"/>
+      </w:rPr>
+    </w:lvl>
+    <w:lvl w:ilvl="8">
+      <w:start w:val="1"/>
+      <w:numFmt w:val="bullet"/>
+      <w:lvlText w:val="▪"/>
+      <w:lvlJc w:val="left"/>
+      <w:pPr>
+        <w:tabs>
+          <w:tab w:val="num" w:pos="3600"/>
+        </w:tabs>
+        <w:ind w:left="3600" w:hanging="360"/>
+      </w:pPr>
+      <w:rPr>
+        <w:rFonts w:ascii="OpenSymbol" w:hAnsi="OpenSymbol" w:cs="OpenSymbol" w:hint="default"/>
+      </w:rPr>
+    </w:lvl>
+  </w:abstractNum>
+  <w:abstractNum w:abstractNumId="16">
+    <w:lvl w:ilvl="0">
+      <w:start w:val="1"/>
+      <w:numFmt w:val="bullet"/>
+      <w:lvlText w:val=""/>
+      <w:lvlJc w:val="left"/>
+      <w:pPr>
+        <w:tabs>
+          <w:tab w:val="num" w:pos="720"/>
+        </w:tabs>
+        <w:ind w:left="720" w:hanging="360"/>
+      </w:pPr>
+      <w:rPr>
+        <w:rFonts w:ascii="Symbol" w:hAnsi="Symbol" w:cs="Symbol" w:hint="default"/>
+      </w:rPr>
+    </w:lvl>
+    <w:lvl w:ilvl="1">
+      <w:start w:val="1"/>
+      <w:numFmt w:val="bullet"/>
+      <w:lvlText w:val="◦"/>
+      <w:lvlJc w:val="left"/>
+      <w:pPr>
+        <w:tabs>
+          <w:tab w:val="num" w:pos="1080"/>
+        </w:tabs>
+        <w:ind w:left="1080" w:hanging="360"/>
+      </w:pPr>
+      <w:rPr>
+        <w:rFonts w:ascii="OpenSymbol" w:hAnsi="OpenSymbol" w:cs="OpenSymbol" w:hint="default"/>
+      </w:rPr>
+    </w:lvl>
+    <w:lvl w:ilvl="2">
+      <w:start w:val="1"/>
+      <w:numFmt w:val="bullet"/>
+      <w:lvlText w:val="▪"/>
+      <w:lvlJc w:val="left"/>
+      <w:pPr>
+        <w:tabs>
+          <w:tab w:val="num" w:pos="1440"/>
+        </w:tabs>
+        <w:ind w:left="1440" w:hanging="360"/>
+      </w:pPr>
+      <w:rPr>
+        <w:rFonts w:ascii="OpenSymbol" w:hAnsi="OpenSymbol" w:cs="OpenSymbol" w:hint="default"/>
+      </w:rPr>
+    </w:lvl>
+    <w:lvl w:ilvl="3">
+      <w:start w:val="1"/>
+      <w:numFmt w:val="bullet"/>
+      <w:lvlText w:val=""/>
+      <w:lvlJc w:val="left"/>
+      <w:pPr>
+        <w:tabs>
+          <w:tab w:val="num" w:pos="1800"/>
+        </w:tabs>
+        <w:ind w:left="1800" w:hanging="360"/>
+      </w:pPr>
+      <w:rPr>
+        <w:rFonts w:ascii="Symbol" w:hAnsi="Symbol" w:cs="Symbol" w:hint="default"/>
+      </w:rPr>
+    </w:lvl>
+    <w:lvl w:ilvl="4">
+      <w:start w:val="1"/>
+      <w:numFmt w:val="bullet"/>
+      <w:lvlText w:val="◦"/>
+      <w:lvlJc w:val="left"/>
+      <w:pPr>
+        <w:tabs>
+          <w:tab w:val="num" w:pos="2160"/>
+        </w:tabs>
+        <w:ind w:left="2160" w:hanging="360"/>
+      </w:pPr>
+      <w:rPr>
+        <w:rFonts w:ascii="OpenSymbol" w:hAnsi="OpenSymbol" w:cs="OpenSymbol" w:hint="default"/>
+      </w:rPr>
+    </w:lvl>
+    <w:lvl w:ilvl="5">
+      <w:start w:val="1"/>
+      <w:numFmt w:val="bullet"/>
+      <w:lvlText w:val="▪"/>
+      <w:lvlJc w:val="left"/>
+      <w:pPr>
+        <w:tabs>
+          <w:tab w:val="num" w:pos="2520"/>
+        </w:tabs>
+        <w:ind w:left="2520" w:hanging="360"/>
+      </w:pPr>
+      <w:rPr>
+        <w:rFonts w:ascii="OpenSymbol" w:hAnsi="OpenSymbol" w:cs="OpenSymbol" w:hint="default"/>
+      </w:rPr>
+    </w:lvl>
+    <w:lvl w:ilvl="6">
+      <w:start w:val="1"/>
+      <w:numFmt w:val="bullet"/>
+      <w:lvlText w:val=""/>
+      <w:lvlJc w:val="left"/>
+      <w:pPr>
+        <w:tabs>
+          <w:tab w:val="num" w:pos="2880"/>
+        </w:tabs>
+        <w:ind w:left="2880" w:hanging="360"/>
+      </w:pPr>
+      <w:rPr>
+        <w:rFonts w:ascii="Symbol" w:hAnsi="Symbol" w:cs="Symbol" w:hint="default"/>
+      </w:rPr>
+    </w:lvl>
+    <w:lvl w:ilvl="7">
+      <w:start w:val="1"/>
+      <w:numFmt w:val="bullet"/>
+      <w:lvlText w:val="◦"/>
+      <w:lvlJc w:val="left"/>
+      <w:pPr>
+        <w:tabs>
+          <w:tab w:val="num" w:pos="3240"/>
+        </w:tabs>
+        <w:ind w:left="3240" w:hanging="360"/>
+      </w:pPr>
+      <w:rPr>
+        <w:rFonts w:ascii="OpenSymbol" w:hAnsi="OpenSymbol" w:cs="OpenSymbol" w:hint="default"/>
+      </w:rPr>
+    </w:lvl>
+    <w:lvl w:ilvl="8">
+      <w:start w:val="1"/>
+      <w:numFmt w:val="bullet"/>
+      <w:lvlText w:val="▪"/>
+      <w:lvlJc w:val="left"/>
+      <w:pPr>
+        <w:tabs>
+          <w:tab w:val="num" w:pos="3600"/>
+        </w:tabs>
+        <w:ind w:left="3600" w:hanging="360"/>
+      </w:pPr>
+      <w:rPr>
+        <w:rFonts w:ascii="OpenSymbol" w:hAnsi="OpenSymbol" w:cs="OpenSymbol" w:hint="default"/>
+      </w:rPr>
+    </w:lvl>
+  </w:abstractNum>
+  <w:abstractNum w:abstractNumId="17">
+    <w:lvl w:ilvl="0">
+      <w:start w:val="1"/>
+      <w:numFmt w:val="bullet"/>
       <w:lvlText w:val=""/>
       <w:lvlJc w:val="left"/>
       <w:pPr>
@@ -20963,7 +21652,7 @@
       </w:rPr>
     </w:lvl>
   </w:abstractNum>
-  <w:abstractNum w:abstractNumId="16">
+  <w:abstractNum w:abstractNumId="18">
     <w:lvl w:ilvl="0">
       <w:start w:val="1"/>
       <w:numFmt w:val="bullet"/>
@@ -21106,280 +21795,6 @@
       <w:rPr>
         <w:rFonts w:ascii="OpenSymbol" w:hAnsi="OpenSymbol" w:cs="OpenSymbol" w:hint="default"/>
         <w:u w:val="none"/>
-      </w:rPr>
-    </w:lvl>
-  </w:abstractNum>
-  <w:abstractNum w:abstractNumId="17">
-    <w:lvl w:ilvl="0">
-      <w:start w:val="1"/>
-      <w:numFmt w:val="bullet"/>
-      <w:lvlText w:val=""/>
-      <w:lvlJc w:val="left"/>
-      <w:pPr>
-        <w:tabs>
-          <w:tab w:val="num" w:pos="720"/>
-        </w:tabs>
-        <w:ind w:left="720" w:hanging="360"/>
-      </w:pPr>
-      <w:rPr>
-        <w:rFonts w:ascii="Symbol" w:hAnsi="Symbol" w:cs="Symbol" w:hint="default"/>
-      </w:rPr>
-    </w:lvl>
-    <w:lvl w:ilvl="1">
-      <w:start w:val="1"/>
-      <w:numFmt w:val="bullet"/>
-      <w:lvlText w:val="◦"/>
-      <w:lvlJc w:val="left"/>
-      <w:pPr>
-        <w:tabs>
-          <w:tab w:val="num" w:pos="1080"/>
-        </w:tabs>
-        <w:ind w:left="1080" w:hanging="360"/>
-      </w:pPr>
-      <w:rPr>
-        <w:rFonts w:ascii="OpenSymbol" w:hAnsi="OpenSymbol" w:cs="OpenSymbol" w:hint="default"/>
-      </w:rPr>
-    </w:lvl>
-    <w:lvl w:ilvl="2">
-      <w:start w:val="1"/>
-      <w:numFmt w:val="bullet"/>
-      <w:lvlText w:val="▪"/>
-      <w:lvlJc w:val="left"/>
-      <w:pPr>
-        <w:tabs>
-          <w:tab w:val="num" w:pos="1440"/>
-        </w:tabs>
-        <w:ind w:left="1440" w:hanging="360"/>
-      </w:pPr>
-      <w:rPr>
-        <w:rFonts w:ascii="OpenSymbol" w:hAnsi="OpenSymbol" w:cs="OpenSymbol" w:hint="default"/>
-      </w:rPr>
-    </w:lvl>
-    <w:lvl w:ilvl="3">
-      <w:start w:val="1"/>
-      <w:numFmt w:val="bullet"/>
-      <w:lvlText w:val=""/>
-      <w:lvlJc w:val="left"/>
-      <w:pPr>
-        <w:tabs>
-          <w:tab w:val="num" w:pos="1800"/>
-        </w:tabs>
-        <w:ind w:left="1800" w:hanging="360"/>
-      </w:pPr>
-      <w:rPr>
-        <w:rFonts w:ascii="Symbol" w:hAnsi="Symbol" w:cs="Symbol" w:hint="default"/>
-      </w:rPr>
-    </w:lvl>
-    <w:lvl w:ilvl="4">
-      <w:start w:val="1"/>
-      <w:numFmt w:val="bullet"/>
-      <w:lvlText w:val="◦"/>
-      <w:lvlJc w:val="left"/>
-      <w:pPr>
-        <w:tabs>
-          <w:tab w:val="num" w:pos="2160"/>
-        </w:tabs>
-        <w:ind w:left="2160" w:hanging="360"/>
-      </w:pPr>
-      <w:rPr>
-        <w:rFonts w:ascii="OpenSymbol" w:hAnsi="OpenSymbol" w:cs="OpenSymbol" w:hint="default"/>
-      </w:rPr>
-    </w:lvl>
-    <w:lvl w:ilvl="5">
-      <w:start w:val="1"/>
-      <w:numFmt w:val="bullet"/>
-      <w:lvlText w:val="▪"/>
-      <w:lvlJc w:val="left"/>
-      <w:pPr>
-        <w:tabs>
-          <w:tab w:val="num" w:pos="2520"/>
-        </w:tabs>
-        <w:ind w:left="2520" w:hanging="360"/>
-      </w:pPr>
-      <w:rPr>
-        <w:rFonts w:ascii="OpenSymbol" w:hAnsi="OpenSymbol" w:cs="OpenSymbol" w:hint="default"/>
-      </w:rPr>
-    </w:lvl>
-    <w:lvl w:ilvl="6">
-      <w:start w:val="1"/>
-      <w:numFmt w:val="bullet"/>
-      <w:lvlText w:val=""/>
-      <w:lvlJc w:val="left"/>
-      <w:pPr>
-        <w:tabs>
-          <w:tab w:val="num" w:pos="2880"/>
-        </w:tabs>
-        <w:ind w:left="2880" w:hanging="360"/>
-      </w:pPr>
-      <w:rPr>
-        <w:rFonts w:ascii="Symbol" w:hAnsi="Symbol" w:cs="Symbol" w:hint="default"/>
-      </w:rPr>
-    </w:lvl>
-    <w:lvl w:ilvl="7">
-      <w:start w:val="1"/>
-      <w:numFmt w:val="bullet"/>
-      <w:lvlText w:val="◦"/>
-      <w:lvlJc w:val="left"/>
-      <w:pPr>
-        <w:tabs>
-          <w:tab w:val="num" w:pos="3240"/>
-        </w:tabs>
-        <w:ind w:left="3240" w:hanging="360"/>
-      </w:pPr>
-      <w:rPr>
-        <w:rFonts w:ascii="OpenSymbol" w:hAnsi="OpenSymbol" w:cs="OpenSymbol" w:hint="default"/>
-      </w:rPr>
-    </w:lvl>
-    <w:lvl w:ilvl="8">
-      <w:start w:val="1"/>
-      <w:numFmt w:val="bullet"/>
-      <w:lvlText w:val="▪"/>
-      <w:lvlJc w:val="left"/>
-      <w:pPr>
-        <w:tabs>
-          <w:tab w:val="num" w:pos="3600"/>
-        </w:tabs>
-        <w:ind w:left="3600" w:hanging="360"/>
-      </w:pPr>
-      <w:rPr>
-        <w:rFonts w:ascii="OpenSymbol" w:hAnsi="OpenSymbol" w:cs="OpenSymbol" w:hint="default"/>
-      </w:rPr>
-    </w:lvl>
-  </w:abstractNum>
-  <w:abstractNum w:abstractNumId="18">
-    <w:lvl w:ilvl="0">
-      <w:start w:val="1"/>
-      <w:numFmt w:val="bullet"/>
-      <w:lvlText w:val=""/>
-      <w:lvlJc w:val="left"/>
-      <w:pPr>
-        <w:tabs>
-          <w:tab w:val="num" w:pos="720"/>
-        </w:tabs>
-        <w:ind w:left="720" w:hanging="360"/>
-      </w:pPr>
-      <w:rPr>
-        <w:rFonts w:ascii="Symbol" w:hAnsi="Symbol" w:cs="Symbol" w:hint="default"/>
-      </w:rPr>
-    </w:lvl>
-    <w:lvl w:ilvl="1">
-      <w:start w:val="1"/>
-      <w:numFmt w:val="bullet"/>
-      <w:lvlText w:val="◦"/>
-      <w:lvlJc w:val="left"/>
-      <w:pPr>
-        <w:tabs>
-          <w:tab w:val="num" w:pos="1080"/>
-        </w:tabs>
-        <w:ind w:left="1080" w:hanging="360"/>
-      </w:pPr>
-      <w:rPr>
-        <w:rFonts w:ascii="OpenSymbol" w:hAnsi="OpenSymbol" w:cs="OpenSymbol" w:hint="default"/>
-      </w:rPr>
-    </w:lvl>
-    <w:lvl w:ilvl="2">
-      <w:start w:val="1"/>
-      <w:numFmt w:val="bullet"/>
-      <w:lvlText w:val="▪"/>
-      <w:lvlJc w:val="left"/>
-      <w:pPr>
-        <w:tabs>
-          <w:tab w:val="num" w:pos="1440"/>
-        </w:tabs>
-        <w:ind w:left="1440" w:hanging="360"/>
-      </w:pPr>
-      <w:rPr>
-        <w:rFonts w:ascii="OpenSymbol" w:hAnsi="OpenSymbol" w:cs="OpenSymbol" w:hint="default"/>
-      </w:rPr>
-    </w:lvl>
-    <w:lvl w:ilvl="3">
-      <w:start w:val="1"/>
-      <w:numFmt w:val="bullet"/>
-      <w:lvlText w:val=""/>
-      <w:lvlJc w:val="left"/>
-      <w:pPr>
-        <w:tabs>
-          <w:tab w:val="num" w:pos="1800"/>
-        </w:tabs>
-        <w:ind w:left="1800" w:hanging="360"/>
-      </w:pPr>
-      <w:rPr>
-        <w:rFonts w:ascii="Symbol" w:hAnsi="Symbol" w:cs="Symbol" w:hint="default"/>
-      </w:rPr>
-    </w:lvl>
-    <w:lvl w:ilvl="4">
-      <w:start w:val="1"/>
-      <w:numFmt w:val="bullet"/>
-      <w:lvlText w:val="◦"/>
-      <w:lvlJc w:val="left"/>
-      <w:pPr>
-        <w:tabs>
-          <w:tab w:val="num" w:pos="2160"/>
-        </w:tabs>
-        <w:ind w:left="2160" w:hanging="360"/>
-      </w:pPr>
-      <w:rPr>
-        <w:rFonts w:ascii="OpenSymbol" w:hAnsi="OpenSymbol" w:cs="OpenSymbol" w:hint="default"/>
-      </w:rPr>
-    </w:lvl>
-    <w:lvl w:ilvl="5">
-      <w:start w:val="1"/>
-      <w:numFmt w:val="bullet"/>
-      <w:lvlText w:val="▪"/>
-      <w:lvlJc w:val="left"/>
-      <w:pPr>
-        <w:tabs>
-          <w:tab w:val="num" w:pos="2520"/>
-        </w:tabs>
-        <w:ind w:left="2520" w:hanging="360"/>
-      </w:pPr>
-      <w:rPr>
-        <w:rFonts w:ascii="OpenSymbol" w:hAnsi="OpenSymbol" w:cs="OpenSymbol" w:hint="default"/>
-      </w:rPr>
-    </w:lvl>
-    <w:lvl w:ilvl="6">
-      <w:start w:val="1"/>
-      <w:numFmt w:val="bullet"/>
-      <w:lvlText w:val=""/>
-      <w:lvlJc w:val="left"/>
-      <w:pPr>
-        <w:tabs>
-          <w:tab w:val="num" w:pos="2880"/>
-        </w:tabs>
-        <w:ind w:left="2880" w:hanging="360"/>
-      </w:pPr>
-      <w:rPr>
-        <w:rFonts w:ascii="Symbol" w:hAnsi="Symbol" w:cs="Symbol" w:hint="default"/>
-      </w:rPr>
-    </w:lvl>
-    <w:lvl w:ilvl="7">
-      <w:start w:val="1"/>
-      <w:numFmt w:val="bullet"/>
-      <w:lvlText w:val="◦"/>
-      <w:lvlJc w:val="left"/>
-      <w:pPr>
-        <w:tabs>
-          <w:tab w:val="num" w:pos="3240"/>
-        </w:tabs>
-        <w:ind w:left="3240" w:hanging="360"/>
-      </w:pPr>
-      <w:rPr>
-        <w:rFonts w:ascii="OpenSymbol" w:hAnsi="OpenSymbol" w:cs="OpenSymbol" w:hint="default"/>
-      </w:rPr>
-    </w:lvl>
-    <w:lvl w:ilvl="8">
-      <w:start w:val="1"/>
-      <w:numFmt w:val="bullet"/>
-      <w:lvlText w:val="▪"/>
-      <w:lvlJc w:val="left"/>
-      <w:pPr>
-        <w:tabs>
-          <w:tab w:val="num" w:pos="3600"/>
-        </w:tabs>
-        <w:ind w:left="3600" w:hanging="360"/>
-      </w:pPr>
-      <w:rPr>
-        <w:rFonts w:ascii="OpenSymbol" w:hAnsi="OpenSymbol" w:cs="OpenSymbol" w:hint="default"/>
       </w:rPr>
     </w:lvl>
   </w:abstractNum>
@@ -21560,13 +21975,13 @@
     <w:abstractNumId w:val="19"/>
   </w:num>
   <w:num w:numId="20">
-    <w:abstractNumId w:val="15"/>
+    <w:abstractNumId w:val="17"/>
     <w:lvlOverride w:ilvl="0">
       <w:startOverride w:val="1"/>
     </w:lvlOverride>
   </w:num>
   <w:num w:numId="21">
-    <w:abstractNumId w:val="15"/>
+    <w:abstractNumId w:val="17"/>
   </w:num>
 </w:numbering>
 </file>
@@ -22383,7 +22798,7 @@
   </w:style>
   <w:style w:type="paragraph" w:styleId="PlainText">
     <w:name w:val="Plain Text"/>
-    <w:basedOn w:val="Normal"/>
+    <w:basedOn w:val="Style18"/>
     <w:link w:val="PlainTextChar"/>
     <w:qFormat/>
     <w:rsid w:val="00325e13"/>

</xml_diff>

<commit_message>
start to add graph manager realization
</commit_message>
<xml_diff>
--- a/диплом текст шаблон.docx
+++ b/диплом текст шаблон.docx
@@ -537,8 +537,8 @@
         <w:gridCol w:w="1696"/>
         <w:gridCol w:w="1563"/>
         <w:gridCol w:w="2411"/>
-        <w:gridCol w:w="2380"/>
-        <w:gridCol w:w="1305"/>
+        <w:gridCol w:w="2379"/>
+        <w:gridCol w:w="1306"/>
       </w:tblGrid>
       <w:tr>
         <w:trPr>
@@ -675,7 +675,7 @@
         </w:tc>
         <w:tc>
           <w:tcPr>
-            <w:tcW w:w="2380" w:type="dxa"/>
+            <w:tcW w:w="2379" w:type="dxa"/>
             <w:tcBorders>
               <w:top w:val="nil"/>
               <w:left w:val="nil"/>
@@ -718,7 +718,7 @@
         </w:tc>
         <w:tc>
           <w:tcPr>
-            <w:tcW w:w="1305" w:type="dxa"/>
+            <w:tcW w:w="1306" w:type="dxa"/>
             <w:tcBorders>
               <w:top w:val="nil"/>
               <w:left w:val="nil"/>
@@ -895,7 +895,7 @@
         </w:tc>
         <w:tc>
           <w:tcPr>
-            <w:tcW w:w="2380" w:type="dxa"/>
+            <w:tcW w:w="2379" w:type="dxa"/>
             <w:tcBorders>
               <w:top w:val="nil"/>
               <w:left w:val="nil"/>
@@ -935,7 +935,7 @@
         </w:tc>
         <w:tc>
           <w:tcPr>
-            <w:tcW w:w="1305" w:type="dxa"/>
+            <w:tcW w:w="1306" w:type="dxa"/>
             <w:tcBorders>
               <w:top w:val="nil"/>
               <w:left w:val="nil"/>
@@ -1109,7 +1109,7 @@
         </w:tc>
         <w:tc>
           <w:tcPr>
-            <w:tcW w:w="2380" w:type="dxa"/>
+            <w:tcW w:w="2379" w:type="dxa"/>
             <w:tcBorders>
               <w:top w:val="nil"/>
               <w:left w:val="nil"/>
@@ -1152,7 +1152,7 @@
         </w:tc>
         <w:tc>
           <w:tcPr>
-            <w:tcW w:w="1305" w:type="dxa"/>
+            <w:tcW w:w="1306" w:type="dxa"/>
             <w:tcBorders>
               <w:top w:val="nil"/>
               <w:left w:val="nil"/>
@@ -1990,8 +1990,8 @@
         <w:tblLook w:val="0000" w:noHBand="0" w:noVBand="0" w:firstColumn="0" w:lastRow="0" w:lastColumn="0" w:firstRow="0"/>
       </w:tblPr>
       <w:tblGrid>
-        <w:gridCol w:w="1111"/>
-        <w:gridCol w:w="4721"/>
+        <w:gridCol w:w="1110"/>
+        <w:gridCol w:w="4722"/>
         <w:gridCol w:w="1803"/>
         <w:gridCol w:w="1983"/>
       </w:tblGrid>
@@ -1999,7 +1999,7 @@
         <w:trPr/>
         <w:tc>
           <w:tcPr>
-            <w:tcW w:w="1111" w:type="dxa"/>
+            <w:tcW w:w="1110" w:type="dxa"/>
             <w:tcBorders>
               <w:top w:val="single" w:sz="4" w:space="0" w:color="000000"/>
               <w:left w:val="single" w:sz="4" w:space="0" w:color="000000"/>
@@ -2031,7 +2031,7 @@
         </w:tc>
         <w:tc>
           <w:tcPr>
-            <w:tcW w:w="4721" w:type="dxa"/>
+            <w:tcW w:w="4722" w:type="dxa"/>
             <w:tcBorders>
               <w:top w:val="single" w:sz="4" w:space="0" w:color="000000"/>
               <w:left w:val="single" w:sz="4" w:space="0" w:color="000000"/>
@@ -2132,7 +2132,7 @@
         <w:trPr/>
         <w:tc>
           <w:tcPr>
-            <w:tcW w:w="1111" w:type="dxa"/>
+            <w:tcW w:w="1110" w:type="dxa"/>
             <w:tcBorders>
               <w:top w:val="single" w:sz="4" w:space="0" w:color="000000"/>
               <w:left w:val="single" w:sz="4" w:space="0" w:color="000000"/>
@@ -2164,7 +2164,7 @@
         </w:tc>
         <w:tc>
           <w:tcPr>
-            <w:tcW w:w="4721" w:type="dxa"/>
+            <w:tcW w:w="4722" w:type="dxa"/>
             <w:tcBorders>
               <w:top w:val="single" w:sz="4" w:space="0" w:color="000000"/>
               <w:left w:val="single" w:sz="4" w:space="0" w:color="000000"/>
@@ -2356,7 +2356,7 @@
         <w:trPr/>
         <w:tc>
           <w:tcPr>
-            <w:tcW w:w="1111" w:type="dxa"/>
+            <w:tcW w:w="1110" w:type="dxa"/>
             <w:tcBorders>
               <w:top w:val="single" w:sz="4" w:space="0" w:color="000000"/>
               <w:left w:val="single" w:sz="4" w:space="0" w:color="000000"/>
@@ -2388,7 +2388,7 @@
         </w:tc>
         <w:tc>
           <w:tcPr>
-            <w:tcW w:w="4721" w:type="dxa"/>
+            <w:tcW w:w="4722" w:type="dxa"/>
             <w:tcBorders>
               <w:top w:val="single" w:sz="4" w:space="0" w:color="000000"/>
               <w:left w:val="single" w:sz="4" w:space="0" w:color="000000"/>
@@ -2587,7 +2587,7 @@
         <w:trPr/>
         <w:tc>
           <w:tcPr>
-            <w:tcW w:w="1111" w:type="dxa"/>
+            <w:tcW w:w="1110" w:type="dxa"/>
             <w:tcBorders>
               <w:top w:val="single" w:sz="4" w:space="0" w:color="000000"/>
               <w:left w:val="single" w:sz="4" w:space="0" w:color="000000"/>
@@ -2619,7 +2619,7 @@
         </w:tc>
         <w:tc>
           <w:tcPr>
-            <w:tcW w:w="4721" w:type="dxa"/>
+            <w:tcW w:w="4722" w:type="dxa"/>
             <w:tcBorders>
               <w:top w:val="single" w:sz="4" w:space="0" w:color="000000"/>
               <w:left w:val="single" w:sz="4" w:space="0" w:color="000000"/>
@@ -2809,7 +2809,7 @@
         <w:trPr/>
         <w:tc>
           <w:tcPr>
-            <w:tcW w:w="1111" w:type="dxa"/>
+            <w:tcW w:w="1110" w:type="dxa"/>
             <w:tcBorders>
               <w:top w:val="single" w:sz="4" w:space="0" w:color="000000"/>
               <w:left w:val="single" w:sz="4" w:space="0" w:color="000000"/>
@@ -2841,7 +2841,7 @@
         </w:tc>
         <w:tc>
           <w:tcPr>
-            <w:tcW w:w="4721" w:type="dxa"/>
+            <w:tcW w:w="4722" w:type="dxa"/>
             <w:tcBorders>
               <w:top w:val="single" w:sz="4" w:space="0" w:color="000000"/>
               <w:left w:val="single" w:sz="4" w:space="0" w:color="000000"/>
@@ -3032,7 +3032,7 @@
         <w:trPr/>
         <w:tc>
           <w:tcPr>
-            <w:tcW w:w="1111" w:type="dxa"/>
+            <w:tcW w:w="1110" w:type="dxa"/>
             <w:tcBorders>
               <w:top w:val="single" w:sz="4" w:space="0" w:color="000000"/>
               <w:left w:val="single" w:sz="4" w:space="0" w:color="000000"/>
@@ -3064,7 +3064,7 @@
         </w:tc>
         <w:tc>
           <w:tcPr>
-            <w:tcW w:w="4721" w:type="dxa"/>
+            <w:tcW w:w="4722" w:type="dxa"/>
             <w:tcBorders>
               <w:top w:val="single" w:sz="4" w:space="0" w:color="000000"/>
               <w:left w:val="single" w:sz="4" w:space="0" w:color="000000"/>
@@ -3254,7 +3254,7 @@
         <w:trPr/>
         <w:tc>
           <w:tcPr>
-            <w:tcW w:w="1111" w:type="dxa"/>
+            <w:tcW w:w="1110" w:type="dxa"/>
             <w:tcBorders>
               <w:top w:val="single" w:sz="4" w:space="0" w:color="000000"/>
               <w:left w:val="single" w:sz="4" w:space="0" w:color="000000"/>
@@ -3286,7 +3286,7 @@
         </w:tc>
         <w:tc>
           <w:tcPr>
-            <w:tcW w:w="4721" w:type="dxa"/>
+            <w:tcW w:w="4722" w:type="dxa"/>
             <w:tcBorders>
               <w:top w:val="single" w:sz="4" w:space="0" w:color="000000"/>
               <w:left w:val="single" w:sz="4" w:space="0" w:color="000000"/>
@@ -3485,7 +3485,7 @@
         <w:trPr/>
         <w:tc>
           <w:tcPr>
-            <w:tcW w:w="1111" w:type="dxa"/>
+            <w:tcW w:w="1110" w:type="dxa"/>
             <w:tcBorders>
               <w:top w:val="single" w:sz="4" w:space="0" w:color="000000"/>
               <w:left w:val="single" w:sz="4" w:space="0" w:color="000000"/>
@@ -3517,7 +3517,7 @@
         </w:tc>
         <w:tc>
           <w:tcPr>
-            <w:tcW w:w="4721" w:type="dxa"/>
+            <w:tcW w:w="4722" w:type="dxa"/>
             <w:tcBorders>
               <w:top w:val="single" w:sz="4" w:space="0" w:color="000000"/>
               <w:left w:val="single" w:sz="4" w:space="0" w:color="000000"/>
@@ -3734,7 +3734,7 @@
         <w:trPr/>
         <w:tc>
           <w:tcPr>
-            <w:tcW w:w="1111" w:type="dxa"/>
+            <w:tcW w:w="1110" w:type="dxa"/>
             <w:tcBorders>
               <w:top w:val="single" w:sz="4" w:space="0" w:color="000000"/>
               <w:left w:val="single" w:sz="4" w:space="0" w:color="000000"/>
@@ -3766,7 +3766,7 @@
         </w:tc>
         <w:tc>
           <w:tcPr>
-            <w:tcW w:w="4721" w:type="dxa"/>
+            <w:tcW w:w="4722" w:type="dxa"/>
             <w:tcBorders>
               <w:top w:val="single" w:sz="4" w:space="0" w:color="000000"/>
               <w:left w:val="single" w:sz="4" w:space="0" w:color="000000"/>
@@ -3956,7 +3956,7 @@
         <w:trPr/>
         <w:tc>
           <w:tcPr>
-            <w:tcW w:w="1111" w:type="dxa"/>
+            <w:tcW w:w="1110" w:type="dxa"/>
             <w:tcBorders>
               <w:top w:val="single" w:sz="4" w:space="0" w:color="000000"/>
               <w:left w:val="single" w:sz="4" w:space="0" w:color="000000"/>
@@ -3988,7 +3988,7 @@
         </w:tc>
         <w:tc>
           <w:tcPr>
-            <w:tcW w:w="4721" w:type="dxa"/>
+            <w:tcW w:w="4722" w:type="dxa"/>
             <w:tcBorders>
               <w:top w:val="single" w:sz="4" w:space="0" w:color="000000"/>
               <w:left w:val="single" w:sz="4" w:space="0" w:color="000000"/>
@@ -4177,7 +4177,7 @@
         <w:trPr/>
         <w:tc>
           <w:tcPr>
-            <w:tcW w:w="1111" w:type="dxa"/>
+            <w:tcW w:w="1110" w:type="dxa"/>
             <w:tcBorders>
               <w:top w:val="single" w:sz="4" w:space="0" w:color="000000"/>
               <w:left w:val="single" w:sz="4" w:space="0" w:color="000000"/>
@@ -4210,7 +4210,7 @@
         </w:tc>
         <w:tc>
           <w:tcPr>
-            <w:tcW w:w="4721" w:type="dxa"/>
+            <w:tcW w:w="4722" w:type="dxa"/>
             <w:tcBorders>
               <w:top w:val="single" w:sz="4" w:space="0" w:color="000000"/>
               <w:left w:val="single" w:sz="4" w:space="0" w:color="000000"/>
@@ -4410,7 +4410,7 @@
         <w:trPr/>
         <w:tc>
           <w:tcPr>
-            <w:tcW w:w="1111" w:type="dxa"/>
+            <w:tcW w:w="1110" w:type="dxa"/>
             <w:tcBorders>
               <w:top w:val="single" w:sz="4" w:space="0" w:color="000000"/>
               <w:left w:val="single" w:sz="4" w:space="0" w:color="000000"/>
@@ -4445,7 +4445,7 @@
         </w:tc>
         <w:tc>
           <w:tcPr>
-            <w:tcW w:w="4721" w:type="dxa"/>
+            <w:tcW w:w="4722" w:type="dxa"/>
             <w:tcBorders>
               <w:top w:val="single" w:sz="4" w:space="0" w:color="000000"/>
               <w:left w:val="single" w:sz="4" w:space="0" w:color="000000"/>
@@ -4655,7 +4655,7 @@
         <w:trPr/>
         <w:tc>
           <w:tcPr>
-            <w:tcW w:w="1111" w:type="dxa"/>
+            <w:tcW w:w="1110" w:type="dxa"/>
             <w:tcBorders>
               <w:top w:val="single" w:sz="4" w:space="0" w:color="000000"/>
               <w:left w:val="single" w:sz="4" w:space="0" w:color="000000"/>
@@ -4690,7 +4690,7 @@
         </w:tc>
         <w:tc>
           <w:tcPr>
-            <w:tcW w:w="4721" w:type="dxa"/>
+            <w:tcW w:w="4722" w:type="dxa"/>
             <w:tcBorders>
               <w:top w:val="single" w:sz="4" w:space="0" w:color="000000"/>
               <w:left w:val="single" w:sz="4" w:space="0" w:color="000000"/>
@@ -4908,7 +4908,7 @@
         <w:trPr/>
         <w:tc>
           <w:tcPr>
-            <w:tcW w:w="1111" w:type="dxa"/>
+            <w:tcW w:w="1110" w:type="dxa"/>
             <w:tcBorders>
               <w:top w:val="single" w:sz="4" w:space="0" w:color="000000"/>
               <w:left w:val="single" w:sz="4" w:space="0" w:color="000000"/>
@@ -4943,7 +4943,7 @@
         </w:tc>
         <w:tc>
           <w:tcPr>
-            <w:tcW w:w="4721" w:type="dxa"/>
+            <w:tcW w:w="4722" w:type="dxa"/>
             <w:tcBorders>
               <w:top w:val="single" w:sz="4" w:space="0" w:color="000000"/>
               <w:left w:val="single" w:sz="4" w:space="0" w:color="000000"/>
@@ -5161,7 +5161,7 @@
         <w:trPr/>
         <w:tc>
           <w:tcPr>
-            <w:tcW w:w="1111" w:type="dxa"/>
+            <w:tcW w:w="1110" w:type="dxa"/>
             <w:tcBorders>
               <w:top w:val="single" w:sz="4" w:space="0" w:color="000000"/>
               <w:left w:val="single" w:sz="4" w:space="0" w:color="000000"/>
@@ -5196,7 +5196,7 @@
         </w:tc>
         <w:tc>
           <w:tcPr>
-            <w:tcW w:w="4721" w:type="dxa"/>
+            <w:tcW w:w="4722" w:type="dxa"/>
             <w:tcBorders>
               <w:top w:val="single" w:sz="4" w:space="0" w:color="000000"/>
               <w:left w:val="single" w:sz="4" w:space="0" w:color="000000"/>
@@ -5405,7 +5405,7 @@
         <w:trPr/>
         <w:tc>
           <w:tcPr>
-            <w:tcW w:w="1111" w:type="dxa"/>
+            <w:tcW w:w="1110" w:type="dxa"/>
             <w:tcBorders>
               <w:top w:val="single" w:sz="4" w:space="0" w:color="000000"/>
               <w:left w:val="single" w:sz="4" w:space="0" w:color="000000"/>
@@ -5440,7 +5440,7 @@
         </w:tc>
         <w:tc>
           <w:tcPr>
-            <w:tcW w:w="4721" w:type="dxa"/>
+            <w:tcW w:w="4722" w:type="dxa"/>
             <w:tcBorders>
               <w:top w:val="single" w:sz="4" w:space="0" w:color="000000"/>
               <w:left w:val="single" w:sz="4" w:space="0" w:color="000000"/>
@@ -5658,7 +5658,7 @@
         <w:trPr/>
         <w:tc>
           <w:tcPr>
-            <w:tcW w:w="1111" w:type="dxa"/>
+            <w:tcW w:w="1110" w:type="dxa"/>
             <w:tcBorders>
               <w:top w:val="single" w:sz="4" w:space="0" w:color="000000"/>
               <w:left w:val="single" w:sz="4" w:space="0" w:color="000000"/>
@@ -5693,7 +5693,7 @@
         </w:tc>
         <w:tc>
           <w:tcPr>
-            <w:tcW w:w="4721" w:type="dxa"/>
+            <w:tcW w:w="4722" w:type="dxa"/>
             <w:tcBorders>
               <w:top w:val="single" w:sz="4" w:space="0" w:color="000000"/>
               <w:left w:val="single" w:sz="4" w:space="0" w:color="000000"/>
@@ -5929,7 +5929,7 @@
         <w:trPr/>
         <w:tc>
           <w:tcPr>
-            <w:tcW w:w="1111" w:type="dxa"/>
+            <w:tcW w:w="1110" w:type="dxa"/>
             <w:tcBorders>
               <w:top w:val="single" w:sz="4" w:space="0" w:color="000000"/>
               <w:left w:val="single" w:sz="4" w:space="0" w:color="000000"/>
@@ -5964,7 +5964,7 @@
         </w:tc>
         <w:tc>
           <w:tcPr>
-            <w:tcW w:w="4721" w:type="dxa"/>
+            <w:tcW w:w="4722" w:type="dxa"/>
             <w:tcBorders>
               <w:top w:val="single" w:sz="4" w:space="0" w:color="000000"/>
               <w:left w:val="single" w:sz="4" w:space="0" w:color="000000"/>
@@ -6173,7 +6173,7 @@
         <w:trPr/>
         <w:tc>
           <w:tcPr>
-            <w:tcW w:w="1111" w:type="dxa"/>
+            <w:tcW w:w="1110" w:type="dxa"/>
             <w:tcBorders>
               <w:top w:val="single" w:sz="4" w:space="0" w:color="000000"/>
               <w:left w:val="single" w:sz="4" w:space="0" w:color="000000"/>
@@ -6208,7 +6208,7 @@
         </w:tc>
         <w:tc>
           <w:tcPr>
-            <w:tcW w:w="4721" w:type="dxa"/>
+            <w:tcW w:w="4722" w:type="dxa"/>
             <w:tcBorders>
               <w:top w:val="single" w:sz="4" w:space="0" w:color="000000"/>
               <w:left w:val="single" w:sz="4" w:space="0" w:color="000000"/>
@@ -6408,7 +6408,7 @@
         <w:trPr/>
         <w:tc>
           <w:tcPr>
-            <w:tcW w:w="1111" w:type="dxa"/>
+            <w:tcW w:w="1110" w:type="dxa"/>
             <w:tcBorders>
               <w:top w:val="single" w:sz="4" w:space="0" w:color="000000"/>
               <w:left w:val="single" w:sz="4" w:space="0" w:color="000000"/>
@@ -6443,7 +6443,7 @@
         </w:tc>
         <w:tc>
           <w:tcPr>
-            <w:tcW w:w="4721" w:type="dxa"/>
+            <w:tcW w:w="4722" w:type="dxa"/>
             <w:tcBorders>
               <w:top w:val="single" w:sz="4" w:space="0" w:color="000000"/>
               <w:left w:val="single" w:sz="4" w:space="0" w:color="000000"/>
@@ -6652,7 +6652,7 @@
         <w:trPr/>
         <w:tc>
           <w:tcPr>
-            <w:tcW w:w="1111" w:type="dxa"/>
+            <w:tcW w:w="1110" w:type="dxa"/>
             <w:tcBorders>
               <w:top w:val="single" w:sz="4" w:space="0" w:color="000000"/>
               <w:left w:val="single" w:sz="4" w:space="0" w:color="000000"/>
@@ -6687,7 +6687,7 @@
         </w:tc>
         <w:tc>
           <w:tcPr>
-            <w:tcW w:w="4721" w:type="dxa"/>
+            <w:tcW w:w="4722" w:type="dxa"/>
             <w:tcBorders>
               <w:top w:val="single" w:sz="4" w:space="0" w:color="000000"/>
               <w:left w:val="single" w:sz="4" w:space="0" w:color="000000"/>
@@ -6897,7 +6897,7 @@
         <w:trPr/>
         <w:tc>
           <w:tcPr>
-            <w:tcW w:w="1111" w:type="dxa"/>
+            <w:tcW w:w="1110" w:type="dxa"/>
             <w:tcBorders>
               <w:top w:val="single" w:sz="4" w:space="0" w:color="000000"/>
               <w:left w:val="single" w:sz="4" w:space="0" w:color="000000"/>
@@ -6932,7 +6932,7 @@
         </w:tc>
         <w:tc>
           <w:tcPr>
-            <w:tcW w:w="4721" w:type="dxa"/>
+            <w:tcW w:w="4722" w:type="dxa"/>
             <w:tcBorders>
               <w:top w:val="single" w:sz="4" w:space="0" w:color="000000"/>
               <w:left w:val="single" w:sz="4" w:space="0" w:color="000000"/>
@@ -7150,7 +7150,7 @@
         <w:trPr/>
         <w:tc>
           <w:tcPr>
-            <w:tcW w:w="1111" w:type="dxa"/>
+            <w:tcW w:w="1110" w:type="dxa"/>
             <w:tcBorders>
               <w:top w:val="single" w:sz="4" w:space="0" w:color="000000"/>
               <w:left w:val="single" w:sz="4" w:space="0" w:color="000000"/>
@@ -7185,7 +7185,7 @@
         </w:tc>
         <w:tc>
           <w:tcPr>
-            <w:tcW w:w="4721" w:type="dxa"/>
+            <w:tcW w:w="4722" w:type="dxa"/>
             <w:tcBorders>
               <w:top w:val="single" w:sz="4" w:space="0" w:color="000000"/>
               <w:left w:val="single" w:sz="4" w:space="0" w:color="000000"/>
@@ -7385,7 +7385,7 @@
         <w:trPr/>
         <w:tc>
           <w:tcPr>
-            <w:tcW w:w="1111" w:type="dxa"/>
+            <w:tcW w:w="1110" w:type="dxa"/>
             <w:tcBorders>
               <w:top w:val="single" w:sz="4" w:space="0" w:color="000000"/>
               <w:left w:val="single" w:sz="4" w:space="0" w:color="000000"/>
@@ -7420,7 +7420,7 @@
         </w:tc>
         <w:tc>
           <w:tcPr>
-            <w:tcW w:w="4721" w:type="dxa"/>
+            <w:tcW w:w="4722" w:type="dxa"/>
             <w:tcBorders>
               <w:top w:val="single" w:sz="4" w:space="0" w:color="000000"/>
               <w:left w:val="single" w:sz="4" w:space="0" w:color="000000"/>
@@ -7629,7 +7629,7 @@
         <w:trPr/>
         <w:tc>
           <w:tcPr>
-            <w:tcW w:w="1111" w:type="dxa"/>
+            <w:tcW w:w="1110" w:type="dxa"/>
             <w:tcBorders>
               <w:top w:val="single" w:sz="4" w:space="0" w:color="000000"/>
               <w:left w:val="single" w:sz="4" w:space="0" w:color="000000"/>
@@ -7664,7 +7664,7 @@
         </w:tc>
         <w:tc>
           <w:tcPr>
-            <w:tcW w:w="4721" w:type="dxa"/>
+            <w:tcW w:w="4722" w:type="dxa"/>
             <w:tcBorders>
               <w:top w:val="single" w:sz="4" w:space="0" w:color="000000"/>
               <w:left w:val="single" w:sz="4" w:space="0" w:color="000000"/>
@@ -7873,7 +7873,7 @@
         <w:trPr/>
         <w:tc>
           <w:tcPr>
-            <w:tcW w:w="1111" w:type="dxa"/>
+            <w:tcW w:w="1110" w:type="dxa"/>
             <w:tcBorders>
               <w:top w:val="single" w:sz="4" w:space="0" w:color="000000"/>
               <w:left w:val="single" w:sz="4" w:space="0" w:color="000000"/>
@@ -7908,7 +7908,7 @@
         </w:tc>
         <w:tc>
           <w:tcPr>
-            <w:tcW w:w="4721" w:type="dxa"/>
+            <w:tcW w:w="4722" w:type="dxa"/>
             <w:tcBorders>
               <w:top w:val="single" w:sz="4" w:space="0" w:color="000000"/>
               <w:left w:val="single" w:sz="4" w:space="0" w:color="000000"/>
@@ -8126,7 +8126,7 @@
         <w:trPr/>
         <w:tc>
           <w:tcPr>
-            <w:tcW w:w="1111" w:type="dxa"/>
+            <w:tcW w:w="1110" w:type="dxa"/>
             <w:tcBorders>
               <w:top w:val="single" w:sz="4" w:space="0" w:color="000000"/>
               <w:left w:val="single" w:sz="4" w:space="0" w:color="000000"/>
@@ -8161,7 +8161,7 @@
         </w:tc>
         <w:tc>
           <w:tcPr>
-            <w:tcW w:w="4721" w:type="dxa"/>
+            <w:tcW w:w="4722" w:type="dxa"/>
             <w:tcBorders>
               <w:top w:val="single" w:sz="4" w:space="0" w:color="000000"/>
               <w:left w:val="single" w:sz="4" w:space="0" w:color="000000"/>
@@ -8361,7 +8361,7 @@
         <w:trPr/>
         <w:tc>
           <w:tcPr>
-            <w:tcW w:w="1111" w:type="dxa"/>
+            <w:tcW w:w="1110" w:type="dxa"/>
             <w:tcBorders>
               <w:top w:val="single" w:sz="4" w:space="0" w:color="000000"/>
               <w:left w:val="single" w:sz="4" w:space="0" w:color="000000"/>
@@ -8396,7 +8396,7 @@
         </w:tc>
         <w:tc>
           <w:tcPr>
-            <w:tcW w:w="4721" w:type="dxa"/>
+            <w:tcW w:w="4722" w:type="dxa"/>
             <w:tcBorders>
               <w:top w:val="single" w:sz="4" w:space="0" w:color="000000"/>
               <w:left w:val="single" w:sz="4" w:space="0" w:color="000000"/>
@@ -8596,7 +8596,7 @@
         <w:trPr/>
         <w:tc>
           <w:tcPr>
-            <w:tcW w:w="1111" w:type="dxa"/>
+            <w:tcW w:w="1110" w:type="dxa"/>
             <w:tcBorders>
               <w:top w:val="single" w:sz="4" w:space="0" w:color="000000"/>
               <w:left w:val="single" w:sz="4" w:space="0" w:color="000000"/>
@@ -8631,7 +8631,7 @@
         </w:tc>
         <w:tc>
           <w:tcPr>
-            <w:tcW w:w="4721" w:type="dxa"/>
+            <w:tcW w:w="4722" w:type="dxa"/>
             <w:tcBorders>
               <w:top w:val="single" w:sz="4" w:space="0" w:color="000000"/>
               <w:left w:val="single" w:sz="4" w:space="0" w:color="000000"/>
@@ -8831,7 +8831,7 @@
         <w:trPr/>
         <w:tc>
           <w:tcPr>
-            <w:tcW w:w="1111" w:type="dxa"/>
+            <w:tcW w:w="1110" w:type="dxa"/>
             <w:tcBorders>
               <w:top w:val="single" w:sz="4" w:space="0" w:color="000000"/>
               <w:left w:val="single" w:sz="4" w:space="0" w:color="000000"/>
@@ -8866,7 +8866,7 @@
         </w:tc>
         <w:tc>
           <w:tcPr>
-            <w:tcW w:w="4721" w:type="dxa"/>
+            <w:tcW w:w="4722" w:type="dxa"/>
             <w:tcBorders>
               <w:top w:val="single" w:sz="4" w:space="0" w:color="000000"/>
               <w:left w:val="single" w:sz="4" w:space="0" w:color="000000"/>
@@ -9066,7 +9066,7 @@
         <w:trPr/>
         <w:tc>
           <w:tcPr>
-            <w:tcW w:w="1111" w:type="dxa"/>
+            <w:tcW w:w="1110" w:type="dxa"/>
             <w:tcBorders>
               <w:top w:val="single" w:sz="4" w:space="0" w:color="000000"/>
               <w:left w:val="single" w:sz="4" w:space="0" w:color="000000"/>
@@ -9101,7 +9101,7 @@
         </w:tc>
         <w:tc>
           <w:tcPr>
-            <w:tcW w:w="4721" w:type="dxa"/>
+            <w:tcW w:w="4722" w:type="dxa"/>
             <w:tcBorders>
               <w:top w:val="single" w:sz="4" w:space="0" w:color="000000"/>
               <w:left w:val="single" w:sz="4" w:space="0" w:color="000000"/>
@@ -9301,7 +9301,7 @@
         <w:trPr/>
         <w:tc>
           <w:tcPr>
-            <w:tcW w:w="1111" w:type="dxa"/>
+            <w:tcW w:w="1110" w:type="dxa"/>
             <w:tcBorders>
               <w:top w:val="single" w:sz="4" w:space="0" w:color="000000"/>
               <w:left w:val="single" w:sz="4" w:space="0" w:color="000000"/>
@@ -9336,7 +9336,7 @@
         </w:tc>
         <w:tc>
           <w:tcPr>
-            <w:tcW w:w="4721" w:type="dxa"/>
+            <w:tcW w:w="4722" w:type="dxa"/>
             <w:tcBorders>
               <w:top w:val="single" w:sz="4" w:space="0" w:color="000000"/>
               <w:left w:val="single" w:sz="4" w:space="0" w:color="000000"/>
@@ -9534,7 +9534,7 @@
         <w:trPr/>
         <w:tc>
           <w:tcPr>
-            <w:tcW w:w="1111" w:type="dxa"/>
+            <w:tcW w:w="1110" w:type="dxa"/>
             <w:tcBorders>
               <w:top w:val="single" w:sz="4" w:space="0" w:color="000000"/>
               <w:left w:val="single" w:sz="4" w:space="0" w:color="000000"/>
@@ -9569,7 +9569,7 @@
         </w:tc>
         <w:tc>
           <w:tcPr>
-            <w:tcW w:w="4721" w:type="dxa"/>
+            <w:tcW w:w="4722" w:type="dxa"/>
             <w:tcBorders>
               <w:top w:val="single" w:sz="4" w:space="0" w:color="000000"/>
               <w:left w:val="single" w:sz="4" w:space="0" w:color="000000"/>
@@ -10085,8 +10085,8 @@
         <w:rPr/>
       </w:pPr>
       <w:bookmarkStart w:id="2" w:name="__RefHeading___Toc1729037_1399105856"/>
-      <w:bookmarkStart w:id="3" w:name="_Toc136810442"/>
-      <w:bookmarkStart w:id="4" w:name="_Toc136799338"/>
+      <w:bookmarkStart w:id="3" w:name="_Toc136799338"/>
+      <w:bookmarkStart w:id="4" w:name="_Toc136810442"/>
       <w:bookmarkEnd w:id="2"/>
       <w:r>
         <w:rPr/>
@@ -10960,9 +10960,30 @@
                 <w:webHidden/>
                 <w:rStyle w:val="Style11"/>
               </w:rPr>
-              <w:t>4.2.2 Синтаксический анализатор запроса и построение AST-дерева</w:t>
+              <w:t>4.2.2 Синтаксический анализатор. Описание узлов AST-дерева</w:t>
               <w:tab/>
               <w:t>37</w:t>
+            </w:r>
+          </w:hyperlink>
+        </w:p>
+        <w:p>
+          <w:pPr>
+            <w:pStyle w:val="TOC2"/>
+            <w:tabs>
+              <w:tab w:val="clear" w:pos="720"/>
+              <w:tab w:val="right" w:pos="9629" w:leader="dot"/>
+            </w:tabs>
+            <w:rPr/>
+          </w:pPr>
+          <w:hyperlink w:anchor="__RefHeading___Toc2270_3084943838">
+            <w:r>
+              <w:rPr>
+                <w:webHidden/>
+                <w:rStyle w:val="Style11"/>
+              </w:rPr>
+              <w:t>4.2.3 Генерация синтаксического анализатора с помощью bison</w:t>
+              <w:tab/>
+              <w:t>44</w:t>
             </w:r>
           </w:hyperlink>
         </w:p>
@@ -10981,9 +11002,51 @@
                 <w:webHidden/>
                 <w:rStyle w:val="Style11"/>
               </w:rPr>
-              <w:t>4.3 Отладка библиотеки кодогенерации</w:t>
+              <w:t>4.3 Менеджер графовых сущностей</w:t>
               <w:tab/>
-              <w:t>40</w:t>
+              <w:t>45</w:t>
+            </w:r>
+          </w:hyperlink>
+        </w:p>
+        <w:p>
+          <w:pPr>
+            <w:pStyle w:val="TOC2"/>
+            <w:tabs>
+              <w:tab w:val="clear" w:pos="720"/>
+              <w:tab w:val="right" w:pos="9629" w:leader="dot"/>
+            </w:tabs>
+            <w:rPr/>
+          </w:pPr>
+          <w:hyperlink w:anchor="__RefHeading___Toc2297_3084943838">
+            <w:r>
+              <w:rPr>
+                <w:webHidden/>
+                <w:rStyle w:val="Style11"/>
+              </w:rPr>
+              <w:t>4.3.1 Хранилище свойств узлов графа</w:t>
+              <w:tab/>
+              <w:t>45</w:t>
+            </w:r>
+          </w:hyperlink>
+        </w:p>
+        <w:p>
+          <w:pPr>
+            <w:pStyle w:val="TOC2"/>
+            <w:tabs>
+              <w:tab w:val="clear" w:pos="720"/>
+              <w:tab w:val="right" w:pos="9629" w:leader="dot"/>
+            </w:tabs>
+            <w:rPr/>
+          </w:pPr>
+          <w:hyperlink w:anchor="__RefHeading___Toc2299_3084943838">
+            <w:r>
+              <w:rPr>
+                <w:webHidden/>
+                <w:rStyle w:val="Style11"/>
+              </w:rPr>
+              <w:t>4.3.2 Хранилище узлов и ребер графа</w:t>
+              <w:tab/>
+              <w:t>47</w:t>
             </w:r>
           </w:hyperlink>
         </w:p>
@@ -11004,7 +11067,7 @@
               </w:rPr>
               <w:t>5 Результат работы программы</w:t>
               <w:tab/>
-              <w:t>40</w:t>
+              <w:t>47</w:t>
             </w:r>
           </w:hyperlink>
         </w:p>
@@ -11025,28 +11088,7 @@
               </w:rPr>
               <w:t>5.1 Результат кодогенерации</w:t>
               <w:tab/>
-              <w:t>40</w:t>
-            </w:r>
-          </w:hyperlink>
-        </w:p>
-        <w:p>
-          <w:pPr>
-            <w:pStyle w:val="TOC2"/>
-            <w:tabs>
-              <w:tab w:val="clear" w:pos="720"/>
-              <w:tab w:val="right" w:pos="9629" w:leader="dot"/>
-            </w:tabs>
-            <w:rPr/>
-          </w:pPr>
-          <w:hyperlink w:anchor="__RefHeading___Toc1729101_1399105856">
-            <w:r>
-              <w:rPr>
-                <w:webHidden/>
-                <w:rStyle w:val="Style11"/>
-              </w:rPr>
-              <w:t>5.2 Вычислительный эксперимент</w:t>
-              <w:tab/>
-              <w:t>45</w:t>
+              <w:t>47</w:t>
             </w:r>
           </w:hyperlink>
         </w:p>
@@ -11734,8 +11776,8 @@
         <w:rPr/>
       </w:pPr>
       <w:bookmarkStart w:id="13" w:name="__RefHeading___Toc1729045_1399105856"/>
-      <w:bookmarkStart w:id="14" w:name="_Toc136810446"/>
-      <w:bookmarkStart w:id="15" w:name="_Toc136470518"/>
+      <w:bookmarkStart w:id="14" w:name="_Toc136470518"/>
+      <w:bookmarkStart w:id="15" w:name="_Toc136810446"/>
       <w:bookmarkEnd w:id="13"/>
       <w:r>
         <w:rPr/>
@@ -11750,8 +11792,8 @@
         <w:rPr/>
       </w:pPr>
       <w:bookmarkStart w:id="16" w:name="__RefHeading___Toc1729047_1399105856"/>
-      <w:bookmarkStart w:id="17" w:name="_Toc136810447"/>
-      <w:bookmarkStart w:id="18" w:name="_Toc136470519"/>
+      <w:bookmarkStart w:id="17" w:name="_Toc136470519"/>
+      <w:bookmarkStart w:id="18" w:name="_Toc136810447"/>
       <w:bookmarkEnd w:id="16"/>
       <w:r>
         <w:rPr/>
@@ -11788,7 +11830,7 @@
         <w:pStyle w:val="Style29"/>
         <w:numPr>
           <w:ilvl w:val="0"/>
-          <w:numId w:val="20"/>
+          <w:numId w:val="18"/>
         </w:numPr>
         <w:ind w:hanging="284" w:left="993"/>
         <w:rPr/>
@@ -11805,7 +11847,7 @@
         <w:pStyle w:val="Style29"/>
         <w:numPr>
           <w:ilvl w:val="0"/>
-          <w:numId w:val="21"/>
+          <w:numId w:val="19"/>
         </w:numPr>
         <w:ind w:hanging="284" w:left="993"/>
         <w:rPr/>
@@ -11821,8 +11863,8 @@
         <w:rPr/>
       </w:pPr>
       <w:bookmarkStart w:id="19" w:name="__RefHeading___Toc1729049_1399105856"/>
-      <w:bookmarkStart w:id="20" w:name="_Toc136810448"/>
-      <w:bookmarkStart w:id="21" w:name="_Toc136470520"/>
+      <w:bookmarkStart w:id="20" w:name="_Toc136470520"/>
+      <w:bookmarkStart w:id="21" w:name="_Toc136810448"/>
       <w:bookmarkEnd w:id="19"/>
       <w:r>
         <w:rPr>
@@ -11985,8 +12027,8 @@
         <w:rPr/>
       </w:pPr>
       <w:bookmarkStart w:id="22" w:name="__RefHeading___Toc1729051_1399105856"/>
-      <w:bookmarkStart w:id="23" w:name="_Toc136810449"/>
-      <w:bookmarkStart w:id="24" w:name="_Toc136470521"/>
+      <w:bookmarkStart w:id="23" w:name="_Toc136470521"/>
+      <w:bookmarkStart w:id="24" w:name="_Toc136810449"/>
       <w:bookmarkEnd w:id="22"/>
       <w:r>
         <w:rPr/>
@@ -12001,8 +12043,8 @@
         <w:rPr/>
       </w:pPr>
       <w:bookmarkStart w:id="25" w:name="__RefHeading___Toc1729053_1399105856"/>
-      <w:bookmarkStart w:id="26" w:name="_Toc136810450"/>
-      <w:bookmarkStart w:id="27" w:name="_Toc136470522"/>
+      <w:bookmarkStart w:id="26" w:name="_Toc136470522"/>
+      <w:bookmarkStart w:id="27" w:name="_Toc136810450"/>
       <w:bookmarkEnd w:id="25"/>
       <w:r>
         <w:rPr>
@@ -12086,8 +12128,8 @@
         <w:rPr/>
       </w:pPr>
       <w:bookmarkStart w:id="31" w:name="__RefHeading___Toc1729057_1399105856"/>
-      <w:bookmarkStart w:id="32" w:name="_Toc136470524"/>
-      <w:bookmarkStart w:id="33" w:name="_Toc136810452"/>
+      <w:bookmarkStart w:id="32" w:name="_Toc136810452"/>
+      <w:bookmarkStart w:id="33" w:name="_Toc136470524"/>
       <w:bookmarkEnd w:id="31"/>
       <w:r>
         <w:rPr>
@@ -12134,7 +12176,7 @@
       </w:pPr>
       <w:r>
         <w:drawing>
-          <wp:anchor behindDoc="0" distT="0" distB="0" distL="0" distR="0" simplePos="0" locked="0" layoutInCell="0" allowOverlap="1" relativeHeight="9">
+          <wp:anchor behindDoc="0" distT="0" distB="0" distL="0" distR="0" simplePos="0" locked="0" layoutInCell="0" allowOverlap="1" relativeHeight="7">
             <wp:simplePos x="0" y="0"/>
             <wp:positionH relativeFrom="column">
               <wp:align>center</wp:align>
@@ -12190,8 +12232,8 @@
         <w:rPr/>
       </w:pPr>
       <w:bookmarkStart w:id="34" w:name="__RefHeading___Toc1729059_1399105856"/>
-      <w:bookmarkStart w:id="35" w:name="_Toc136810454"/>
-      <w:bookmarkStart w:id="36" w:name="_Toc136470526"/>
+      <w:bookmarkStart w:id="35" w:name="_Toc136470526"/>
+      <w:bookmarkStart w:id="36" w:name="_Toc136810454"/>
       <w:bookmarkEnd w:id="34"/>
       <w:r>
         <w:rPr>
@@ -12345,7 +12387,7 @@
         <w:pStyle w:val="Style29"/>
         <w:numPr>
           <w:ilvl w:val="0"/>
-          <w:numId w:val="10"/>
+          <w:numId w:val="8"/>
         </w:numPr>
         <w:tabs>
           <w:tab w:val="clear" w:pos="720"/>
@@ -12366,7 +12408,7 @@
         <w:pStyle w:val="Style29"/>
         <w:numPr>
           <w:ilvl w:val="0"/>
-          <w:numId w:val="10"/>
+          <w:numId w:val="8"/>
         </w:numPr>
         <w:tabs>
           <w:tab w:val="clear" w:pos="720"/>
@@ -12387,7 +12429,7 @@
         <w:pStyle w:val="Style29"/>
         <w:numPr>
           <w:ilvl w:val="0"/>
-          <w:numId w:val="10"/>
+          <w:numId w:val="8"/>
         </w:numPr>
         <w:tabs>
           <w:tab w:val="clear" w:pos="720"/>
@@ -12408,7 +12450,7 @@
         <w:pStyle w:val="Style29"/>
         <w:numPr>
           <w:ilvl w:val="0"/>
-          <w:numId w:val="10"/>
+          <w:numId w:val="8"/>
         </w:numPr>
         <w:tabs>
           <w:tab w:val="clear" w:pos="720"/>
@@ -12429,7 +12471,7 @@
         <w:pStyle w:val="Style29"/>
         <w:numPr>
           <w:ilvl w:val="0"/>
-          <w:numId w:val="10"/>
+          <w:numId w:val="8"/>
         </w:numPr>
         <w:tabs>
           <w:tab w:val="clear" w:pos="720"/>
@@ -12450,7 +12492,7 @@
         <w:pStyle w:val="Style29"/>
         <w:numPr>
           <w:ilvl w:val="0"/>
-          <w:numId w:val="10"/>
+          <w:numId w:val="8"/>
         </w:numPr>
         <w:tabs>
           <w:tab w:val="clear" w:pos="720"/>
@@ -12472,8 +12514,8 @@
         <w:rPr/>
       </w:pPr>
       <w:bookmarkStart w:id="37" w:name="__RefHeading___Toc1729061_1399105856"/>
-      <w:bookmarkStart w:id="38" w:name="_Toc136470527"/>
-      <w:bookmarkStart w:id="39" w:name="_Toc136810455"/>
+      <w:bookmarkStart w:id="38" w:name="_Toc136810455"/>
+      <w:bookmarkStart w:id="39" w:name="_Toc136470527"/>
       <w:bookmarkEnd w:id="37"/>
       <w:r>
         <w:rPr>
@@ -12794,8 +12836,8 @@
           <w:lang w:val="ru-RU"/>
         </w:rPr>
       </w:pPr>
-      <w:bookmarkStart w:id="42" w:name="OLE_LINK13"/>
-      <w:bookmarkStart w:id="43" w:name="OLE_LINK14"/>
+      <w:bookmarkStart w:id="42" w:name="OLE_LINK14"/>
+      <w:bookmarkStart w:id="43" w:name="OLE_LINK13"/>
       <w:bookmarkEnd w:id="42"/>
       <w:bookmarkEnd w:id="43"/>
       <w:r>
@@ -12811,8 +12853,8 @@
           <w:lang w:val="ru-RU"/>
         </w:rPr>
       </w:pPr>
-      <w:bookmarkStart w:id="44" w:name="OLE_LINK12"/>
-      <w:bookmarkStart w:id="45" w:name="OLE_LINK11"/>
+      <w:bookmarkStart w:id="44" w:name="OLE_LINK11"/>
+      <w:bookmarkStart w:id="45" w:name="OLE_LINK12"/>
       <w:bookmarkEnd w:id="44"/>
       <w:bookmarkEnd w:id="45"/>
       <w:r>
@@ -12854,8 +12896,8 @@
           <w:lang w:val="ru-RU"/>
         </w:rPr>
       </w:pPr>
-      <w:bookmarkStart w:id="46" w:name="OLE_LINK15"/>
-      <w:bookmarkStart w:id="47" w:name="OLE_LINK16"/>
+      <w:bookmarkStart w:id="46" w:name="OLE_LINK16"/>
+      <w:bookmarkStart w:id="47" w:name="OLE_LINK15"/>
       <w:bookmarkEnd w:id="46"/>
       <w:bookmarkEnd w:id="47"/>
       <w:r>
@@ -13038,8 +13080,8 @@
         </w:rPr>
         <w:t xml:space="preserve">Листинг 3 - </w:t>
       </w:r>
-      <w:bookmarkStart w:id="48" w:name="OLE_LINK17"/>
-      <w:bookmarkStart w:id="49" w:name="OLE_LINK18"/>
+      <w:bookmarkStart w:id="48" w:name="OLE_LINK18"/>
+      <w:bookmarkStart w:id="49" w:name="OLE_LINK17"/>
       <w:r>
         <w:rPr>
           <w:i w:val="false"/>
@@ -13702,7 +13744,7 @@
         <w:pStyle w:val="Style30"/>
         <w:numPr>
           <w:ilvl w:val="0"/>
-          <w:numId w:val="12"/>
+          <w:numId w:val="10"/>
         </w:numPr>
         <w:rPr/>
       </w:pPr>
@@ -13716,7 +13758,7 @@
         <w:pStyle w:val="Style30"/>
         <w:numPr>
           <w:ilvl w:val="0"/>
-          <w:numId w:val="12"/>
+          <w:numId w:val="10"/>
         </w:numPr>
         <w:rPr/>
       </w:pPr>
@@ -13730,7 +13772,7 @@
         <w:pStyle w:val="Style30"/>
         <w:numPr>
           <w:ilvl w:val="0"/>
-          <w:numId w:val="12"/>
+          <w:numId w:val="10"/>
         </w:numPr>
         <w:rPr/>
       </w:pPr>
@@ -13766,7 +13808,7 @@
       </w:pPr>
       <w:r>
         <w:drawing>
-          <wp:anchor behindDoc="0" distT="0" distB="0" distL="0" distR="0" simplePos="0" locked="0" layoutInCell="0" allowOverlap="1" relativeHeight="10">
+          <wp:anchor behindDoc="0" distT="0" distB="0" distL="0" distR="0" simplePos="0" locked="0" layoutInCell="0" allowOverlap="1" relativeHeight="8">
             <wp:simplePos x="0" y="0"/>
             <wp:positionH relativeFrom="column">
               <wp:align>center</wp:align>
@@ -13823,7 +13865,7 @@
       </w:pPr>
       <w:r>
         <w:drawing>
-          <wp:anchor behindDoc="0" distT="0" distB="0" distL="0" distR="0" simplePos="0" locked="0" layoutInCell="0" allowOverlap="1" relativeHeight="11">
+          <wp:anchor behindDoc="0" distT="0" distB="0" distL="0" distR="0" simplePos="0" locked="0" layoutInCell="0" allowOverlap="1" relativeHeight="9">
             <wp:simplePos x="0" y="0"/>
             <wp:positionH relativeFrom="column">
               <wp:align>center</wp:align>
@@ -13924,7 +13966,7 @@
       </w:pPr>
       <w:r>
         <w:drawing>
-          <wp:anchor behindDoc="0" distT="0" distB="0" distL="0" distR="0" simplePos="0" locked="0" layoutInCell="0" allowOverlap="1" relativeHeight="12">
+          <wp:anchor behindDoc="0" distT="0" distB="0" distL="0" distR="0" simplePos="0" locked="0" layoutInCell="0" allowOverlap="1" relativeHeight="10">
             <wp:simplePos x="0" y="0"/>
             <wp:positionH relativeFrom="column">
               <wp:align>center</wp:align>
@@ -14003,7 +14045,7 @@
       </w:pPr>
       <w:r>
         <w:drawing>
-          <wp:anchor behindDoc="0" distT="0" distB="0" distL="0" distR="0" simplePos="0" locked="0" layoutInCell="0" allowOverlap="1" relativeHeight="13">
+          <wp:anchor behindDoc="0" distT="0" distB="0" distL="0" distR="0" simplePos="0" locked="0" layoutInCell="0" allowOverlap="1" relativeHeight="11">
             <wp:simplePos x="0" y="0"/>
             <wp:positionH relativeFrom="column">
               <wp:align>center</wp:align>
@@ -14060,7 +14102,7 @@
       </w:pPr>
       <w:r>
         <w:drawing>
-          <wp:anchor behindDoc="0" distT="0" distB="0" distL="0" distR="0" simplePos="0" locked="0" layoutInCell="0" allowOverlap="1" relativeHeight="14">
+          <wp:anchor behindDoc="0" distT="0" distB="0" distL="0" distR="0" simplePos="0" locked="0" layoutInCell="0" allowOverlap="1" relativeHeight="12">
             <wp:simplePos x="0" y="0"/>
             <wp:positionH relativeFrom="column">
               <wp:align>center</wp:align>
@@ -14116,8 +14158,8 @@
         <w:rPr/>
       </w:pPr>
       <w:bookmarkStart w:id="54" w:name="__RefHeading___Toc1729065_1399105856"/>
-      <w:bookmarkStart w:id="55" w:name="_Toc136810456"/>
-      <w:bookmarkStart w:id="56" w:name="_Toc136470528"/>
+      <w:bookmarkStart w:id="55" w:name="_Toc136470528"/>
+      <w:bookmarkStart w:id="56" w:name="_Toc136810456"/>
       <w:bookmarkEnd w:id="54"/>
       <w:r>
         <w:rPr>
@@ -14172,7 +14214,7 @@
         <w:pStyle w:val="BodyText"/>
         <w:numPr>
           <w:ilvl w:val="0"/>
-          <w:numId w:val="11"/>
+          <w:numId w:val="9"/>
         </w:numPr>
         <w:suppressLineNumbers w:val="0"/>
         <w:spacing w:lineRule="auto" w:line="360"/>
@@ -14207,7 +14249,7 @@
         <w:pStyle w:val="BodyText"/>
         <w:numPr>
           <w:ilvl w:val="0"/>
-          <w:numId w:val="11"/>
+          <w:numId w:val="9"/>
         </w:numPr>
         <w:suppressLineNumbers w:val="0"/>
         <w:spacing w:lineRule="auto" w:line="360"/>
@@ -14242,7 +14284,7 @@
         <w:pStyle w:val="BodyText"/>
         <w:numPr>
           <w:ilvl w:val="0"/>
-          <w:numId w:val="11"/>
+          <w:numId w:val="9"/>
         </w:numPr>
         <w:suppressLineNumbers w:val="0"/>
         <w:spacing w:lineRule="auto" w:line="360"/>
@@ -14344,8 +14386,8 @@
         <w:rPr/>
       </w:pPr>
       <w:bookmarkStart w:id="57" w:name="__RefHeading___Toc1729077_1399105856"/>
-      <w:bookmarkStart w:id="58" w:name="_Toc136470534"/>
-      <w:bookmarkStart w:id="59" w:name="_Toc136810462"/>
+      <w:bookmarkStart w:id="58" w:name="_Toc136810462"/>
+      <w:bookmarkStart w:id="59" w:name="_Toc136470534"/>
       <w:bookmarkEnd w:id="57"/>
       <w:r>
         <w:rPr>
@@ -14357,12 +14399,12 @@
         <w:rPr/>
         <w:t xml:space="preserve">Выбор средств реализации </w:t>
       </w:r>
+      <w:bookmarkEnd w:id="59"/>
+      <w:r>
+        <w:rPr/>
+        <w:t>системы</w:t>
+      </w:r>
       <w:bookmarkEnd w:id="58"/>
-      <w:r>
-        <w:rPr/>
-        <w:t>системы</w:t>
-      </w:r>
-      <w:bookmarkEnd w:id="59"/>
     </w:p>
     <w:p>
       <w:pPr>
@@ -14453,8 +14495,8 @@
         <w:rPr/>
       </w:pPr>
       <w:bookmarkStart w:id="60" w:name="__RefHeading___Toc1729079_1399105856"/>
-      <w:bookmarkStart w:id="61" w:name="_Toc136810463"/>
-      <w:bookmarkStart w:id="62" w:name="_Toc136470535"/>
+      <w:bookmarkStart w:id="61" w:name="_Toc136470535"/>
+      <w:bookmarkStart w:id="62" w:name="_Toc136810463"/>
       <w:bookmarkEnd w:id="60"/>
       <w:r>
         <w:rPr>
@@ -14500,8 +14542,8 @@
         <w:rPr/>
       </w:pPr>
       <w:bookmarkStart w:id="63" w:name="__RefHeading___Toc1729081_1399105856"/>
-      <w:bookmarkStart w:id="64" w:name="_Toc136810464"/>
-      <w:bookmarkStart w:id="65" w:name="_Toc136470536"/>
+      <w:bookmarkStart w:id="64" w:name="_Toc136470536"/>
+      <w:bookmarkStart w:id="65" w:name="_Toc136810464"/>
       <w:bookmarkEnd w:id="63"/>
       <w:r>
         <w:rPr>
@@ -15244,8 +15286,8 @@
         <w:rPr/>
       </w:pPr>
       <w:bookmarkStart w:id="68" w:name="__RefHeading___Toc1729083_1399105856"/>
-      <w:bookmarkStart w:id="69" w:name="_Toc136810465"/>
-      <w:bookmarkStart w:id="70" w:name="_Toc136470537"/>
+      <w:bookmarkStart w:id="69" w:name="_Toc136470537"/>
+      <w:bookmarkStart w:id="70" w:name="_Toc136810465"/>
       <w:bookmarkEnd w:id="68"/>
       <w:r>
         <w:rPr>
@@ -15357,7 +15399,7 @@
         <w:pStyle w:val="Style30"/>
         <w:numPr>
           <w:ilvl w:val="0"/>
-          <w:numId w:val="13"/>
+          <w:numId w:val="11"/>
         </w:numPr>
         <w:rPr/>
       </w:pPr>
@@ -15371,7 +15413,7 @@
         <w:pStyle w:val="Style30"/>
         <w:numPr>
           <w:ilvl w:val="0"/>
-          <w:numId w:val="13"/>
+          <w:numId w:val="11"/>
         </w:numPr>
         <w:rPr/>
       </w:pPr>
@@ -15385,7 +15427,7 @@
         <w:pStyle w:val="Style30"/>
         <w:numPr>
           <w:ilvl w:val="0"/>
-          <w:numId w:val="13"/>
+          <w:numId w:val="11"/>
         </w:numPr>
         <w:rPr/>
       </w:pPr>
@@ -15401,7 +15443,7 @@
         <w:pStyle w:val="Style30"/>
         <w:numPr>
           <w:ilvl w:val="0"/>
-          <w:numId w:val="13"/>
+          <w:numId w:val="11"/>
         </w:numPr>
         <w:rPr/>
       </w:pPr>
@@ -15446,7 +15488,7 @@
           <w:szCs w:val="28"/>
         </w:rPr>
         <w:drawing>
-          <wp:anchor behindDoc="0" distT="0" distB="0" distL="0" distR="0" simplePos="0" locked="0" layoutInCell="0" allowOverlap="1" relativeHeight="15">
+          <wp:anchor behindDoc="0" distT="0" distB="0" distL="0" distR="0" simplePos="0" locked="0" layoutInCell="0" allowOverlap="1" relativeHeight="13">
             <wp:simplePos x="0" y="0"/>
             <wp:positionH relativeFrom="column">
               <wp:posOffset>316230</wp:posOffset>
@@ -15509,8 +15551,8 @@
         <w:rPr/>
       </w:pPr>
       <w:bookmarkStart w:id="71" w:name="__RefHeading___Toc1729085_1399105856"/>
-      <w:bookmarkStart w:id="72" w:name="_Toc136810466"/>
-      <w:bookmarkStart w:id="73" w:name="_Toc136470538"/>
+      <w:bookmarkStart w:id="72" w:name="_Toc136470538"/>
+      <w:bookmarkStart w:id="73" w:name="_Toc136810466"/>
       <w:bookmarkEnd w:id="71"/>
       <w:r>
         <w:rPr/>
@@ -15648,7 +15690,7 @@
       </w:pPr>
       <w:r>
         <w:drawing>
-          <wp:anchor behindDoc="0" distT="0" distB="0" distL="0" distR="0" simplePos="0" locked="0" layoutInCell="0" allowOverlap="1" relativeHeight="16">
+          <wp:anchor behindDoc="0" distT="0" distB="0" distL="0" distR="0" simplePos="0" locked="0" layoutInCell="0" allowOverlap="1" relativeHeight="14">
             <wp:simplePos x="0" y="0"/>
             <wp:positionH relativeFrom="column">
               <wp:posOffset>878205</wp:posOffset>
@@ -15874,7 +15916,7 @@
       </w:pPr>
       <w:r>
         <w:drawing>
-          <wp:anchor behindDoc="0" distT="0" distB="0" distL="0" distR="0" simplePos="0" locked="0" layoutInCell="0" allowOverlap="1" relativeHeight="17">
+          <wp:anchor behindDoc="0" distT="0" distB="0" distL="0" distR="0" simplePos="0" locked="0" layoutInCell="0" allowOverlap="1" relativeHeight="15">
             <wp:simplePos x="0" y="0"/>
             <wp:positionH relativeFrom="column">
               <wp:align>center</wp:align>
@@ -16149,7 +16191,7 @@
         <w:pStyle w:val="Style18"/>
         <w:numPr>
           <w:ilvl w:val="0"/>
-          <w:numId w:val="14"/>
+          <w:numId w:val="12"/>
         </w:numPr>
         <w:rPr/>
       </w:pPr>
@@ -16163,7 +16205,7 @@
         <w:pStyle w:val="Style18"/>
         <w:numPr>
           <w:ilvl w:val="0"/>
-          <w:numId w:val="14"/>
+          <w:numId w:val="12"/>
         </w:numPr>
         <w:rPr/>
       </w:pPr>
@@ -16177,7 +16219,7 @@
         <w:pStyle w:val="Style18"/>
         <w:numPr>
           <w:ilvl w:val="0"/>
-          <w:numId w:val="14"/>
+          <w:numId w:val="12"/>
         </w:numPr>
         <w:rPr/>
       </w:pPr>
@@ -16191,7 +16233,7 @@
         <w:pStyle w:val="Style18"/>
         <w:numPr>
           <w:ilvl w:val="0"/>
-          <w:numId w:val="14"/>
+          <w:numId w:val="12"/>
         </w:numPr>
         <w:rPr/>
       </w:pPr>
@@ -16206,8 +16248,8 @@
         <w:rPr/>
       </w:pPr>
       <w:bookmarkStart w:id="77" w:name="__RefHeading___Toc1729093_1399105856"/>
-      <w:bookmarkStart w:id="78" w:name="_Toc136810470"/>
-      <w:bookmarkStart w:id="79" w:name="_Toc136470542"/>
+      <w:bookmarkStart w:id="78" w:name="_Toc136470542"/>
+      <w:bookmarkStart w:id="79" w:name="_Toc136810470"/>
       <w:bookmarkEnd w:id="77"/>
       <w:r>
         <w:rPr/>
@@ -16270,7 +16312,7 @@
         <w:pStyle w:val="Style30"/>
         <w:numPr>
           <w:ilvl w:val="0"/>
-          <w:numId w:val="15"/>
+          <w:numId w:val="13"/>
         </w:numPr>
         <w:rPr/>
       </w:pPr>
@@ -16284,7 +16326,7 @@
         <w:pStyle w:val="Style30"/>
         <w:numPr>
           <w:ilvl w:val="0"/>
-          <w:numId w:val="15"/>
+          <w:numId w:val="13"/>
         </w:numPr>
         <w:rPr/>
       </w:pPr>
@@ -16298,7 +16340,7 @@
         <w:pStyle w:val="Style30"/>
         <w:numPr>
           <w:ilvl w:val="0"/>
-          <w:numId w:val="15"/>
+          <w:numId w:val="13"/>
         </w:numPr>
         <w:rPr/>
       </w:pPr>
@@ -16312,7 +16354,7 @@
         <w:pStyle w:val="Style30"/>
         <w:numPr>
           <w:ilvl w:val="0"/>
-          <w:numId w:val="15"/>
+          <w:numId w:val="13"/>
         </w:numPr>
         <w:rPr/>
       </w:pPr>
@@ -16326,7 +16368,7 @@
         <w:pStyle w:val="Style30"/>
         <w:numPr>
           <w:ilvl w:val="0"/>
-          <w:numId w:val="15"/>
+          <w:numId w:val="13"/>
         </w:numPr>
         <w:rPr/>
       </w:pPr>
@@ -16340,7 +16382,7 @@
         <w:pStyle w:val="Style30"/>
         <w:numPr>
           <w:ilvl w:val="0"/>
-          <w:numId w:val="15"/>
+          <w:numId w:val="13"/>
         </w:numPr>
         <w:rPr/>
       </w:pPr>
@@ -16378,11 +16420,7 @@
       <w:bookmarkEnd w:id="81"/>
       <w:r>
         <w:rPr/>
-        <w:t xml:space="preserve">4.2.2 Синтаксический анализатор. </w:t>
-      </w:r>
-      <w:r>
-        <w:rPr/>
-        <w:t>Описание узлов AST-дерева</w:t>
+        <w:t>4.2.2 Синтаксический анализатор. Описание узлов AST-дерева</w:t>
       </w:r>
     </w:p>
     <w:p>
@@ -16402,7 +16440,7 @@
       </w:pPr>
       <w:r>
         <w:drawing>
-          <wp:anchor behindDoc="0" distT="0" distB="0" distL="0" distR="0" simplePos="0" locked="0" layoutInCell="0" allowOverlap="1" relativeHeight="18">
+          <wp:anchor behindDoc="0" distT="0" distB="0" distL="0" distR="0" simplePos="0" locked="0" layoutInCell="0" allowOverlap="1" relativeHeight="16">
             <wp:simplePos x="0" y="0"/>
             <wp:positionH relativeFrom="column">
               <wp:align>center</wp:align>
@@ -16477,7 +16515,7 @@
         <w:pStyle w:val="Style18"/>
         <w:numPr>
           <w:ilvl w:val="0"/>
-          <w:numId w:val="16"/>
+          <w:numId w:val="14"/>
         </w:numPr>
         <w:rPr/>
       </w:pPr>
@@ -16491,7 +16529,7 @@
         <w:pStyle w:val="Style18"/>
         <w:numPr>
           <w:ilvl w:val="0"/>
-          <w:numId w:val="16"/>
+          <w:numId w:val="14"/>
         </w:numPr>
         <w:rPr/>
       </w:pPr>
@@ -16505,7 +16543,7 @@
         <w:pStyle w:val="Style18"/>
         <w:numPr>
           <w:ilvl w:val="0"/>
-          <w:numId w:val="16"/>
+          <w:numId w:val="14"/>
         </w:numPr>
         <w:rPr/>
       </w:pPr>
@@ -16519,7 +16557,7 @@
         <w:pStyle w:val="Style18"/>
         <w:numPr>
           <w:ilvl w:val="0"/>
-          <w:numId w:val="16"/>
+          <w:numId w:val="14"/>
         </w:numPr>
         <w:rPr/>
       </w:pPr>
@@ -16533,7 +16571,7 @@
         <w:pStyle w:val="Style18"/>
         <w:numPr>
           <w:ilvl w:val="0"/>
-          <w:numId w:val="16"/>
+          <w:numId w:val="14"/>
         </w:numPr>
         <w:rPr/>
       </w:pPr>
@@ -16547,7 +16585,7 @@
         <w:pStyle w:val="Style18"/>
         <w:numPr>
           <w:ilvl w:val="0"/>
-          <w:numId w:val="16"/>
+          <w:numId w:val="14"/>
         </w:numPr>
         <w:rPr/>
       </w:pPr>
@@ -16573,7 +16611,7 @@
       </w:pPr>
       <w:r>
         <w:drawing>
-          <wp:anchor behindDoc="0" distT="0" distB="0" distL="0" distR="0" simplePos="0" locked="0" layoutInCell="0" allowOverlap="1" relativeHeight="19">
+          <wp:anchor behindDoc="0" distT="0" distB="0" distL="0" distR="0" simplePos="0" locked="0" layoutInCell="0" allowOverlap="1" relativeHeight="17">
             <wp:simplePos x="0" y="0"/>
             <wp:positionH relativeFrom="column">
               <wp:align>center</wp:align>
@@ -16660,15 +16698,7 @@
       </w:pPr>
       <w:r>
         <w:rPr/>
-        <w:t xml:space="preserve">Класс vertex_node содержит поля тела узла _body, названия узла _name и метки узла _label. Каждое поле представляет собой объект std::optional на соответствующий умный указатель на vertex_body_node, obj_name_node или label_node. </w:t>
-      </w:r>
-      <w:r>
-        <w:rPr/>
-        <w:t>s</w:t>
-      </w:r>
-      <w:r>
-        <w:rPr/>
-        <w:t>td::optional — это контейнер-обертка над типом, которая может содержать в себе объект этого типа, а может и не содержать. Если значения нет, то optional содержит тип std::nullopt. Так как части узла не являются обязательными при написании запроса, то optional подходит здесь наилучшим образом.</w:t>
+        <w:t>Класс vertex_node содержит поля тела узла _body, названия узла _name и метки узла _label. Каждое поле представляет собой объект std::optional на соответствующий умный указатель на vertex_body_node, obj_name_node или label_node. std::optional — это контейнер-обертка над типом, которая может содержать в себе объект этого типа, а может и не содержать. Если значения нет, то optional содержит тип std::nullopt. Так как части узла не являются обязательными при написании запроса, то optional подходит здесь наилучшим образом.</w:t>
       </w:r>
     </w:p>
     <w:p>
@@ -16698,7 +16728,7 @@
       </w:pPr>
       <w:r>
         <w:drawing>
-          <wp:anchor behindDoc="0" distT="0" distB="0" distL="0" distR="0" simplePos="0" locked="0" layoutInCell="0" allowOverlap="1" relativeHeight="20">
+          <wp:anchor behindDoc="0" distT="0" distB="0" distL="0" distR="0" simplePos="0" locked="0" layoutInCell="0" allowOverlap="1" relativeHeight="18">
             <wp:simplePos x="0" y="0"/>
             <wp:positionH relativeFrom="column">
               <wp:align>center</wp:align>
@@ -16775,7 +16805,7 @@
       </w:pPr>
       <w:r>
         <w:drawing>
-          <wp:anchor behindDoc="0" distT="0" distB="0" distL="0" distR="0" simplePos="0" locked="0" layoutInCell="0" allowOverlap="1" relativeHeight="21">
+          <wp:anchor behindDoc="0" distT="0" distB="0" distL="0" distR="0" simplePos="0" locked="0" layoutInCell="0" allowOverlap="1" relativeHeight="19">
             <wp:simplePos x="0" y="0"/>
             <wp:positionH relativeFrom="column">
               <wp:align>center</wp:align>
@@ -16852,11 +16882,7 @@
       </w:pPr>
       <w:r>
         <w:rPr/>
-        <w:t xml:space="preserve">Класс обновления значения для поля узла set_stmt_node (ключевое слово SET) содержит в себе </w:t>
-      </w:r>
-      <w:r>
-        <w:rPr/>
-        <w:t>поле _assign, которое является возможным указателем на экземпляр класса описания присваивания assign_node (в классе предусмотрена возможность указания для основного идентификатора дополнительно его поля).</w:t>
+        <w:t>Класс обновления значения для поля узла set_stmt_node (ключевое слово SET) содержит в себе поле _assign, которое является возможным указателем на экземпляр класса описания присваивания assign_node (в классе предусмотрена возможность указания для основного идентификатора дополнительно его поля).</w:t>
       </w:r>
     </w:p>
     <w:p>
@@ -16916,7 +16942,7 @@
       </w:pPr>
       <w:r>
         <w:drawing>
-          <wp:anchor behindDoc="0" distT="0" distB="0" distL="0" distR="0" simplePos="0" locked="0" layoutInCell="0" allowOverlap="1" relativeHeight="22">
+          <wp:anchor behindDoc="0" distT="0" distB="0" distL="0" distR="0" simplePos="0" locked="0" layoutInCell="0" allowOverlap="1" relativeHeight="20">
             <wp:simplePos x="0" y="0"/>
             <wp:positionH relativeFrom="column">
               <wp:align>center</wp:align>
@@ -16991,6 +17017,8 @@
         <w:pStyle w:val="Style23"/>
         <w:rPr/>
       </w:pPr>
+      <w:bookmarkStart w:id="82" w:name="__RefHeading___Toc2270_3084943838"/>
+      <w:bookmarkEnd w:id="82"/>
       <w:r>
         <w:rPr/>
         <w:t>4.2.3 Генерация синтаксического анализатора с помощью bison</w:t>
@@ -17003,23 +17031,7 @@
       </w:pPr>
       <w:r>
         <w:rPr/>
-        <w:t xml:space="preserve">Для генерации синтаксического анализатора в специальном файле были описаны все необходимые правила </w:t>
-      </w:r>
-      <w:r>
-        <w:rPr/>
-        <w:t xml:space="preserve">нисходящей грамматики. Разбор начинается от общего текста запроса к его наименьшим синтаксическим узлам. Для поиска узлов были заранее обозначены все действующие токены (в данном контексте это реальные части запроса: строка, число, идентификатор или метка) и нетерминальные символы (сочетания токенов, которые представляют абстрактную часть запроса) с помощью директив %token и %nterm. Для токенов и нетерминалов задаются типы, с помощью которых они будут представлены в исходном коде для дальнейшей обработки. Здесь токены представлены стандартными типами значений запроса в виде целого числа и строки, а для каждого нетерминала поставлено в соответствие его описание в виде класса узла AST-дерева. В грамматических правилах обработки очередного нетерминального символа содержится код на C++, в котором происходит создание текущего узла дерева, при этом рекурсивно создаются все использующиеся нетерминалы в строке. Для избежания копирования тяжелых объектов узлов и были введены интеллектуальные указатели в виде объектов std::shared_ptr&lt;T&gt;, </w:t>
-      </w:r>
-      <w:r>
-        <w:rPr/>
-        <w:t>которые дополнительно при создании дочерних узлов заносятся в список _childs.</w:t>
-      </w:r>
-      <w:r>
-        <w:rPr/>
-        <w:t xml:space="preserve"> Пример подобного </w:t>
-      </w:r>
-      <w:r>
-        <w:rPr/>
-        <w:t>грамматического правила приведен в листинге 13.</w:t>
+        <w:t>Для генерации синтаксического анализатора в специальном файле были описаны все необходимые правила нисходящей грамматики. Разбор начинается от общего текста запроса к его наименьшим синтаксическим узлам. Для поиска узлов были заранее обозначены все действующие токены (в данном контексте это реальные части запроса: строка, число, идентификатор или метка) и нетерминальные символы (сочетания токенов, которые представляют абстрактную часть запроса) с помощью директив %token и %nterm. Для токенов и нетерминалов задаются типы, с помощью которых они будут представлены в исходном коде для дальнейшей обработки. Здесь токены представлены стандартными типами значений запроса в виде целого числа и строки, а для каждого нетерминала поставлено в соответствие его описание в виде класса узла AST-дерева. В грамматических правилах обработки очередного нетерминального символа содержится код на C++, в котором происходит создание текущего узла дерева, при этом рекурсивно создаются все использующиеся нетерминалы в строке. Для избежания копирования тяжелых объектов узлов и были введены интеллектуальные указатели в виде объектов std::shared_ptr&lt;T&gt;, которые дополнительно при создании дочерних узлов заносятся в список _childs. Пример подобного грамматического правила приведен в листинге 13.</w:t>
       </w:r>
     </w:p>
     <w:p>
@@ -17079,7 +17091,15 @@
       </w:pPr>
       <w:r>
         <w:rPr/>
-        <w:t>Итоговое дерево хранится в классе лексера AstDriver. Для возможности использования токенов, найденных лексическим анализатором, в секции кода правил были объявлены функции parse и yylex в пространстве имен yy (определены же они в AsrDriver). С помощью подобного способа происходит связывание лексического и синтаксического анализаторов кода в единый парсер запросов при компиляции.</w:t>
+        <w:t>Итоговое дерево хранится в классе лексера AstDriver. Для возможности использования токенов, найденных лексическим анализатором, в секции кода правил были объявлены функции parse и yylex в пространстве имен yy (определены же они в As</w:t>
+      </w:r>
+      <w:r>
+        <w:rPr/>
+        <w:t>t</w:t>
+      </w:r>
+      <w:r>
+        <w:rPr/>
+        <w:t>Driver). С помощью подобного способа происходит связывание лексического и синтаксического анализаторов кода в единый парсер запросов при компиляции.</w:t>
       </w:r>
     </w:p>
     <w:p>
@@ -17097,22 +17117,24 @@
         <w:pStyle w:val="Style23"/>
         <w:rPr/>
       </w:pPr>
-      <w:bookmarkStart w:id="82" w:name="__RefHeading___Toc1729095_1399105856"/>
-      <w:bookmarkStart w:id="83" w:name="_Toc136470543"/>
+      <w:bookmarkStart w:id="83" w:name="__RefHeading___Toc1729095_1399105856"/>
       <w:bookmarkStart w:id="84" w:name="_Toc136810471"/>
-      <w:bookmarkEnd w:id="82"/>
+      <w:bookmarkStart w:id="85" w:name="_Toc136470543"/>
+      <w:bookmarkEnd w:id="83"/>
       <w:r>
         <w:rPr>
           <w:lang w:val="en-US"/>
         </w:rPr>
         <w:t xml:space="preserve">4.3 </w:t>
       </w:r>
-      <w:r>
-        <w:rPr/>
-        <w:t>Отладка библиотеки кодогенерации</w:t>
-      </w:r>
-      <w:bookmarkEnd w:id="83"/>
       <w:bookmarkEnd w:id="84"/>
+      <w:bookmarkEnd w:id="85"/>
+      <w:r>
+        <w:rPr>
+          <w:lang w:val="en-US"/>
+        </w:rPr>
+        <w:t>Менеджер графовых сущностей</w:t>
+      </w:r>
     </w:p>
     <w:p>
       <w:pPr>
@@ -17134,821 +17156,50 @@
           <w:sz w:val="28"/>
           <w:szCs w:val="28"/>
         </w:rPr>
-        <w:t>Так как разработанная библиотека кодогенерации работает во время компиляции нет возможности воспользоваться стандартными способами отладки Java приложений, потому что на данном этапе Java приложение ещё не запущено и отлаживать нечего. Библиотека кодогенерации работает вместе компилятором javac и как следствие нужно подключиться к javac в режиме отладки. Для этого существует специальные параметры запуска компилятора. С помощью ключа Xdebug включить режим отладки компилятора и с помощью ключа Xrunjdwp:transport=dt_socket,server=y,suspend=y,address=8000 включить возможность удалённой отладки для javac по протоколу jdwp на порте 8000.</w:t>
-      </w:r>
-    </w:p>
-    <w:p>
-      <w:pPr>
-        <w:pStyle w:val="Style24"/>
-        <w:rPr/>
-      </w:pPr>
-      <w:bookmarkStart w:id="85" w:name="__RefHeading___Toc1729097_1399105856"/>
-      <w:bookmarkStart w:id="86" w:name="_Toc136470544"/>
-      <w:bookmarkStart w:id="87" w:name="_Toc136810472"/>
-      <w:bookmarkEnd w:id="85"/>
-      <w:r>
-        <w:rPr/>
-        <w:t>5 Результат работы программы</w:t>
-      </w:r>
+        <w:t>В систему входит отдельный модуль менеджера графовых сущностей, отвечающего за управление данными графов в бинарных и текстовых файлах операционной системы, а также за выполнение алгоритмов обхода графа и поиска в нем узлов и ребер по различным условиям.</w:t>
+      </w:r>
+    </w:p>
+    <w:p>
+      <w:pPr>
+        <w:pStyle w:val="Style23"/>
+        <w:rPr/>
+      </w:pPr>
+      <w:bookmarkStart w:id="86" w:name="__RefHeading___Toc2297_3084943838"/>
       <w:bookmarkEnd w:id="86"/>
-      <w:bookmarkEnd w:id="87"/>
-    </w:p>
-    <w:p>
-      <w:pPr>
-        <w:pStyle w:val="Style23"/>
-        <w:rPr/>
-      </w:pPr>
-      <w:bookmarkStart w:id="88" w:name="__RefHeading___Toc1729099_1399105856"/>
-      <w:bookmarkStart w:id="89" w:name="_Toc136810473"/>
-      <w:bookmarkStart w:id="90" w:name="_Toc136470545"/>
-      <w:bookmarkEnd w:id="88"/>
-      <w:r>
-        <w:rPr>
-          <w:lang w:val="en-US"/>
-        </w:rPr>
-        <w:t xml:space="preserve">5.1 </w:t>
-      </w:r>
-      <w:r>
-        <w:rPr/>
-        <w:t>Результат кодогенерации</w:t>
-      </w:r>
-      <w:bookmarkStart w:id="91" w:name="_g1435j5x30xo"/>
-      <w:bookmarkEnd w:id="89"/>
-      <w:bookmarkEnd w:id="90"/>
-      <w:bookmarkEnd w:id="91"/>
+      <w:r>
+        <w:rPr/>
+        <w:t>4.3.1 Хранилище свойств узлов графа</w:t>
+      </w:r>
     </w:p>
     <w:p>
       <w:pPr>
         <w:pStyle w:val="Style18"/>
-        <w:suppressLineNumbers w:val="0"/>
-        <w:spacing w:lineRule="auto" w:line="360"/>
-        <w:ind w:firstLine="709"/>
-        <w:rPr>
-          <w:rFonts w:eastAsia="Cambria" w:eastAsiaTheme="minorHAnsi"/>
-          <w:kern w:val="2"/>
-          <w:sz w:val="28"/>
-          <w:szCs w:val="28"/>
-        </w:rPr>
-      </w:pPr>
-      <w:r>
-        <w:rPr>
-          <w:rFonts w:eastAsia="Cambria" w:eastAsiaTheme="minorHAnsi"/>
-          <w:kern w:val="2"/>
-          <w:sz w:val="28"/>
-          <w:szCs w:val="28"/>
-        </w:rPr>
-        <w:t>Результатом работы программной библиотеки являются сгенерированные исходные файлы Java, на основании аннотаций в пользовательском коде. На листинге 7 представлен исходный код, на основе которого сгенерирован пример для запуска задачи по расписанию.</w:t>
-      </w:r>
-    </w:p>
-    <w:p>
-      <w:pPr>
-        <w:pStyle w:val="Style27"/>
-        <w:rPr/>
-      </w:pPr>
-      <w:r>
-        <w:rPr/>
-        <w:t>Листинг 7 – Исходный код для запуска задач по расписанию</w:t>
-      </w:r>
-    </w:p>
-    <w:p>
-      <w:pPr>
-        <w:pStyle w:val="Style28"/>
-        <w:rPr/>
-      </w:pPr>
-      <w:r>
-        <w:rPr/>
-        <w:t>public class ExampleScheduling {</w:t>
-        <w:br/>
-        <w:br/>
-        <w:t xml:space="preserve">    @Scheduled</w:t>
-        <w:br/>
-        <w:t xml:space="preserve">    public static void scheduledMethod1() {</w:t>
-        <w:br/>
-        <w:t xml:space="preserve">        System.out.println("1");</w:t>
-        <w:br/>
-        <w:t xml:space="preserve">    }</w:t>
-        <w:br/>
-        <w:t xml:space="preserve">    </w:t>
-        <w:br/>
-        <w:t xml:space="preserve">    @Scheduled(strategy = SchedulingIntersectionStrategy.PUT_TO_QUEUE, id = “4f2b6fe2-742b-4f75-b736-ce8d271955f4” start = "0 * * * *", queueSize = 100)</w:t>
-        <w:br/>
-        <w:t xml:space="preserve">    public static void scheduledMethod2() {</w:t>
-        <w:br/>
-        <w:t xml:space="preserve">        System.out.println("2");</w:t>
-        <w:br/>
-        <w:t xml:space="preserve">    }</w:t>
-        <w:br/>
-        <w:t>}</w:t>
-      </w:r>
-    </w:p>
-    <w:p>
-      <w:pPr>
-        <w:pStyle w:val="Style18"/>
-        <w:suppressLineNumbers w:val="0"/>
-        <w:spacing w:lineRule="auto" w:line="360"/>
-        <w:ind w:firstLine="709"/>
-        <w:rPr>
-          <w:rFonts w:eastAsia="Cambria" w:eastAsiaTheme="minorHAnsi"/>
-          <w:kern w:val="2"/>
-          <w:sz w:val="28"/>
-          <w:szCs w:val="28"/>
-        </w:rPr>
-      </w:pPr>
-      <w:r>
-        <w:rPr>
-          <w:rFonts w:eastAsia="Cambria" w:eastAsiaTheme="minorHAnsi"/>
-          <w:kern w:val="2"/>
-          <w:sz w:val="28"/>
-          <w:szCs w:val="28"/>
-        </w:rPr>
-        <w:t>На данном классе два метода помечено аннотацией @Scheduled, одна аннотация без параметров, вторая с параметрами. На листинге 8 представлен результат кодогенерации для запуска по расписанию метода scheduledMethod1.</w:t>
-      </w:r>
-    </w:p>
-    <w:p>
-      <w:pPr>
-        <w:pStyle w:val="Style27"/>
-        <w:rPr/>
-      </w:pPr>
-      <w:r>
-        <w:rPr/>
-        <w:t>Листинг 8 – Результат кодогенерации для запуска по расписанию метода scheduledMethod1</w:t>
-      </w:r>
-    </w:p>
-    <w:p>
-      <w:pPr>
-        <w:pStyle w:val="Style28"/>
-        <w:rPr/>
-      </w:pPr>
-      <w:r>
-        <w:rPr/>
-        <w:t>public class ExampleSchedulingScheduledMethod1ScheduledInit implements Schedulable {</w:t>
-      </w:r>
-    </w:p>
-    <w:p>
-      <w:pPr>
-        <w:pStyle w:val="Style28"/>
-        <w:rPr/>
-      </w:pPr>
-      <w:r>
-        <w:rPr/>
-        <w:br/>
-        <w:t xml:space="preserve">    public ScheduleTask initScheduleTask() {</w:t>
-        <w:br/>
-        <w:t xml:space="preserve">        return ScheduleTask.of(RUN_IMMEDIATELY, 1000, "DEFAULT", () -&gt; ExampleScheduling.scheduledMethod1(), "11111111-1111-1111-1111-111111111111", 100);</w:t>
-        <w:br/>
-        <w:t xml:space="preserve">    }</w:t>
-        <w:br/>
-        <w:t>}</w:t>
-      </w:r>
-    </w:p>
-    <w:p>
-      <w:pPr>
-        <w:pStyle w:val="Style18"/>
-        <w:suppressLineNumbers w:val="0"/>
-        <w:spacing w:lineRule="auto" w:line="360"/>
-        <w:ind w:firstLine="709"/>
-        <w:rPr>
-          <w:rFonts w:eastAsia="Cambria" w:eastAsiaTheme="minorHAnsi"/>
-          <w:kern w:val="2"/>
-          <w:sz w:val="28"/>
-          <w:szCs w:val="28"/>
-        </w:rPr>
-      </w:pPr>
-      <w:r>
-        <w:rPr>
-          <w:rFonts w:eastAsia="Cambria" w:eastAsiaTheme="minorHAnsi"/>
-          <w:kern w:val="2"/>
-          <w:sz w:val="28"/>
-          <w:szCs w:val="28"/>
-        </w:rPr>
-        <w:t>На данном листинге сгенерирован класс реализация интерфейса Schedulable с имплементацией метода initScheduleTask. Название сгенерированного класса является конкатенацией имени класса, котором был метод, помеченный аннотацией @Scheduled, для которого сгенерирован код, создающий задачу по расписанию, имени самого метода для запуска по расписанию и суффикса ScheduledInit. Метод initScheduleTask возвращает сконструированную задачу для запуска по расписанию, так как аннотация, помечающая метод scheduledMethod1 была без параметров, задача сконструирована с параметрами по умолчанию:</w:t>
-      </w:r>
-    </w:p>
-    <w:p>
-      <w:pPr>
-        <w:pStyle w:val="Style29"/>
-        <w:numPr>
-          <w:ilvl w:val="0"/>
-          <w:numId w:val="6"/>
-        </w:numPr>
-        <w:ind w:hanging="284" w:left="993"/>
-        <w:rPr/>
-      </w:pPr>
-      <w:r>
-        <w:rPr/>
-        <w:t>стратегия запуска RUN_IMMEDIATELY;</w:t>
-      </w:r>
-    </w:p>
-    <w:p>
-      <w:pPr>
-        <w:pStyle w:val="Style29"/>
-        <w:numPr>
-          <w:ilvl w:val="0"/>
-          <w:numId w:val="6"/>
-        </w:numPr>
-        <w:ind w:hanging="284" w:left="993"/>
-        <w:rPr/>
-      </w:pPr>
-      <w:r>
-        <w:rPr/>
-        <w:t>интервал между запусками задач 1000 миллисекунд;</w:t>
-      </w:r>
-    </w:p>
-    <w:p>
-      <w:pPr>
-        <w:pStyle w:val="Style29"/>
-        <w:numPr>
-          <w:ilvl w:val="0"/>
-          <w:numId w:val="6"/>
-        </w:numPr>
-        <w:ind w:hanging="284" w:left="993"/>
-        <w:rPr/>
-      </w:pPr>
-      <w:r>
-        <w:rPr/>
-        <w:t>параметр DEFAULT указывает, что запуск производится вместе со стартом планировщика;</w:t>
-      </w:r>
-    </w:p>
-    <w:p>
-      <w:pPr>
-        <w:pStyle w:val="Style29"/>
-        <w:numPr>
-          <w:ilvl w:val="0"/>
-          <w:numId w:val="6"/>
-        </w:numPr>
-        <w:ind w:hanging="284" w:left="993"/>
-        <w:rPr/>
-      </w:pPr>
-      <w:r>
-        <w:rPr/>
-        <w:t>лямбда-выражение с запуском метода scheduledMethod1;</w:t>
-      </w:r>
-    </w:p>
-    <w:p>
-      <w:pPr>
-        <w:pStyle w:val="Style29"/>
-        <w:numPr>
-          <w:ilvl w:val="0"/>
-          <w:numId w:val="6"/>
-        </w:numPr>
-        <w:ind w:hanging="284" w:left="993"/>
-        <w:rPr/>
-      </w:pPr>
-      <w:r>
-        <w:rPr/>
-        <w:t>идентификатор задачи в формате UUID.</w:t>
-      </w:r>
-    </w:p>
-    <w:p>
-      <w:pPr>
-        <w:pStyle w:val="Style18"/>
-        <w:suppressLineNumbers w:val="0"/>
-        <w:spacing w:lineRule="auto" w:line="360"/>
-        <w:ind w:firstLine="709"/>
-        <w:rPr>
-          <w:rFonts w:eastAsia="Cambria" w:eastAsiaTheme="minorHAnsi"/>
-          <w:kern w:val="2"/>
-          <w:sz w:val="28"/>
-          <w:szCs w:val="28"/>
-        </w:rPr>
-      </w:pPr>
-      <w:r>
-        <w:rPr>
-          <w:rFonts w:eastAsia="Cambria" w:eastAsiaTheme="minorHAnsi"/>
-          <w:kern w:val="2"/>
-          <w:sz w:val="28"/>
-          <w:szCs w:val="28"/>
-        </w:rPr>
-        <w:t>На листинге 9 представлен результат кодогенерации для метода scheduledMethod2.</w:t>
-      </w:r>
-    </w:p>
-    <w:p>
-      <w:pPr>
-        <w:pStyle w:val="Style27"/>
-        <w:rPr/>
-      </w:pPr>
-      <w:r>
-        <w:rPr/>
-        <w:t>Листинг 9 – Результат кодогенерации для запуска по расписанию метода scheduledMethod2</w:t>
-      </w:r>
-    </w:p>
-    <w:p>
-      <w:pPr>
-        <w:pStyle w:val="Style28"/>
-        <w:rPr/>
-      </w:pPr>
-      <w:r>
-        <w:rPr/>
-        <w:t>public class ExampleSchedulingScheduledMethod2ScheduledInit implements Schedulable {</w:t>
-      </w:r>
-    </w:p>
-    <w:p>
-      <w:pPr>
-        <w:pStyle w:val="Style28"/>
-        <w:rPr/>
-      </w:pPr>
-      <w:r>
-        <w:rPr/>
-        <w:br/>
-        <w:t xml:space="preserve">    public ScheduleTask initScheduleTask() {</w:t>
-        <w:br/>
-        <w:t xml:space="preserve">        return ScheduleTask.of(PUT_TO_QUEUE, 1000, "0 * * * *", () -&gt; ExampleScheduling.scheduledMethod2(), "4f2b6fe2-742b-4f75-b736-ce8d271955f4”, 100);</w:t>
-        <w:br/>
-        <w:t xml:space="preserve">    }</w:t>
-        <w:br/>
-        <w:t>}</w:t>
-      </w:r>
-    </w:p>
-    <w:p>
-      <w:pPr>
-        <w:pStyle w:val="Style18"/>
-        <w:suppressLineNumbers w:val="0"/>
-        <w:spacing w:lineRule="auto" w:line="360"/>
-        <w:ind w:firstLine="709"/>
-        <w:rPr>
-          <w:rFonts w:eastAsia="Cambria" w:eastAsiaTheme="minorHAnsi"/>
-          <w:kern w:val="2"/>
-          <w:sz w:val="28"/>
-          <w:szCs w:val="28"/>
-        </w:rPr>
-      </w:pPr>
-      <w:r>
-        <w:rPr>
-          <w:rFonts w:eastAsia="Cambria" w:eastAsiaTheme="minorHAnsi"/>
-          <w:kern w:val="2"/>
-          <w:sz w:val="28"/>
-          <w:szCs w:val="28"/>
-        </w:rPr>
-        <w:t>На данном листинге параметры для конструирования задачи для запуска по расписанию были взяты из аннотации. Так как третий параметр задан и является cron выражением, то задача будет запускаться согласно расписанию данного cron выражения и второй параметр указывающий интервал между запусками будет игнорироваться. Параметр queueSize задаёт размер очереди для откладывания задач, не успевших начать исполнение вовремя.</w:t>
-      </w:r>
-    </w:p>
-    <w:p>
-      <w:pPr>
-        <w:pStyle w:val="Style18"/>
-        <w:suppressLineNumbers w:val="0"/>
-        <w:spacing w:lineRule="auto" w:line="360"/>
-        <w:ind w:firstLine="709"/>
-        <w:rPr>
-          <w:rFonts w:eastAsia="Cambria" w:eastAsiaTheme="minorHAnsi"/>
-          <w:kern w:val="2"/>
-          <w:sz w:val="28"/>
-          <w:szCs w:val="28"/>
-        </w:rPr>
-      </w:pPr>
-      <w:r>
-        <w:rPr>
-          <w:rFonts w:eastAsia="Cambria" w:eastAsiaTheme="minorHAnsi"/>
-          <w:kern w:val="2"/>
-          <w:sz w:val="28"/>
-          <w:szCs w:val="28"/>
-        </w:rPr>
-        <w:t>На листинге 10 представлен исходный код, на основе которого сгенерирован пример для Lock Striping.</w:t>
-      </w:r>
-    </w:p>
-    <w:p>
-      <w:pPr>
-        <w:pStyle w:val="Style27"/>
-        <w:rPr/>
-      </w:pPr>
-      <w:r>
-        <w:rPr/>
-        <w:t>Листинг 10 – Исходный код для Lock Striping</w:t>
-      </w:r>
-    </w:p>
-    <w:p>
-      <w:pPr>
-        <w:pStyle w:val="Style28"/>
-        <w:rPr/>
-      </w:pPr>
-      <w:r>
-        <w:rPr/>
-        <w:t>public class TestSL {</w:t>
-        <w:br/>
-        <w:br/>
-        <w:t xml:space="preserve">    public TestSL() {</w:t>
-        <w:br/>
-        <w:t xml:space="preserve">    }</w:t>
-        <w:br/>
-        <w:br/>
-        <w:t xml:space="preserve">    public TestSL(int i, String aaa) {</w:t>
-        <w:br/>
-        <w:t xml:space="preserve">        //initialization</w:t>
-        <w:br/>
-        <w:t xml:space="preserve">    }</w:t>
-        <w:br/>
-        <w:br/>
-        <w:t xml:space="preserve">    @StripedLock(lockIdentifier = "arg.toUpperCase()")</w:t>
-        <w:br/>
-        <w:t xml:space="preserve">    public void test1(String arg) {</w:t>
-        <w:br/>
-        <w:t xml:space="preserve">        //business logic</w:t>
-        <w:br/>
-        <w:t xml:space="preserve">    }</w:t>
-        <w:br/>
-        <w:br/>
-        <w:t xml:space="preserve">    @StripedLock(lockIdentifier = "param")</w:t>
-        <w:br/>
-        <w:t xml:space="preserve">    public String test2(String param) {</w:t>
-        <w:br/>
-        <w:t xml:space="preserve">        //business logic</w:t>
-        <w:br/>
-        <w:t xml:space="preserve">        return "s";</w:t>
-        <w:br/>
-        <w:t xml:space="preserve">    }</w:t>
-        <w:br/>
-        <w:t>}</w:t>
-      </w:r>
-    </w:p>
-    <w:p>
-      <w:pPr>
-        <w:pStyle w:val="Style18"/>
-        <w:suppressLineNumbers w:val="0"/>
-        <w:spacing w:lineRule="auto" w:line="360"/>
-        <w:ind w:firstLine="709"/>
-        <w:rPr>
-          <w:rFonts w:eastAsia="Cambria" w:eastAsiaTheme="minorHAnsi"/>
-          <w:kern w:val="2"/>
-          <w:sz w:val="28"/>
-          <w:szCs w:val="28"/>
-        </w:rPr>
-      </w:pPr>
-      <w:r>
-        <w:rPr>
-          <w:rFonts w:eastAsia="Cambria" w:eastAsiaTheme="minorHAnsi"/>
-          <w:kern w:val="2"/>
-          <w:sz w:val="28"/>
-          <w:szCs w:val="28"/>
-        </w:rPr>
-        <w:t>На данном листинге представлен класс с двумя методами, помеченными аннотацией @StripedLock. На листинге 11 представлен результат кодогенерации для вышеупомянутого класса.</w:t>
-      </w:r>
-    </w:p>
-    <w:p>
-      <w:pPr>
-        <w:pStyle w:val="Style27"/>
-        <w:rPr/>
-      </w:pPr>
-      <w:r>
-        <w:rPr/>
-        <w:t>Листинг 11 – Результат кодогенерации для Lock Striping</w:t>
-      </w:r>
-    </w:p>
-    <w:p>
-      <w:pPr>
-        <w:pStyle w:val="Style28"/>
-        <w:rPr/>
-      </w:pPr>
-      <w:r>
-        <w:rPr/>
-        <w:t>public class TestSLStripedLockProxy extends TestSL {</w:t>
-        <w:br/>
-        <w:t xml:space="preserve">    public TestSLStripedLockProxy() {</w:t>
-        <w:br/>
-        <w:t xml:space="preserve">        super();</w:t>
-        <w:br/>
-        <w:t xml:space="preserve">    }</w:t>
-        <w:br/>
-        <w:br/>
-        <w:t xml:space="preserve">    public TestSLStripedLockProxy(int i, String aaa) {</w:t>
-        <w:br/>
-        <w:t xml:space="preserve">        super(i, aaa);</w:t>
-        <w:br/>
-        <w:t xml:space="preserve">    }</w:t>
-        <w:br/>
-        <w:br/>
-        <w:t xml:space="preserve">    @Override</w:t>
-        <w:br/>
-        <w:t xml:space="preserve">    public void test1(String arg) {</w:t>
-        <w:br/>
-        <w:t xml:space="preserve">        DefaultLocker.getInstance().lock(arg.toUpperCase());</w:t>
-        <w:br/>
-        <w:t xml:space="preserve">        super.test1(arg);</w:t>
-        <w:br/>
-        <w:t xml:space="preserve">        DefaultLocker.getInstance().unlock(arg.toUpperCase());</w:t>
-        <w:br/>
-        <w:t xml:space="preserve">    }</w:t>
-        <w:br/>
-        <w:br/>
-        <w:t xml:space="preserve">    @Override</w:t>
-        <w:br/>
-        <w:t xml:space="preserve">    public String test2(String param) {</w:t>
-        <w:br/>
-        <w:t xml:space="preserve">        DefaultLocker.getInstance().lock(param);</w:t>
-        <w:br/>
-        <w:t xml:space="preserve">        var returnValueGenerated = super.test2(param);</w:t>
-        <w:br/>
-        <w:t xml:space="preserve">        DefaultLocker.getInstance().unlock(param);</w:t>
-        <w:br/>
-        <w:t xml:space="preserve">        return returnValueGenerated;</w:t>
-        <w:br/>
-        <w:t xml:space="preserve">    }</w:t>
-        <w:br/>
-        <w:t>}</w:t>
-      </w:r>
-    </w:p>
-    <w:p>
-      <w:pPr>
-        <w:pStyle w:val="Style18"/>
-        <w:suppressLineNumbers w:val="0"/>
-        <w:spacing w:lineRule="auto" w:line="360"/>
-        <w:ind w:firstLine="709"/>
-        <w:rPr>
-          <w:rFonts w:eastAsia="Cambria" w:eastAsiaTheme="minorHAnsi"/>
-          <w:kern w:val="2"/>
-          <w:sz w:val="28"/>
-          <w:szCs w:val="28"/>
-        </w:rPr>
-      </w:pPr>
-      <w:r>
-        <w:rPr>
-          <w:rFonts w:eastAsia="Cambria" w:eastAsiaTheme="minorHAnsi"/>
-          <w:kern w:val="2"/>
-          <w:sz w:val="28"/>
-          <w:szCs w:val="28"/>
-        </w:rPr>
-        <w:t>На данном листинге представлен результат кодогенерации для класса с методами, помеченными аннотацией @StripedLock. Сгенерированный класс наследуется от класса, в котором были методы, помеченные аннотацией @StripedLock и имеет имя, составленное из имени родительского класса и суффикса StripedLockProxy. В классе потомке унаследованы конструкторы со всеми аргументами конструкторов в классе родителе и переопределены методы, помеченные аннотацией @StripedLock в родительском классе. В тело переопределённых методов добавлена блокировка по идентификатору до вызова тела метода-родителя и освобождение блокировки после вызова метода родителя. Также учитывается возвращаемый тип метода, если он void, то между блокировкой и разблокировкой происходит просто вызов родительского метода, если метод возвращает какой-либо тип, то в переопределённом методе результат записывается в локальную переменную returnValueGenerated и возвращается после освобождения блокировки. Параметр lockIdentifier из аннотации используется как кусок исполняемого кода для получения идентификатора блокировки, в методе test1 это выражение arg.toUpperCase(). Также учитывается, что в одном классе может быть несколько методов аннотированных @StripedLock.</w:t>
-      </w:r>
-    </w:p>
-    <w:p>
-      <w:pPr>
-        <w:pStyle w:val="Style18"/>
-        <w:suppressLineNumbers w:val="0"/>
-        <w:spacing w:lineRule="auto" w:line="360"/>
-        <w:ind w:firstLine="709"/>
-        <w:rPr>
-          <w:rFonts w:eastAsia="Cambria" w:eastAsiaTheme="minorHAnsi"/>
-          <w:kern w:val="2"/>
-          <w:sz w:val="28"/>
-          <w:szCs w:val="28"/>
-        </w:rPr>
-      </w:pPr>
-      <w:r>
-        <w:rPr>
-          <w:rFonts w:eastAsia="Cambria" w:eastAsiaTheme="minorHAnsi"/>
-          <w:kern w:val="2"/>
-          <w:sz w:val="28"/>
-          <w:szCs w:val="28"/>
-        </w:rPr>
-        <w:t>На листинге 12 представлен исходный код для генерации межсервисного семафора в Redis.</w:t>
-      </w:r>
-    </w:p>
-    <w:p>
-      <w:pPr>
-        <w:pStyle w:val="Style27"/>
-        <w:rPr/>
-      </w:pPr>
-      <w:r>
-        <w:rPr/>
-        <w:t>Листинг 12 – Исходный код для межсервисного семафора в Redis</w:t>
-      </w:r>
-    </w:p>
-    <w:p>
-      <w:pPr>
-        <w:pStyle w:val="Style28"/>
-        <w:rPr>
-          <w:color w:val="080808"/>
-          <w:sz w:val="28"/>
-          <w:szCs w:val="28"/>
-        </w:rPr>
-      </w:pPr>
-      <w:r>
-        <w:rPr>
-          <w:b/>
-          <w:bCs/>
-          <w:color w:val="0000FF"/>
-          <w:sz w:val="28"/>
-          <w:szCs w:val="28"/>
-        </w:rPr>
-        <w:t xml:space="preserve"> </w:t>
-      </w:r>
-      <w:r>
-        <w:rPr/>
-        <w:t>public class CsTest {</w:t>
-        <w:br/>
-        <w:br/>
-        <w:t xml:space="preserve">    public CsTest() {}</w:t>
-        <w:br/>
-        <w:t xml:space="preserve">    public CsTest(int i, String str) {}</w:t>
-        <w:br/>
-        <w:br/>
-        <w:t xml:space="preserve">    @CrossSemaphore(semophoreId = "4f2b6fe2-742b-4f75-b736-ce8d271955f4", permits = 5)</w:t>
-        <w:br/>
-        <w:t xml:space="preserve">    public void test() {</w:t>
-        <w:br/>
-        <w:t xml:space="preserve">        System.out.println();</w:t>
-        <w:br/>
-        <w:t xml:space="preserve">    }</w:t>
-        <w:br/>
-        <w:t>}</w:t>
-      </w:r>
-    </w:p>
-    <w:p>
-      <w:pPr>
-        <w:pStyle w:val="Style18"/>
-        <w:suppressLineNumbers w:val="0"/>
-        <w:spacing w:lineRule="auto" w:line="360"/>
-        <w:ind w:firstLine="709"/>
-        <w:rPr>
-          <w:rFonts w:eastAsia="Cambria" w:eastAsiaTheme="minorHAnsi"/>
-          <w:kern w:val="2"/>
-          <w:sz w:val="28"/>
-          <w:szCs w:val="28"/>
-        </w:rPr>
-      </w:pPr>
-      <w:r>
-        <w:rPr>
-          <w:rFonts w:eastAsia="Cambria" w:eastAsiaTheme="minorHAnsi"/>
-          <w:kern w:val="2"/>
-          <w:sz w:val="28"/>
-          <w:szCs w:val="28"/>
-        </w:rPr>
-        <w:t xml:space="preserve">Метод test помечен аннотацией @CrossSemaphore с двумя параметрами: </w:t>
-      </w:r>
-    </w:p>
-    <w:p>
-      <w:pPr>
-        <w:pStyle w:val="Style29"/>
-        <w:numPr>
-          <w:ilvl w:val="0"/>
-          <w:numId w:val="7"/>
-        </w:numPr>
-        <w:ind w:hanging="284" w:left="993"/>
-        <w:rPr/>
-      </w:pPr>
-      <w:r>
-        <w:rPr/>
-        <w:t>параметр semaphoreId представляет идентификатор в формате UUID для хранения семафора в Redis;</w:t>
-      </w:r>
-    </w:p>
-    <w:p>
-      <w:pPr>
-        <w:pStyle w:val="Style29"/>
-        <w:numPr>
-          <w:ilvl w:val="0"/>
-          <w:numId w:val="7"/>
-        </w:numPr>
-        <w:ind w:hanging="284" w:left="993"/>
-        <w:rPr/>
-      </w:pPr>
-      <w:r>
-        <w:rPr/>
-        <w:t>параметр permits представляет собой начальное значение счётчика семафора.</w:t>
-      </w:r>
-    </w:p>
-    <w:p>
-      <w:pPr>
-        <w:pStyle w:val="Style18"/>
-        <w:suppressLineNumbers w:val="0"/>
-        <w:spacing w:lineRule="auto" w:line="360"/>
-        <w:ind w:firstLine="709"/>
-        <w:rPr>
-          <w:rFonts w:eastAsia="Cambria" w:eastAsiaTheme="minorHAnsi"/>
-          <w:kern w:val="2"/>
-          <w:sz w:val="28"/>
-          <w:szCs w:val="28"/>
-        </w:rPr>
-      </w:pPr>
-      <w:r>
-        <w:rPr>
-          <w:rFonts w:eastAsia="Cambria" w:eastAsiaTheme="minorHAnsi"/>
-          <w:kern w:val="2"/>
-          <w:sz w:val="28"/>
-          <w:szCs w:val="28"/>
-        </w:rPr>
-        <w:t>Результат кодогенерации для межсервисного семафора представлен на листинге 13.</w:t>
-      </w:r>
-    </w:p>
-    <w:p>
-      <w:pPr>
-        <w:pStyle w:val="Style27"/>
-        <w:rPr/>
-      </w:pPr>
-      <w:r>
-        <w:rPr/>
-        <w:t>Листинг 13 – Результат кодогенерации для межсервисного семафора в Redis</w:t>
-      </w:r>
-    </w:p>
-    <w:p>
-      <w:pPr>
-        <w:pStyle w:val="Style28"/>
-        <w:rPr/>
-      </w:pPr>
-      <w:r>
-        <w:rPr/>
-        <w:t xml:space="preserve"> </w:t>
-      </w:r>
-      <w:r>
-        <w:rPr/>
-        <w:t>public class CsTestCrossSemaphoreProxy extends CsTest {</w:t>
-        <w:br/>
-        <w:t xml:space="preserve">    public CsTestCrossSemaphoreProxy() {</w:t>
-        <w:br/>
-        <w:t xml:space="preserve">        super();</w:t>
-        <w:br/>
-        <w:t xml:space="preserve">    }</w:t>
-        <w:br/>
-        <w:br/>
-        <w:t xml:space="preserve">    public CsTestCrossSemaphoreProxy(int i, String str) {</w:t>
-        <w:br/>
-        <w:t xml:space="preserve">        super(i, str);</w:t>
-        <w:br/>
-        <w:t xml:space="preserve">    }</w:t>
-        <w:br/>
-        <w:br/>
-        <w:t xml:space="preserve">    @Override</w:t>
-        <w:br/>
-        <w:t xml:space="preserve">    public void test() {</w:t>
-        <w:br/>
-        <w:t xml:space="preserve">        CrossSyncSemaphoreUtils.getDefaultDaoInstance().createIfNotExists(CrossSyncSemaphore.newInstance(UUID.fromString("4f2b6fe2-742b-4f75-b736-ce8d271955f4"), 5, 5));CrossSyncSemaphoreUtils.getDefaultDaoInstance().acquire(UUID.fromString("4f2b6fe2-742b-4f75-b736-ce8d271955f4"));</w:t>
-        <w:br/>
-        <w:t xml:space="preserve">        super.test();</w:t>
-        <w:br/>
-        <w:t xml:space="preserve">        CrossSyncSemaphoreUtils.getDefaultDaoInstance().release(UUID.fromString("4f2b6fe2-742b-4f75-b736-ce8d271955f4"));</w:t>
-        <w:br/>
-        <w:t xml:space="preserve">    }</w:t>
-        <w:br/>
-        <w:t>}</w:t>
-      </w:r>
-    </w:p>
-    <w:p>
-      <w:pPr>
-        <w:pStyle w:val="Style18"/>
-        <w:suppressLineNumbers w:val="0"/>
-        <w:spacing w:lineRule="auto" w:line="360"/>
-        <w:ind w:firstLine="709"/>
-        <w:rPr>
-          <w:rFonts w:eastAsia="Cambria" w:eastAsiaTheme="minorHAnsi"/>
-          <w:kern w:val="2"/>
-          <w:sz w:val="28"/>
-          <w:szCs w:val="28"/>
-        </w:rPr>
-      </w:pPr>
-      <w:r>
-        <w:rPr>
-          <w:rFonts w:eastAsia="Cambria" w:eastAsiaTheme="minorHAnsi"/>
-          <w:kern w:val="2"/>
-          <w:sz w:val="28"/>
-          <w:szCs w:val="28"/>
-        </w:rPr>
-        <w:t>Класс CsTestCrossSemaphoreProxy унаследован от класса CsTest и имеет имя составленное из имени родительского класса и суффикса CrossSemaphoreProxy. Конструкторы наследуются со всеми параметрами, методы, помеченные аннотацией @CrossSemaphore переопределяются с добавлением логики захвата семафора до вызова родительского метода и освобождением семафора после родительского метода. Также как и для Lock Striping кодгенерация учитывает типы возвращаемых значений переопределяемых методов и возможность наличия нескольких методов, аннотированных @CrossSemaphore в одном классе.</w:t>
-      </w:r>
-    </w:p>
-    <w:p>
-      <w:pPr>
-        <w:pStyle w:val="Style23"/>
-        <w:rPr/>
-      </w:pPr>
-      <w:bookmarkStart w:id="92" w:name="__RefHeading___Toc1729101_1399105856"/>
-      <w:bookmarkStart w:id="93" w:name="_Toc136810474"/>
-      <w:bookmarkStart w:id="94" w:name="_Toc136470546"/>
-      <w:bookmarkEnd w:id="92"/>
-      <w:r>
-        <w:rPr>
-          <w:lang w:val="en-US"/>
-        </w:rPr>
-        <w:t xml:space="preserve">5.2 </w:t>
-      </w:r>
-      <w:r>
-        <w:rPr/>
-        <w:t>Вычислительный эксперимент</w:t>
-      </w:r>
-      <w:bookmarkEnd w:id="93"/>
-      <w:bookmarkEnd w:id="94"/>
-    </w:p>
-    <w:p>
-      <w:pPr>
-        <w:pStyle w:val="Style18"/>
-        <w:suppressLineNumbers w:val="0"/>
-        <w:spacing w:lineRule="auto" w:line="360"/>
-        <w:ind w:firstLine="709"/>
-        <w:rPr>
-          <w:rFonts w:eastAsia="Cambria" w:eastAsiaTheme="minorHAnsi"/>
-          <w:kern w:val="2"/>
-          <w:sz w:val="28"/>
-          <w:szCs w:val="28"/>
-        </w:rPr>
-      </w:pPr>
-      <w:r>
-        <w:rPr>
-          <w:rFonts w:eastAsia="Cambria" w:eastAsiaTheme="minorHAnsi"/>
-          <w:kern w:val="2"/>
-          <w:sz w:val="28"/>
-          <w:szCs w:val="28"/>
-        </w:rPr>
-        <w:t>Было произведено тестирование генерируемого кода на производительность средствами стандартной библиотеки Java[14]. Был проведён вычислительный эксперимент для выяснения накладных расходов использования подхода Lock Striping и межсервисного семафора[15] в Redis. На рисунке 10 представлен график зависимости времени работы метода от количества входящих запросов для случая без использования Lock Striping и с использованием Lock Striping по одному идентификатору.</w:t>
-      </w:r>
-    </w:p>
-    <w:p>
-      <w:pPr>
-        <w:pStyle w:val="Style26"/>
-        <w:rPr/>
-      </w:pPr>
-      <w:r>
-        <w:rPr/>
+        <w:rPr/>
+      </w:pPr>
+      <w:r>
+        <w:rPr/>
+        <w:t>Так как, согласно модели графа свойств, все свойства узла можно представить в виде словаря или списка пар «ключ-значение», то все составляющие свойств (и ключи, и значения) можно хранить в строковом виде в текстовом файле (целочисленные значения при необходимости конвертируются из строковых). При этом должен быть создан второй бинарный файл, в котором хранятся структуры с идентификаторами нужных ключей и значений, в данномслучае, номерами строк в текстовом файле, а также ссылкой на позицию следующего абстрактного свойства в теле узла. Такую концепцию реализуют классы StringsVault и PropVault. Их диаграмма классов приведена на рисунке 20.</w:t>
+      </w:r>
+    </w:p>
+    <w:p>
+      <w:pPr>
+        <w:pStyle w:val="Style25"/>
+        <w:rPr/>
+      </w:pPr>
+      <w:r>
         <w:drawing>
-          <wp:inline distT="0" distB="0" distL="0" distR="0">
-            <wp:extent cx="6304915" cy="3310890"/>
+          <wp:anchor behindDoc="0" distT="0" distB="0" distL="0" distR="0" simplePos="0" locked="0" layoutInCell="0" allowOverlap="1" relativeHeight="21">
+            <wp:simplePos x="0" y="0"/>
+            <wp:positionH relativeFrom="column">
+              <wp:align>center</wp:align>
+            </wp:positionH>
+            <wp:positionV relativeFrom="paragraph">
+              <wp:posOffset>635</wp:posOffset>
+            </wp:positionV>
+            <wp:extent cx="5691505" cy="2332990"/>
             <wp:effectExtent l="0" t="0" r="0" b="0"/>
-            <wp:docPr id="20" name="Picture 2" descr=""/>
+            <wp:wrapTopAndBottom/>
+            <wp:docPr id="20" name="Изображение4" descr=""/>
             <wp:cNvGraphicFramePr>
               <a:graphicFrameLocks xmlns:a="http://schemas.openxmlformats.org/drawingml/2006/main" noChangeAspect="1"/>
             </wp:cNvGraphicFramePr>
@@ -17956,7 +17207,7 @@
               <a:graphicData uri="http://schemas.openxmlformats.org/drawingml/2006/picture">
                 <pic:pic xmlns:pic="http://schemas.openxmlformats.org/drawingml/2006/picture">
                   <pic:nvPicPr>
-                    <pic:cNvPr id="20" name="Picture 2" descr=""/>
+                    <pic:cNvPr id="20" name="Изображение4" descr=""/>
                     <pic:cNvPicPr>
                       <a:picLocks noChangeAspect="1" noChangeArrowheads="1"/>
                     </pic:cNvPicPr>
@@ -17970,7 +17221,7 @@
                   <pic:spPr bwMode="auto">
                     <a:xfrm>
                       <a:off x="0" y="0"/>
-                      <a:ext cx="6304915" cy="3310890"/>
+                      <a:ext cx="5691505" cy="2332990"/>
                     </a:xfrm>
                     <a:prstGeom prst="rect">
                       <a:avLst/>
@@ -17979,9 +17230,59 @@
                 </pic:pic>
               </a:graphicData>
             </a:graphic>
-          </wp:inline>
+          </wp:anchor>
         </w:drawing>
       </w:r>
+      <w:r>
+        <w:rPr/>
+        <w:t>Рисунок 20 — Диаграмма классов хранилища свойств графа</w:t>
+      </w:r>
+    </w:p>
+    <w:p>
+      <w:pPr>
+        <w:pStyle w:val="Style18"/>
+        <w:rPr/>
+      </w:pPr>
+      <w:r>
+        <w:rPr/>
+        <w:t xml:space="preserve">Класс StringsVault представляет собой строковое хранилище и управление над текстовым файлом. Он содержит следующие поля: _file — является потоком над файлом std::fstream с вожможностью чтения/записи; _db — словарь std::map с целочисленным типом ключа и строковым типом значения, представляющий собой кэш недавно прочитанных данных из файла по типу LRU-кеша; _currId — текущий идентификатор (номер строки в файле) последнего записанного значения. Для хранилища доступны </w:t>
+      </w:r>
+      <w:r>
+        <w:rPr/>
+        <w:t>операции проверки доступа к хранилищу, получение и обновление строки по ее идентификатору в файлу, поиск строки в файле и добавление нового значения в конец файла.</w:t>
+      </w:r>
+    </w:p>
+    <w:p>
+      <w:pPr>
+        <w:pStyle w:val="Style18"/>
+        <w:rPr/>
+      </w:pPr>
+      <w:r>
+        <w:rPr/>
+        <w:t>Класс PropVault оперирует экземплярами структуры Prop, представляющей собой абстрактное свойство, описанное выше. Его отличие от StringsVault заключается в том, что для файла используется указатель на структуру FILE из стандартной библиотеки языка программирования C, так как над таким типом проще производить операции расчета позиции в файле и вычисления смещений для точного чтения всей структуры Prop с помощью функций fseek и ftell. Класс позволяет также строить сразу все тело узла с помощью экземпляра типа VertexBody, который является псевдонимом для вектора пар строковых значений. Для построения используется метод getPropsFromId, который принимает идентификатор самого первого свойства в теле. Метод writeVertexBody записывает полностью все свойства из тела в конец файла, так что для узла можно гарантировать непрерывность его объекта в памяти.</w:t>
+      </w:r>
+    </w:p>
+    <w:p>
+      <w:pPr>
+        <w:pStyle w:val="Style23"/>
+        <w:rPr/>
+      </w:pPr>
+      <w:bookmarkStart w:id="87" w:name="__RefHeading___Toc2299_3084943838"/>
+      <w:bookmarkEnd w:id="87"/>
+      <w:r>
+        <w:rPr/>
+        <w:t>4.3.2 Хранилище узлов и ребер графа</w:t>
+      </w:r>
+    </w:p>
+    <w:p>
+      <w:pPr>
+        <w:pStyle w:val="Style18"/>
+        <w:rPr/>
+      </w:pPr>
+      <w:r>
+        <w:rPr/>
+        <w:t>За управление сущностями узла графа и ребра отвечают классы NodeEdgeVault, Node и Edge. Диаграмма классов для них приведена на рисунке 21.</w:t>
+      </w:r>
     </w:p>
     <w:p>
       <w:pPr>
@@ -17989,68 +17290,19 @@
         <w:rPr/>
       </w:pPr>
       <w:r>
-        <w:rPr/>
-        <w:t>Рисунок 15 – График сравнения времени работы с использованием Striping Lock и без использования Striping Lock</w:t>
-      </w:r>
-    </w:p>
-    <w:p>
-      <w:pPr>
-        <w:pStyle w:val="Style18"/>
-        <w:suppressLineNumbers w:val="0"/>
-        <w:spacing w:lineRule="auto" w:line="360"/>
-        <w:ind w:firstLine="709"/>
-        <w:rPr>
-          <w:rFonts w:eastAsia="Cambria" w:eastAsiaTheme="minorHAnsi"/>
-          <w:kern w:val="2"/>
-          <w:sz w:val="28"/>
-          <w:szCs w:val="28"/>
-        </w:rPr>
-      </w:pPr>
-      <w:r>
-        <w:rPr>
-          <w:rFonts w:eastAsia="Cambria" w:eastAsiaTheme="minorHAnsi"/>
-          <w:kern w:val="2"/>
-          <w:sz w:val="28"/>
-          <w:szCs w:val="28"/>
-        </w:rPr>
-        <w:t>По данному графику видно, что время работы увеличивается линейно для обоих случаев и Lock Striping практически не добавляет времени работы и накладные расходы на его использования составляют около 2,45% или же 1мс на вызов метода, проксированного Lock Striping.</w:t>
-      </w:r>
-    </w:p>
-    <w:p>
-      <w:pPr>
-        <w:pStyle w:val="Style18"/>
-        <w:suppressLineNumbers w:val="0"/>
-        <w:spacing w:lineRule="auto" w:line="360"/>
-        <w:ind w:firstLine="709"/>
-        <w:rPr>
-          <w:rFonts w:eastAsia="Cambria" w:eastAsiaTheme="minorHAnsi"/>
-          <w:kern w:val="2"/>
-          <w:sz w:val="28"/>
-          <w:szCs w:val="28"/>
-        </w:rPr>
-      </w:pPr>
-      <w:r>
-        <w:rPr>
-          <w:rFonts w:eastAsia="Cambria" w:eastAsiaTheme="minorHAnsi"/>
-          <w:kern w:val="2"/>
-          <w:sz w:val="28"/>
-          <w:szCs w:val="28"/>
-        </w:rPr>
-        <w:t>На рисунке 11 представлен график зависимости времени работы метода от количества входящих запросов для случая без использования межсервисного семафора в Redis и с использованием межсервисного семафора в Redis.</w:t>
-      </w:r>
-    </w:p>
-    <w:p>
-      <w:pPr>
-        <w:pStyle w:val="Style26"/>
-        <w:rPr/>
-      </w:pPr>
-      <w:r>
-        <w:rPr/>
         <w:drawing>
-          <wp:inline distT="0" distB="0" distL="0" distR="0">
-            <wp:extent cx="6304915" cy="3357880"/>
+          <wp:anchor behindDoc="0" distT="0" distB="0" distL="0" distR="0" simplePos="0" locked="0" layoutInCell="0" allowOverlap="1" relativeHeight="22">
+            <wp:simplePos x="0" y="0"/>
+            <wp:positionH relativeFrom="column">
+              <wp:align>center</wp:align>
+            </wp:positionH>
+            <wp:positionV relativeFrom="paragraph">
+              <wp:posOffset>635</wp:posOffset>
+            </wp:positionV>
+            <wp:extent cx="3834765" cy="3006090"/>
             <wp:effectExtent l="0" t="0" r="0" b="0"/>
-            <wp:docPr id="21" name="Изображение4" descr=""/>
+            <wp:wrapTopAndBottom/>
+            <wp:docPr id="21" name="Изображение21" descr=""/>
             <wp:cNvGraphicFramePr>
               <a:graphicFrameLocks xmlns:a="http://schemas.openxmlformats.org/drawingml/2006/main" noChangeAspect="1"/>
             </wp:cNvGraphicFramePr>
@@ -18058,7 +17310,7 @@
               <a:graphicData uri="http://schemas.openxmlformats.org/drawingml/2006/picture">
                 <pic:pic xmlns:pic="http://schemas.openxmlformats.org/drawingml/2006/picture">
                   <pic:nvPicPr>
-                    <pic:cNvPr id="21" name="Изображение4" descr=""/>
+                    <pic:cNvPr id="21" name="Изображение21" descr=""/>
                     <pic:cNvPicPr>
                       <a:picLocks noChangeAspect="1" noChangeArrowheads="1"/>
                     </pic:cNvPicPr>
@@ -18072,7 +17324,7 @@
                   <pic:spPr bwMode="auto">
                     <a:xfrm>
                       <a:off x="0" y="0"/>
-                      <a:ext cx="6304915" cy="3357880"/>
+                      <a:ext cx="3834765" cy="3006090"/>
                     </a:xfrm>
                     <a:prstGeom prst="rect">
                       <a:avLst/>
@@ -18081,19 +17333,129 @@
                 </pic:pic>
               </a:graphicData>
             </a:graphic>
-          </wp:inline>
+          </wp:anchor>
         </w:drawing>
       </w:r>
-    </w:p>
-    <w:p>
-      <w:pPr>
-        <w:pStyle w:val="Style25"/>
-        <w:rPr/>
-      </w:pPr>
-      <w:r>
-        <w:rPr/>
-        <w:t>Рисунок 16 - График сравнения времени работы с использованием межсервисного семафора в Redis и без использования межсервисного семафора в Redis</w:t>
-      </w:r>
+      <w:r>
+        <w:rPr/>
+        <w:t>Рисунок 21 — Диаграмма классов хранилища ребер и узлов</w:t>
+      </w:r>
+    </w:p>
+    <w:p>
+      <w:pPr>
+        <w:pStyle w:val="Style18"/>
+        <w:rPr/>
+      </w:pPr>
+      <w:r>
+        <w:rPr/>
+        <w:t>Классы сущностей Node и Edge аналогичны тем, которые были представлены на диаграмме на рисунке 7. Для каждого из них создается собственный бинарный файл (поля _edgesFile и _nodesFile в классе NodeEdgeVault). В классе хранилища доступны операции: поиска сущностей по их идентификатору в файлах (findNodeById, findEdfeById); записи в файл в определенное место (writeNodeToFile, writeEdgeToFile); получения предыдущего и следующего ребер для определенного ребра и узла, которое принадлежит ребру (getPrevForEdgeAndNode,  get</w:t>
+      </w:r>
+      <w:r>
+        <w:rPr/>
+        <w:t>Next</w:t>
+      </w:r>
+      <w:r>
+        <w:rPr/>
+        <w:t>ForEdgeAndNode</w:t>
+      </w:r>
+      <w:r>
+        <w:rPr/>
+        <w:t>); фильтрации узлов и ребер в моменте выборки по идентификатору метки (filterNodesByLabel, filterEdgesByLabel); поиск первого и последнего ребер для узла в цепочке обхода (findFirstEdgeForNode, findLastEdgeIndexForNode).</w:t>
+      </w:r>
+    </w:p>
+    <w:p>
+      <w:pPr>
+        <w:pStyle w:val="Style23"/>
+        <w:rPr/>
+      </w:pPr>
+      <w:r>
+        <w:rPr/>
+        <w:t>4.3.3 Класс графового менеджера</w:t>
+      </w:r>
+    </w:p>
+    <w:p>
+      <w:pPr>
+        <w:pStyle w:val="Style18"/>
+        <w:rPr/>
+      </w:pPr>
+      <w:r>
+        <w:rPr/>
+      </w:r>
+    </w:p>
+    <w:p>
+      <w:pPr>
+        <w:pStyle w:val="Style24"/>
+        <w:rPr/>
+      </w:pPr>
+      <w:bookmarkStart w:id="88" w:name="__RefHeading___Toc1729097_1399105856"/>
+      <w:bookmarkStart w:id="89" w:name="_Toc136810472"/>
+      <w:bookmarkStart w:id="90" w:name="_Toc136470544"/>
+      <w:bookmarkEnd w:id="88"/>
+      <w:r>
+        <w:rPr/>
+        <w:t>5 Результат работы программы</w:t>
+      </w:r>
+      <w:bookmarkEnd w:id="89"/>
+      <w:bookmarkEnd w:id="90"/>
+    </w:p>
+    <w:p>
+      <w:pPr>
+        <w:pStyle w:val="Style23"/>
+        <w:rPr/>
+      </w:pPr>
+      <w:bookmarkStart w:id="91" w:name="__RefHeading___Toc1729099_1399105856"/>
+      <w:bookmarkStart w:id="92" w:name="_Toc136470545"/>
+      <w:bookmarkStart w:id="93" w:name="_Toc136810473"/>
+      <w:bookmarkEnd w:id="91"/>
+      <w:r>
+        <w:rPr>
+          <w:lang w:val="en-US"/>
+        </w:rPr>
+        <w:t xml:space="preserve">5.1 </w:t>
+      </w:r>
+      <w:r>
+        <w:rPr/>
+        <w:t>Результат кодогенерации</w:t>
+      </w:r>
+      <w:bookmarkEnd w:id="92"/>
+      <w:bookmarkEnd w:id="93"/>
+    </w:p>
+    <w:p>
+      <w:pPr>
+        <w:pStyle w:val="Normal"/>
+        <w:rPr>
+          <w:lang w:val="ru-RU"/>
+        </w:rPr>
+      </w:pPr>
+      <w:r>
+        <w:rPr>
+          <w:lang w:val="ru-RU"/>
+        </w:rPr>
+      </w:r>
+      <w:r>
+        <w:br w:type="page"/>
+      </w:r>
+    </w:p>
+    <w:p>
+      <w:pPr>
+        <w:pStyle w:val="Style21"/>
+        <w:spacing w:before="0" w:after="0"/>
+        <w:rPr/>
+      </w:pPr>
+      <w:bookmarkStart w:id="94" w:name="__RefHeading___Toc1729103_1399105856"/>
+      <w:bookmarkStart w:id="95" w:name="_Toc136810475"/>
+      <w:bookmarkStart w:id="96" w:name="_Toc136470547"/>
+      <w:bookmarkEnd w:id="94"/>
+      <w:r>
+        <w:rPr/>
+        <w:t>З</w:t>
+      </w:r>
+      <w:bookmarkEnd w:id="96"/>
+      <w:r>
+        <w:rPr/>
+        <w:t>АКЛЮЧЕНИЕ</w:t>
+      </w:r>
+      <w:bookmarkEnd w:id="95"/>
     </w:p>
     <w:p>
       <w:pPr>
@@ -18115,45 +17477,8 @@
           <w:sz w:val="28"/>
           <w:szCs w:val="28"/>
         </w:rPr>
-        <w:t xml:space="preserve">По данному графику можно заметить, что время работы увеличивает линейно при увеличении числа запросов при использовании семафора и без его использования. Накладные расходы на использование межсервисного семафора в Redis составляют примерно 12% или же 6мс на вызов метода, проксированного межсервисным семафором. Это связано с тем, что семафор хранит своё состояние вне приложения и появляются дополнительные затраты времени на передачу данных по сети. </w:t>
-      </w:r>
-    </w:p>
-    <w:p>
-      <w:pPr>
-        <w:pStyle w:val="Normal"/>
-        <w:rPr>
-          <w:lang w:val="ru-RU"/>
-        </w:rPr>
-      </w:pPr>
-      <w:r>
-        <w:rPr>
-          <w:lang w:val="ru-RU"/>
-        </w:rPr>
-      </w:r>
-      <w:r>
-        <w:br w:type="page"/>
-      </w:r>
-    </w:p>
-    <w:p>
-      <w:pPr>
-        <w:pStyle w:val="Style21"/>
-        <w:spacing w:before="0" w:after="0"/>
-        <w:rPr/>
-      </w:pPr>
-      <w:bookmarkStart w:id="95" w:name="__RefHeading___Toc1729103_1399105856"/>
-      <w:bookmarkStart w:id="96" w:name="_Toc136810475"/>
-      <w:bookmarkStart w:id="97" w:name="_Toc136470547"/>
-      <w:bookmarkEnd w:id="95"/>
-      <w:r>
-        <w:rPr/>
-        <w:t>З</w:t>
-      </w:r>
-      <w:bookmarkEnd w:id="97"/>
-      <w:r>
-        <w:rPr/>
-        <w:t>АКЛЮЧЕНИЕ</w:t>
-      </w:r>
-      <w:bookmarkEnd w:id="96"/>
+        <w:t>Результатом выполнения работы является разработанная программная библиотека, позволяющая автоматически генерировать код для многопоточной работы для Java приложений.</w:t>
+      </w:r>
     </w:p>
     <w:p>
       <w:pPr>
@@ -18175,29 +17500,6 @@
           <w:sz w:val="28"/>
           <w:szCs w:val="28"/>
         </w:rPr>
-        <w:t>Результатом выполнения работы является разработанная программная библиотека, позволяющая автоматически генерировать код для многопоточной работы для Java приложений.</w:t>
-      </w:r>
-    </w:p>
-    <w:p>
-      <w:pPr>
-        <w:pStyle w:val="Style18"/>
-        <w:suppressLineNumbers w:val="0"/>
-        <w:spacing w:lineRule="auto" w:line="360"/>
-        <w:ind w:firstLine="709"/>
-        <w:rPr>
-          <w:rFonts w:eastAsia="Cambria" w:eastAsiaTheme="minorHAnsi"/>
-          <w:kern w:val="2"/>
-          <w:sz w:val="28"/>
-          <w:szCs w:val="28"/>
-        </w:rPr>
-      </w:pPr>
-      <w:r>
-        <w:rPr>
-          <w:rFonts w:eastAsia="Cambria" w:eastAsiaTheme="minorHAnsi"/>
-          <w:kern w:val="2"/>
-          <w:sz w:val="28"/>
-          <w:szCs w:val="28"/>
-        </w:rPr>
         <w:t>В ходе реализации были выполнены следующие задачи:</w:t>
       </w:r>
     </w:p>
@@ -18206,7 +17508,7 @@
         <w:pStyle w:val="Style29"/>
         <w:numPr>
           <w:ilvl w:val="0"/>
-          <w:numId w:val="8"/>
+          <w:numId w:val="6"/>
         </w:numPr>
         <w:ind w:hanging="284" w:left="993"/>
         <w:rPr/>
@@ -18221,7 +17523,7 @@
         <w:pStyle w:val="Style29"/>
         <w:numPr>
           <w:ilvl w:val="0"/>
-          <w:numId w:val="8"/>
+          <w:numId w:val="6"/>
         </w:numPr>
         <w:ind w:hanging="284" w:left="993"/>
         <w:rPr/>
@@ -18236,7 +17538,7 @@
         <w:pStyle w:val="Style30"/>
         <w:numPr>
           <w:ilvl w:val="1"/>
-          <w:numId w:val="9"/>
+          <w:numId w:val="7"/>
         </w:numPr>
         <w:rPr/>
       </w:pPr>
@@ -18250,7 +17552,7 @@
         <w:pStyle w:val="Style30"/>
         <w:numPr>
           <w:ilvl w:val="1"/>
-          <w:numId w:val="9"/>
+          <w:numId w:val="7"/>
         </w:numPr>
         <w:rPr/>
       </w:pPr>
@@ -18276,7 +17578,7 @@
         <w:pStyle w:val="Style30"/>
         <w:numPr>
           <w:ilvl w:val="1"/>
-          <w:numId w:val="9"/>
+          <w:numId w:val="7"/>
         </w:numPr>
         <w:rPr/>
       </w:pPr>
@@ -18420,20 +17722,20 @@
         <w:spacing w:before="0" w:after="0"/>
         <w:rPr/>
       </w:pPr>
-      <w:bookmarkStart w:id="98" w:name="__RefHeading___Toc1729105_1399105856"/>
-      <w:bookmarkStart w:id="99" w:name="_Toc136810476"/>
-      <w:bookmarkStart w:id="100" w:name="_Toc136470548"/>
+      <w:bookmarkStart w:id="97" w:name="__RefHeading___Toc1729105_1399105856"/>
+      <w:bookmarkStart w:id="98" w:name="_Toc136810476"/>
+      <w:bookmarkStart w:id="99" w:name="_Toc136470548"/>
+      <w:bookmarkEnd w:id="97"/>
+      <w:r>
+        <w:rPr/>
+        <w:t>С</w:t>
+      </w:r>
+      <w:bookmarkEnd w:id="99"/>
+      <w:r>
+        <w:rPr/>
+        <w:t>ПИСОК ИСПОЛЬЗОВАННЫХ ИСТОЧНИКОВ</w:t>
+      </w:r>
       <w:bookmarkEnd w:id="98"/>
-      <w:r>
-        <w:rPr/>
-        <w:t>С</w:t>
-      </w:r>
-      <w:bookmarkEnd w:id="100"/>
-      <w:r>
-        <w:rPr/>
-        <w:t>ПИСОК ИСПОЛЬЗОВАННЫХ ИСТОЧНИКОВ</w:t>
-      </w:r>
-      <w:bookmarkEnd w:id="99"/>
     </w:p>
     <w:p>
       <w:pPr>
@@ -19241,31 +18543,31 @@
           <w:lang w:val="ru-RU"/>
         </w:rPr>
       </w:r>
-      <w:bookmarkStart w:id="101" w:name="OLE_LINK14_Копия_1"/>
-      <w:bookmarkStart w:id="102" w:name="OLE_LINK13_Копия_1"/>
-      <w:bookmarkStart w:id="103" w:name="OLE_LINK12_Копия_1"/>
-      <w:bookmarkStart w:id="104" w:name="OLE_LINK11_Копия_1"/>
-      <w:bookmarkStart w:id="105" w:name="OLE_LINK15_Копия_1"/>
-      <w:bookmarkStart w:id="106" w:name="OLE_LINK16_Копия_1"/>
+      <w:bookmarkStart w:id="100" w:name="_igzg1nnh4t4q"/>
+      <w:bookmarkStart w:id="101" w:name="OLE_LINK16_Копия_1"/>
+      <w:bookmarkStart w:id="102" w:name="OLE_LINK15_Копия_1"/>
+      <w:bookmarkStart w:id="103" w:name="OLE_LINK11_Копия_1"/>
+      <w:bookmarkStart w:id="104" w:name="OLE_LINK12_Копия_1"/>
+      <w:bookmarkStart w:id="105" w:name="OLE_LINK13_Копия_1"/>
+      <w:bookmarkStart w:id="106" w:name="OLE_LINK14_Копия_1"/>
       <w:bookmarkStart w:id="107" w:name="_igzg1nnh4t4q"/>
-      <w:bookmarkStart w:id="108" w:name="OLE_LINK14_Копия_1"/>
-      <w:bookmarkStart w:id="109" w:name="OLE_LINK13_Копия_1"/>
-      <w:bookmarkStart w:id="110" w:name="OLE_LINK12_Копия_1"/>
-      <w:bookmarkStart w:id="111" w:name="OLE_LINK11_Копия_1"/>
-      <w:bookmarkStart w:id="112" w:name="OLE_LINK15_Копия_1"/>
-      <w:bookmarkStart w:id="113" w:name="OLE_LINK16_Копия_1"/>
-      <w:bookmarkStart w:id="114" w:name="_igzg1nnh4t4q"/>
+      <w:bookmarkStart w:id="108" w:name="OLE_LINK16_Копия_1"/>
+      <w:bookmarkStart w:id="109" w:name="OLE_LINK15_Копия_1"/>
+      <w:bookmarkStart w:id="110" w:name="OLE_LINK11_Копия_1"/>
+      <w:bookmarkStart w:id="111" w:name="OLE_LINK12_Копия_1"/>
+      <w:bookmarkStart w:id="112" w:name="OLE_LINK13_Копия_1"/>
+      <w:bookmarkStart w:id="113" w:name="OLE_LINK14_Копия_1"/>
       <w:bookmarkEnd w:id="40"/>
       <w:bookmarkEnd w:id="41"/>
       <w:bookmarkEnd w:id="48"/>
       <w:bookmarkEnd w:id="49"/>
+      <w:bookmarkEnd w:id="107"/>
       <w:bookmarkEnd w:id="108"/>
       <w:bookmarkEnd w:id="109"/>
       <w:bookmarkEnd w:id="110"/>
       <w:bookmarkEnd w:id="111"/>
       <w:bookmarkEnd w:id="112"/>
       <w:bookmarkEnd w:id="113"/>
-      <w:bookmarkEnd w:id="114"/>
     </w:p>
     <w:sectPr>
       <w:footerReference w:type="even" r:id="rId39"/>
@@ -19273,9 +18575,10 @@
       <w:footerReference w:type="first" r:id="rId41"/>
       <w:type w:val="nextPage"/>
       <w:pgSz w:w="11906" w:h="16838"/>
-      <w:pgMar w:left="1700" w:right="577" w:gutter="0" w:header="0" w:top="1440" w:footer="1133" w:bottom="1440"/>
+      <w:pgMar w:left="1700" w:right="577" w:gutter="0" w:header="0" w:top="1440" w:footer="1133" w:bottom="1439"/>
       <w:pgNumType w:start="1" w:fmt="decimal"/>
       <w:formProt w:val="false"/>
+      <w:titlePg/>
       <w:textDirection w:val="lrTb"/>
       <w:docGrid w:type="default" w:linePitch="381" w:charSpace="0"/>
     </w:sectPr>
@@ -19302,11 +18605,31 @@
   <w:p>
     <w:pPr>
       <w:pStyle w:val="Normal"/>
+      <w:jc w:val="center"/>
       <w:rPr/>
     </w:pPr>
+    <w:bookmarkStart w:id="114" w:name="PageNumWizard_FOOTER_Базовый2"/>
     <w:r>
       <w:rPr/>
+      <w:fldChar w:fldCharType="begin"/>
     </w:r>
+    <w:r>
+      <w:rPr/>
+      <w:instrText xml:space="preserve"> PAGE </w:instrText>
+    </w:r>
+    <w:r>
+      <w:rPr/>
+      <w:fldChar w:fldCharType="separate"/>
+    </w:r>
+    <w:r>
+      <w:rPr/>
+      <w:t>51</w:t>
+    </w:r>
+    <w:r>
+      <w:rPr/>
+      <w:fldChar w:fldCharType="end"/>
+    </w:r>
+    <w:bookmarkEnd w:id="114"/>
   </w:p>
 </w:ftr>
 </file>
@@ -19316,10 +18639,12 @@
   <w:p>
     <w:pPr>
       <w:pStyle w:val="Normal"/>
+      <w:jc w:val="center"/>
       <w:rPr/>
     </w:pPr>
     <w:r>
       <w:rPr/>
+      <w:t>Воронеж 2024</w:t>
     </w:r>
   </w:p>
 </w:ftr>
@@ -20042,280 +19367,6 @@
       </w:pPr>
       <w:rPr>
         <w:rFonts w:ascii="Symbol" w:hAnsi="Symbol" w:cs="Symbol" w:hint="default"/>
-      </w:rPr>
-    </w:lvl>
-    <w:lvl w:ilvl="1">
-      <w:start w:val="1"/>
-      <w:numFmt w:val="bullet"/>
-      <w:lvlText w:val="o"/>
-      <w:lvlJc w:val="left"/>
-      <w:pPr>
-        <w:tabs>
-          <w:tab w:val="num" w:pos="0"/>
-        </w:tabs>
-        <w:ind w:left="2880" w:hanging="360"/>
-      </w:pPr>
-      <w:rPr>
-        <w:rFonts w:ascii="Courier New" w:hAnsi="Courier New" w:cs="Courier New" w:hint="default"/>
-      </w:rPr>
-    </w:lvl>
-    <w:lvl w:ilvl="2">
-      <w:start w:val="1"/>
-      <w:numFmt w:val="bullet"/>
-      <w:lvlText w:val=""/>
-      <w:lvlJc w:val="left"/>
-      <w:pPr>
-        <w:tabs>
-          <w:tab w:val="num" w:pos="0"/>
-        </w:tabs>
-        <w:ind w:left="3600" w:hanging="360"/>
-      </w:pPr>
-      <w:rPr>
-        <w:rFonts w:ascii="Wingdings" w:hAnsi="Wingdings" w:cs="Wingdings" w:hint="default"/>
-      </w:rPr>
-    </w:lvl>
-    <w:lvl w:ilvl="3">
-      <w:start w:val="1"/>
-      <w:numFmt w:val="bullet"/>
-      <w:lvlText w:val=""/>
-      <w:lvlJc w:val="left"/>
-      <w:pPr>
-        <w:tabs>
-          <w:tab w:val="num" w:pos="0"/>
-        </w:tabs>
-        <w:ind w:left="4320" w:hanging="360"/>
-      </w:pPr>
-      <w:rPr>
-        <w:rFonts w:ascii="Symbol" w:hAnsi="Symbol" w:cs="Symbol" w:hint="default"/>
-      </w:rPr>
-    </w:lvl>
-    <w:lvl w:ilvl="4">
-      <w:start w:val="1"/>
-      <w:numFmt w:val="bullet"/>
-      <w:lvlText w:val="o"/>
-      <w:lvlJc w:val="left"/>
-      <w:pPr>
-        <w:tabs>
-          <w:tab w:val="num" w:pos="0"/>
-        </w:tabs>
-        <w:ind w:left="5040" w:hanging="360"/>
-      </w:pPr>
-      <w:rPr>
-        <w:rFonts w:ascii="Courier New" w:hAnsi="Courier New" w:cs="Courier New" w:hint="default"/>
-      </w:rPr>
-    </w:lvl>
-    <w:lvl w:ilvl="5">
-      <w:start w:val="1"/>
-      <w:numFmt w:val="bullet"/>
-      <w:lvlText w:val=""/>
-      <w:lvlJc w:val="left"/>
-      <w:pPr>
-        <w:tabs>
-          <w:tab w:val="num" w:pos="0"/>
-        </w:tabs>
-        <w:ind w:left="5760" w:hanging="360"/>
-      </w:pPr>
-      <w:rPr>
-        <w:rFonts w:ascii="Wingdings" w:hAnsi="Wingdings" w:cs="Wingdings" w:hint="default"/>
-      </w:rPr>
-    </w:lvl>
-    <w:lvl w:ilvl="6">
-      <w:start w:val="1"/>
-      <w:numFmt w:val="bullet"/>
-      <w:lvlText w:val=""/>
-      <w:lvlJc w:val="left"/>
-      <w:pPr>
-        <w:tabs>
-          <w:tab w:val="num" w:pos="0"/>
-        </w:tabs>
-        <w:ind w:left="6480" w:hanging="360"/>
-      </w:pPr>
-      <w:rPr>
-        <w:rFonts w:ascii="Symbol" w:hAnsi="Symbol" w:cs="Symbol" w:hint="default"/>
-      </w:rPr>
-    </w:lvl>
-    <w:lvl w:ilvl="7">
-      <w:start w:val="1"/>
-      <w:numFmt w:val="bullet"/>
-      <w:lvlText w:val="o"/>
-      <w:lvlJc w:val="left"/>
-      <w:pPr>
-        <w:tabs>
-          <w:tab w:val="num" w:pos="0"/>
-        </w:tabs>
-        <w:ind w:left="7200" w:hanging="360"/>
-      </w:pPr>
-      <w:rPr>
-        <w:rFonts w:ascii="Courier New" w:hAnsi="Courier New" w:cs="Courier New" w:hint="default"/>
-      </w:rPr>
-    </w:lvl>
-    <w:lvl w:ilvl="8">
-      <w:start w:val="1"/>
-      <w:numFmt w:val="bullet"/>
-      <w:lvlText w:val=""/>
-      <w:lvlJc w:val="left"/>
-      <w:pPr>
-        <w:tabs>
-          <w:tab w:val="num" w:pos="0"/>
-        </w:tabs>
-        <w:ind w:left="7920" w:hanging="360"/>
-      </w:pPr>
-      <w:rPr>
-        <w:rFonts w:ascii="Wingdings" w:hAnsi="Wingdings" w:cs="Wingdings" w:hint="default"/>
-      </w:rPr>
-    </w:lvl>
-  </w:abstractNum>
-  <w:abstractNum w:abstractNumId="7">
-    <w:lvl w:ilvl="0">
-      <w:start w:val="1"/>
-      <w:numFmt w:val="bullet"/>
-      <w:lvlText w:val=""/>
-      <w:lvlJc w:val="left"/>
-      <w:pPr>
-        <w:tabs>
-          <w:tab w:val="num" w:pos="0"/>
-        </w:tabs>
-        <w:ind w:left="1428" w:hanging="360"/>
-      </w:pPr>
-      <w:rPr>
-        <w:rFonts w:ascii="Symbol" w:hAnsi="Symbol" w:cs="Symbol" w:hint="default"/>
-      </w:rPr>
-    </w:lvl>
-    <w:lvl w:ilvl="1">
-      <w:start w:val="1"/>
-      <w:numFmt w:val="bullet"/>
-      <w:lvlText w:val="o"/>
-      <w:lvlJc w:val="left"/>
-      <w:pPr>
-        <w:tabs>
-          <w:tab w:val="num" w:pos="0"/>
-        </w:tabs>
-        <w:ind w:left="2880" w:hanging="360"/>
-      </w:pPr>
-      <w:rPr>
-        <w:rFonts w:ascii="Courier New" w:hAnsi="Courier New" w:cs="Courier New" w:hint="default"/>
-      </w:rPr>
-    </w:lvl>
-    <w:lvl w:ilvl="2">
-      <w:start w:val="1"/>
-      <w:numFmt w:val="bullet"/>
-      <w:lvlText w:val=""/>
-      <w:lvlJc w:val="left"/>
-      <w:pPr>
-        <w:tabs>
-          <w:tab w:val="num" w:pos="0"/>
-        </w:tabs>
-        <w:ind w:left="3600" w:hanging="360"/>
-      </w:pPr>
-      <w:rPr>
-        <w:rFonts w:ascii="Wingdings" w:hAnsi="Wingdings" w:cs="Wingdings" w:hint="default"/>
-      </w:rPr>
-    </w:lvl>
-    <w:lvl w:ilvl="3">
-      <w:start w:val="1"/>
-      <w:numFmt w:val="bullet"/>
-      <w:lvlText w:val=""/>
-      <w:lvlJc w:val="left"/>
-      <w:pPr>
-        <w:tabs>
-          <w:tab w:val="num" w:pos="0"/>
-        </w:tabs>
-        <w:ind w:left="4320" w:hanging="360"/>
-      </w:pPr>
-      <w:rPr>
-        <w:rFonts w:ascii="Symbol" w:hAnsi="Symbol" w:cs="Symbol" w:hint="default"/>
-      </w:rPr>
-    </w:lvl>
-    <w:lvl w:ilvl="4">
-      <w:start w:val="1"/>
-      <w:numFmt w:val="bullet"/>
-      <w:lvlText w:val="o"/>
-      <w:lvlJc w:val="left"/>
-      <w:pPr>
-        <w:tabs>
-          <w:tab w:val="num" w:pos="0"/>
-        </w:tabs>
-        <w:ind w:left="5040" w:hanging="360"/>
-      </w:pPr>
-      <w:rPr>
-        <w:rFonts w:ascii="Courier New" w:hAnsi="Courier New" w:cs="Courier New" w:hint="default"/>
-      </w:rPr>
-    </w:lvl>
-    <w:lvl w:ilvl="5">
-      <w:start w:val="1"/>
-      <w:numFmt w:val="bullet"/>
-      <w:lvlText w:val=""/>
-      <w:lvlJc w:val="left"/>
-      <w:pPr>
-        <w:tabs>
-          <w:tab w:val="num" w:pos="0"/>
-        </w:tabs>
-        <w:ind w:left="5760" w:hanging="360"/>
-      </w:pPr>
-      <w:rPr>
-        <w:rFonts w:ascii="Wingdings" w:hAnsi="Wingdings" w:cs="Wingdings" w:hint="default"/>
-      </w:rPr>
-    </w:lvl>
-    <w:lvl w:ilvl="6">
-      <w:start w:val="1"/>
-      <w:numFmt w:val="bullet"/>
-      <w:lvlText w:val=""/>
-      <w:lvlJc w:val="left"/>
-      <w:pPr>
-        <w:tabs>
-          <w:tab w:val="num" w:pos="0"/>
-        </w:tabs>
-        <w:ind w:left="6480" w:hanging="360"/>
-      </w:pPr>
-      <w:rPr>
-        <w:rFonts w:ascii="Symbol" w:hAnsi="Symbol" w:cs="Symbol" w:hint="default"/>
-      </w:rPr>
-    </w:lvl>
-    <w:lvl w:ilvl="7">
-      <w:start w:val="1"/>
-      <w:numFmt w:val="bullet"/>
-      <w:lvlText w:val="o"/>
-      <w:lvlJc w:val="left"/>
-      <w:pPr>
-        <w:tabs>
-          <w:tab w:val="num" w:pos="0"/>
-        </w:tabs>
-        <w:ind w:left="7200" w:hanging="360"/>
-      </w:pPr>
-      <w:rPr>
-        <w:rFonts w:ascii="Courier New" w:hAnsi="Courier New" w:cs="Courier New" w:hint="default"/>
-      </w:rPr>
-    </w:lvl>
-    <w:lvl w:ilvl="8">
-      <w:start w:val="1"/>
-      <w:numFmt w:val="bullet"/>
-      <w:lvlText w:val=""/>
-      <w:lvlJc w:val="left"/>
-      <w:pPr>
-        <w:tabs>
-          <w:tab w:val="num" w:pos="0"/>
-        </w:tabs>
-        <w:ind w:left="7920" w:hanging="360"/>
-      </w:pPr>
-      <w:rPr>
-        <w:rFonts w:ascii="Wingdings" w:hAnsi="Wingdings" w:cs="Wingdings" w:hint="default"/>
-      </w:rPr>
-    </w:lvl>
-  </w:abstractNum>
-  <w:abstractNum w:abstractNumId="8">
-    <w:lvl w:ilvl="0">
-      <w:start w:val="1"/>
-      <w:numFmt w:val="bullet"/>
-      <w:lvlText w:val=""/>
-      <w:lvlJc w:val="left"/>
-      <w:pPr>
-        <w:tabs>
-          <w:tab w:val="num" w:pos="0"/>
-        </w:tabs>
-        <w:ind w:left="1428" w:hanging="360"/>
-      </w:pPr>
-      <w:rPr>
-        <w:rFonts w:ascii="Symbol" w:hAnsi="Symbol" w:cs="Symbol" w:hint="default"/>
         <w:u w:val="none"/>
       </w:rPr>
     </w:lvl>
@@ -20440,7 +19491,7 @@
       </w:rPr>
     </w:lvl>
   </w:abstractNum>
-  <w:abstractNum w:abstractNumId="9">
+  <w:abstractNum w:abstractNumId="7">
     <w:lvl w:ilvl="0">
       <w:start w:val="1"/>
       <w:numFmt w:val="bullet"/>
@@ -20583,7 +19634,7 @@
       </w:rPr>
     </w:lvl>
   </w:abstractNum>
-  <w:abstractNum w:abstractNumId="10">
+  <w:abstractNum w:abstractNumId="8">
     <w:lvl w:ilvl="0">
       <w:start w:val="1"/>
       <w:numFmt w:val="decimal"/>
@@ -20702,7 +19753,7 @@
       <w:rPr/>
     </w:lvl>
   </w:abstractNum>
-  <w:abstractNum w:abstractNumId="11">
+  <w:abstractNum w:abstractNumId="9">
     <w:lvl w:ilvl="0">
       <w:start w:val="1"/>
       <w:numFmt w:val="decimal"/>
@@ -20821,7 +19872,7 @@
       <w:rPr/>
     </w:lvl>
   </w:abstractNum>
-  <w:abstractNum w:abstractNumId="12">
+  <w:abstractNum w:abstractNumId="10">
     <w:lvl w:ilvl="0">
       <w:start w:val="1"/>
       <w:numFmt w:val="bullet"/>
@@ -20952,6 +20003,280 @@
           <w:tab w:val="num" w:pos="4309"/>
         </w:tabs>
         <w:ind w:left="4309" w:hanging="360"/>
+      </w:pPr>
+      <w:rPr>
+        <w:rFonts w:ascii="OpenSymbol" w:hAnsi="OpenSymbol" w:cs="OpenSymbol" w:hint="default"/>
+      </w:rPr>
+    </w:lvl>
+  </w:abstractNum>
+  <w:abstractNum w:abstractNumId="11">
+    <w:lvl w:ilvl="0">
+      <w:start w:val="1"/>
+      <w:numFmt w:val="bullet"/>
+      <w:lvlText w:val=""/>
+      <w:lvlJc w:val="left"/>
+      <w:pPr>
+        <w:tabs>
+          <w:tab w:val="num" w:pos="1429"/>
+        </w:tabs>
+        <w:ind w:left="1429" w:hanging="360"/>
+      </w:pPr>
+      <w:rPr>
+        <w:rFonts w:ascii="Symbol" w:hAnsi="Symbol" w:cs="Symbol" w:hint="default"/>
+      </w:rPr>
+    </w:lvl>
+    <w:lvl w:ilvl="1">
+      <w:start w:val="1"/>
+      <w:numFmt w:val="bullet"/>
+      <w:lvlText w:val="◦"/>
+      <w:lvlJc w:val="left"/>
+      <w:pPr>
+        <w:tabs>
+          <w:tab w:val="num" w:pos="1789"/>
+        </w:tabs>
+        <w:ind w:left="1789" w:hanging="360"/>
+      </w:pPr>
+      <w:rPr>
+        <w:rFonts w:ascii="OpenSymbol" w:hAnsi="OpenSymbol" w:cs="OpenSymbol" w:hint="default"/>
+      </w:rPr>
+    </w:lvl>
+    <w:lvl w:ilvl="2">
+      <w:start w:val="1"/>
+      <w:numFmt w:val="bullet"/>
+      <w:lvlText w:val="▪"/>
+      <w:lvlJc w:val="left"/>
+      <w:pPr>
+        <w:tabs>
+          <w:tab w:val="num" w:pos="2149"/>
+        </w:tabs>
+        <w:ind w:left="2149" w:hanging="360"/>
+      </w:pPr>
+      <w:rPr>
+        <w:rFonts w:ascii="OpenSymbol" w:hAnsi="OpenSymbol" w:cs="OpenSymbol" w:hint="default"/>
+      </w:rPr>
+    </w:lvl>
+    <w:lvl w:ilvl="3">
+      <w:start w:val="1"/>
+      <w:numFmt w:val="bullet"/>
+      <w:lvlText w:val=""/>
+      <w:lvlJc w:val="left"/>
+      <w:pPr>
+        <w:tabs>
+          <w:tab w:val="num" w:pos="2509"/>
+        </w:tabs>
+        <w:ind w:left="2509" w:hanging="360"/>
+      </w:pPr>
+      <w:rPr>
+        <w:rFonts w:ascii="Symbol" w:hAnsi="Symbol" w:cs="Symbol" w:hint="default"/>
+      </w:rPr>
+    </w:lvl>
+    <w:lvl w:ilvl="4">
+      <w:start w:val="1"/>
+      <w:numFmt w:val="bullet"/>
+      <w:lvlText w:val="◦"/>
+      <w:lvlJc w:val="left"/>
+      <w:pPr>
+        <w:tabs>
+          <w:tab w:val="num" w:pos="2869"/>
+        </w:tabs>
+        <w:ind w:left="2869" w:hanging="360"/>
+      </w:pPr>
+      <w:rPr>
+        <w:rFonts w:ascii="OpenSymbol" w:hAnsi="OpenSymbol" w:cs="OpenSymbol" w:hint="default"/>
+      </w:rPr>
+    </w:lvl>
+    <w:lvl w:ilvl="5">
+      <w:start w:val="1"/>
+      <w:numFmt w:val="bullet"/>
+      <w:lvlText w:val="▪"/>
+      <w:lvlJc w:val="left"/>
+      <w:pPr>
+        <w:tabs>
+          <w:tab w:val="num" w:pos="3229"/>
+        </w:tabs>
+        <w:ind w:left="3229" w:hanging="360"/>
+      </w:pPr>
+      <w:rPr>
+        <w:rFonts w:ascii="OpenSymbol" w:hAnsi="OpenSymbol" w:cs="OpenSymbol" w:hint="default"/>
+      </w:rPr>
+    </w:lvl>
+    <w:lvl w:ilvl="6">
+      <w:start w:val="1"/>
+      <w:numFmt w:val="bullet"/>
+      <w:lvlText w:val=""/>
+      <w:lvlJc w:val="left"/>
+      <w:pPr>
+        <w:tabs>
+          <w:tab w:val="num" w:pos="3589"/>
+        </w:tabs>
+        <w:ind w:left="3589" w:hanging="360"/>
+      </w:pPr>
+      <w:rPr>
+        <w:rFonts w:ascii="Symbol" w:hAnsi="Symbol" w:cs="Symbol" w:hint="default"/>
+      </w:rPr>
+    </w:lvl>
+    <w:lvl w:ilvl="7">
+      <w:start w:val="1"/>
+      <w:numFmt w:val="bullet"/>
+      <w:lvlText w:val="◦"/>
+      <w:lvlJc w:val="left"/>
+      <w:pPr>
+        <w:tabs>
+          <w:tab w:val="num" w:pos="3949"/>
+        </w:tabs>
+        <w:ind w:left="3949" w:hanging="360"/>
+      </w:pPr>
+      <w:rPr>
+        <w:rFonts w:ascii="OpenSymbol" w:hAnsi="OpenSymbol" w:cs="OpenSymbol" w:hint="default"/>
+      </w:rPr>
+    </w:lvl>
+    <w:lvl w:ilvl="8">
+      <w:start w:val="1"/>
+      <w:numFmt w:val="bullet"/>
+      <w:lvlText w:val="▪"/>
+      <w:lvlJc w:val="left"/>
+      <w:pPr>
+        <w:tabs>
+          <w:tab w:val="num" w:pos="4309"/>
+        </w:tabs>
+        <w:ind w:left="4309" w:hanging="360"/>
+      </w:pPr>
+      <w:rPr>
+        <w:rFonts w:ascii="OpenSymbol" w:hAnsi="OpenSymbol" w:cs="OpenSymbol" w:hint="default"/>
+      </w:rPr>
+    </w:lvl>
+  </w:abstractNum>
+  <w:abstractNum w:abstractNumId="12">
+    <w:lvl w:ilvl="0">
+      <w:start w:val="1"/>
+      <w:numFmt w:val="bullet"/>
+      <w:lvlText w:val=""/>
+      <w:lvlJc w:val="left"/>
+      <w:pPr>
+        <w:tabs>
+          <w:tab w:val="num" w:pos="720"/>
+        </w:tabs>
+        <w:ind w:left="720" w:hanging="360"/>
+      </w:pPr>
+      <w:rPr>
+        <w:rFonts w:ascii="Symbol" w:hAnsi="Symbol" w:cs="Symbol" w:hint="default"/>
+      </w:rPr>
+    </w:lvl>
+    <w:lvl w:ilvl="1">
+      <w:start w:val="1"/>
+      <w:numFmt w:val="bullet"/>
+      <w:lvlText w:val="◦"/>
+      <w:lvlJc w:val="left"/>
+      <w:pPr>
+        <w:tabs>
+          <w:tab w:val="num" w:pos="1080"/>
+        </w:tabs>
+        <w:ind w:left="1080" w:hanging="360"/>
+      </w:pPr>
+      <w:rPr>
+        <w:rFonts w:ascii="OpenSymbol" w:hAnsi="OpenSymbol" w:cs="OpenSymbol" w:hint="default"/>
+      </w:rPr>
+    </w:lvl>
+    <w:lvl w:ilvl="2">
+      <w:start w:val="1"/>
+      <w:numFmt w:val="bullet"/>
+      <w:lvlText w:val="▪"/>
+      <w:lvlJc w:val="left"/>
+      <w:pPr>
+        <w:tabs>
+          <w:tab w:val="num" w:pos="1440"/>
+        </w:tabs>
+        <w:ind w:left="1440" w:hanging="360"/>
+      </w:pPr>
+      <w:rPr>
+        <w:rFonts w:ascii="OpenSymbol" w:hAnsi="OpenSymbol" w:cs="OpenSymbol" w:hint="default"/>
+      </w:rPr>
+    </w:lvl>
+    <w:lvl w:ilvl="3">
+      <w:start w:val="1"/>
+      <w:numFmt w:val="bullet"/>
+      <w:lvlText w:val=""/>
+      <w:lvlJc w:val="left"/>
+      <w:pPr>
+        <w:tabs>
+          <w:tab w:val="num" w:pos="1800"/>
+        </w:tabs>
+        <w:ind w:left="1800" w:hanging="360"/>
+      </w:pPr>
+      <w:rPr>
+        <w:rFonts w:ascii="Symbol" w:hAnsi="Symbol" w:cs="Symbol" w:hint="default"/>
+      </w:rPr>
+    </w:lvl>
+    <w:lvl w:ilvl="4">
+      <w:start w:val="1"/>
+      <w:numFmt w:val="bullet"/>
+      <w:lvlText w:val="◦"/>
+      <w:lvlJc w:val="left"/>
+      <w:pPr>
+        <w:tabs>
+          <w:tab w:val="num" w:pos="2160"/>
+        </w:tabs>
+        <w:ind w:left="2160" w:hanging="360"/>
+      </w:pPr>
+      <w:rPr>
+        <w:rFonts w:ascii="OpenSymbol" w:hAnsi="OpenSymbol" w:cs="OpenSymbol" w:hint="default"/>
+      </w:rPr>
+    </w:lvl>
+    <w:lvl w:ilvl="5">
+      <w:start w:val="1"/>
+      <w:numFmt w:val="bullet"/>
+      <w:lvlText w:val="▪"/>
+      <w:lvlJc w:val="left"/>
+      <w:pPr>
+        <w:tabs>
+          <w:tab w:val="num" w:pos="2520"/>
+        </w:tabs>
+        <w:ind w:left="2520" w:hanging="360"/>
+      </w:pPr>
+      <w:rPr>
+        <w:rFonts w:ascii="OpenSymbol" w:hAnsi="OpenSymbol" w:cs="OpenSymbol" w:hint="default"/>
+      </w:rPr>
+    </w:lvl>
+    <w:lvl w:ilvl="6">
+      <w:start w:val="1"/>
+      <w:numFmt w:val="bullet"/>
+      <w:lvlText w:val=""/>
+      <w:lvlJc w:val="left"/>
+      <w:pPr>
+        <w:tabs>
+          <w:tab w:val="num" w:pos="2880"/>
+        </w:tabs>
+        <w:ind w:left="2880" w:hanging="360"/>
+      </w:pPr>
+      <w:rPr>
+        <w:rFonts w:ascii="Symbol" w:hAnsi="Symbol" w:cs="Symbol" w:hint="default"/>
+      </w:rPr>
+    </w:lvl>
+    <w:lvl w:ilvl="7">
+      <w:start w:val="1"/>
+      <w:numFmt w:val="bullet"/>
+      <w:lvlText w:val="◦"/>
+      <w:lvlJc w:val="left"/>
+      <w:pPr>
+        <w:tabs>
+          <w:tab w:val="num" w:pos="3240"/>
+        </w:tabs>
+        <w:ind w:left="3240" w:hanging="360"/>
+      </w:pPr>
+      <w:rPr>
+        <w:rFonts w:ascii="OpenSymbol" w:hAnsi="OpenSymbol" w:cs="OpenSymbol" w:hint="default"/>
+      </w:rPr>
+    </w:lvl>
+    <w:lvl w:ilvl="8">
+      <w:start w:val="1"/>
+      <w:numFmt w:val="bullet"/>
+      <w:lvlText w:val="▪"/>
+      <w:lvlJc w:val="left"/>
+      <w:pPr>
+        <w:tabs>
+          <w:tab w:val="num" w:pos="3600"/>
+        </w:tabs>
+        <w:ind w:left="3600" w:hanging="360"/>
       </w:pPr>
       <w:rPr>
         <w:rFonts w:ascii="OpenSymbol" w:hAnsi="OpenSymbol" w:cs="OpenSymbol" w:hint="default"/>
@@ -20966,9 +20291,9 @@
       <w:lvlJc w:val="left"/>
       <w:pPr>
         <w:tabs>
-          <w:tab w:val="num" w:pos="1429"/>
+          <w:tab w:val="num" w:pos="720"/>
         </w:tabs>
-        <w:ind w:left="1429" w:hanging="360"/>
+        <w:ind w:left="720" w:hanging="360"/>
       </w:pPr>
       <w:rPr>
         <w:rFonts w:ascii="Symbol" w:hAnsi="Symbol" w:cs="Symbol" w:hint="default"/>
@@ -20981,9 +20306,9 @@
       <w:lvlJc w:val="left"/>
       <w:pPr>
         <w:tabs>
-          <w:tab w:val="num" w:pos="1789"/>
+          <w:tab w:val="num" w:pos="1080"/>
         </w:tabs>
-        <w:ind w:left="1789" w:hanging="360"/>
+        <w:ind w:left="1080" w:hanging="360"/>
       </w:pPr>
       <w:rPr>
         <w:rFonts w:ascii="OpenSymbol" w:hAnsi="OpenSymbol" w:cs="OpenSymbol" w:hint="default"/>
@@ -20996,9 +20321,9 @@
       <w:lvlJc w:val="left"/>
       <w:pPr>
         <w:tabs>
-          <w:tab w:val="num" w:pos="2149"/>
+          <w:tab w:val="num" w:pos="1440"/>
         </w:tabs>
-        <w:ind w:left="2149" w:hanging="360"/>
+        <w:ind w:left="1440" w:hanging="360"/>
       </w:pPr>
       <w:rPr>
         <w:rFonts w:ascii="OpenSymbol" w:hAnsi="OpenSymbol" w:cs="OpenSymbol" w:hint="default"/>
@@ -21011,9 +20336,9 @@
       <w:lvlJc w:val="left"/>
       <w:pPr>
         <w:tabs>
-          <w:tab w:val="num" w:pos="2509"/>
+          <w:tab w:val="num" w:pos="1800"/>
         </w:tabs>
-        <w:ind w:left="2509" w:hanging="360"/>
+        <w:ind w:left="1800" w:hanging="360"/>
       </w:pPr>
       <w:rPr>
         <w:rFonts w:ascii="Symbol" w:hAnsi="Symbol" w:cs="Symbol" w:hint="default"/>
@@ -21026,9 +20351,9 @@
       <w:lvlJc w:val="left"/>
       <w:pPr>
         <w:tabs>
-          <w:tab w:val="num" w:pos="2869"/>
+          <w:tab w:val="num" w:pos="2160"/>
         </w:tabs>
-        <w:ind w:left="2869" w:hanging="360"/>
+        <w:ind w:left="2160" w:hanging="360"/>
       </w:pPr>
       <w:rPr>
         <w:rFonts w:ascii="OpenSymbol" w:hAnsi="OpenSymbol" w:cs="OpenSymbol" w:hint="default"/>
@@ -21041,9 +20366,9 @@
       <w:lvlJc w:val="left"/>
       <w:pPr>
         <w:tabs>
-          <w:tab w:val="num" w:pos="3229"/>
+          <w:tab w:val="num" w:pos="2520"/>
         </w:tabs>
-        <w:ind w:left="3229" w:hanging="360"/>
+        <w:ind w:left="2520" w:hanging="360"/>
       </w:pPr>
       <w:rPr>
         <w:rFonts w:ascii="OpenSymbol" w:hAnsi="OpenSymbol" w:cs="OpenSymbol" w:hint="default"/>
@@ -21056,9 +20381,9 @@
       <w:lvlJc w:val="left"/>
       <w:pPr>
         <w:tabs>
-          <w:tab w:val="num" w:pos="3589"/>
+          <w:tab w:val="num" w:pos="2880"/>
         </w:tabs>
-        <w:ind w:left="3589" w:hanging="360"/>
+        <w:ind w:left="2880" w:hanging="360"/>
       </w:pPr>
       <w:rPr>
         <w:rFonts w:ascii="Symbol" w:hAnsi="Symbol" w:cs="Symbol" w:hint="default"/>
@@ -21071,9 +20396,9 @@
       <w:lvlJc w:val="left"/>
       <w:pPr>
         <w:tabs>
-          <w:tab w:val="num" w:pos="3949"/>
+          <w:tab w:val="num" w:pos="3240"/>
         </w:tabs>
-        <w:ind w:left="3949" w:hanging="360"/>
+        <w:ind w:left="3240" w:hanging="360"/>
       </w:pPr>
       <w:rPr>
         <w:rFonts w:ascii="OpenSymbol" w:hAnsi="OpenSymbol" w:cs="OpenSymbol" w:hint="default"/>
@@ -21086,9 +20411,9 @@
       <w:lvlJc w:val="left"/>
       <w:pPr>
         <w:tabs>
-          <w:tab w:val="num" w:pos="4309"/>
+          <w:tab w:val="num" w:pos="3600"/>
         </w:tabs>
-        <w:ind w:left="4309" w:hanging="360"/>
+        <w:ind w:left="3600" w:hanging="360"/>
       </w:pPr>
       <w:rPr>
         <w:rFonts w:ascii="OpenSymbol" w:hAnsi="OpenSymbol" w:cs="OpenSymbol" w:hint="default"/>
@@ -21236,280 +20561,6 @@
     <w:lvl w:ilvl="0">
       <w:start w:val="1"/>
       <w:numFmt w:val="bullet"/>
-      <w:lvlText w:val=""/>
-      <w:lvlJc w:val="left"/>
-      <w:pPr>
-        <w:tabs>
-          <w:tab w:val="num" w:pos="720"/>
-        </w:tabs>
-        <w:ind w:left="720" w:hanging="360"/>
-      </w:pPr>
-      <w:rPr>
-        <w:rFonts w:ascii="Symbol" w:hAnsi="Symbol" w:cs="Symbol" w:hint="default"/>
-      </w:rPr>
-    </w:lvl>
-    <w:lvl w:ilvl="1">
-      <w:start w:val="1"/>
-      <w:numFmt w:val="bullet"/>
-      <w:lvlText w:val="◦"/>
-      <w:lvlJc w:val="left"/>
-      <w:pPr>
-        <w:tabs>
-          <w:tab w:val="num" w:pos="1080"/>
-        </w:tabs>
-        <w:ind w:left="1080" w:hanging="360"/>
-      </w:pPr>
-      <w:rPr>
-        <w:rFonts w:ascii="OpenSymbol" w:hAnsi="OpenSymbol" w:cs="OpenSymbol" w:hint="default"/>
-      </w:rPr>
-    </w:lvl>
-    <w:lvl w:ilvl="2">
-      <w:start w:val="1"/>
-      <w:numFmt w:val="bullet"/>
-      <w:lvlText w:val="▪"/>
-      <w:lvlJc w:val="left"/>
-      <w:pPr>
-        <w:tabs>
-          <w:tab w:val="num" w:pos="1440"/>
-        </w:tabs>
-        <w:ind w:left="1440" w:hanging="360"/>
-      </w:pPr>
-      <w:rPr>
-        <w:rFonts w:ascii="OpenSymbol" w:hAnsi="OpenSymbol" w:cs="OpenSymbol" w:hint="default"/>
-      </w:rPr>
-    </w:lvl>
-    <w:lvl w:ilvl="3">
-      <w:start w:val="1"/>
-      <w:numFmt w:val="bullet"/>
-      <w:lvlText w:val=""/>
-      <w:lvlJc w:val="left"/>
-      <w:pPr>
-        <w:tabs>
-          <w:tab w:val="num" w:pos="1800"/>
-        </w:tabs>
-        <w:ind w:left="1800" w:hanging="360"/>
-      </w:pPr>
-      <w:rPr>
-        <w:rFonts w:ascii="Symbol" w:hAnsi="Symbol" w:cs="Symbol" w:hint="default"/>
-      </w:rPr>
-    </w:lvl>
-    <w:lvl w:ilvl="4">
-      <w:start w:val="1"/>
-      <w:numFmt w:val="bullet"/>
-      <w:lvlText w:val="◦"/>
-      <w:lvlJc w:val="left"/>
-      <w:pPr>
-        <w:tabs>
-          <w:tab w:val="num" w:pos="2160"/>
-        </w:tabs>
-        <w:ind w:left="2160" w:hanging="360"/>
-      </w:pPr>
-      <w:rPr>
-        <w:rFonts w:ascii="OpenSymbol" w:hAnsi="OpenSymbol" w:cs="OpenSymbol" w:hint="default"/>
-      </w:rPr>
-    </w:lvl>
-    <w:lvl w:ilvl="5">
-      <w:start w:val="1"/>
-      <w:numFmt w:val="bullet"/>
-      <w:lvlText w:val="▪"/>
-      <w:lvlJc w:val="left"/>
-      <w:pPr>
-        <w:tabs>
-          <w:tab w:val="num" w:pos="2520"/>
-        </w:tabs>
-        <w:ind w:left="2520" w:hanging="360"/>
-      </w:pPr>
-      <w:rPr>
-        <w:rFonts w:ascii="OpenSymbol" w:hAnsi="OpenSymbol" w:cs="OpenSymbol" w:hint="default"/>
-      </w:rPr>
-    </w:lvl>
-    <w:lvl w:ilvl="6">
-      <w:start w:val="1"/>
-      <w:numFmt w:val="bullet"/>
-      <w:lvlText w:val=""/>
-      <w:lvlJc w:val="left"/>
-      <w:pPr>
-        <w:tabs>
-          <w:tab w:val="num" w:pos="2880"/>
-        </w:tabs>
-        <w:ind w:left="2880" w:hanging="360"/>
-      </w:pPr>
-      <w:rPr>
-        <w:rFonts w:ascii="Symbol" w:hAnsi="Symbol" w:cs="Symbol" w:hint="default"/>
-      </w:rPr>
-    </w:lvl>
-    <w:lvl w:ilvl="7">
-      <w:start w:val="1"/>
-      <w:numFmt w:val="bullet"/>
-      <w:lvlText w:val="◦"/>
-      <w:lvlJc w:val="left"/>
-      <w:pPr>
-        <w:tabs>
-          <w:tab w:val="num" w:pos="3240"/>
-        </w:tabs>
-        <w:ind w:left="3240" w:hanging="360"/>
-      </w:pPr>
-      <w:rPr>
-        <w:rFonts w:ascii="OpenSymbol" w:hAnsi="OpenSymbol" w:cs="OpenSymbol" w:hint="default"/>
-      </w:rPr>
-    </w:lvl>
-    <w:lvl w:ilvl="8">
-      <w:start w:val="1"/>
-      <w:numFmt w:val="bullet"/>
-      <w:lvlText w:val="▪"/>
-      <w:lvlJc w:val="left"/>
-      <w:pPr>
-        <w:tabs>
-          <w:tab w:val="num" w:pos="3600"/>
-        </w:tabs>
-        <w:ind w:left="3600" w:hanging="360"/>
-      </w:pPr>
-      <w:rPr>
-        <w:rFonts w:ascii="OpenSymbol" w:hAnsi="OpenSymbol" w:cs="OpenSymbol" w:hint="default"/>
-      </w:rPr>
-    </w:lvl>
-  </w:abstractNum>
-  <w:abstractNum w:abstractNumId="16">
-    <w:lvl w:ilvl="0">
-      <w:start w:val="1"/>
-      <w:numFmt w:val="bullet"/>
-      <w:lvlText w:val=""/>
-      <w:lvlJc w:val="left"/>
-      <w:pPr>
-        <w:tabs>
-          <w:tab w:val="num" w:pos="720"/>
-        </w:tabs>
-        <w:ind w:left="720" w:hanging="360"/>
-      </w:pPr>
-      <w:rPr>
-        <w:rFonts w:ascii="Symbol" w:hAnsi="Symbol" w:cs="Symbol" w:hint="default"/>
-      </w:rPr>
-    </w:lvl>
-    <w:lvl w:ilvl="1">
-      <w:start w:val="1"/>
-      <w:numFmt w:val="bullet"/>
-      <w:lvlText w:val="◦"/>
-      <w:lvlJc w:val="left"/>
-      <w:pPr>
-        <w:tabs>
-          <w:tab w:val="num" w:pos="1080"/>
-        </w:tabs>
-        <w:ind w:left="1080" w:hanging="360"/>
-      </w:pPr>
-      <w:rPr>
-        <w:rFonts w:ascii="OpenSymbol" w:hAnsi="OpenSymbol" w:cs="OpenSymbol" w:hint="default"/>
-      </w:rPr>
-    </w:lvl>
-    <w:lvl w:ilvl="2">
-      <w:start w:val="1"/>
-      <w:numFmt w:val="bullet"/>
-      <w:lvlText w:val="▪"/>
-      <w:lvlJc w:val="left"/>
-      <w:pPr>
-        <w:tabs>
-          <w:tab w:val="num" w:pos="1440"/>
-        </w:tabs>
-        <w:ind w:left="1440" w:hanging="360"/>
-      </w:pPr>
-      <w:rPr>
-        <w:rFonts w:ascii="OpenSymbol" w:hAnsi="OpenSymbol" w:cs="OpenSymbol" w:hint="default"/>
-      </w:rPr>
-    </w:lvl>
-    <w:lvl w:ilvl="3">
-      <w:start w:val="1"/>
-      <w:numFmt w:val="bullet"/>
-      <w:lvlText w:val=""/>
-      <w:lvlJc w:val="left"/>
-      <w:pPr>
-        <w:tabs>
-          <w:tab w:val="num" w:pos="1800"/>
-        </w:tabs>
-        <w:ind w:left="1800" w:hanging="360"/>
-      </w:pPr>
-      <w:rPr>
-        <w:rFonts w:ascii="Symbol" w:hAnsi="Symbol" w:cs="Symbol" w:hint="default"/>
-      </w:rPr>
-    </w:lvl>
-    <w:lvl w:ilvl="4">
-      <w:start w:val="1"/>
-      <w:numFmt w:val="bullet"/>
-      <w:lvlText w:val="◦"/>
-      <w:lvlJc w:val="left"/>
-      <w:pPr>
-        <w:tabs>
-          <w:tab w:val="num" w:pos="2160"/>
-        </w:tabs>
-        <w:ind w:left="2160" w:hanging="360"/>
-      </w:pPr>
-      <w:rPr>
-        <w:rFonts w:ascii="OpenSymbol" w:hAnsi="OpenSymbol" w:cs="OpenSymbol" w:hint="default"/>
-      </w:rPr>
-    </w:lvl>
-    <w:lvl w:ilvl="5">
-      <w:start w:val="1"/>
-      <w:numFmt w:val="bullet"/>
-      <w:lvlText w:val="▪"/>
-      <w:lvlJc w:val="left"/>
-      <w:pPr>
-        <w:tabs>
-          <w:tab w:val="num" w:pos="2520"/>
-        </w:tabs>
-        <w:ind w:left="2520" w:hanging="360"/>
-      </w:pPr>
-      <w:rPr>
-        <w:rFonts w:ascii="OpenSymbol" w:hAnsi="OpenSymbol" w:cs="OpenSymbol" w:hint="default"/>
-      </w:rPr>
-    </w:lvl>
-    <w:lvl w:ilvl="6">
-      <w:start w:val="1"/>
-      <w:numFmt w:val="bullet"/>
-      <w:lvlText w:val=""/>
-      <w:lvlJc w:val="left"/>
-      <w:pPr>
-        <w:tabs>
-          <w:tab w:val="num" w:pos="2880"/>
-        </w:tabs>
-        <w:ind w:left="2880" w:hanging="360"/>
-      </w:pPr>
-      <w:rPr>
-        <w:rFonts w:ascii="Symbol" w:hAnsi="Symbol" w:cs="Symbol" w:hint="default"/>
-      </w:rPr>
-    </w:lvl>
-    <w:lvl w:ilvl="7">
-      <w:start w:val="1"/>
-      <w:numFmt w:val="bullet"/>
-      <w:lvlText w:val="◦"/>
-      <w:lvlJc w:val="left"/>
-      <w:pPr>
-        <w:tabs>
-          <w:tab w:val="num" w:pos="3240"/>
-        </w:tabs>
-        <w:ind w:left="3240" w:hanging="360"/>
-      </w:pPr>
-      <w:rPr>
-        <w:rFonts w:ascii="OpenSymbol" w:hAnsi="OpenSymbol" w:cs="OpenSymbol" w:hint="default"/>
-      </w:rPr>
-    </w:lvl>
-    <w:lvl w:ilvl="8">
-      <w:start w:val="1"/>
-      <w:numFmt w:val="bullet"/>
-      <w:lvlText w:val="▪"/>
-      <w:lvlJc w:val="left"/>
-      <w:pPr>
-        <w:tabs>
-          <w:tab w:val="num" w:pos="3600"/>
-        </w:tabs>
-        <w:ind w:left="3600" w:hanging="360"/>
-      </w:pPr>
-      <w:rPr>
-        <w:rFonts w:ascii="OpenSymbol" w:hAnsi="OpenSymbol" w:cs="OpenSymbol" w:hint="default"/>
-      </w:rPr>
-    </w:lvl>
-  </w:abstractNum>
-  <w:abstractNum w:abstractNumId="17">
-    <w:lvl w:ilvl="0">
-      <w:start w:val="1"/>
-      <w:numFmt w:val="bullet"/>
       <w:lvlText w:val=""/>
       <w:lvlJc w:val="left"/>
       <w:pPr>
@@ -21652,7 +20703,7 @@
       </w:rPr>
     </w:lvl>
   </w:abstractNum>
-  <w:abstractNum w:abstractNumId="18">
+  <w:abstractNum w:abstractNumId="16">
     <w:lvl w:ilvl="0">
       <w:start w:val="1"/>
       <w:numFmt w:val="bullet"/>
@@ -21798,7 +20849,7 @@
       </w:rPr>
     </w:lvl>
   </w:abstractNum>
-  <w:abstractNum w:abstractNumId="19">
+  <w:abstractNum w:abstractNumId="17">
     <w:lvl w:ilvl="0">
       <w:start w:val="1"/>
       <w:numFmt w:val="none"/>
@@ -21969,19 +21020,13 @@
     <w:abstractNumId w:val="17"/>
   </w:num>
   <w:num w:numId="18">
-    <w:abstractNumId w:val="18"/>
-  </w:num>
-  <w:num w:numId="19">
-    <w:abstractNumId w:val="19"/>
-  </w:num>
-  <w:num w:numId="20">
-    <w:abstractNumId w:val="17"/>
+    <w:abstractNumId w:val="15"/>
     <w:lvlOverride w:ilvl="0">
       <w:startOverride w:val="1"/>
     </w:lvlOverride>
   </w:num>
-  <w:num w:numId="21">
-    <w:abstractNumId w:val="17"/>
+  <w:num w:numId="19">
+    <w:abstractNumId w:val="15"/>
   </w:num>
 </w:numbering>
 </file>

</xml_diff>